<commit_message>
Started describing development environment
</commit_message>
<xml_diff>
--- a/Varga András Bendegúz Záródolgozat.docx
+++ b/Varga András Bendegúz Záródolgozat.docx
@@ -339,6 +339,13 @@
     </w:p>
     <w:sdt>
       <w:sdtPr>
+        <w:rPr>
+          <w:rFonts w:asciiTheme="minorHAnsi" w:eastAsiaTheme="minorHAnsi" w:hAnsiTheme="minorHAnsi" w:cstheme="minorBidi"/>
+          <w:color w:val="auto"/>
+          <w:sz w:val="22"/>
+          <w:szCs w:val="22"/>
+          <w:lang w:eastAsia="en-US"/>
+        </w:rPr>
         <w:id w:val="2113936374"/>
         <w:docPartObj>
           <w:docPartGallery w:val="Table of Contents"/>
@@ -347,13 +354,8 @@
       </w:sdtPr>
       <w:sdtEndPr>
         <w:rPr>
-          <w:rFonts w:asciiTheme="minorHAnsi" w:eastAsiaTheme="minorHAnsi" w:hAnsiTheme="minorHAnsi" w:cstheme="minorBidi"/>
           <w:b/>
           <w:bCs/>
-          <w:color w:val="auto"/>
-          <w:sz w:val="22"/>
-          <w:szCs w:val="22"/>
-          <w:lang w:eastAsia="en-US"/>
         </w:rPr>
       </w:sdtEndPr>
       <w:sdtContent>
@@ -369,7 +371,6 @@
           <w:pPr>
             <w:pStyle w:val="TJ1"/>
             <w:tabs>
-              <w:tab w:val="left" w:pos="440"/>
               <w:tab w:val="right" w:leader="dot" w:pos="9062"/>
             </w:tabs>
             <w:rPr>
@@ -387,40 +388,24 @@
           <w:r>
             <w:fldChar w:fldCharType="separate"/>
           </w:r>
-          <w:hyperlink w:anchor="_Toc97273621" w:history="1">
+          <w:hyperlink w:anchor="_Toc97287339" w:history="1">
             <w:r>
               <w:rPr>
                 <w:rStyle w:val="Hiperhivatkozs"/>
                 <w:rFonts w:ascii="Times New Roman" w:hAnsi="Times New Roman" w:cs="Times New Roman"/>
                 <w:noProof/>
               </w:rPr>
-              <w:t>1.</w:t>
-            </w:r>
-            <w:r>
-              <w:rPr>
-                <w:rFonts w:eastAsiaTheme="minorEastAsia"/>
-                <w:noProof/>
-                <w:lang w:eastAsia="hu-HU"/>
+              <w:t>1. Bevezetés</w:t>
+            </w:r>
+            <w:r>
+              <w:rPr>
+                <w:noProof/>
+                <w:webHidden/>
               </w:rPr>
               <w:tab/>
             </w:r>
             <w:r>
               <w:rPr>
-                <w:rStyle w:val="Hiperhivatkozs"/>
-                <w:rFonts w:ascii="Times New Roman" w:hAnsi="Times New Roman" w:cs="Times New Roman"/>
-                <w:noProof/>
-              </w:rPr>
-              <w:t>Bevezetés</w:t>
-            </w:r>
-            <w:r>
-              <w:rPr>
-                <w:noProof/>
-                <w:webHidden/>
-              </w:rPr>
-              <w:tab/>
-            </w:r>
-            <w:r>
-              <w:rPr>
                 <w:noProof/>
                 <w:webHidden/>
               </w:rPr>
@@ -431,7 +416,7 @@
                 <w:noProof/>
                 <w:webHidden/>
               </w:rPr>
-              <w:instrText xml:space="preserve"> PAGEREF _Toc97273621 \h </w:instrText>
+              <w:instrText xml:space="preserve"> PAGEREF _Toc97287339 \h </w:instrText>
             </w:r>
             <w:r>
               <w:rPr>
@@ -474,27 +459,154 @@
               <w:lang w:eastAsia="hu-HU"/>
             </w:rPr>
           </w:pPr>
-          <w:hyperlink w:anchor="_Toc97273622" w:history="1">
+          <w:hyperlink w:anchor="_Toc97287340" w:history="1">
             <w:r>
               <w:rPr>
                 <w:rStyle w:val="Hiperhivatkozs"/>
                 <w:noProof/>
               </w:rPr>
-              <w:t>1.1 Indo</w:t>
-            </w:r>
+              <w:t>1.1 Köszönetnyilvánítás</w:t>
+            </w:r>
+            <w:r>
+              <w:rPr>
+                <w:noProof/>
+                <w:webHidden/>
+              </w:rPr>
+              <w:tab/>
+            </w:r>
+            <w:r>
+              <w:rPr>
+                <w:noProof/>
+                <w:webHidden/>
+              </w:rPr>
+              <w:fldChar w:fldCharType="begin"/>
+            </w:r>
+            <w:r>
+              <w:rPr>
+                <w:noProof/>
+                <w:webHidden/>
+              </w:rPr>
+              <w:instrText xml:space="preserve"> PAGEREF _Toc97287340 \h </w:instrText>
+            </w:r>
+            <w:r>
+              <w:rPr>
+                <w:noProof/>
+                <w:webHidden/>
+              </w:rPr>
+            </w:r>
+            <w:r>
+              <w:rPr>
+                <w:noProof/>
+                <w:webHidden/>
+              </w:rPr>
+              <w:fldChar w:fldCharType="separate"/>
+            </w:r>
+            <w:r>
+              <w:rPr>
+                <w:noProof/>
+                <w:webHidden/>
+              </w:rPr>
+              <w:t>2</w:t>
+            </w:r>
+            <w:r>
+              <w:rPr>
+                <w:noProof/>
+                <w:webHidden/>
+              </w:rPr>
+              <w:fldChar w:fldCharType="end"/>
+            </w:r>
+          </w:hyperlink>
+        </w:p>
+        <w:p>
+          <w:pPr>
+            <w:pStyle w:val="TJ2"/>
+            <w:tabs>
+              <w:tab w:val="right" w:leader="dot" w:pos="9062"/>
+            </w:tabs>
+            <w:rPr>
+              <w:rFonts w:eastAsiaTheme="minorEastAsia"/>
+              <w:noProof/>
+              <w:lang w:eastAsia="hu-HU"/>
+            </w:rPr>
+          </w:pPr>
+          <w:hyperlink w:anchor="_Toc97287341" w:history="1">
             <w:r>
               <w:rPr>
                 <w:rStyle w:val="Hiperhivatkozs"/>
                 <w:noProof/>
               </w:rPr>
-              <w:t>k</w:t>
-            </w:r>
+              <w:t>1.2 Indoklás</w:t>
+            </w:r>
+            <w:r>
+              <w:rPr>
+                <w:noProof/>
+                <w:webHidden/>
+              </w:rPr>
+              <w:tab/>
+            </w:r>
+            <w:r>
+              <w:rPr>
+                <w:noProof/>
+                <w:webHidden/>
+              </w:rPr>
+              <w:fldChar w:fldCharType="begin"/>
+            </w:r>
+            <w:r>
+              <w:rPr>
+                <w:noProof/>
+                <w:webHidden/>
+              </w:rPr>
+              <w:instrText xml:space="preserve"> PAGEREF _Toc97287341 \h </w:instrText>
+            </w:r>
+            <w:r>
+              <w:rPr>
+                <w:noProof/>
+                <w:webHidden/>
+              </w:rPr>
+            </w:r>
+            <w:r>
+              <w:rPr>
+                <w:noProof/>
+                <w:webHidden/>
+              </w:rPr>
+              <w:fldChar w:fldCharType="separate"/>
+            </w:r>
+            <w:r>
+              <w:rPr>
+                <w:noProof/>
+                <w:webHidden/>
+              </w:rPr>
+              <w:t>2</w:t>
+            </w:r>
+            <w:r>
+              <w:rPr>
+                <w:noProof/>
+                <w:webHidden/>
+              </w:rPr>
+              <w:fldChar w:fldCharType="end"/>
+            </w:r>
+          </w:hyperlink>
+        </w:p>
+        <w:p>
+          <w:pPr>
+            <w:pStyle w:val="TJ1"/>
+            <w:tabs>
+              <w:tab w:val="right" w:leader="dot" w:pos="9062"/>
+            </w:tabs>
+            <w:rPr>
+              <w:rFonts w:eastAsiaTheme="minorEastAsia"/>
+              <w:noProof/>
+              <w:lang w:eastAsia="hu-HU"/>
+            </w:rPr>
+          </w:pPr>
+          <w:hyperlink w:anchor="_Toc97287342" w:history="1">
             <w:r>
               <w:rPr>
                 <w:rStyle w:val="Hiperhivatkozs"/>
-                <w:noProof/>
-              </w:rPr>
-              <w:t>lás</w:t>
+                <w:rFonts w:ascii="Times New Roman" w:hAnsi="Times New Roman" w:cs="Times New Roman"/>
+                <w:noProof/>
+              </w:rPr>
+              <w:t>2. Fejlesztői dokumentáció</w:t>
             </w:r>
             <w:r>
               <w:rPr>
@@ -515,7 +627,7 @@
                 <w:noProof/>
                 <w:webHidden/>
               </w:rPr>
-              <w:instrText xml:space="preserve"> PAGEREF _Toc97273622 \h </w:instrText>
+              <w:instrText xml:space="preserve"> PAGEREF _Toc97287342 \h </w:instrText>
             </w:r>
             <w:r>
               <w:rPr>
@@ -535,7 +647,217 @@
                 <w:noProof/>
                 <w:webHidden/>
               </w:rPr>
-              <w:t>2</w:t>
+              <w:t>3</w:t>
+            </w:r>
+            <w:r>
+              <w:rPr>
+                <w:noProof/>
+                <w:webHidden/>
+              </w:rPr>
+              <w:fldChar w:fldCharType="end"/>
+            </w:r>
+          </w:hyperlink>
+        </w:p>
+        <w:p>
+          <w:pPr>
+            <w:pStyle w:val="TJ2"/>
+            <w:tabs>
+              <w:tab w:val="right" w:leader="dot" w:pos="9062"/>
+            </w:tabs>
+            <w:rPr>
+              <w:rFonts w:eastAsiaTheme="minorEastAsia"/>
+              <w:noProof/>
+              <w:lang w:eastAsia="hu-HU"/>
+            </w:rPr>
+          </w:pPr>
+          <w:hyperlink w:anchor="_Toc97287343" w:history="1">
+            <w:r>
+              <w:rPr>
+                <w:rStyle w:val="Hiperhivatkozs"/>
+                <w:noProof/>
+              </w:rPr>
+              <w:t>2.1 Fejlesztői környezet</w:t>
+            </w:r>
+            <w:r>
+              <w:rPr>
+                <w:noProof/>
+                <w:webHidden/>
+              </w:rPr>
+              <w:tab/>
+            </w:r>
+            <w:r>
+              <w:rPr>
+                <w:noProof/>
+                <w:webHidden/>
+              </w:rPr>
+              <w:fldChar w:fldCharType="begin"/>
+            </w:r>
+            <w:r>
+              <w:rPr>
+                <w:noProof/>
+                <w:webHidden/>
+              </w:rPr>
+              <w:instrText xml:space="preserve"> PAGEREF _Toc97287343 \h </w:instrText>
+            </w:r>
+            <w:r>
+              <w:rPr>
+                <w:noProof/>
+                <w:webHidden/>
+              </w:rPr>
+            </w:r>
+            <w:r>
+              <w:rPr>
+                <w:noProof/>
+                <w:webHidden/>
+              </w:rPr>
+              <w:fldChar w:fldCharType="separate"/>
+            </w:r>
+            <w:r>
+              <w:rPr>
+                <w:noProof/>
+                <w:webHidden/>
+              </w:rPr>
+              <w:t>3</w:t>
+            </w:r>
+            <w:r>
+              <w:rPr>
+                <w:noProof/>
+                <w:webHidden/>
+              </w:rPr>
+              <w:fldChar w:fldCharType="end"/>
+            </w:r>
+          </w:hyperlink>
+        </w:p>
+        <w:p>
+          <w:pPr>
+            <w:pStyle w:val="TJ3"/>
+            <w:tabs>
+              <w:tab w:val="right" w:leader="dot" w:pos="9062"/>
+            </w:tabs>
+            <w:rPr>
+              <w:rFonts w:eastAsiaTheme="minorEastAsia"/>
+              <w:noProof/>
+              <w:lang w:eastAsia="hu-HU"/>
+            </w:rPr>
+          </w:pPr>
+          <w:hyperlink w:anchor="_Toc97287344" w:history="1">
+            <w:r>
+              <w:rPr>
+                <w:rStyle w:val="Hiperhivatkozs"/>
+                <w:noProof/>
+              </w:rPr>
+              <w:t>2.1.1 Programozási nyelv és környezet</w:t>
+            </w:r>
+            <w:r>
+              <w:rPr>
+                <w:noProof/>
+                <w:webHidden/>
+              </w:rPr>
+              <w:tab/>
+            </w:r>
+            <w:r>
+              <w:rPr>
+                <w:noProof/>
+                <w:webHidden/>
+              </w:rPr>
+              <w:fldChar w:fldCharType="begin"/>
+            </w:r>
+            <w:r>
+              <w:rPr>
+                <w:noProof/>
+                <w:webHidden/>
+              </w:rPr>
+              <w:instrText xml:space="preserve"> PAGEREF _Toc97287344 \h </w:instrText>
+            </w:r>
+            <w:r>
+              <w:rPr>
+                <w:noProof/>
+                <w:webHidden/>
+              </w:rPr>
+            </w:r>
+            <w:r>
+              <w:rPr>
+                <w:noProof/>
+                <w:webHidden/>
+              </w:rPr>
+              <w:fldChar w:fldCharType="separate"/>
+            </w:r>
+            <w:r>
+              <w:rPr>
+                <w:noProof/>
+                <w:webHidden/>
+              </w:rPr>
+              <w:t>3</w:t>
+            </w:r>
+            <w:r>
+              <w:rPr>
+                <w:noProof/>
+                <w:webHidden/>
+              </w:rPr>
+              <w:fldChar w:fldCharType="end"/>
+            </w:r>
+          </w:hyperlink>
+        </w:p>
+        <w:p>
+          <w:pPr>
+            <w:pStyle w:val="TJ3"/>
+            <w:tabs>
+              <w:tab w:val="right" w:leader="dot" w:pos="9062"/>
+            </w:tabs>
+            <w:rPr>
+              <w:rFonts w:eastAsiaTheme="minorEastAsia"/>
+              <w:noProof/>
+              <w:lang w:eastAsia="hu-HU"/>
+            </w:rPr>
+          </w:pPr>
+          <w:hyperlink w:anchor="_Toc97287345" w:history="1">
+            <w:r>
+              <w:rPr>
+                <w:rStyle w:val="Hiperhivatkozs"/>
+                <w:noProof/>
+              </w:rPr>
+              <w:t>2.1.2 Játékmotor</w:t>
+            </w:r>
+            <w:r>
+              <w:rPr>
+                <w:noProof/>
+                <w:webHidden/>
+              </w:rPr>
+              <w:tab/>
+            </w:r>
+            <w:r>
+              <w:rPr>
+                <w:noProof/>
+                <w:webHidden/>
+              </w:rPr>
+              <w:fldChar w:fldCharType="begin"/>
+            </w:r>
+            <w:r>
+              <w:rPr>
+                <w:noProof/>
+                <w:webHidden/>
+              </w:rPr>
+              <w:instrText xml:space="preserve"> PAGEREF _Toc97287345 \h </w:instrText>
+            </w:r>
+            <w:r>
+              <w:rPr>
+                <w:noProof/>
+                <w:webHidden/>
+              </w:rPr>
+            </w:r>
+            <w:r>
+              <w:rPr>
+                <w:noProof/>
+                <w:webHidden/>
+              </w:rPr>
+              <w:fldChar w:fldCharType="separate"/>
+            </w:r>
+            <w:r>
+              <w:rPr>
+                <w:noProof/>
+                <w:webHidden/>
+              </w:rPr>
+              <w:t>3</w:t>
             </w:r>
             <w:r>
               <w:rPr>
@@ -577,6 +899,7 @@
           <w:sz w:val="56"/>
         </w:rPr>
       </w:pPr>
+      <w:bookmarkStart w:id="0" w:name="_Toc97287339"/>
       <w:r>
         <w:rPr>
           <w:rFonts w:ascii="Times New Roman" w:hAnsi="Times New Roman" w:cs="Times New Roman"/>
@@ -584,24 +907,91 @@
         </w:rPr>
         <w:t>1. Bevezetés</w:t>
       </w:r>
+      <w:bookmarkEnd w:id="0"/>
     </w:p>
     <w:p>
       <w:pPr>
         <w:pStyle w:val="Cmsor2"/>
         <w:spacing w:before="240" w:after="120"/>
-        <w:ind w:firstLine="284"/>
+        <w:rPr>
+          <w:sz w:val="28"/>
+        </w:rPr>
+      </w:pPr>
+      <w:bookmarkStart w:id="1" w:name="_Toc97287340"/>
+      <w:r>
+        <w:rPr>
+          <w:sz w:val="28"/>
+        </w:rPr>
+        <w:t>1.1 Köszönetnyilvánítás</w:t>
+      </w:r>
+      <w:bookmarkEnd w:id="1"/>
+    </w:p>
+    <w:p>
+      <w:pPr>
+        <w:ind w:firstLine="709"/>
+      </w:pPr>
+    </w:p>
+    <w:p>
+      <w:pPr>
+        <w:ind w:firstLine="709"/>
+      </w:pPr>
+      <w:r>
+        <w:t>Ezúton szeretnék köszönetet nyilvánítani tanáraimnak, akik itt létem alatt előkészítették tudásomat, és</w:t>
+      </w:r>
+      <w:r>
+        <w:t xml:space="preserve"> a</w:t>
+      </w:r>
+      <w:r>
+        <w:t xml:space="preserve"> </w:t>
+      </w:r>
+      <w:r>
+        <w:t>programoz</w:t>
+      </w:r>
+      <w:r>
+        <w:t>ás iránti érdeklődést felkeltették bennem</w:t>
+      </w:r>
+      <w:r>
+        <w:t>.</w:t>
+      </w:r>
+    </w:p>
+    <w:p>
+      <w:pPr>
+        <w:ind w:firstLine="709"/>
+      </w:pPr>
+    </w:p>
+    <w:p>
+      <w:pPr>
+        <w:ind w:firstLine="709"/>
+      </w:pPr>
+    </w:p>
+    <w:p>
+      <w:pPr>
+        <w:pStyle w:val="Cmsor2"/>
+        <w:spacing w:before="240" w:after="120"/>
         <w:rPr>
           <w:sz w:val="32"/>
         </w:rPr>
       </w:pPr>
-      <w:bookmarkStart w:id="0" w:name="_Toc97273622"/>
+      <w:bookmarkStart w:id="2" w:name="_Toc97287341"/>
       <w:r>
         <w:rPr>
           <w:sz w:val="28"/>
         </w:rPr>
-        <w:t>1.1 Indoklás</w:t>
-      </w:r>
-      <w:bookmarkEnd w:id="0"/>
+        <w:t>1.</w:t>
+      </w:r>
+      <w:r>
+        <w:rPr>
+          <w:sz w:val="28"/>
+        </w:rPr>
+        <w:t>2</w:t>
+      </w:r>
+      <w:r>
+        <w:rPr>
+          <w:sz w:val="28"/>
+        </w:rPr>
+        <w:t xml:space="preserve"> Indoklás</w:t>
+      </w:r>
+      <w:bookmarkEnd w:id="2"/>
     </w:p>
     <w:p>
       <w:pPr>
@@ -628,18 +1018,331 @@
         <w:rPr>
           <w:sz w:val="24"/>
         </w:rPr>
-        <w:t>Amikor megláttam, hogy záródolgozatnak lehet készíteni egy logikai fejtörő/kvízjátékot, azonnal tudtam, hogy ezt kell választanom.</w:t>
-      </w:r>
-      <w:bookmarkStart w:id="1" w:name="_GoBack"/>
-      <w:bookmarkEnd w:id="1"/>
+        <w:t>Ezzel ellenben</w:t>
+      </w:r>
       <w:r>
         <w:rPr>
           <w:sz w:val="24"/>
         </w:rPr>
+        <w:t>, egy</w:t>
+      </w:r>
+      <w:r>
+        <w:rPr>
+          <w:sz w:val="24"/>
+        </w:rPr>
+        <w:t xml:space="preserve"> logikai fejtörő/kvízjáték</w:t>
+      </w:r>
+      <w:r>
+        <w:rPr>
+          <w:sz w:val="24"/>
+        </w:rPr>
+        <w:t xml:space="preserve"> elkészítése</w:t>
+      </w:r>
+      <w:r>
+        <w:rPr>
+          <w:sz w:val="24"/>
+        </w:rPr>
+        <w:t xml:space="preserve"> megfelelő kihívásnak tűnt a képességeim fejlesztéséhez</w:t>
+      </w:r>
+      <w:r>
+        <w:rPr>
+          <w:sz w:val="24"/>
+        </w:rPr>
+        <w:t>.</w:t>
+      </w:r>
+      <w:r>
+        <w:rPr>
+          <w:sz w:val="24"/>
+        </w:rPr>
         <w:t xml:space="preserve"> </w:t>
       </w:r>
+      <w:r>
+        <w:rPr>
+          <w:sz w:val="24"/>
+        </w:rPr>
+        <w:t>Sok h</w:t>
+      </w:r>
+      <w:r>
+        <w:rPr>
+          <w:sz w:val="24"/>
+        </w:rPr>
+        <w:t xml:space="preserve">asonló </w:t>
+      </w:r>
+      <w:r>
+        <w:rPr>
+          <w:sz w:val="24"/>
+        </w:rPr>
+        <w:t>fejlesztő és ismeretterjesztő tartalom létezik már,</w:t>
+      </w:r>
+      <w:r>
+        <w:rPr>
+          <w:sz w:val="24"/>
+        </w:rPr>
+        <w:t xml:space="preserve"> de</w:t>
+      </w:r>
+      <w:r>
+        <w:rPr>
+          <w:sz w:val="24"/>
+        </w:rPr>
+        <w:t xml:space="preserve"> a választék bővítése sose</w:t>
+      </w:r>
+      <w:r>
+        <w:rPr>
+          <w:sz w:val="24"/>
+        </w:rPr>
+        <w:t>m</w:t>
+      </w:r>
+      <w:r>
+        <w:rPr>
+          <w:sz w:val="24"/>
+        </w:rPr>
+        <w:t xml:space="preserve"> árt</w:t>
+      </w:r>
+      <w:r>
+        <w:rPr>
+          <w:sz w:val="24"/>
+        </w:rPr>
+        <w:t xml:space="preserve">, </w:t>
+      </w:r>
+      <w:r>
+        <w:rPr>
+          <w:sz w:val="24"/>
+        </w:rPr>
+        <w:t>és egy interaktív játékprogram könnyebben megtartja az emberek figyelmét mint például egy weboldal</w:t>
+      </w:r>
+      <w:r>
+        <w:rPr>
+          <w:sz w:val="24"/>
+        </w:rPr>
+        <w:t>.</w:t>
+      </w:r>
+    </w:p>
+    <w:p>
+      <w:pPr>
+        <w:pStyle w:val="Listaszerbekezds"/>
+        <w:ind w:left="0" w:firstLine="709"/>
+        <w:jc w:val="both"/>
+        <w:rPr>
+          <w:sz w:val="24"/>
+        </w:rPr>
+      </w:pPr>
+    </w:p>
+    <w:p>
+      <w:pPr>
+        <w:pStyle w:val="Listaszerbekezds"/>
+        <w:ind w:left="0" w:firstLine="709"/>
+        <w:jc w:val="both"/>
+        <w:rPr>
+          <w:sz w:val="24"/>
+        </w:rPr>
+      </w:pPr>
+    </w:p>
+    <w:p>
+      <w:pPr>
+        <w:pStyle w:val="Listaszerbekezds"/>
+        <w:ind w:left="0" w:firstLine="709"/>
+        <w:jc w:val="both"/>
+        <w:rPr>
+          <w:sz w:val="24"/>
+        </w:rPr>
+      </w:pPr>
+    </w:p>
+    <w:p>
+      <w:pPr>
+        <w:pStyle w:val="Listaszerbekezds"/>
+        <w:ind w:left="0" w:firstLine="709"/>
+        <w:jc w:val="both"/>
+        <w:rPr>
+          <w:sz w:val="24"/>
+        </w:rPr>
+      </w:pPr>
+    </w:p>
+    <w:p>
+      <w:pPr>
+        <w:rPr>
+          <w:rFonts w:ascii="Times New Roman" w:eastAsiaTheme="majorEastAsia" w:hAnsi="Times New Roman" w:cs="Times New Roman"/>
+          <w:color w:val="2F5496" w:themeColor="accent1" w:themeShade="BF"/>
+          <w:sz w:val="40"/>
+          <w:szCs w:val="32"/>
+        </w:rPr>
+      </w:pPr>
+      <w:r>
+        <w:rPr>
+          <w:rFonts w:ascii="Times New Roman" w:hAnsi="Times New Roman" w:cs="Times New Roman"/>
+          <w:sz w:val="40"/>
+        </w:rPr>
+        <w:br w:type="page"/>
+      </w:r>
+    </w:p>
+    <w:p>
+      <w:pPr>
+        <w:pStyle w:val="Cmsor1"/>
+        <w:shd w:val="clear" w:color="auto" w:fill="FFC000"/>
+        <w:spacing w:before="480"/>
+        <w:rPr>
+          <w:rFonts w:ascii="Times New Roman" w:hAnsi="Times New Roman" w:cs="Times New Roman"/>
+          <w:sz w:val="56"/>
+        </w:rPr>
+      </w:pPr>
+      <w:bookmarkStart w:id="3" w:name="_Toc97287342"/>
+      <w:r>
+        <w:rPr>
+          <w:rFonts w:ascii="Times New Roman" w:hAnsi="Times New Roman" w:cs="Times New Roman"/>
+          <w:sz w:val="40"/>
+        </w:rPr>
+        <w:lastRenderedPageBreak/>
+        <w:t>2</w:t>
+      </w:r>
+      <w:r>
+        <w:rPr>
+          <w:rFonts w:ascii="Times New Roman" w:hAnsi="Times New Roman" w:cs="Times New Roman"/>
+          <w:sz w:val="40"/>
+        </w:rPr>
+        <w:t xml:space="preserve">. </w:t>
+      </w:r>
+      <w:r>
+        <w:rPr>
+          <w:rFonts w:ascii="Times New Roman" w:hAnsi="Times New Roman" w:cs="Times New Roman"/>
+          <w:sz w:val="40"/>
+        </w:rPr>
+        <w:t>Fejlesztői dokumentáció</w:t>
+      </w:r>
+      <w:bookmarkEnd w:id="3"/>
+    </w:p>
+    <w:p>
+      <w:pPr>
+        <w:pStyle w:val="Cmsor2"/>
+        <w:spacing w:before="240" w:after="120"/>
+        <w:rPr>
+          <w:sz w:val="28"/>
+        </w:rPr>
+      </w:pPr>
+      <w:bookmarkStart w:id="4" w:name="_Toc97287343"/>
+      <w:r>
+        <w:rPr>
+          <w:sz w:val="28"/>
+        </w:rPr>
+        <w:t>2</w:t>
+      </w:r>
+      <w:r>
+        <w:rPr>
+          <w:sz w:val="28"/>
+        </w:rPr>
+        <w:t xml:space="preserve">.1 </w:t>
+      </w:r>
+      <w:r>
+        <w:rPr>
+          <w:sz w:val="28"/>
+        </w:rPr>
+        <w:t>Fejlesztői környezet</w:t>
+      </w:r>
+      <w:bookmarkEnd w:id="4"/>
+    </w:p>
+    <w:p>
+      <w:pPr>
+        <w:pStyle w:val="Cmsor3"/>
+      </w:pPr>
+      <w:bookmarkStart w:id="5" w:name="_Toc97287344"/>
+      <w:r>
+        <w:t>2</w:t>
+      </w:r>
+      <w:r>
+        <w:t>.1.1 Programozási nyelv és környezet</w:t>
+      </w:r>
+      <w:bookmarkEnd w:id="5"/>
+    </w:p>
+    <w:p/>
+    <w:p>
+      <w:pPr>
+        <w:ind w:firstLine="709"/>
+      </w:pPr>
+      <w:r>
+        <w:t xml:space="preserve">A program C# nyelven írtam, hiszen a </w:t>
+      </w:r>
+      <w:proofErr w:type="spellStart"/>
+      <w:r>
+        <w:t>Unity</w:t>
+      </w:r>
+      <w:proofErr w:type="spellEnd"/>
+      <w:r>
+        <w:t xml:space="preserve"> ezt használja. A nyelv alapból is jó választás lett volna</w:t>
+      </w:r>
+      <w:r>
+        <w:t xml:space="preserve">, mivel széleskörűen támogatott, objektum orientált és sok hasznos alapkönyvtárral rendelkezik. Mindezek mellett egy könnyű nyelv, nem olyan gépközeli mint például a C++, a program futásával kapcsolatos dolgokat kezeli helyettünk, de </w:t>
+      </w:r>
+      <w:r>
+        <w:t xml:space="preserve">futási sebessége mégis elég gyors. Fejlesztési környezetnek Visual </w:t>
+      </w:r>
+      <w:proofErr w:type="spellStart"/>
+      <w:r>
+        <w:t>Studio</w:t>
+      </w:r>
+      <w:proofErr w:type="spellEnd"/>
+      <w:r>
+        <w:t xml:space="preserve">-t használtam, ami a </w:t>
+      </w:r>
+      <w:proofErr w:type="spellStart"/>
+      <w:r>
+        <w:t>Unity</w:t>
+      </w:r>
+      <w:proofErr w:type="spellEnd"/>
+      <w:r>
+        <w:t>-vel összekapcsolódva még könnyebbé teszi e fejlesztést.</w:t>
+      </w:r>
+    </w:p>
+    <w:p>
+      <w:pPr>
+        <w:ind w:firstLine="709"/>
+      </w:pPr>
+    </w:p>
+    <w:p>
+      <w:pPr>
+        <w:pStyle w:val="Cmsor3"/>
+      </w:pPr>
+      <w:bookmarkStart w:id="6" w:name="_Toc97287345"/>
+      <w:r>
+        <w:t>2</w:t>
+      </w:r>
+      <w:r>
+        <w:t>.1.</w:t>
+      </w:r>
+      <w:r>
+        <w:t>2</w:t>
+      </w:r>
+      <w:r>
+        <w:t xml:space="preserve"> </w:t>
+      </w:r>
+      <w:r>
+        <w:t>Játékmotor</w:t>
+      </w:r>
+      <w:bookmarkEnd w:id="6"/>
+    </w:p>
+    <w:p>
+      <w:pPr>
+        <w:ind w:firstLine="709"/>
+      </w:pPr>
+      <w:r>
+        <w:t xml:space="preserve">Játékmotorként a </w:t>
+      </w:r>
+      <w:proofErr w:type="spellStart"/>
+      <w:r>
+        <w:t>Unity</w:t>
+      </w:r>
+      <w:proofErr w:type="spellEnd"/>
+      <w:r>
+        <w:t>-t használtam, mivel 2D játékok készítéséhez kitűnő, és a scriptekhez C# nyelvet használ, amiben már van egy kis jártasságom.</w:t>
+      </w:r>
+      <w:r>
+        <w:t xml:space="preserve"> </w:t>
+      </w:r>
+      <w:r>
+        <w:t>A program könnyen kezelhető, és alapból kezeli a legtöbb szükséges szimulációt</w:t>
+      </w:r>
+      <w:bookmarkStart w:id="7" w:name="_GoBack"/>
+      <w:bookmarkEnd w:id="7"/>
     </w:p>
     <w:sectPr>
+      <w:footerReference w:type="default" r:id="rId8"/>
       <w:pgSz w:w="11906" w:h="16838"/>
       <w:pgMar w:top="1417" w:right="1417" w:bottom="1417" w:left="1417" w:header="708" w:footer="708" w:gutter="0"/>
       <w:cols w:space="708"/>
@@ -673,6 +1376,48 @@
     </w:p>
   </w:endnote>
 </w:endnotes>
+</file>
+
+<file path=word/footer1.xml><?xml version="1.0" encoding="utf-8"?>
+<w:ftr xmlns:wpc="http://schemas.microsoft.com/office/word/2010/wordprocessingCanvas" xmlns:cx="http://schemas.microsoft.com/office/drawing/2014/chartex" xmlns:cx1="http://schemas.microsoft.com/office/drawing/2015/9/8/chartex" xmlns:cx2="http://schemas.microsoft.com/office/drawing/2015/10/21/chartex" xmlns:cx3="http://schemas.microsoft.com/office/drawing/2016/5/9/chartex" xmlns:cx4="http://schemas.microsoft.com/office/drawing/2016/5/10/chartex" xmlns:cx5="http://schemas.microsoft.com/office/drawing/2016/5/11/chartex" xmlns:cx6="http://schemas.microsoft.com/office/drawing/2016/5/12/chartex" xmlns:cx7="http://schemas.microsoft.com/office/drawing/2016/5/13/chartex" xmlns:cx8="http://schemas.microsoft.com/office/drawing/2016/5/14/chartex" xmlns:mc="http://schemas.openxmlformats.org/markup-compatibility/2006" xmlns:aink="http://schemas.microsoft.com/office/drawing/2016/ink" xmlns:am3d="http://schemas.microsoft.com/office/drawing/2017/model3d" xmlns:o="urn:schemas-microsoft-com:office:office" xmlns:r="http://schemas.openxmlformats.org/officeDocument/2006/relationships" xmlns:m="http://schemas.openxmlformats.org/officeDocument/2006/math" xmlns:v="urn:schemas-microsoft-com:vml" xmlns:wp14="http://schemas.microsoft.com/office/word/2010/wordprocessingDrawing" xmlns:wp="http://schemas.openxmlformats.org/drawingml/2006/wordprocessingDrawing" xmlns:w10="urn:schemas-microsoft-com:office:word" xmlns:w="http://schemas.openxmlformats.org/wordprocessingml/2006/main" xmlns:w14="http://schemas.microsoft.com/office/word/2010/wordml" xmlns:w15="http://schemas.microsoft.com/office/word/2012/wordml" xmlns:w16cid="http://schemas.microsoft.com/office/word/2016/wordml/cid" xmlns:w16se="http://schemas.microsoft.com/office/word/2015/wordml/symex" xmlns:wpg="http://schemas.microsoft.com/office/word/2010/wordprocessingGroup" xmlns:wpi="http://schemas.microsoft.com/office/word/2010/wordprocessingInk" xmlns:wne="http://schemas.microsoft.com/office/word/2006/wordml" xmlns:wps="http://schemas.microsoft.com/office/word/2010/wordprocessingShape" mc:Ignorable="w14 w15 w16se w16cid wp14">
+  <w:sdt>
+    <w:sdtPr>
+      <w:id w:val="-1647513654"/>
+      <w:docPartObj>
+        <w:docPartGallery w:val="Page Numbers (Bottom of Page)"/>
+        <w:docPartUnique/>
+      </w:docPartObj>
+    </w:sdtPr>
+    <w:sdtContent>
+      <w:p>
+        <w:pPr>
+          <w:pStyle w:val="llb"/>
+          <w:jc w:val="right"/>
+        </w:pPr>
+        <w:r>
+          <w:fldChar w:fldCharType="begin"/>
+        </w:r>
+        <w:r>
+          <w:instrText>PAGE   \* MERGEFORMAT</w:instrText>
+        </w:r>
+        <w:r>
+          <w:fldChar w:fldCharType="separate"/>
+        </w:r>
+        <w:r>
+          <w:t>2</w:t>
+        </w:r>
+        <w:r>
+          <w:fldChar w:fldCharType="end"/>
+        </w:r>
+      </w:p>
+    </w:sdtContent>
+  </w:sdt>
+  <w:p>
+    <w:pPr>
+      <w:pStyle w:val="llb"/>
+    </w:pPr>
+  </w:p>
+</w:ftr>
 </file>
 
 <file path=word/footnotes.xml><?xml version="1.0" encoding="utf-8"?>
@@ -1547,6 +2292,29 @@
       <w:szCs w:val="26"/>
     </w:rPr>
   </w:style>
+  <w:style w:type="paragraph" w:styleId="Cmsor3">
+    <w:name w:val="heading 3"/>
+    <w:basedOn w:val="Norml"/>
+    <w:next w:val="Norml"/>
+    <w:link w:val="Cmsor3Char"/>
+    <w:uiPriority w:val="9"/>
+    <w:semiHidden/>
+    <w:unhideWhenUsed/>
+    <w:qFormat/>
+    <w:rsid w:val="00793B3F"/>
+    <w:pPr>
+      <w:keepNext/>
+      <w:keepLines/>
+      <w:spacing w:before="40" w:after="0"/>
+      <w:outlineLvl w:val="2"/>
+    </w:pPr>
+    <w:rPr>
+      <w:rFonts w:asciiTheme="majorHAnsi" w:eastAsiaTheme="majorEastAsia" w:hAnsiTheme="majorHAnsi" w:cstheme="majorBidi"/>
+      <w:color w:val="1F3763" w:themeColor="accent1" w:themeShade="7F"/>
+      <w:sz w:val="24"/>
+      <w:szCs w:val="24"/>
+    </w:rPr>
+  </w:style>
   <w:style w:type="character" w:default="1" w:styleId="Bekezdsalapbettpusa">
     <w:name w:val="Default Paragraph Font"/>
     <w:uiPriority w:val="1"/>
@@ -1701,6 +2469,77 @@
     <w:rPr>
       <w:lang w:eastAsia="hu-HU"/>
     </w:rPr>
+  </w:style>
+  <w:style w:type="paragraph" w:styleId="lfej">
+    <w:name w:val="header"/>
+    <w:basedOn w:val="Norml"/>
+    <w:link w:val="lfejChar"/>
+    <w:uiPriority w:val="99"/>
+    <w:unhideWhenUsed/>
+    <w:rsid w:val="00793B3F"/>
+    <w:pPr>
+      <w:tabs>
+        <w:tab w:val="center" w:pos="4536"/>
+        <w:tab w:val="right" w:pos="9072"/>
+      </w:tabs>
+      <w:spacing w:after="0" w:line="240" w:lineRule="auto"/>
+    </w:pPr>
+  </w:style>
+  <w:style w:type="character" w:customStyle="1" w:styleId="lfejChar">
+    <w:name w:val="Élőfej Char"/>
+    <w:basedOn w:val="Bekezdsalapbettpusa"/>
+    <w:link w:val="lfej"/>
+    <w:uiPriority w:val="99"/>
+    <w:rsid w:val="00793B3F"/>
+  </w:style>
+  <w:style w:type="paragraph" w:styleId="llb">
+    <w:name w:val="footer"/>
+    <w:basedOn w:val="Norml"/>
+    <w:link w:val="llbChar"/>
+    <w:uiPriority w:val="99"/>
+    <w:unhideWhenUsed/>
+    <w:rsid w:val="00793B3F"/>
+    <w:pPr>
+      <w:tabs>
+        <w:tab w:val="center" w:pos="4536"/>
+        <w:tab w:val="right" w:pos="9072"/>
+      </w:tabs>
+      <w:spacing w:after="0" w:line="240" w:lineRule="auto"/>
+    </w:pPr>
+  </w:style>
+  <w:style w:type="character" w:customStyle="1" w:styleId="llbChar">
+    <w:name w:val="Élőláb Char"/>
+    <w:basedOn w:val="Bekezdsalapbettpusa"/>
+    <w:link w:val="llb"/>
+    <w:uiPriority w:val="99"/>
+    <w:rsid w:val="00793B3F"/>
+  </w:style>
+  <w:style w:type="character" w:customStyle="1" w:styleId="Cmsor3Char">
+    <w:name w:val="Címsor 3 Char"/>
+    <w:basedOn w:val="Bekezdsalapbettpusa"/>
+    <w:link w:val="Cmsor3"/>
+    <w:uiPriority w:val="9"/>
+    <w:semiHidden/>
+    <w:rsid w:val="00793B3F"/>
+    <w:rPr>
+      <w:rFonts w:asciiTheme="majorHAnsi" w:eastAsiaTheme="majorEastAsia" w:hAnsiTheme="majorHAnsi" w:cstheme="majorBidi"/>
+      <w:color w:val="1F3763" w:themeColor="accent1" w:themeShade="7F"/>
+      <w:sz w:val="24"/>
+      <w:szCs w:val="24"/>
+    </w:rPr>
+  </w:style>
+  <w:style w:type="paragraph" w:styleId="TJ3">
+    <w:name w:val="toc 3"/>
+    <w:basedOn w:val="Norml"/>
+    <w:next w:val="Norml"/>
+    <w:autoRedefine/>
+    <w:uiPriority w:val="39"/>
+    <w:unhideWhenUsed/>
+    <w:rsid w:val="005A126C"/>
+    <w:pPr>
+      <w:spacing w:after="100"/>
+      <w:ind w:left="440"/>
+    </w:pPr>
   </w:style>
 </w:styles>
 </file>
@@ -2005,7 +2844,7 @@
 </file>
 
 <file path=customXml/itemProps1.xml><?xml version="1.0" encoding="utf-8"?>
-<ds:datastoreItem xmlns:ds="http://schemas.openxmlformats.org/officeDocument/2006/customXml" ds:itemID="{D845CBD0-5069-4323-88C5-57819D620DD6}">
+<ds:datastoreItem xmlns:ds="http://schemas.openxmlformats.org/officeDocument/2006/customXml" ds:itemID="{7F635603-1191-4C01-8FD5-6C8E76C86AD4}">
   <ds:schemaRefs>
     <ds:schemaRef ds:uri="http://schemas.openxmlformats.org/officeDocument/2006/bibliography"/>
   </ds:schemaRefs>

</xml_diff>

<commit_message>
Started describing database operations
</commit_message>
<xml_diff>
--- a/Varga András Bendegúz Záródolgozat.docx
+++ b/Varga András Bendegúz Záródolgozat.docx
@@ -404,7 +404,7 @@
             </w:rPr>
             <w:fldChar w:fldCharType="separate"/>
           </w:r>
-          <w:hyperlink w:anchor="_Toc97546278" w:history="1">
+          <w:hyperlink w:anchor="_Toc97628862" w:history="1">
             <w:r>
               <w:rPr>
                 <w:rStyle w:val="Hiperhivatkozs"/>
@@ -432,7 +432,7 @@
                 <w:noProof/>
                 <w:webHidden/>
               </w:rPr>
-              <w:instrText xml:space="preserve"> PAGEREF _Toc97546278 \h </w:instrText>
+              <w:instrText xml:space="preserve"> PAGEREF _Toc97628862 \h </w:instrText>
             </w:r>
             <w:r>
               <w:rPr>
@@ -475,7 +475,7 @@
               <w:lang w:eastAsia="hu-HU"/>
             </w:rPr>
           </w:pPr>
-          <w:hyperlink w:anchor="_Toc97546279" w:history="1">
+          <w:hyperlink w:anchor="_Toc97628863" w:history="1">
             <w:r>
               <w:rPr>
                 <w:rStyle w:val="Hiperhivatkozs"/>
@@ -503,7 +503,7 @@
                 <w:noProof/>
                 <w:webHidden/>
               </w:rPr>
-              <w:instrText xml:space="preserve"> PAGEREF _Toc97546279 \h </w:instrText>
+              <w:instrText xml:space="preserve"> PAGEREF _Toc97628863 \h </w:instrText>
             </w:r>
             <w:r>
               <w:rPr>
@@ -546,7 +546,7 @@
               <w:lang w:eastAsia="hu-HU"/>
             </w:rPr>
           </w:pPr>
-          <w:hyperlink w:anchor="_Toc97546280" w:history="1">
+          <w:hyperlink w:anchor="_Toc97628864" w:history="1">
             <w:r>
               <w:rPr>
                 <w:rStyle w:val="Hiperhivatkozs"/>
@@ -574,7 +574,7 @@
                 <w:noProof/>
                 <w:webHidden/>
               </w:rPr>
-              <w:instrText xml:space="preserve"> PAGEREF _Toc97546280 \h </w:instrText>
+              <w:instrText xml:space="preserve"> PAGEREF _Toc97628864 \h </w:instrText>
             </w:r>
             <w:r>
               <w:rPr>
@@ -617,7 +617,7 @@
               <w:lang w:eastAsia="hu-HU"/>
             </w:rPr>
           </w:pPr>
-          <w:hyperlink w:anchor="_Toc97546281" w:history="1">
+          <w:hyperlink w:anchor="_Toc97628865" w:history="1">
             <w:r>
               <w:rPr>
                 <w:rStyle w:val="Hiperhivatkozs"/>
@@ -645,7 +645,7 @@
                 <w:noProof/>
                 <w:webHidden/>
               </w:rPr>
-              <w:instrText xml:space="preserve"> PAGEREF _Toc97546281 \h </w:instrText>
+              <w:instrText xml:space="preserve"> PAGEREF _Toc97628865 \h </w:instrText>
             </w:r>
             <w:r>
               <w:rPr>
@@ -688,7 +688,7 @@
               <w:lang w:eastAsia="hu-HU"/>
             </w:rPr>
           </w:pPr>
-          <w:hyperlink w:anchor="_Toc97546282" w:history="1">
+          <w:hyperlink w:anchor="_Toc97628866" w:history="1">
             <w:r>
               <w:rPr>
                 <w:rStyle w:val="Hiperhivatkozs"/>
@@ -716,7 +716,7 @@
                 <w:noProof/>
                 <w:webHidden/>
               </w:rPr>
-              <w:instrText xml:space="preserve"> PAGEREF _Toc97546282 \h </w:instrText>
+              <w:instrText xml:space="preserve"> PAGEREF _Toc97628866 \h </w:instrText>
             </w:r>
             <w:r>
               <w:rPr>
@@ -759,7 +759,7 @@
               <w:lang w:eastAsia="hu-HU"/>
             </w:rPr>
           </w:pPr>
-          <w:hyperlink w:anchor="_Toc97546283" w:history="1">
+          <w:hyperlink w:anchor="_Toc97628867" w:history="1">
             <w:r>
               <w:rPr>
                 <w:rStyle w:val="Hiperhivatkozs"/>
@@ -787,7 +787,7 @@
                 <w:noProof/>
                 <w:webHidden/>
               </w:rPr>
-              <w:instrText xml:space="preserve"> PAGEREF _Toc97546283 \h </w:instrText>
+              <w:instrText xml:space="preserve"> PAGEREF _Toc97628867 \h </w:instrText>
             </w:r>
             <w:r>
               <w:rPr>
@@ -830,7 +830,7 @@
               <w:lang w:eastAsia="hu-HU"/>
             </w:rPr>
           </w:pPr>
-          <w:hyperlink w:anchor="_Toc97546284" w:history="1">
+          <w:hyperlink w:anchor="_Toc97628868" w:history="1">
             <w:r>
               <w:rPr>
                 <w:rStyle w:val="Hiperhivatkozs"/>
@@ -858,7 +858,7 @@
                 <w:noProof/>
                 <w:webHidden/>
               </w:rPr>
-              <w:instrText xml:space="preserve"> PAGEREF _Toc97546284 \h </w:instrText>
+              <w:instrText xml:space="preserve"> PAGEREF _Toc97628868 \h </w:instrText>
             </w:r>
             <w:r>
               <w:rPr>
@@ -878,7 +878,7 @@
                 <w:noProof/>
                 <w:webHidden/>
               </w:rPr>
-              <w:t>3</w:t>
+              <w:t>4</w:t>
             </w:r>
             <w:r>
               <w:rPr>
@@ -901,7 +901,7 @@
               <w:lang w:eastAsia="hu-HU"/>
             </w:rPr>
           </w:pPr>
-          <w:hyperlink w:anchor="_Toc97546285" w:history="1">
+          <w:hyperlink w:anchor="_Toc97628869" w:history="1">
             <w:r>
               <w:rPr>
                 <w:rStyle w:val="Hiperhivatkozs"/>
@@ -929,7 +929,7 @@
                 <w:noProof/>
                 <w:webHidden/>
               </w:rPr>
-              <w:instrText xml:space="preserve"> PAGEREF _Toc97546285 \h </w:instrText>
+              <w:instrText xml:space="preserve"> PAGEREF _Toc97628869 \h </w:instrText>
             </w:r>
             <w:r>
               <w:rPr>
@@ -972,7 +972,7 @@
               <w:lang w:eastAsia="hu-HU"/>
             </w:rPr>
           </w:pPr>
-          <w:hyperlink w:anchor="_Toc97546286" w:history="1">
+          <w:hyperlink w:anchor="_Toc97628870" w:history="1">
             <w:r>
               <w:rPr>
                 <w:rStyle w:val="Hiperhivatkozs"/>
@@ -1000,7 +1000,7 @@
                 <w:noProof/>
                 <w:webHidden/>
               </w:rPr>
-              <w:instrText xml:space="preserve"> PAGEREF _Toc97546286 \h </w:instrText>
+              <w:instrText xml:space="preserve"> PAGEREF _Toc97628870 \h </w:instrText>
             </w:r>
             <w:r>
               <w:rPr>
@@ -1043,7 +1043,7 @@
               <w:lang w:eastAsia="hu-HU"/>
             </w:rPr>
           </w:pPr>
-          <w:hyperlink w:anchor="_Toc97546287" w:history="1">
+          <w:hyperlink w:anchor="_Toc97628871" w:history="1">
             <w:r>
               <w:rPr>
                 <w:rStyle w:val="Hiperhivatkozs"/>
@@ -1071,7 +1071,7 @@
                 <w:noProof/>
                 <w:webHidden/>
               </w:rPr>
-              <w:instrText xml:space="preserve"> PAGEREF _Toc97546287 \h </w:instrText>
+              <w:instrText xml:space="preserve"> PAGEREF _Toc97628871 \h </w:instrText>
             </w:r>
             <w:r>
               <w:rPr>
@@ -1114,7 +1114,7 @@
               <w:lang w:eastAsia="hu-HU"/>
             </w:rPr>
           </w:pPr>
-          <w:hyperlink w:anchor="_Toc97546288" w:history="1">
+          <w:hyperlink w:anchor="_Toc97628872" w:history="1">
             <w:r>
               <w:rPr>
                 <w:rStyle w:val="Hiperhivatkozs"/>
@@ -1142,7 +1142,7 @@
                 <w:noProof/>
                 <w:webHidden/>
               </w:rPr>
-              <w:instrText xml:space="preserve"> PAGEREF _Toc97546288 \h </w:instrText>
+              <w:instrText xml:space="preserve"> PAGEREF _Toc97628872 \h </w:instrText>
             </w:r>
             <w:r>
               <w:rPr>
@@ -1185,7 +1185,7 @@
               <w:lang w:eastAsia="hu-HU"/>
             </w:rPr>
           </w:pPr>
-          <w:hyperlink w:anchor="_Toc97546289" w:history="1">
+          <w:hyperlink w:anchor="_Toc97628873" w:history="1">
             <w:r>
               <w:rPr>
                 <w:rStyle w:val="Hiperhivatkozs"/>
@@ -1213,7 +1213,7 @@
                 <w:noProof/>
                 <w:webHidden/>
               </w:rPr>
-              <w:instrText xml:space="preserve"> PAGEREF _Toc97546289 \h </w:instrText>
+              <w:instrText xml:space="preserve"> PAGEREF _Toc97628873 \h </w:instrText>
             </w:r>
             <w:r>
               <w:rPr>
@@ -1256,7 +1256,7 @@
               <w:lang w:eastAsia="hu-HU"/>
             </w:rPr>
           </w:pPr>
-          <w:hyperlink w:anchor="_Toc97546290" w:history="1">
+          <w:hyperlink w:anchor="_Toc97628874" w:history="1">
             <w:r>
               <w:rPr>
                 <w:rStyle w:val="Hiperhivatkozs"/>
@@ -1284,7 +1284,7 @@
                 <w:noProof/>
                 <w:webHidden/>
               </w:rPr>
-              <w:instrText xml:space="preserve"> PAGEREF _Toc97546290 \h </w:instrText>
+              <w:instrText xml:space="preserve"> PAGEREF _Toc97628874 \h </w:instrText>
             </w:r>
             <w:r>
               <w:rPr>
@@ -1327,7 +1327,7 @@
               <w:lang w:eastAsia="hu-HU"/>
             </w:rPr>
           </w:pPr>
-          <w:hyperlink w:anchor="_Toc97546291" w:history="1">
+          <w:hyperlink w:anchor="_Toc97628875" w:history="1">
             <w:r>
               <w:rPr>
                 <w:rStyle w:val="Hiperhivatkozs"/>
@@ -1355,7 +1355,7 @@
                 <w:noProof/>
                 <w:webHidden/>
               </w:rPr>
-              <w:instrText xml:space="preserve"> PAGEREF _Toc97546291 \h </w:instrText>
+              <w:instrText xml:space="preserve"> PAGEREF _Toc97628875 \h </w:instrText>
             </w:r>
             <w:r>
               <w:rPr>
@@ -1398,7 +1398,7 @@
               <w:lang w:eastAsia="hu-HU"/>
             </w:rPr>
           </w:pPr>
-          <w:hyperlink w:anchor="_Toc97546292" w:history="1">
+          <w:hyperlink w:anchor="_Toc97628876" w:history="1">
             <w:r>
               <w:rPr>
                 <w:rStyle w:val="Hiperhivatkozs"/>
@@ -1426,7 +1426,7 @@
                 <w:noProof/>
                 <w:webHidden/>
               </w:rPr>
-              <w:instrText xml:space="preserve"> PAGEREF _Toc97546292 \h </w:instrText>
+              <w:instrText xml:space="preserve"> PAGEREF _Toc97628876 \h </w:instrText>
             </w:r>
             <w:r>
               <w:rPr>
@@ -1447,6 +1447,219 @@
                 <w:webHidden/>
               </w:rPr>
               <w:t>5</w:t>
+            </w:r>
+            <w:r>
+              <w:rPr>
+                <w:noProof/>
+                <w:webHidden/>
+              </w:rPr>
+              <w:fldChar w:fldCharType="end"/>
+            </w:r>
+          </w:hyperlink>
+        </w:p>
+        <w:p>
+          <w:pPr>
+            <w:pStyle w:val="TJ1"/>
+            <w:tabs>
+              <w:tab w:val="right" w:leader="dot" w:pos="9062"/>
+            </w:tabs>
+            <w:rPr>
+              <w:rFonts w:eastAsiaTheme="minorEastAsia"/>
+              <w:noProof/>
+              <w:lang w:eastAsia="hu-HU"/>
+            </w:rPr>
+          </w:pPr>
+          <w:hyperlink w:anchor="_Toc97628877" w:history="1">
+            <w:r>
+              <w:rPr>
+                <w:rStyle w:val="Hiperhivatkozs"/>
+                <w:rFonts w:ascii="Times New Roman" w:hAnsi="Times New Roman" w:cs="Times New Roman"/>
+                <w:noProof/>
+              </w:rPr>
+              <w:t>2.3 Adatbázis kezelés</w:t>
+            </w:r>
+            <w:r>
+              <w:rPr>
+                <w:noProof/>
+                <w:webHidden/>
+              </w:rPr>
+              <w:tab/>
+            </w:r>
+            <w:r>
+              <w:rPr>
+                <w:noProof/>
+                <w:webHidden/>
+              </w:rPr>
+              <w:fldChar w:fldCharType="begin"/>
+            </w:r>
+            <w:r>
+              <w:rPr>
+                <w:noProof/>
+                <w:webHidden/>
+              </w:rPr>
+              <w:instrText xml:space="preserve"> PAGEREF _Toc97628877 \h </w:instrText>
+            </w:r>
+            <w:r>
+              <w:rPr>
+                <w:noProof/>
+                <w:webHidden/>
+              </w:rPr>
+            </w:r>
+            <w:r>
+              <w:rPr>
+                <w:noProof/>
+                <w:webHidden/>
+              </w:rPr>
+              <w:fldChar w:fldCharType="separate"/>
+            </w:r>
+            <w:r>
+              <w:rPr>
+                <w:noProof/>
+                <w:webHidden/>
+              </w:rPr>
+              <w:t>6</w:t>
+            </w:r>
+            <w:r>
+              <w:rPr>
+                <w:noProof/>
+                <w:webHidden/>
+              </w:rPr>
+              <w:fldChar w:fldCharType="end"/>
+            </w:r>
+          </w:hyperlink>
+        </w:p>
+        <w:p>
+          <w:pPr>
+            <w:pStyle w:val="TJ3"/>
+            <w:tabs>
+              <w:tab w:val="right" w:leader="dot" w:pos="9062"/>
+            </w:tabs>
+            <w:rPr>
+              <w:rFonts w:eastAsiaTheme="minorEastAsia"/>
+              <w:noProof/>
+              <w:lang w:eastAsia="hu-HU"/>
+            </w:rPr>
+          </w:pPr>
+          <w:hyperlink w:anchor="_Toc97628878" w:history="1">
+            <w:r>
+              <w:rPr>
+                <w:rStyle w:val="Hiperhivatkozs"/>
+                <w:rFonts w:ascii="Times New Roman" w:hAnsi="Times New Roman" w:cs="Times New Roman"/>
+                <w:noProof/>
+              </w:rPr>
+              <w:t>2.3.1 Regisztráció és bejelentkezés</w:t>
+            </w:r>
+            <w:r>
+              <w:rPr>
+                <w:noProof/>
+                <w:webHidden/>
+              </w:rPr>
+              <w:tab/>
+            </w:r>
+            <w:r>
+              <w:rPr>
+                <w:noProof/>
+                <w:webHidden/>
+              </w:rPr>
+              <w:fldChar w:fldCharType="begin"/>
+            </w:r>
+            <w:r>
+              <w:rPr>
+                <w:noProof/>
+                <w:webHidden/>
+              </w:rPr>
+              <w:instrText xml:space="preserve"> PAGEREF _Toc97628878 \h </w:instrText>
+            </w:r>
+            <w:r>
+              <w:rPr>
+                <w:noProof/>
+                <w:webHidden/>
+              </w:rPr>
+            </w:r>
+            <w:r>
+              <w:rPr>
+                <w:noProof/>
+                <w:webHidden/>
+              </w:rPr>
+              <w:fldChar w:fldCharType="separate"/>
+            </w:r>
+            <w:r>
+              <w:rPr>
+                <w:noProof/>
+                <w:webHidden/>
+              </w:rPr>
+              <w:t>6</w:t>
+            </w:r>
+            <w:r>
+              <w:rPr>
+                <w:noProof/>
+                <w:webHidden/>
+              </w:rPr>
+              <w:fldChar w:fldCharType="end"/>
+            </w:r>
+          </w:hyperlink>
+        </w:p>
+        <w:p>
+          <w:pPr>
+            <w:pStyle w:val="TJ3"/>
+            <w:tabs>
+              <w:tab w:val="right" w:leader="dot" w:pos="9062"/>
+            </w:tabs>
+            <w:rPr>
+              <w:rFonts w:eastAsiaTheme="minorEastAsia"/>
+              <w:noProof/>
+              <w:lang w:eastAsia="hu-HU"/>
+            </w:rPr>
+          </w:pPr>
+          <w:hyperlink w:anchor="_Toc97628879" w:history="1">
+            <w:r>
+              <w:rPr>
+                <w:rStyle w:val="Hiperhivatkozs"/>
+                <w:rFonts w:ascii="Times New Roman" w:hAnsi="Times New Roman" w:cs="Times New Roman"/>
+                <w:noProof/>
+              </w:rPr>
+              <w:t>2.3.2 Mentés</w:t>
+            </w:r>
+            <w:r>
+              <w:rPr>
+                <w:noProof/>
+                <w:webHidden/>
+              </w:rPr>
+              <w:tab/>
+            </w:r>
+            <w:r>
+              <w:rPr>
+                <w:noProof/>
+                <w:webHidden/>
+              </w:rPr>
+              <w:fldChar w:fldCharType="begin"/>
+            </w:r>
+            <w:r>
+              <w:rPr>
+                <w:noProof/>
+                <w:webHidden/>
+              </w:rPr>
+              <w:instrText xml:space="preserve"> PAGEREF _Toc97628879 \h </w:instrText>
+            </w:r>
+            <w:r>
+              <w:rPr>
+                <w:noProof/>
+                <w:webHidden/>
+              </w:rPr>
+            </w:r>
+            <w:r>
+              <w:rPr>
+                <w:noProof/>
+                <w:webHidden/>
+              </w:rPr>
+              <w:fldChar w:fldCharType="separate"/>
+            </w:r>
+            <w:r>
+              <w:rPr>
+                <w:noProof/>
+                <w:webHidden/>
+              </w:rPr>
+              <w:t>6</w:t>
             </w:r>
             <w:r>
               <w:rPr>
@@ -1511,7 +1724,7 @@
           <w:sz w:val="56"/>
         </w:rPr>
       </w:pPr>
-      <w:bookmarkStart w:id="0" w:name="_Toc97546278"/>
+      <w:bookmarkStart w:id="0" w:name="_Toc97628862"/>
       <w:r>
         <w:rPr>
           <w:rFonts w:ascii="Times New Roman" w:hAnsi="Times New Roman" w:cs="Times New Roman"/>
@@ -1530,7 +1743,7 @@
           <w:sz w:val="28"/>
         </w:rPr>
       </w:pPr>
-      <w:bookmarkStart w:id="1" w:name="_Toc97546279"/>
+      <w:bookmarkStart w:id="1" w:name="_Toc97628863"/>
       <w:r>
         <w:rPr>
           <w:rFonts w:ascii="Times New Roman" w:hAnsi="Times New Roman" w:cs="Times New Roman"/>
@@ -1617,7 +1830,7 @@
           <w:sz w:val="32"/>
         </w:rPr>
       </w:pPr>
-      <w:bookmarkStart w:id="2" w:name="_Toc97546280"/>
+      <w:bookmarkStart w:id="2" w:name="_Toc97628864"/>
       <w:r>
         <w:rPr>
           <w:rFonts w:ascii="Times New Roman" w:hAnsi="Times New Roman" w:cs="Times New Roman"/>
@@ -1807,7 +2020,7 @@
           <w:sz w:val="56"/>
         </w:rPr>
       </w:pPr>
-      <w:bookmarkStart w:id="3" w:name="_Toc97546281"/>
+      <w:bookmarkStart w:id="3" w:name="_Toc97628865"/>
       <w:r>
         <w:rPr>
           <w:rFonts w:ascii="Times New Roman" w:hAnsi="Times New Roman" w:cs="Times New Roman"/>
@@ -1826,7 +2039,7 @@
           <w:sz w:val="28"/>
         </w:rPr>
       </w:pPr>
-      <w:bookmarkStart w:id="4" w:name="_Toc97546282"/>
+      <w:bookmarkStart w:id="4" w:name="_Toc97628866"/>
       <w:r>
         <w:rPr>
           <w:rFonts w:ascii="Times New Roman" w:hAnsi="Times New Roman" w:cs="Times New Roman"/>
@@ -1850,7 +2063,7 @@
           <w:rFonts w:ascii="Times New Roman" w:hAnsi="Times New Roman" w:cs="Times New Roman"/>
         </w:rPr>
       </w:pPr>
-      <w:bookmarkStart w:id="5" w:name="_Toc97546283"/>
+      <w:bookmarkStart w:id="5" w:name="_Toc97628867"/>
       <w:r>
         <w:rPr>
           <w:rFonts w:ascii="Times New Roman" w:hAnsi="Times New Roman" w:cs="Times New Roman"/>
@@ -1960,16 +2173,33 @@
     </w:p>
     <w:p>
       <w:pPr>
+        <w:ind w:firstLine="709"/>
+        <w:rPr>
+          <w:rFonts w:ascii="Times New Roman" w:hAnsi="Times New Roman" w:cs="Times New Roman"/>
+        </w:rPr>
+      </w:pPr>
+    </w:p>
+    <w:p>
+      <w:pPr>
+        <w:ind w:firstLine="709"/>
+        <w:rPr>
+          <w:rFonts w:ascii="Times New Roman" w:hAnsi="Times New Roman" w:cs="Times New Roman"/>
+        </w:rPr>
+      </w:pPr>
+    </w:p>
+    <w:p>
+      <w:pPr>
         <w:pStyle w:val="Cmsor3"/>
         <w:rPr>
           <w:rFonts w:ascii="Times New Roman" w:hAnsi="Times New Roman" w:cs="Times New Roman"/>
         </w:rPr>
       </w:pPr>
-      <w:bookmarkStart w:id="6" w:name="_Toc97546284"/>
-      <w:r>
-        <w:rPr>
-          <w:rFonts w:ascii="Times New Roman" w:hAnsi="Times New Roman" w:cs="Times New Roman"/>
-        </w:rPr>
+      <w:bookmarkStart w:id="6" w:name="_Toc97628868"/>
+      <w:r>
+        <w:rPr>
+          <w:rFonts w:ascii="Times New Roman" w:hAnsi="Times New Roman" w:cs="Times New Roman"/>
+        </w:rPr>
+        <w:lastRenderedPageBreak/>
         <w:t>2</w:t>
       </w:r>
       <w:r>
@@ -1994,7 +2224,6 @@
           <w:rFonts w:ascii="Times New Roman" w:hAnsi="Times New Roman" w:cs="Times New Roman"/>
           <w:sz w:val="24"/>
         </w:rPr>
-        <w:lastRenderedPageBreak/>
         <w:t>Játékmotor</w:t>
       </w:r>
       <w:r>
@@ -2080,7 +2309,7 @@
           <w:sz w:val="28"/>
         </w:rPr>
       </w:pPr>
-      <w:bookmarkStart w:id="7" w:name="_Toc97546285"/>
+      <w:bookmarkStart w:id="7" w:name="_Toc97628869"/>
       <w:r>
         <w:rPr>
           <w:noProof/>
@@ -2172,7 +2401,7 @@
           <w:rFonts w:ascii="Times New Roman" w:hAnsi="Times New Roman" w:cs="Times New Roman"/>
         </w:rPr>
       </w:pPr>
-      <w:bookmarkStart w:id="8" w:name="_Toc97546286"/>
+      <w:bookmarkStart w:id="8" w:name="_Toc97628870"/>
       <w:r>
         <w:rPr>
           <w:rFonts w:ascii="Times New Roman" w:hAnsi="Times New Roman" w:cs="Times New Roman"/>
@@ -2286,7 +2515,7 @@
           <w:rFonts w:ascii="Times New Roman" w:hAnsi="Times New Roman" w:cs="Times New Roman"/>
         </w:rPr>
       </w:pPr>
-      <w:bookmarkStart w:id="9" w:name="_Toc97546287"/>
+      <w:bookmarkStart w:id="9" w:name="_Toc97628871"/>
       <w:r>
         <w:rPr>
           <w:rFonts w:ascii="Times New Roman" w:hAnsi="Times New Roman" w:cs="Times New Roman"/>
@@ -2416,7 +2645,7 @@
           <w:rFonts w:ascii="Times New Roman" w:hAnsi="Times New Roman" w:cs="Times New Roman"/>
         </w:rPr>
       </w:pPr>
-      <w:bookmarkStart w:id="10" w:name="_Toc97546288"/>
+      <w:bookmarkStart w:id="10" w:name="_Toc97628872"/>
       <w:r>
         <w:rPr>
           <w:rFonts w:ascii="Times New Roman" w:hAnsi="Times New Roman" w:cs="Times New Roman"/>
@@ -2580,7 +2809,7 @@
           <w:rFonts w:ascii="Times New Roman" w:hAnsi="Times New Roman" w:cs="Times New Roman"/>
         </w:rPr>
       </w:pPr>
-      <w:bookmarkStart w:id="11" w:name="_Toc97546289"/>
+      <w:bookmarkStart w:id="11" w:name="_Toc97628873"/>
       <w:r>
         <w:rPr>
           <w:rFonts w:ascii="Times New Roman" w:hAnsi="Times New Roman" w:cs="Times New Roman"/>
@@ -2713,12 +2942,11 @@
           <w:rFonts w:ascii="Times New Roman" w:hAnsi="Times New Roman" w:cs="Times New Roman"/>
         </w:rPr>
       </w:pPr>
-      <w:bookmarkStart w:id="12" w:name="_Toc97546290"/>
-      <w:r>
-        <w:rPr>
-          <w:rFonts w:ascii="Times New Roman" w:hAnsi="Times New Roman" w:cs="Times New Roman"/>
-        </w:rPr>
-        <w:lastRenderedPageBreak/>
+      <w:bookmarkStart w:id="12" w:name="_Toc97628874"/>
+      <w:r>
+        <w:rPr>
+          <w:rFonts w:ascii="Times New Roman" w:hAnsi="Times New Roman" w:cs="Times New Roman"/>
+        </w:rPr>
         <w:t>2.2.</w:t>
       </w:r>
       <w:r>
@@ -2795,7 +3023,7 @@
         </w:rPr>
       </w:pPr>
       <w:bookmarkStart w:id="13" w:name="_Toc97542193"/>
-      <w:bookmarkStart w:id="14" w:name="_Toc97546291"/>
+      <w:bookmarkStart w:id="14" w:name="_Toc97628875"/>
       <w:r>
         <w:rPr>
           <w:rFonts w:ascii="Times New Roman" w:hAnsi="Times New Roman" w:cs="Times New Roman"/>
@@ -2868,7 +3096,7 @@
           <w:rFonts w:ascii="Times New Roman" w:hAnsi="Times New Roman" w:cs="Times New Roman"/>
         </w:rPr>
       </w:pPr>
-      <w:bookmarkStart w:id="15" w:name="_Toc97546292"/>
+      <w:bookmarkStart w:id="15" w:name="_Toc97628876"/>
       <w:r>
         <w:rPr>
           <w:rFonts w:ascii="Times New Roman" w:hAnsi="Times New Roman" w:cs="Times New Roman"/>
@@ -3017,7 +3245,7 @@
           <v:shape id="_x0000_i1025" type="#_x0000_t75" style="width:453.75pt;height:244.5pt" o:ole="">
             <v:imagedata r:id="rId9" o:title=""/>
           </v:shape>
-          <o:OLEObject Type="Embed" ProgID="Word.OpenDocumentText.12" ShapeID="_x0000_i1025" DrawAspect="Content" ObjectID="_1708167475" r:id="rId10"/>
+          <o:OLEObject Type="Embed" ProgID="Word.OpenDocumentText.12" ShapeID="_x0000_i1025" DrawAspect="Content" ObjectID="_1708243306" r:id="rId10"/>
         </w:object>
       </w:r>
     </w:p>
@@ -3086,7 +3314,7 @@
           <v:shape id="_x0000_i1026" type="#_x0000_t75" style="width:453.75pt;height:79.5pt" o:ole="">
             <v:imagedata r:id="rId11" o:title=""/>
           </v:shape>
-          <o:OLEObject Type="Embed" ProgID="Word.OpenDocumentText.12" ShapeID="_x0000_i1026" DrawAspect="Content" ObjectID="_1708167476" r:id="rId12"/>
+          <o:OLEObject Type="Embed" ProgID="Word.OpenDocumentText.12" ShapeID="_x0000_i1026" DrawAspect="Content" ObjectID="_1708243307" r:id="rId12"/>
         </w:object>
       </w:r>
     </w:p>
@@ -3153,6 +3381,7 @@
           <w:sz w:val="28"/>
         </w:rPr>
       </w:pPr>
+      <w:bookmarkStart w:id="18" w:name="_Toc97628877"/>
       <w:r>
         <w:rPr>
           <w:rFonts w:ascii="Times New Roman" w:hAnsi="Times New Roman" w:cs="Times New Roman"/>
@@ -3188,7 +3417,23 @@
         </w:rPr>
         <w:t>ázis kezelés</w:t>
       </w:r>
-    </w:p>
+      <w:bookmarkEnd w:id="18"/>
+    </w:p>
+    <w:p/>
+    <w:p>
+      <w:r>
+        <w:t xml:space="preserve">Az adatbázissal kapcsolatos operációkért a </w:t>
+      </w:r>
+      <w:proofErr w:type="spellStart"/>
+      <w:r>
+        <w:t>DatabaseManager</w:t>
+      </w:r>
+      <w:proofErr w:type="spellEnd"/>
+      <w:r>
+        <w:t xml:space="preserve"> osztály felelős.</w:t>
+      </w:r>
+    </w:p>
+    <w:p/>
     <w:p>
       <w:pPr>
         <w:pStyle w:val="Cmsor3"/>
@@ -3196,6 +3441,7 @@
           <w:rFonts w:ascii="Times New Roman" w:hAnsi="Times New Roman" w:cs="Times New Roman"/>
         </w:rPr>
       </w:pPr>
+      <w:bookmarkStart w:id="19" w:name="_Toc97628878"/>
       <w:r>
         <w:rPr>
           <w:rFonts w:ascii="Times New Roman" w:hAnsi="Times New Roman" w:cs="Times New Roman"/>
@@ -3208,8 +3454,818 @@
         </w:rPr>
         <w:t xml:space="preserve">3.1 </w:t>
       </w:r>
-      <w:bookmarkStart w:id="18" w:name="_GoBack"/>
-      <w:bookmarkEnd w:id="18"/>
+      <w:r>
+        <w:rPr>
+          <w:rFonts w:ascii="Times New Roman" w:hAnsi="Times New Roman" w:cs="Times New Roman"/>
+        </w:rPr>
+        <w:t>Regisztráció és bejelentkezés</w:t>
+      </w:r>
+      <w:bookmarkEnd w:id="19"/>
+    </w:p>
+    <w:p>
+      <w:pPr>
+        <w:rPr>
+          <w:rFonts w:ascii="Times New Roman" w:hAnsi="Times New Roman" w:cs="Times New Roman"/>
+          <w:sz w:val="24"/>
+        </w:rPr>
+      </w:pPr>
+    </w:p>
+    <w:p>
+      <w:pPr>
+        <w:rPr>
+          <w:rFonts w:ascii="Times New Roman" w:hAnsi="Times New Roman" w:cs="Times New Roman"/>
+          <w:sz w:val="24"/>
+        </w:rPr>
+      </w:pPr>
+      <w:r>
+        <w:rPr>
+          <w:rFonts w:ascii="Times New Roman" w:hAnsi="Times New Roman" w:cs="Times New Roman"/>
+          <w:sz w:val="24"/>
+        </w:rPr>
+        <w:t xml:space="preserve">Mindkét operáció felhasználói felületi részét a </w:t>
+      </w:r>
+      <w:proofErr w:type="spellStart"/>
+      <w:r>
+        <w:rPr>
+          <w:rFonts w:ascii="Times New Roman" w:hAnsi="Times New Roman" w:cs="Times New Roman"/>
+          <w:sz w:val="24"/>
+        </w:rPr>
+        <w:t>MainMenuManager</w:t>
+      </w:r>
+      <w:proofErr w:type="spellEnd"/>
+      <w:r>
+        <w:rPr>
+          <w:rFonts w:ascii="Times New Roman" w:hAnsi="Times New Roman" w:cs="Times New Roman"/>
+          <w:sz w:val="24"/>
+        </w:rPr>
+        <w:t xml:space="preserve"> objektum kezeli. Ellenőrzi hogy minden mező ki van-e töltve nem tartalmaz speciális karaktert, és a hosszuk is megfelelő, és csak ezután hívja meg a beírt paraméterekkel a </w:t>
+      </w:r>
+      <w:proofErr w:type="spellStart"/>
+      <w:r>
+        <w:rPr>
+          <w:rFonts w:ascii="Times New Roman" w:hAnsi="Times New Roman" w:cs="Times New Roman"/>
+          <w:sz w:val="24"/>
+        </w:rPr>
+        <w:t>DatabaseManager</w:t>
+      </w:r>
+      <w:proofErr w:type="spellEnd"/>
+      <w:r>
+        <w:rPr>
+          <w:rFonts w:ascii="Times New Roman" w:hAnsi="Times New Roman" w:cs="Times New Roman"/>
+          <w:sz w:val="24"/>
+        </w:rPr>
+        <w:t xml:space="preserve"> megfelelő metódusait. </w:t>
+      </w:r>
+    </w:p>
+    <w:p>
+      <w:pPr>
+        <w:rPr>
+          <w:rFonts w:ascii="Times New Roman" w:hAnsi="Times New Roman" w:cs="Times New Roman"/>
+          <w:sz w:val="24"/>
+        </w:rPr>
+      </w:pPr>
+      <w:r>
+        <w:rPr>
+          <w:rFonts w:ascii="Times New Roman" w:hAnsi="Times New Roman" w:cs="Times New Roman"/>
+          <w:sz w:val="24"/>
+        </w:rPr>
+        <w:t xml:space="preserve">Regisztrációnál a </w:t>
+      </w:r>
+      <w:proofErr w:type="spellStart"/>
+      <w:r>
+        <w:rPr>
+          <w:rFonts w:ascii="Times New Roman" w:hAnsi="Times New Roman" w:cs="Times New Roman"/>
+          <w:sz w:val="24"/>
+        </w:rPr>
+        <w:t>RegisterUser</w:t>
+      </w:r>
+      <w:proofErr w:type="spellEnd"/>
+      <w:r>
+        <w:rPr>
+          <w:rFonts w:ascii="Times New Roman" w:hAnsi="Times New Roman" w:cs="Times New Roman"/>
+          <w:sz w:val="24"/>
+        </w:rPr>
+        <w:t xml:space="preserve"> metódus </w:t>
+      </w:r>
+      <w:r>
+        <w:rPr>
+          <w:rFonts w:ascii="Times New Roman" w:hAnsi="Times New Roman" w:cs="Times New Roman"/>
+          <w:sz w:val="24"/>
+        </w:rPr>
+        <w:t xml:space="preserve">le ellenőrzi, hogy a megadott felhasználónévvel létezik-e már felhasználó, és ha nem, akkor beregisztrálja azt. Ezután a metódus visszatérési értéke szerint a </w:t>
+      </w:r>
+      <w:proofErr w:type="spellStart"/>
+      <w:r>
+        <w:rPr>
+          <w:rFonts w:ascii="Times New Roman" w:hAnsi="Times New Roman" w:cs="Times New Roman"/>
+          <w:sz w:val="24"/>
+        </w:rPr>
+        <w:t>MainMenuManager</w:t>
+      </w:r>
+      <w:proofErr w:type="spellEnd"/>
+      <w:r>
+        <w:rPr>
+          <w:rFonts w:ascii="Times New Roman" w:hAnsi="Times New Roman" w:cs="Times New Roman"/>
+          <w:sz w:val="24"/>
+        </w:rPr>
+        <w:t xml:space="preserve"> visszajelzést ad a felhasználónak.</w:t>
+      </w:r>
+    </w:p>
+    <w:p>
+      <w:pPr>
+        <w:rPr>
+          <w:rFonts w:ascii="Times New Roman" w:hAnsi="Times New Roman" w:cs="Times New Roman"/>
+          <w:sz w:val="24"/>
+        </w:rPr>
+      </w:pPr>
+      <w:r>
+        <w:rPr>
+          <w:rFonts w:ascii="Times New Roman" w:hAnsi="Times New Roman" w:cs="Times New Roman"/>
+          <w:sz w:val="24"/>
+        </w:rPr>
+        <w:t xml:space="preserve">A bejelentkezés is hasonló módon működik, de itt elég lekérdezni hogy, a megadott felhasználónév és jelszópáros létezik-e, és ha igen, akkor a felhasználó azonosítóját és jelenlegi szintjét eltároljuk </w:t>
+      </w:r>
+      <w:r>
+        <w:rPr>
+          <w:rFonts w:ascii="Times New Roman" w:hAnsi="Times New Roman" w:cs="Times New Roman"/>
+          <w:sz w:val="24"/>
+        </w:rPr>
+        <w:t xml:space="preserve">a statikus </w:t>
+      </w:r>
+      <w:proofErr w:type="spellStart"/>
+      <w:r>
+        <w:rPr>
+          <w:rFonts w:ascii="Times New Roman" w:hAnsi="Times New Roman" w:cs="Times New Roman"/>
+          <w:sz w:val="24"/>
+        </w:rPr>
+        <w:t>PlaySession</w:t>
+      </w:r>
+      <w:proofErr w:type="spellEnd"/>
+      <w:r>
+        <w:rPr>
+          <w:rFonts w:ascii="Times New Roman" w:hAnsi="Times New Roman" w:cs="Times New Roman"/>
+          <w:sz w:val="24"/>
+        </w:rPr>
+        <w:t xml:space="preserve"> objektumban.</w:t>
+      </w:r>
+    </w:p>
+    <w:p>
+      <w:pPr>
+        <w:rPr>
+          <w:rFonts w:ascii="Times New Roman" w:hAnsi="Times New Roman" w:cs="Times New Roman"/>
+          <w:sz w:val="24"/>
+        </w:rPr>
+      </w:pPr>
+      <w:r>
+        <w:rPr>
+          <w:rFonts w:ascii="Times New Roman" w:hAnsi="Times New Roman" w:cs="Times New Roman"/>
+          <w:sz w:val="24"/>
+        </w:rPr>
+        <w:t xml:space="preserve">Kijelentkezéskor csak visszaléptetjük a felhasználót a bejelentkező képernyőre és kiürítjük a </w:t>
+      </w:r>
+      <w:proofErr w:type="spellStart"/>
+      <w:r>
+        <w:rPr>
+          <w:rFonts w:ascii="Times New Roman" w:hAnsi="Times New Roman" w:cs="Times New Roman"/>
+          <w:sz w:val="24"/>
+        </w:rPr>
+        <w:t>PlaySession</w:t>
+      </w:r>
+      <w:proofErr w:type="spellEnd"/>
+      <w:r>
+        <w:rPr>
+          <w:rFonts w:ascii="Times New Roman" w:hAnsi="Times New Roman" w:cs="Times New Roman"/>
+          <w:sz w:val="24"/>
+        </w:rPr>
+        <w:t>-t</w:t>
+      </w:r>
+      <w:r>
+        <w:rPr>
+          <w:rFonts w:ascii="Times New Roman" w:hAnsi="Times New Roman" w:cs="Times New Roman"/>
+          <w:sz w:val="24"/>
+        </w:rPr>
+        <w:t>.</w:t>
+      </w:r>
+    </w:p>
+    <w:p>
+      <w:pPr>
+        <w:rPr>
+          <w:rFonts w:ascii="Times New Roman" w:hAnsi="Times New Roman" w:cs="Times New Roman"/>
+          <w:sz w:val="24"/>
+        </w:rPr>
+      </w:pPr>
+    </w:p>
+    <w:p>
+      <w:pPr>
+        <w:pStyle w:val="Cmsor3"/>
+        <w:rPr>
+          <w:rFonts w:ascii="Times New Roman" w:hAnsi="Times New Roman" w:cs="Times New Roman"/>
+        </w:rPr>
+      </w:pPr>
+      <w:bookmarkStart w:id="20" w:name="_Toc97628879"/>
+      <w:r>
+        <w:rPr>
+          <w:rFonts w:ascii="Times New Roman" w:hAnsi="Times New Roman" w:cs="Times New Roman"/>
+        </w:rPr>
+        <w:t>2.</w:t>
+      </w:r>
+      <w:r>
+        <w:rPr>
+          <w:rFonts w:ascii="Times New Roman" w:hAnsi="Times New Roman" w:cs="Times New Roman"/>
+        </w:rPr>
+        <w:t>3.</w:t>
+      </w:r>
+      <w:r>
+        <w:rPr>
+          <w:rFonts w:ascii="Times New Roman" w:hAnsi="Times New Roman" w:cs="Times New Roman"/>
+        </w:rPr>
+        <w:t>2</w:t>
+      </w:r>
+      <w:r>
+        <w:rPr>
+          <w:rFonts w:ascii="Times New Roman" w:hAnsi="Times New Roman" w:cs="Times New Roman"/>
+        </w:rPr>
+        <w:t xml:space="preserve"> </w:t>
+      </w:r>
+      <w:r>
+        <w:rPr>
+          <w:rFonts w:ascii="Times New Roman" w:hAnsi="Times New Roman" w:cs="Times New Roman"/>
+        </w:rPr>
+        <w:t>Mentés</w:t>
+      </w:r>
+      <w:bookmarkEnd w:id="20"/>
+    </w:p>
+    <w:p>
+      <w:pPr>
+        <w:rPr>
+          <w:rFonts w:ascii="Times New Roman" w:hAnsi="Times New Roman" w:cs="Times New Roman"/>
+          <w:sz w:val="24"/>
+        </w:rPr>
+      </w:pPr>
+    </w:p>
+    <w:p>
+      <w:pPr>
+        <w:rPr>
+          <w:rFonts w:ascii="Times New Roman" w:hAnsi="Times New Roman" w:cs="Times New Roman"/>
+          <w:sz w:val="24"/>
+        </w:rPr>
+      </w:pPr>
+      <w:r>
+        <w:rPr>
+          <w:rFonts w:ascii="Times New Roman" w:hAnsi="Times New Roman" w:cs="Times New Roman"/>
+          <w:sz w:val="24"/>
+        </w:rPr>
+        <w:t xml:space="preserve">A mentéshez tartozó felhasználói felületet a </w:t>
+      </w:r>
+      <w:proofErr w:type="spellStart"/>
+      <w:r>
+        <w:rPr>
+          <w:rFonts w:ascii="Times New Roman" w:hAnsi="Times New Roman" w:cs="Times New Roman"/>
+          <w:sz w:val="24"/>
+        </w:rPr>
+        <w:t>DynamicListManager</w:t>
+      </w:r>
+      <w:proofErr w:type="spellEnd"/>
+      <w:r>
+        <w:rPr>
+          <w:rFonts w:ascii="Times New Roman" w:hAnsi="Times New Roman" w:cs="Times New Roman"/>
+          <w:sz w:val="24"/>
+        </w:rPr>
+        <w:t xml:space="preserve"> objektum kezeli. </w:t>
+      </w:r>
+      <w:r>
+        <w:rPr>
+          <w:rFonts w:ascii="Times New Roman" w:hAnsi="Times New Roman" w:cs="Times New Roman"/>
+          <w:sz w:val="24"/>
+        </w:rPr>
+        <w:t xml:space="preserve">A mentés menü megnyitásakor a </w:t>
+      </w:r>
+      <w:proofErr w:type="spellStart"/>
+      <w:r>
+        <w:rPr>
+          <w:rFonts w:ascii="Times New Roman" w:hAnsi="Times New Roman" w:cs="Times New Roman"/>
+          <w:sz w:val="24"/>
+        </w:rPr>
+        <w:t>DatabaseManager</w:t>
+      </w:r>
+      <w:proofErr w:type="spellEnd"/>
+      <w:r>
+        <w:rPr>
+          <w:rFonts w:ascii="Times New Roman" w:hAnsi="Times New Roman" w:cs="Times New Roman"/>
+          <w:sz w:val="24"/>
+        </w:rPr>
+        <w:t xml:space="preserve"> </w:t>
+      </w:r>
+      <w:proofErr w:type="spellStart"/>
+      <w:r>
+        <w:rPr>
+          <w:rFonts w:ascii="Times New Roman" w:hAnsi="Times New Roman" w:cs="Times New Roman"/>
+          <w:sz w:val="24"/>
+        </w:rPr>
+        <w:t>GetSavedGames</w:t>
+      </w:r>
+      <w:proofErr w:type="spellEnd"/>
+      <w:r>
+        <w:rPr>
+          <w:rFonts w:ascii="Times New Roman" w:hAnsi="Times New Roman" w:cs="Times New Roman"/>
+          <w:sz w:val="24"/>
+        </w:rPr>
+        <w:t xml:space="preserve"> metódusával lekéri a felhasználó mentés rekordjait, majd ezeket kiírja. </w:t>
+      </w:r>
+    </w:p>
+    <w:p>
+      <w:pPr>
+        <w:rPr>
+          <w:rFonts w:ascii="Times New Roman" w:hAnsi="Times New Roman" w:cs="Times New Roman"/>
+          <w:color w:val="000000"/>
+          <w:sz w:val="24"/>
+          <w:szCs w:val="24"/>
+        </w:rPr>
+      </w:pPr>
+      <w:r>
+        <w:rPr>
+          <w:rFonts w:ascii="Times New Roman" w:hAnsi="Times New Roman" w:cs="Times New Roman"/>
+          <w:sz w:val="24"/>
+        </w:rPr>
+        <w:t xml:space="preserve">Új mentés készítésekor a </w:t>
+      </w:r>
+      <w:proofErr w:type="spellStart"/>
+      <w:r>
+        <w:rPr>
+          <w:rFonts w:ascii="Times New Roman" w:hAnsi="Times New Roman" w:cs="Times New Roman"/>
+          <w:sz w:val="24"/>
+        </w:rPr>
+        <w:t>DynamicListManager</w:t>
+      </w:r>
+      <w:proofErr w:type="spellEnd"/>
+      <w:r>
+        <w:rPr>
+          <w:rFonts w:ascii="Times New Roman" w:hAnsi="Times New Roman" w:cs="Times New Roman"/>
+          <w:sz w:val="24"/>
+        </w:rPr>
+        <w:t xml:space="preserve"> le ellenőrzi, hogy a megadott mentésnév jó-e, majd a </w:t>
+      </w:r>
+      <w:proofErr w:type="spellStart"/>
+      <w:r>
+        <w:rPr>
+          <w:rFonts w:ascii="Times New Roman" w:hAnsi="Times New Roman" w:cs="Times New Roman"/>
+          <w:sz w:val="24"/>
+        </w:rPr>
+        <w:t>DatabaseManager</w:t>
+      </w:r>
+      <w:proofErr w:type="spellEnd"/>
+      <w:r>
+        <w:rPr>
+          <w:rFonts w:ascii="Times New Roman" w:hAnsi="Times New Roman" w:cs="Times New Roman"/>
+          <w:sz w:val="24"/>
+        </w:rPr>
+        <w:t xml:space="preserve"> </w:t>
+      </w:r>
+      <w:proofErr w:type="spellStart"/>
+      <w:r>
+        <w:rPr>
+          <w:rFonts w:ascii="Times New Roman" w:hAnsi="Times New Roman" w:cs="Times New Roman"/>
+          <w:color w:val="000000"/>
+          <w:sz w:val="24"/>
+          <w:szCs w:val="24"/>
+        </w:rPr>
+        <w:t>CheckIfSaveNameTaken</w:t>
+      </w:r>
+      <w:proofErr w:type="spellEnd"/>
+      <w:r>
+        <w:rPr>
+          <w:rFonts w:ascii="Times New Roman" w:hAnsi="Times New Roman" w:cs="Times New Roman"/>
+          <w:color w:val="000000"/>
+          <w:sz w:val="24"/>
+          <w:szCs w:val="24"/>
+        </w:rPr>
+        <w:t xml:space="preserve"> metódusával megnézi, hogy foglalt-e.</w:t>
+      </w:r>
+      <w:r>
+        <w:rPr>
+          <w:rFonts w:ascii="Times New Roman" w:hAnsi="Times New Roman" w:cs="Times New Roman"/>
+          <w:color w:val="000000"/>
+          <w:sz w:val="24"/>
+          <w:szCs w:val="24"/>
+        </w:rPr>
+        <w:t xml:space="preserve"> Ha a név jó, akkor </w:t>
+      </w:r>
+      <w:r>
+        <w:rPr>
+          <w:rFonts w:ascii="Times New Roman" w:hAnsi="Times New Roman" w:cs="Times New Roman"/>
+          <w:color w:val="000000"/>
+          <w:sz w:val="24"/>
+          <w:szCs w:val="24"/>
+        </w:rPr>
+        <w:t xml:space="preserve">a </w:t>
+      </w:r>
+      <w:proofErr w:type="spellStart"/>
+      <w:r>
+        <w:rPr>
+          <w:rFonts w:ascii="Times New Roman" w:hAnsi="Times New Roman" w:cs="Times New Roman"/>
+          <w:color w:val="000000"/>
+          <w:sz w:val="24"/>
+          <w:szCs w:val="24"/>
+        </w:rPr>
+        <w:t>GameController</w:t>
+      </w:r>
+      <w:proofErr w:type="spellEnd"/>
+      <w:r>
+        <w:rPr>
+          <w:rFonts w:ascii="Times New Roman" w:hAnsi="Times New Roman" w:cs="Times New Roman"/>
+          <w:color w:val="000000"/>
+          <w:sz w:val="24"/>
+          <w:szCs w:val="24"/>
+        </w:rPr>
+        <w:t xml:space="preserve"> objektum </w:t>
+      </w:r>
+      <w:proofErr w:type="spellStart"/>
+      <w:r>
+        <w:rPr>
+          <w:rFonts w:ascii="Times New Roman" w:hAnsi="Times New Roman" w:cs="Times New Roman"/>
+          <w:color w:val="000000"/>
+          <w:sz w:val="24"/>
+          <w:szCs w:val="24"/>
+        </w:rPr>
+        <w:t>Save</w:t>
+      </w:r>
+      <w:proofErr w:type="spellEnd"/>
+      <w:r>
+        <w:rPr>
+          <w:rFonts w:ascii="Times New Roman" w:hAnsi="Times New Roman" w:cs="Times New Roman"/>
+          <w:color w:val="000000"/>
+          <w:sz w:val="24"/>
+          <w:szCs w:val="24"/>
+        </w:rPr>
+        <w:t xml:space="preserve"> metódusának meghívásával megpróbálja fájlba </w:t>
+      </w:r>
+      <w:proofErr w:type="spellStart"/>
+      <w:r>
+        <w:rPr>
+          <w:rFonts w:ascii="Times New Roman" w:hAnsi="Times New Roman" w:cs="Times New Roman"/>
+          <w:color w:val="000000"/>
+          <w:sz w:val="24"/>
+          <w:szCs w:val="24"/>
+        </w:rPr>
+        <w:t>mentetni</w:t>
+      </w:r>
+      <w:proofErr w:type="spellEnd"/>
+      <w:r>
+        <w:rPr>
+          <w:rFonts w:ascii="Times New Roman" w:hAnsi="Times New Roman" w:cs="Times New Roman"/>
+          <w:color w:val="000000"/>
+          <w:sz w:val="24"/>
+          <w:szCs w:val="24"/>
+        </w:rPr>
+        <w:t xml:space="preserve"> a pillanatnyi játékállást. Ha a mentés sikeres, akkor a mentésnév és a mentésfájl neve a </w:t>
+      </w:r>
+      <w:proofErr w:type="spellStart"/>
+      <w:r>
+        <w:rPr>
+          <w:rFonts w:ascii="Times New Roman" w:hAnsi="Times New Roman" w:cs="Times New Roman"/>
+          <w:color w:val="000000"/>
+          <w:sz w:val="24"/>
+          <w:szCs w:val="24"/>
+        </w:rPr>
+        <w:t>PlaySession</w:t>
+      </w:r>
+      <w:proofErr w:type="spellEnd"/>
+      <w:r>
+        <w:rPr>
+          <w:rFonts w:ascii="Times New Roman" w:hAnsi="Times New Roman" w:cs="Times New Roman"/>
+          <w:color w:val="000000"/>
+          <w:sz w:val="24"/>
+          <w:szCs w:val="24"/>
+        </w:rPr>
+        <w:t xml:space="preserve">-be bekerül, és annak adataival  a </w:t>
+      </w:r>
+      <w:proofErr w:type="spellStart"/>
+      <w:r>
+        <w:rPr>
+          <w:rFonts w:ascii="Times New Roman" w:hAnsi="Times New Roman" w:cs="Times New Roman"/>
+          <w:color w:val="000000"/>
+          <w:sz w:val="24"/>
+          <w:szCs w:val="24"/>
+        </w:rPr>
+        <w:t>DatabaseManager</w:t>
+      </w:r>
+      <w:proofErr w:type="spellEnd"/>
+      <w:r>
+        <w:rPr>
+          <w:rFonts w:ascii="Times New Roman" w:hAnsi="Times New Roman" w:cs="Times New Roman"/>
+          <w:color w:val="000000"/>
+          <w:sz w:val="24"/>
+          <w:szCs w:val="24"/>
+        </w:rPr>
+        <w:t xml:space="preserve"> </w:t>
+      </w:r>
+      <w:proofErr w:type="spellStart"/>
+      <w:r>
+        <w:rPr>
+          <w:rFonts w:ascii="Times New Roman" w:hAnsi="Times New Roman" w:cs="Times New Roman"/>
+          <w:color w:val="000000"/>
+          <w:sz w:val="24"/>
+          <w:szCs w:val="24"/>
+        </w:rPr>
+        <w:t>AddSave</w:t>
+      </w:r>
+      <w:proofErr w:type="spellEnd"/>
+      <w:r>
+        <w:rPr>
+          <w:rFonts w:ascii="Times New Roman" w:hAnsi="Times New Roman" w:cs="Times New Roman"/>
+          <w:color w:val="000000"/>
+          <w:sz w:val="24"/>
+          <w:szCs w:val="24"/>
+        </w:rPr>
+        <w:t xml:space="preserve"> metódusával új mentés rekordot vesz fel.</w:t>
+      </w:r>
+    </w:p>
+    <w:p>
+      <w:pPr>
+        <w:rPr>
+          <w:rFonts w:ascii="Times New Roman" w:hAnsi="Times New Roman" w:cs="Times New Roman"/>
+          <w:sz w:val="24"/>
+        </w:rPr>
+      </w:pPr>
+      <w:r>
+        <w:rPr>
+          <w:rFonts w:ascii="Times New Roman" w:hAnsi="Times New Roman" w:cs="Times New Roman"/>
+          <w:sz w:val="24"/>
+        </w:rPr>
+        <w:lastRenderedPageBreak/>
+        <w:t>A mentések felülírása is hasonlóan működik, csak új mentésfájl és rekord létrehozása helyett a kiválasztott adatokat írjuk felül.</w:t>
+      </w:r>
+    </w:p>
+    <w:p>
+      <w:pPr>
+        <w:rPr>
+          <w:rFonts w:ascii="Times New Roman" w:hAnsi="Times New Roman" w:cs="Times New Roman"/>
+          <w:sz w:val="24"/>
+        </w:rPr>
+      </w:pPr>
+      <w:r>
+        <w:rPr>
+          <w:rFonts w:ascii="Times New Roman" w:hAnsi="Times New Roman" w:cs="Times New Roman"/>
+          <w:sz w:val="24"/>
+        </w:rPr>
+        <w:t xml:space="preserve">Mentések törlésekor a FileManager </w:t>
+      </w:r>
+      <w:proofErr w:type="spellStart"/>
+      <w:r>
+        <w:rPr>
+          <w:rFonts w:ascii="Times New Roman" w:hAnsi="Times New Roman" w:cs="Times New Roman"/>
+          <w:sz w:val="24"/>
+        </w:rPr>
+        <w:t>DeleteFile</w:t>
+      </w:r>
+      <w:proofErr w:type="spellEnd"/>
+      <w:r>
+        <w:rPr>
+          <w:rFonts w:ascii="Times New Roman" w:hAnsi="Times New Roman" w:cs="Times New Roman"/>
+          <w:sz w:val="24"/>
+        </w:rPr>
+        <w:t xml:space="preserve"> metódusával kitöröljük a mentésfájlt, majd a </w:t>
+      </w:r>
+      <w:proofErr w:type="spellStart"/>
+      <w:r>
+        <w:rPr>
+          <w:rFonts w:ascii="Times New Roman" w:hAnsi="Times New Roman" w:cs="Times New Roman"/>
+          <w:sz w:val="24"/>
+        </w:rPr>
+        <w:t>DatabaseManager</w:t>
+      </w:r>
+      <w:proofErr w:type="spellEnd"/>
+      <w:r>
+        <w:rPr>
+          <w:rFonts w:ascii="Times New Roman" w:hAnsi="Times New Roman" w:cs="Times New Roman"/>
+          <w:sz w:val="24"/>
+        </w:rPr>
+        <w:t xml:space="preserve"> </w:t>
+      </w:r>
+      <w:proofErr w:type="spellStart"/>
+      <w:r>
+        <w:rPr>
+          <w:rFonts w:ascii="Times New Roman" w:hAnsi="Times New Roman" w:cs="Times New Roman"/>
+          <w:sz w:val="24"/>
+        </w:rPr>
+        <w:t>DeleteSave</w:t>
+      </w:r>
+      <w:proofErr w:type="spellEnd"/>
+      <w:r>
+        <w:rPr>
+          <w:rFonts w:ascii="Times New Roman" w:hAnsi="Times New Roman" w:cs="Times New Roman"/>
+          <w:sz w:val="24"/>
+        </w:rPr>
+        <w:t xml:space="preserve"> metódusával </w:t>
+      </w:r>
+      <w:r>
+        <w:rPr>
+          <w:rFonts w:ascii="Times New Roman" w:hAnsi="Times New Roman" w:cs="Times New Roman"/>
+          <w:sz w:val="24"/>
+        </w:rPr>
+        <w:t>kitörökjük a rekordot is.</w:t>
+      </w:r>
+      <w:r>
+        <w:rPr>
+          <w:rFonts w:ascii="Times New Roman" w:hAnsi="Times New Roman" w:cs="Times New Roman"/>
+          <w:sz w:val="24"/>
+        </w:rPr>
+        <w:t xml:space="preserve"> Ha a </w:t>
+      </w:r>
+      <w:proofErr w:type="spellStart"/>
+      <w:r>
+        <w:rPr>
+          <w:rFonts w:ascii="Times New Roman" w:hAnsi="Times New Roman" w:cs="Times New Roman"/>
+          <w:sz w:val="24"/>
+        </w:rPr>
+        <w:t>kitörölt</w:t>
+      </w:r>
+      <w:proofErr w:type="spellEnd"/>
+      <w:r>
+        <w:rPr>
+          <w:rFonts w:ascii="Times New Roman" w:hAnsi="Times New Roman" w:cs="Times New Roman"/>
+          <w:sz w:val="24"/>
+        </w:rPr>
+        <w:t xml:space="preserve"> mentés ugyanaz volt, amiről betöltöttük a játékot, akkor a </w:t>
+      </w:r>
+      <w:proofErr w:type="spellStart"/>
+      <w:r>
+        <w:rPr>
+          <w:rFonts w:ascii="Times New Roman" w:hAnsi="Times New Roman" w:cs="Times New Roman"/>
+          <w:sz w:val="24"/>
+        </w:rPr>
+        <w:t>PlaySession</w:t>
+      </w:r>
+      <w:proofErr w:type="spellEnd"/>
+      <w:r>
+        <w:rPr>
+          <w:rFonts w:ascii="Times New Roman" w:hAnsi="Times New Roman" w:cs="Times New Roman"/>
+          <w:sz w:val="24"/>
+        </w:rPr>
+        <w:t xml:space="preserve"> </w:t>
+      </w:r>
+      <w:proofErr w:type="spellStart"/>
+      <w:r>
+        <w:rPr>
+          <w:rFonts w:ascii="Times New Roman" w:hAnsi="Times New Roman" w:cs="Times New Roman"/>
+          <w:sz w:val="24"/>
+        </w:rPr>
+        <w:t>saveTitle</w:t>
+      </w:r>
+      <w:proofErr w:type="spellEnd"/>
+      <w:r>
+        <w:rPr>
+          <w:rFonts w:ascii="Times New Roman" w:hAnsi="Times New Roman" w:cs="Times New Roman"/>
+          <w:sz w:val="24"/>
+        </w:rPr>
+        <w:t xml:space="preserve"> és </w:t>
+      </w:r>
+      <w:proofErr w:type="spellStart"/>
+      <w:r>
+        <w:rPr>
+          <w:rFonts w:ascii="Times New Roman" w:hAnsi="Times New Roman" w:cs="Times New Roman"/>
+          <w:sz w:val="24"/>
+        </w:rPr>
+        <w:t>fileName</w:t>
+      </w:r>
+      <w:proofErr w:type="spellEnd"/>
+      <w:r>
+        <w:rPr>
+          <w:rFonts w:ascii="Times New Roman" w:hAnsi="Times New Roman" w:cs="Times New Roman"/>
+          <w:sz w:val="24"/>
+        </w:rPr>
+        <w:t xml:space="preserve"> attribútumait kitöröljük.</w:t>
+      </w:r>
+    </w:p>
+    <w:p>
+      <w:pPr>
+        <w:rPr>
+          <w:rFonts w:ascii="Times New Roman" w:hAnsi="Times New Roman" w:cs="Times New Roman"/>
+          <w:sz w:val="24"/>
+        </w:rPr>
+      </w:pPr>
+    </w:p>
+    <w:p>
+      <w:pPr>
+        <w:pStyle w:val="Cmsor3"/>
+        <w:rPr>
+          <w:rFonts w:ascii="Times New Roman" w:hAnsi="Times New Roman" w:cs="Times New Roman"/>
+        </w:rPr>
+      </w:pPr>
+      <w:r>
+        <w:rPr>
+          <w:rFonts w:ascii="Times New Roman" w:hAnsi="Times New Roman" w:cs="Times New Roman"/>
+        </w:rPr>
+        <w:t>2.</w:t>
+      </w:r>
+      <w:r>
+        <w:rPr>
+          <w:rFonts w:ascii="Times New Roman" w:hAnsi="Times New Roman" w:cs="Times New Roman"/>
+        </w:rPr>
+        <w:t xml:space="preserve">3.2 </w:t>
+      </w:r>
+      <w:r>
+        <w:rPr>
+          <w:rFonts w:ascii="Times New Roman" w:hAnsi="Times New Roman" w:cs="Times New Roman"/>
+        </w:rPr>
+        <w:t>Betöltés</w:t>
+      </w:r>
+    </w:p>
+    <w:p>
+      <w:pPr>
+        <w:rPr>
+          <w:rFonts w:ascii="Times New Roman" w:hAnsi="Times New Roman" w:cs="Times New Roman"/>
+          <w:sz w:val="24"/>
+        </w:rPr>
+      </w:pPr>
+    </w:p>
+    <w:p>
+      <w:pPr>
+        <w:rPr>
+          <w:rFonts w:ascii="Times New Roman" w:hAnsi="Times New Roman" w:cs="Times New Roman"/>
+          <w:sz w:val="24"/>
+        </w:rPr>
+      </w:pPr>
+      <w:r>
+        <w:rPr>
+          <w:rFonts w:ascii="Times New Roman" w:hAnsi="Times New Roman" w:cs="Times New Roman"/>
+          <w:sz w:val="24"/>
+        </w:rPr>
+        <w:t xml:space="preserve">A betöltés folyamata a </w:t>
+      </w:r>
+      <w:proofErr w:type="spellStart"/>
+      <w:r>
+        <w:rPr>
+          <w:rFonts w:ascii="Times New Roman" w:hAnsi="Times New Roman" w:cs="Times New Roman"/>
+          <w:sz w:val="24"/>
+        </w:rPr>
+        <w:t>DynamicListManager</w:t>
+      </w:r>
+      <w:proofErr w:type="spellEnd"/>
+      <w:r>
+        <w:rPr>
+          <w:rFonts w:ascii="Times New Roman" w:hAnsi="Times New Roman" w:cs="Times New Roman"/>
+          <w:sz w:val="24"/>
+        </w:rPr>
+        <w:t xml:space="preserve"> objektumban kezdődik. </w:t>
+      </w:r>
+      <w:r>
+        <w:rPr>
+          <w:rFonts w:ascii="Times New Roman" w:hAnsi="Times New Roman" w:cs="Times New Roman"/>
+          <w:sz w:val="24"/>
+        </w:rPr>
+        <w:t xml:space="preserve">A mentett játékokat a </w:t>
+      </w:r>
+      <w:proofErr w:type="spellStart"/>
+      <w:r>
+        <w:rPr>
+          <w:rFonts w:ascii="Times New Roman" w:hAnsi="Times New Roman" w:cs="Times New Roman"/>
+          <w:sz w:val="24"/>
+        </w:rPr>
+        <w:t>DatabaseManager</w:t>
+      </w:r>
+      <w:proofErr w:type="spellEnd"/>
+      <w:r>
+        <w:rPr>
+          <w:rFonts w:ascii="Times New Roman" w:hAnsi="Times New Roman" w:cs="Times New Roman"/>
+          <w:sz w:val="24"/>
+        </w:rPr>
+        <w:t xml:space="preserve"> </w:t>
+      </w:r>
+      <w:proofErr w:type="spellStart"/>
+      <w:r>
+        <w:rPr>
+          <w:rFonts w:ascii="Times New Roman" w:hAnsi="Times New Roman" w:cs="Times New Roman"/>
+          <w:sz w:val="24"/>
+        </w:rPr>
+        <w:t>GetSavedGames</w:t>
+      </w:r>
+      <w:proofErr w:type="spellEnd"/>
+      <w:r>
+        <w:rPr>
+          <w:rFonts w:ascii="Times New Roman" w:hAnsi="Times New Roman" w:cs="Times New Roman"/>
+          <w:sz w:val="24"/>
+        </w:rPr>
+        <w:t xml:space="preserve"> metódusával kérdezzük le. Egy mentés kiválasztásakor annak adatai bekerülnek a </w:t>
+      </w:r>
+      <w:proofErr w:type="spellStart"/>
+      <w:r>
+        <w:rPr>
+          <w:rFonts w:ascii="Times New Roman" w:hAnsi="Times New Roman" w:cs="Times New Roman"/>
+          <w:sz w:val="24"/>
+        </w:rPr>
+        <w:t>PlaySession</w:t>
+      </w:r>
+      <w:proofErr w:type="spellEnd"/>
+      <w:r>
+        <w:rPr>
+          <w:rFonts w:ascii="Times New Roman" w:hAnsi="Times New Roman" w:cs="Times New Roman"/>
+          <w:sz w:val="24"/>
+        </w:rPr>
+        <w:t xml:space="preserve"> objektumba, majd </w:t>
+      </w:r>
+      <w:bookmarkStart w:id="21" w:name="_GoBack"/>
+      <w:bookmarkEnd w:id="21"/>
     </w:p>
     <w:p>
       <w:pPr>
@@ -4737,7 +5793,7 @@
 </file>
 
 <file path=customXml/itemProps1.xml><?xml version="1.0" encoding="utf-8"?>
-<ds:datastoreItem xmlns:ds="http://schemas.openxmlformats.org/officeDocument/2006/customXml" ds:itemID="{E7100F67-CFFF-456B-8D41-30D8AB642387}">
+<ds:datastoreItem xmlns:ds="http://schemas.openxmlformats.org/officeDocument/2006/customXml" ds:itemID="{BEBC72EA-C2F5-4AF4-B827-1DDB86283DFF}">
   <ds:schemaRefs>
     <ds:schemaRef ds:uri="http://schemas.openxmlformats.org/officeDocument/2006/bibliography"/>
   </ds:schemaRefs>

</xml_diff>

<commit_message>
Almost finished describing database operations
</commit_message>
<xml_diff>
--- a/Varga András Bendegúz Záródolgozat.docx
+++ b/Varga András Bendegúz Záródolgozat.docx
@@ -404,7 +404,7 @@
             </w:rPr>
             <w:fldChar w:fldCharType="separate"/>
           </w:r>
-          <w:hyperlink w:anchor="_Toc97628862" w:history="1">
+          <w:hyperlink w:anchor="_Toc97635508" w:history="1">
             <w:r>
               <w:rPr>
                 <w:rStyle w:val="Hiperhivatkozs"/>
@@ -432,7 +432,7 @@
                 <w:noProof/>
                 <w:webHidden/>
               </w:rPr>
-              <w:instrText xml:space="preserve"> PAGEREF _Toc97628862 \h </w:instrText>
+              <w:instrText xml:space="preserve"> PAGEREF _Toc97635508 \h </w:instrText>
             </w:r>
             <w:r>
               <w:rPr>
@@ -475,7 +475,7 @@
               <w:lang w:eastAsia="hu-HU"/>
             </w:rPr>
           </w:pPr>
-          <w:hyperlink w:anchor="_Toc97628863" w:history="1">
+          <w:hyperlink w:anchor="_Toc97635509" w:history="1">
             <w:r>
               <w:rPr>
                 <w:rStyle w:val="Hiperhivatkozs"/>
@@ -503,7 +503,7 @@
                 <w:noProof/>
                 <w:webHidden/>
               </w:rPr>
-              <w:instrText xml:space="preserve"> PAGEREF _Toc97628863 \h </w:instrText>
+              <w:instrText xml:space="preserve"> PAGEREF _Toc97635509 \h </w:instrText>
             </w:r>
             <w:r>
               <w:rPr>
@@ -546,7 +546,7 @@
               <w:lang w:eastAsia="hu-HU"/>
             </w:rPr>
           </w:pPr>
-          <w:hyperlink w:anchor="_Toc97628864" w:history="1">
+          <w:hyperlink w:anchor="_Toc97635510" w:history="1">
             <w:r>
               <w:rPr>
                 <w:rStyle w:val="Hiperhivatkozs"/>
@@ -574,7 +574,7 @@
                 <w:noProof/>
                 <w:webHidden/>
               </w:rPr>
-              <w:instrText xml:space="preserve"> PAGEREF _Toc97628864 \h </w:instrText>
+              <w:instrText xml:space="preserve"> PAGEREF _Toc97635510 \h </w:instrText>
             </w:r>
             <w:r>
               <w:rPr>
@@ -617,7 +617,7 @@
               <w:lang w:eastAsia="hu-HU"/>
             </w:rPr>
           </w:pPr>
-          <w:hyperlink w:anchor="_Toc97628865" w:history="1">
+          <w:hyperlink w:anchor="_Toc97635511" w:history="1">
             <w:r>
               <w:rPr>
                 <w:rStyle w:val="Hiperhivatkozs"/>
@@ -645,7 +645,7 @@
                 <w:noProof/>
                 <w:webHidden/>
               </w:rPr>
-              <w:instrText xml:space="preserve"> PAGEREF _Toc97628865 \h </w:instrText>
+              <w:instrText xml:space="preserve"> PAGEREF _Toc97635511 \h </w:instrText>
             </w:r>
             <w:r>
               <w:rPr>
@@ -688,7 +688,7 @@
               <w:lang w:eastAsia="hu-HU"/>
             </w:rPr>
           </w:pPr>
-          <w:hyperlink w:anchor="_Toc97628866" w:history="1">
+          <w:hyperlink w:anchor="_Toc97635512" w:history="1">
             <w:r>
               <w:rPr>
                 <w:rStyle w:val="Hiperhivatkozs"/>
@@ -716,7 +716,7 @@
                 <w:noProof/>
                 <w:webHidden/>
               </w:rPr>
-              <w:instrText xml:space="preserve"> PAGEREF _Toc97628866 \h </w:instrText>
+              <w:instrText xml:space="preserve"> PAGEREF _Toc97635512 \h </w:instrText>
             </w:r>
             <w:r>
               <w:rPr>
@@ -759,7 +759,7 @@
               <w:lang w:eastAsia="hu-HU"/>
             </w:rPr>
           </w:pPr>
-          <w:hyperlink w:anchor="_Toc97628867" w:history="1">
+          <w:hyperlink w:anchor="_Toc97635513" w:history="1">
             <w:r>
               <w:rPr>
                 <w:rStyle w:val="Hiperhivatkozs"/>
@@ -787,7 +787,7 @@
                 <w:noProof/>
                 <w:webHidden/>
               </w:rPr>
-              <w:instrText xml:space="preserve"> PAGEREF _Toc97628867 \h </w:instrText>
+              <w:instrText xml:space="preserve"> PAGEREF _Toc97635513 \h </w:instrText>
             </w:r>
             <w:r>
               <w:rPr>
@@ -830,7 +830,7 @@
               <w:lang w:eastAsia="hu-HU"/>
             </w:rPr>
           </w:pPr>
-          <w:hyperlink w:anchor="_Toc97628868" w:history="1">
+          <w:hyperlink w:anchor="_Toc97635514" w:history="1">
             <w:r>
               <w:rPr>
                 <w:rStyle w:val="Hiperhivatkozs"/>
@@ -858,7 +858,7 @@
                 <w:noProof/>
                 <w:webHidden/>
               </w:rPr>
-              <w:instrText xml:space="preserve"> PAGEREF _Toc97628868 \h </w:instrText>
+              <w:instrText xml:space="preserve"> PAGEREF _Toc97635514 \h </w:instrText>
             </w:r>
             <w:r>
               <w:rPr>
@@ -901,7 +901,7 @@
               <w:lang w:eastAsia="hu-HU"/>
             </w:rPr>
           </w:pPr>
-          <w:hyperlink w:anchor="_Toc97628869" w:history="1">
+          <w:hyperlink w:anchor="_Toc97635515" w:history="1">
             <w:r>
               <w:rPr>
                 <w:rStyle w:val="Hiperhivatkozs"/>
@@ -929,7 +929,7 @@
                 <w:noProof/>
                 <w:webHidden/>
               </w:rPr>
-              <w:instrText xml:space="preserve"> PAGEREF _Toc97628869 \h </w:instrText>
+              <w:instrText xml:space="preserve"> PAGEREF _Toc97635515 \h </w:instrText>
             </w:r>
             <w:r>
               <w:rPr>
@@ -972,7 +972,7 @@
               <w:lang w:eastAsia="hu-HU"/>
             </w:rPr>
           </w:pPr>
-          <w:hyperlink w:anchor="_Toc97628870" w:history="1">
+          <w:hyperlink w:anchor="_Toc97635516" w:history="1">
             <w:r>
               <w:rPr>
                 <w:rStyle w:val="Hiperhivatkozs"/>
@@ -1000,7 +1000,7 @@
                 <w:noProof/>
                 <w:webHidden/>
               </w:rPr>
-              <w:instrText xml:space="preserve"> PAGEREF _Toc97628870 \h </w:instrText>
+              <w:instrText xml:space="preserve"> PAGEREF _Toc97635516 \h </w:instrText>
             </w:r>
             <w:r>
               <w:rPr>
@@ -1043,7 +1043,7 @@
               <w:lang w:eastAsia="hu-HU"/>
             </w:rPr>
           </w:pPr>
-          <w:hyperlink w:anchor="_Toc97628871" w:history="1">
+          <w:hyperlink w:anchor="_Toc97635517" w:history="1">
             <w:r>
               <w:rPr>
                 <w:rStyle w:val="Hiperhivatkozs"/>
@@ -1071,7 +1071,7 @@
                 <w:noProof/>
                 <w:webHidden/>
               </w:rPr>
-              <w:instrText xml:space="preserve"> PAGEREF _Toc97628871 \h </w:instrText>
+              <w:instrText xml:space="preserve"> PAGEREF _Toc97635517 \h </w:instrText>
             </w:r>
             <w:r>
               <w:rPr>
@@ -1114,7 +1114,7 @@
               <w:lang w:eastAsia="hu-HU"/>
             </w:rPr>
           </w:pPr>
-          <w:hyperlink w:anchor="_Toc97628872" w:history="1">
+          <w:hyperlink w:anchor="_Toc97635518" w:history="1">
             <w:r>
               <w:rPr>
                 <w:rStyle w:val="Hiperhivatkozs"/>
@@ -1142,7 +1142,7 @@
                 <w:noProof/>
                 <w:webHidden/>
               </w:rPr>
-              <w:instrText xml:space="preserve"> PAGEREF _Toc97628872 \h </w:instrText>
+              <w:instrText xml:space="preserve"> PAGEREF _Toc97635518 \h </w:instrText>
             </w:r>
             <w:r>
               <w:rPr>
@@ -1185,7 +1185,7 @@
               <w:lang w:eastAsia="hu-HU"/>
             </w:rPr>
           </w:pPr>
-          <w:hyperlink w:anchor="_Toc97628873" w:history="1">
+          <w:hyperlink w:anchor="_Toc97635519" w:history="1">
             <w:r>
               <w:rPr>
                 <w:rStyle w:val="Hiperhivatkozs"/>
@@ -1213,7 +1213,7 @@
                 <w:noProof/>
                 <w:webHidden/>
               </w:rPr>
-              <w:instrText xml:space="preserve"> PAGEREF _Toc97628873 \h </w:instrText>
+              <w:instrText xml:space="preserve"> PAGEREF _Toc97635519 \h </w:instrText>
             </w:r>
             <w:r>
               <w:rPr>
@@ -1256,7 +1256,7 @@
               <w:lang w:eastAsia="hu-HU"/>
             </w:rPr>
           </w:pPr>
-          <w:hyperlink w:anchor="_Toc97628874" w:history="1">
+          <w:hyperlink w:anchor="_Toc97635520" w:history="1">
             <w:r>
               <w:rPr>
                 <w:rStyle w:val="Hiperhivatkozs"/>
@@ -1284,7 +1284,7 @@
                 <w:noProof/>
                 <w:webHidden/>
               </w:rPr>
-              <w:instrText xml:space="preserve"> PAGEREF _Toc97628874 \h </w:instrText>
+              <w:instrText xml:space="preserve"> PAGEREF _Toc97635520 \h </w:instrText>
             </w:r>
             <w:r>
               <w:rPr>
@@ -1327,7 +1327,7 @@
               <w:lang w:eastAsia="hu-HU"/>
             </w:rPr>
           </w:pPr>
-          <w:hyperlink w:anchor="_Toc97628875" w:history="1">
+          <w:hyperlink w:anchor="_Toc97635521" w:history="1">
             <w:r>
               <w:rPr>
                 <w:rStyle w:val="Hiperhivatkozs"/>
@@ -1355,7 +1355,7 @@
                 <w:noProof/>
                 <w:webHidden/>
               </w:rPr>
-              <w:instrText xml:space="preserve"> PAGEREF _Toc97628875 \h </w:instrText>
+              <w:instrText xml:space="preserve"> PAGEREF _Toc97635521 \h </w:instrText>
             </w:r>
             <w:r>
               <w:rPr>
@@ -1398,7 +1398,7 @@
               <w:lang w:eastAsia="hu-HU"/>
             </w:rPr>
           </w:pPr>
-          <w:hyperlink w:anchor="_Toc97628876" w:history="1">
+          <w:hyperlink w:anchor="_Toc97635522" w:history="1">
             <w:r>
               <w:rPr>
                 <w:rStyle w:val="Hiperhivatkozs"/>
@@ -1426,7 +1426,7 @@
                 <w:noProof/>
                 <w:webHidden/>
               </w:rPr>
-              <w:instrText xml:space="preserve"> PAGEREF _Toc97628876 \h </w:instrText>
+              <w:instrText xml:space="preserve"> PAGEREF _Toc97635522 \h </w:instrText>
             </w:r>
             <w:r>
               <w:rPr>
@@ -1469,7 +1469,7 @@
               <w:lang w:eastAsia="hu-HU"/>
             </w:rPr>
           </w:pPr>
-          <w:hyperlink w:anchor="_Toc97628877" w:history="1">
+          <w:hyperlink w:anchor="_Toc97635523" w:history="1">
             <w:r>
               <w:rPr>
                 <w:rStyle w:val="Hiperhivatkozs"/>
@@ -1497,7 +1497,7 @@
                 <w:noProof/>
                 <w:webHidden/>
               </w:rPr>
-              <w:instrText xml:space="preserve"> PAGEREF _Toc97628877 \h </w:instrText>
+              <w:instrText xml:space="preserve"> PAGEREF _Toc97635523 \h </w:instrText>
             </w:r>
             <w:r>
               <w:rPr>
@@ -1540,7 +1540,7 @@
               <w:lang w:eastAsia="hu-HU"/>
             </w:rPr>
           </w:pPr>
-          <w:hyperlink w:anchor="_Toc97628878" w:history="1">
+          <w:hyperlink w:anchor="_Toc97635524" w:history="1">
             <w:r>
               <w:rPr>
                 <w:rStyle w:val="Hiperhivatkozs"/>
@@ -1568,7 +1568,7 @@
                 <w:noProof/>
                 <w:webHidden/>
               </w:rPr>
-              <w:instrText xml:space="preserve"> PAGEREF _Toc97628878 \h </w:instrText>
+              <w:instrText xml:space="preserve"> PAGEREF _Toc97635524 \h </w:instrText>
             </w:r>
             <w:r>
               <w:rPr>
@@ -1611,7 +1611,7 @@
               <w:lang w:eastAsia="hu-HU"/>
             </w:rPr>
           </w:pPr>
-          <w:hyperlink w:anchor="_Toc97628879" w:history="1">
+          <w:hyperlink w:anchor="_Toc97635525" w:history="1">
             <w:r>
               <w:rPr>
                 <w:rStyle w:val="Hiperhivatkozs"/>
@@ -1639,7 +1639,7 @@
                 <w:noProof/>
                 <w:webHidden/>
               </w:rPr>
-              <w:instrText xml:space="preserve"> PAGEREF _Toc97628879 \h </w:instrText>
+              <w:instrText xml:space="preserve"> PAGEREF _Toc97635525 \h </w:instrText>
             </w:r>
             <w:r>
               <w:rPr>
@@ -1660,6 +1660,361 @@
                 <w:webHidden/>
               </w:rPr>
               <w:t>6</w:t>
+            </w:r>
+            <w:r>
+              <w:rPr>
+                <w:noProof/>
+                <w:webHidden/>
+              </w:rPr>
+              <w:fldChar w:fldCharType="end"/>
+            </w:r>
+          </w:hyperlink>
+        </w:p>
+        <w:p>
+          <w:pPr>
+            <w:pStyle w:val="TJ3"/>
+            <w:tabs>
+              <w:tab w:val="right" w:leader="dot" w:pos="9062"/>
+            </w:tabs>
+            <w:rPr>
+              <w:rFonts w:eastAsiaTheme="minorEastAsia"/>
+              <w:noProof/>
+              <w:lang w:eastAsia="hu-HU"/>
+            </w:rPr>
+          </w:pPr>
+          <w:hyperlink w:anchor="_Toc97635526" w:history="1">
+            <w:r>
+              <w:rPr>
+                <w:rStyle w:val="Hiperhivatkozs"/>
+                <w:rFonts w:ascii="Times New Roman" w:hAnsi="Times New Roman" w:cs="Times New Roman"/>
+                <w:noProof/>
+              </w:rPr>
+              <w:t>2.3.3 Betöltés</w:t>
+            </w:r>
+            <w:r>
+              <w:rPr>
+                <w:noProof/>
+                <w:webHidden/>
+              </w:rPr>
+              <w:tab/>
+            </w:r>
+            <w:r>
+              <w:rPr>
+                <w:noProof/>
+                <w:webHidden/>
+              </w:rPr>
+              <w:fldChar w:fldCharType="begin"/>
+            </w:r>
+            <w:r>
+              <w:rPr>
+                <w:noProof/>
+                <w:webHidden/>
+              </w:rPr>
+              <w:instrText xml:space="preserve"> PAGEREF _Toc97635526 \h </w:instrText>
+            </w:r>
+            <w:r>
+              <w:rPr>
+                <w:noProof/>
+                <w:webHidden/>
+              </w:rPr>
+            </w:r>
+            <w:r>
+              <w:rPr>
+                <w:noProof/>
+                <w:webHidden/>
+              </w:rPr>
+              <w:fldChar w:fldCharType="separate"/>
+            </w:r>
+            <w:r>
+              <w:rPr>
+                <w:noProof/>
+                <w:webHidden/>
+              </w:rPr>
+              <w:t>7</w:t>
+            </w:r>
+            <w:r>
+              <w:rPr>
+                <w:noProof/>
+                <w:webHidden/>
+              </w:rPr>
+              <w:fldChar w:fldCharType="end"/>
+            </w:r>
+          </w:hyperlink>
+        </w:p>
+        <w:p>
+          <w:pPr>
+            <w:pStyle w:val="TJ3"/>
+            <w:tabs>
+              <w:tab w:val="right" w:leader="dot" w:pos="9062"/>
+            </w:tabs>
+            <w:rPr>
+              <w:rFonts w:eastAsiaTheme="minorEastAsia"/>
+              <w:noProof/>
+              <w:lang w:eastAsia="hu-HU"/>
+            </w:rPr>
+          </w:pPr>
+          <w:hyperlink w:anchor="_Toc97635527" w:history="1">
+            <w:r>
+              <w:rPr>
+                <w:rStyle w:val="Hiperhivatkozs"/>
+                <w:rFonts w:ascii="Times New Roman" w:hAnsi="Times New Roman" w:cs="Times New Roman"/>
+                <w:noProof/>
+              </w:rPr>
+              <w:t>2.3.4 Szintteljesítés</w:t>
+            </w:r>
+            <w:r>
+              <w:rPr>
+                <w:noProof/>
+                <w:webHidden/>
+              </w:rPr>
+              <w:tab/>
+            </w:r>
+            <w:r>
+              <w:rPr>
+                <w:noProof/>
+                <w:webHidden/>
+              </w:rPr>
+              <w:fldChar w:fldCharType="begin"/>
+            </w:r>
+            <w:r>
+              <w:rPr>
+                <w:noProof/>
+                <w:webHidden/>
+              </w:rPr>
+              <w:instrText xml:space="preserve"> PAGEREF _Toc97635527 \h </w:instrText>
+            </w:r>
+            <w:r>
+              <w:rPr>
+                <w:noProof/>
+                <w:webHidden/>
+              </w:rPr>
+            </w:r>
+            <w:r>
+              <w:rPr>
+                <w:noProof/>
+                <w:webHidden/>
+              </w:rPr>
+              <w:fldChar w:fldCharType="separate"/>
+            </w:r>
+            <w:r>
+              <w:rPr>
+                <w:noProof/>
+                <w:webHidden/>
+              </w:rPr>
+              <w:t>7</w:t>
+            </w:r>
+            <w:r>
+              <w:rPr>
+                <w:noProof/>
+                <w:webHidden/>
+              </w:rPr>
+              <w:fldChar w:fldCharType="end"/>
+            </w:r>
+          </w:hyperlink>
+        </w:p>
+        <w:p>
+          <w:pPr>
+            <w:pStyle w:val="TJ3"/>
+            <w:tabs>
+              <w:tab w:val="right" w:leader="dot" w:pos="9062"/>
+            </w:tabs>
+            <w:rPr>
+              <w:rFonts w:eastAsiaTheme="minorEastAsia"/>
+              <w:noProof/>
+              <w:lang w:eastAsia="hu-HU"/>
+            </w:rPr>
+          </w:pPr>
+          <w:hyperlink w:anchor="_Toc97635528" w:history="1">
+            <w:r>
+              <w:rPr>
+                <w:rStyle w:val="Hiperhivatkozs"/>
+                <w:rFonts w:ascii="Times New Roman" w:hAnsi="Times New Roman" w:cs="Times New Roman"/>
+                <w:noProof/>
+              </w:rPr>
+              <w:t>2.3.5 Ranglista</w:t>
+            </w:r>
+            <w:r>
+              <w:rPr>
+                <w:noProof/>
+                <w:webHidden/>
+              </w:rPr>
+              <w:tab/>
+            </w:r>
+            <w:r>
+              <w:rPr>
+                <w:noProof/>
+                <w:webHidden/>
+              </w:rPr>
+              <w:fldChar w:fldCharType="begin"/>
+            </w:r>
+            <w:r>
+              <w:rPr>
+                <w:noProof/>
+                <w:webHidden/>
+              </w:rPr>
+              <w:instrText xml:space="preserve"> PAGEREF _Toc97635528 \h </w:instrText>
+            </w:r>
+            <w:r>
+              <w:rPr>
+                <w:noProof/>
+                <w:webHidden/>
+              </w:rPr>
+            </w:r>
+            <w:r>
+              <w:rPr>
+                <w:noProof/>
+                <w:webHidden/>
+              </w:rPr>
+              <w:fldChar w:fldCharType="separate"/>
+            </w:r>
+            <w:r>
+              <w:rPr>
+                <w:noProof/>
+                <w:webHidden/>
+              </w:rPr>
+              <w:t>7</w:t>
+            </w:r>
+            <w:r>
+              <w:rPr>
+                <w:noProof/>
+                <w:webHidden/>
+              </w:rPr>
+              <w:fldChar w:fldCharType="end"/>
+            </w:r>
+          </w:hyperlink>
+        </w:p>
+        <w:p>
+          <w:pPr>
+            <w:pStyle w:val="TJ3"/>
+            <w:tabs>
+              <w:tab w:val="right" w:leader="dot" w:pos="9062"/>
+            </w:tabs>
+            <w:rPr>
+              <w:rFonts w:eastAsiaTheme="minorEastAsia"/>
+              <w:noProof/>
+              <w:lang w:eastAsia="hu-HU"/>
+            </w:rPr>
+          </w:pPr>
+          <w:hyperlink w:anchor="_Toc97635529" w:history="1">
+            <w:r>
+              <w:rPr>
+                <w:rStyle w:val="Hiperhivatkozs"/>
+                <w:rFonts w:ascii="Times New Roman" w:hAnsi="Times New Roman" w:cs="Times New Roman"/>
+                <w:noProof/>
+              </w:rPr>
+              <w:t>2.3.6 Kvíz kérése</w:t>
+            </w:r>
+            <w:r>
+              <w:rPr>
+                <w:noProof/>
+                <w:webHidden/>
+              </w:rPr>
+              <w:tab/>
+            </w:r>
+            <w:r>
+              <w:rPr>
+                <w:noProof/>
+                <w:webHidden/>
+              </w:rPr>
+              <w:fldChar w:fldCharType="begin"/>
+            </w:r>
+            <w:r>
+              <w:rPr>
+                <w:noProof/>
+                <w:webHidden/>
+              </w:rPr>
+              <w:instrText xml:space="preserve"> PAGEREF _Toc97635529 \h </w:instrText>
+            </w:r>
+            <w:r>
+              <w:rPr>
+                <w:noProof/>
+                <w:webHidden/>
+              </w:rPr>
+            </w:r>
+            <w:r>
+              <w:rPr>
+                <w:noProof/>
+                <w:webHidden/>
+              </w:rPr>
+              <w:fldChar w:fldCharType="separate"/>
+            </w:r>
+            <w:r>
+              <w:rPr>
+                <w:noProof/>
+                <w:webHidden/>
+              </w:rPr>
+              <w:t>7</w:t>
+            </w:r>
+            <w:r>
+              <w:rPr>
+                <w:noProof/>
+                <w:webHidden/>
+              </w:rPr>
+              <w:fldChar w:fldCharType="end"/>
+            </w:r>
+          </w:hyperlink>
+        </w:p>
+        <w:p>
+          <w:pPr>
+            <w:pStyle w:val="TJ3"/>
+            <w:tabs>
+              <w:tab w:val="right" w:leader="dot" w:pos="9062"/>
+            </w:tabs>
+            <w:rPr>
+              <w:rFonts w:eastAsiaTheme="minorEastAsia"/>
+              <w:noProof/>
+              <w:lang w:eastAsia="hu-HU"/>
+            </w:rPr>
+          </w:pPr>
+          <w:hyperlink w:anchor="_Toc97635530" w:history="1">
+            <w:r>
+              <w:rPr>
+                <w:rStyle w:val="Hiperhivatkozs"/>
+                <w:rFonts w:ascii="Times New Roman" w:hAnsi="Times New Roman" w:cs="Times New Roman"/>
+                <w:noProof/>
+              </w:rPr>
+              <w:t>2.3.7 Kvízek megtekintése, módosítása</w:t>
+            </w:r>
+            <w:r>
+              <w:rPr>
+                <w:noProof/>
+                <w:webHidden/>
+              </w:rPr>
+              <w:tab/>
+            </w:r>
+            <w:r>
+              <w:rPr>
+                <w:noProof/>
+                <w:webHidden/>
+              </w:rPr>
+              <w:fldChar w:fldCharType="begin"/>
+            </w:r>
+            <w:r>
+              <w:rPr>
+                <w:noProof/>
+                <w:webHidden/>
+              </w:rPr>
+              <w:instrText xml:space="preserve"> PAGEREF _Toc97635530 \h </w:instrText>
+            </w:r>
+            <w:r>
+              <w:rPr>
+                <w:noProof/>
+                <w:webHidden/>
+              </w:rPr>
+            </w:r>
+            <w:r>
+              <w:rPr>
+                <w:noProof/>
+                <w:webHidden/>
+              </w:rPr>
+              <w:fldChar w:fldCharType="separate"/>
+            </w:r>
+            <w:r>
+              <w:rPr>
+                <w:noProof/>
+                <w:webHidden/>
+              </w:rPr>
+              <w:t>7</w:t>
             </w:r>
             <w:r>
               <w:rPr>
@@ -1724,7 +2079,7 @@
           <w:sz w:val="56"/>
         </w:rPr>
       </w:pPr>
-      <w:bookmarkStart w:id="0" w:name="_Toc97628862"/>
+      <w:bookmarkStart w:id="0" w:name="_Toc97635508"/>
       <w:r>
         <w:rPr>
           <w:rFonts w:ascii="Times New Roman" w:hAnsi="Times New Roman" w:cs="Times New Roman"/>
@@ -1743,7 +2098,7 @@
           <w:sz w:val="28"/>
         </w:rPr>
       </w:pPr>
-      <w:bookmarkStart w:id="1" w:name="_Toc97628863"/>
+      <w:bookmarkStart w:id="1" w:name="_Toc97635509"/>
       <w:r>
         <w:rPr>
           <w:rFonts w:ascii="Times New Roman" w:hAnsi="Times New Roman" w:cs="Times New Roman"/>
@@ -1830,7 +2185,7 @@
           <w:sz w:val="32"/>
         </w:rPr>
       </w:pPr>
-      <w:bookmarkStart w:id="2" w:name="_Toc97628864"/>
+      <w:bookmarkStart w:id="2" w:name="_Toc97635510"/>
       <w:r>
         <w:rPr>
           <w:rFonts w:ascii="Times New Roman" w:hAnsi="Times New Roman" w:cs="Times New Roman"/>
@@ -2020,7 +2375,7 @@
           <w:sz w:val="56"/>
         </w:rPr>
       </w:pPr>
-      <w:bookmarkStart w:id="3" w:name="_Toc97628865"/>
+      <w:bookmarkStart w:id="3" w:name="_Toc97635511"/>
       <w:r>
         <w:rPr>
           <w:rFonts w:ascii="Times New Roman" w:hAnsi="Times New Roman" w:cs="Times New Roman"/>
@@ -2039,7 +2394,7 @@
           <w:sz w:val="28"/>
         </w:rPr>
       </w:pPr>
-      <w:bookmarkStart w:id="4" w:name="_Toc97628866"/>
+      <w:bookmarkStart w:id="4" w:name="_Toc97635512"/>
       <w:r>
         <w:rPr>
           <w:rFonts w:ascii="Times New Roman" w:hAnsi="Times New Roman" w:cs="Times New Roman"/>
@@ -2063,7 +2418,7 @@
           <w:rFonts w:ascii="Times New Roman" w:hAnsi="Times New Roman" w:cs="Times New Roman"/>
         </w:rPr>
       </w:pPr>
-      <w:bookmarkStart w:id="5" w:name="_Toc97628867"/>
+      <w:bookmarkStart w:id="5" w:name="_Toc97635513"/>
       <w:r>
         <w:rPr>
           <w:rFonts w:ascii="Times New Roman" w:hAnsi="Times New Roman" w:cs="Times New Roman"/>
@@ -2194,7 +2549,7 @@
           <w:rFonts w:ascii="Times New Roman" w:hAnsi="Times New Roman" w:cs="Times New Roman"/>
         </w:rPr>
       </w:pPr>
-      <w:bookmarkStart w:id="6" w:name="_Toc97628868"/>
+      <w:bookmarkStart w:id="6" w:name="_Toc97635514"/>
       <w:r>
         <w:rPr>
           <w:rFonts w:ascii="Times New Roman" w:hAnsi="Times New Roman" w:cs="Times New Roman"/>
@@ -2309,7 +2664,7 @@
           <w:sz w:val="28"/>
         </w:rPr>
       </w:pPr>
-      <w:bookmarkStart w:id="7" w:name="_Toc97628869"/>
+      <w:bookmarkStart w:id="7" w:name="_Toc97635515"/>
       <w:r>
         <w:rPr>
           <w:noProof/>
@@ -2401,7 +2756,7 @@
           <w:rFonts w:ascii="Times New Roman" w:hAnsi="Times New Roman" w:cs="Times New Roman"/>
         </w:rPr>
       </w:pPr>
-      <w:bookmarkStart w:id="8" w:name="_Toc97628870"/>
+      <w:bookmarkStart w:id="8" w:name="_Toc97635516"/>
       <w:r>
         <w:rPr>
           <w:rFonts w:ascii="Times New Roman" w:hAnsi="Times New Roman" w:cs="Times New Roman"/>
@@ -2515,7 +2870,7 @@
           <w:rFonts w:ascii="Times New Roman" w:hAnsi="Times New Roman" w:cs="Times New Roman"/>
         </w:rPr>
       </w:pPr>
-      <w:bookmarkStart w:id="9" w:name="_Toc97628871"/>
+      <w:bookmarkStart w:id="9" w:name="_Toc97635517"/>
       <w:r>
         <w:rPr>
           <w:rFonts w:ascii="Times New Roman" w:hAnsi="Times New Roman" w:cs="Times New Roman"/>
@@ -2645,7 +3000,7 @@
           <w:rFonts w:ascii="Times New Roman" w:hAnsi="Times New Roman" w:cs="Times New Roman"/>
         </w:rPr>
       </w:pPr>
-      <w:bookmarkStart w:id="10" w:name="_Toc97628872"/>
+      <w:bookmarkStart w:id="10" w:name="_Toc97635518"/>
       <w:r>
         <w:rPr>
           <w:rFonts w:ascii="Times New Roman" w:hAnsi="Times New Roman" w:cs="Times New Roman"/>
@@ -2809,7 +3164,7 @@
           <w:rFonts w:ascii="Times New Roman" w:hAnsi="Times New Roman" w:cs="Times New Roman"/>
         </w:rPr>
       </w:pPr>
-      <w:bookmarkStart w:id="11" w:name="_Toc97628873"/>
+      <w:bookmarkStart w:id="11" w:name="_Toc97635519"/>
       <w:r>
         <w:rPr>
           <w:rFonts w:ascii="Times New Roman" w:hAnsi="Times New Roman" w:cs="Times New Roman"/>
@@ -2942,7 +3297,7 @@
           <w:rFonts w:ascii="Times New Roman" w:hAnsi="Times New Roman" w:cs="Times New Roman"/>
         </w:rPr>
       </w:pPr>
-      <w:bookmarkStart w:id="12" w:name="_Toc97628874"/>
+      <w:bookmarkStart w:id="12" w:name="_Toc97635520"/>
       <w:r>
         <w:rPr>
           <w:rFonts w:ascii="Times New Roman" w:hAnsi="Times New Roman" w:cs="Times New Roman"/>
@@ -3023,7 +3378,7 @@
         </w:rPr>
       </w:pPr>
       <w:bookmarkStart w:id="13" w:name="_Toc97542193"/>
-      <w:bookmarkStart w:id="14" w:name="_Toc97628875"/>
+      <w:bookmarkStart w:id="14" w:name="_Toc97635521"/>
       <w:r>
         <w:rPr>
           <w:rFonts w:ascii="Times New Roman" w:hAnsi="Times New Roman" w:cs="Times New Roman"/>
@@ -3096,7 +3451,7 @@
           <w:rFonts w:ascii="Times New Roman" w:hAnsi="Times New Roman" w:cs="Times New Roman"/>
         </w:rPr>
       </w:pPr>
-      <w:bookmarkStart w:id="15" w:name="_Toc97628876"/>
+      <w:bookmarkStart w:id="15" w:name="_Toc97635522"/>
       <w:r>
         <w:rPr>
           <w:rFonts w:ascii="Times New Roman" w:hAnsi="Times New Roman" w:cs="Times New Roman"/>
@@ -3245,7 +3600,7 @@
           <v:shape id="_x0000_i1025" type="#_x0000_t75" style="width:453.75pt;height:244.5pt" o:ole="">
             <v:imagedata r:id="rId9" o:title=""/>
           </v:shape>
-          <o:OLEObject Type="Embed" ProgID="Word.OpenDocumentText.12" ShapeID="_x0000_i1025" DrawAspect="Content" ObjectID="_1708243306" r:id="rId10"/>
+          <o:OLEObject Type="Embed" ProgID="Word.OpenDocumentText.12" ShapeID="_x0000_i1025" DrawAspect="Content" ObjectID="_1708248871" r:id="rId10"/>
         </w:object>
       </w:r>
     </w:p>
@@ -3314,7 +3669,7 @@
           <v:shape id="_x0000_i1026" type="#_x0000_t75" style="width:453.75pt;height:79.5pt" o:ole="">
             <v:imagedata r:id="rId11" o:title=""/>
           </v:shape>
-          <o:OLEObject Type="Embed" ProgID="Word.OpenDocumentText.12" ShapeID="_x0000_i1026" DrawAspect="Content" ObjectID="_1708243307" r:id="rId12"/>
+          <o:OLEObject Type="Embed" ProgID="Word.OpenDocumentText.12" ShapeID="_x0000_i1026" DrawAspect="Content" ObjectID="_1708248872" r:id="rId12"/>
         </w:object>
       </w:r>
     </w:p>
@@ -3381,7 +3736,7 @@
           <w:sz w:val="28"/>
         </w:rPr>
       </w:pPr>
-      <w:bookmarkStart w:id="18" w:name="_Toc97628877"/>
+      <w:bookmarkStart w:id="18" w:name="_Toc97635523"/>
       <w:r>
         <w:rPr>
           <w:rFonts w:ascii="Times New Roman" w:hAnsi="Times New Roman" w:cs="Times New Roman"/>
@@ -3441,7 +3796,7 @@
           <w:rFonts w:ascii="Times New Roman" w:hAnsi="Times New Roman" w:cs="Times New Roman"/>
         </w:rPr>
       </w:pPr>
-      <w:bookmarkStart w:id="19" w:name="_Toc97628878"/>
+      <w:bookmarkStart w:id="19" w:name="_Toc97635524"/>
       <w:r>
         <w:rPr>
           <w:rFonts w:ascii="Times New Roman" w:hAnsi="Times New Roman" w:cs="Times New Roman"/>
@@ -3662,7 +4017,7 @@
           <w:rFonts w:ascii="Times New Roman" w:hAnsi="Times New Roman" w:cs="Times New Roman"/>
         </w:rPr>
       </w:pPr>
-      <w:bookmarkStart w:id="20" w:name="_Toc97628879"/>
+      <w:bookmarkStart w:id="20" w:name="_Toc97635525"/>
       <w:r>
         <w:rPr>
           <w:rFonts w:ascii="Times New Roman" w:hAnsi="Times New Roman" w:cs="Times New Roman"/>
@@ -3673,49 +4028,934 @@
         <w:rPr>
           <w:rFonts w:ascii="Times New Roman" w:hAnsi="Times New Roman" w:cs="Times New Roman"/>
         </w:rPr>
+        <w:t xml:space="preserve">3.2 </w:t>
+      </w:r>
+      <w:r>
+        <w:rPr>
+          <w:rFonts w:ascii="Times New Roman" w:hAnsi="Times New Roman" w:cs="Times New Roman"/>
+        </w:rPr>
+        <w:t>Mentés</w:t>
+      </w:r>
+      <w:bookmarkEnd w:id="20"/>
+    </w:p>
+    <w:p>
+      <w:pPr>
+        <w:rPr>
+          <w:rFonts w:ascii="Times New Roman" w:hAnsi="Times New Roman" w:cs="Times New Roman"/>
+          <w:sz w:val="24"/>
+        </w:rPr>
+      </w:pPr>
+    </w:p>
+    <w:p>
+      <w:pPr>
+        <w:rPr>
+          <w:rFonts w:ascii="Times New Roman" w:hAnsi="Times New Roman" w:cs="Times New Roman"/>
+          <w:sz w:val="24"/>
+        </w:rPr>
+      </w:pPr>
+      <w:r>
+        <w:rPr>
+          <w:rFonts w:ascii="Times New Roman" w:hAnsi="Times New Roman" w:cs="Times New Roman"/>
+          <w:sz w:val="24"/>
+        </w:rPr>
+        <w:t xml:space="preserve">A mentéshez tartozó felhasználói felületet a </w:t>
+      </w:r>
+      <w:proofErr w:type="spellStart"/>
+      <w:r>
+        <w:rPr>
+          <w:rFonts w:ascii="Times New Roman" w:hAnsi="Times New Roman" w:cs="Times New Roman"/>
+          <w:sz w:val="24"/>
+        </w:rPr>
+        <w:t>DynamicListManager</w:t>
+      </w:r>
+      <w:proofErr w:type="spellEnd"/>
+      <w:r>
+        <w:rPr>
+          <w:rFonts w:ascii="Times New Roman" w:hAnsi="Times New Roman" w:cs="Times New Roman"/>
+          <w:sz w:val="24"/>
+        </w:rPr>
+        <w:t xml:space="preserve"> objektum kezeli. </w:t>
+      </w:r>
+      <w:r>
+        <w:rPr>
+          <w:rFonts w:ascii="Times New Roman" w:hAnsi="Times New Roman" w:cs="Times New Roman"/>
+          <w:sz w:val="24"/>
+        </w:rPr>
+        <w:t xml:space="preserve">A mentés menü megnyitásakor a </w:t>
+      </w:r>
+      <w:proofErr w:type="spellStart"/>
+      <w:r>
+        <w:rPr>
+          <w:rFonts w:ascii="Times New Roman" w:hAnsi="Times New Roman" w:cs="Times New Roman"/>
+          <w:sz w:val="24"/>
+        </w:rPr>
+        <w:t>DatabaseManager</w:t>
+      </w:r>
+      <w:proofErr w:type="spellEnd"/>
+      <w:r>
+        <w:rPr>
+          <w:rFonts w:ascii="Times New Roman" w:hAnsi="Times New Roman" w:cs="Times New Roman"/>
+          <w:sz w:val="24"/>
+        </w:rPr>
+        <w:t xml:space="preserve"> </w:t>
+      </w:r>
+      <w:proofErr w:type="spellStart"/>
+      <w:r>
+        <w:rPr>
+          <w:rFonts w:ascii="Times New Roman" w:hAnsi="Times New Roman" w:cs="Times New Roman"/>
+          <w:sz w:val="24"/>
+        </w:rPr>
+        <w:t>GetSavedGames</w:t>
+      </w:r>
+      <w:proofErr w:type="spellEnd"/>
+      <w:r>
+        <w:rPr>
+          <w:rFonts w:ascii="Times New Roman" w:hAnsi="Times New Roman" w:cs="Times New Roman"/>
+          <w:sz w:val="24"/>
+        </w:rPr>
+        <w:t xml:space="preserve"> metódusával lekéri a felhasználó mentés rekordjait, majd ezeket kiírja. </w:t>
+      </w:r>
+    </w:p>
+    <w:p>
+      <w:pPr>
+        <w:rPr>
+          <w:rFonts w:ascii="Times New Roman" w:hAnsi="Times New Roman" w:cs="Times New Roman"/>
+          <w:color w:val="000000"/>
+          <w:sz w:val="24"/>
+          <w:szCs w:val="24"/>
+        </w:rPr>
+      </w:pPr>
+      <w:r>
+        <w:rPr>
+          <w:rFonts w:ascii="Times New Roman" w:hAnsi="Times New Roman" w:cs="Times New Roman"/>
+          <w:sz w:val="24"/>
+        </w:rPr>
+        <w:t xml:space="preserve">Új mentés készítésekor a </w:t>
+      </w:r>
+      <w:proofErr w:type="spellStart"/>
+      <w:r>
+        <w:rPr>
+          <w:rFonts w:ascii="Times New Roman" w:hAnsi="Times New Roman" w:cs="Times New Roman"/>
+          <w:sz w:val="24"/>
+        </w:rPr>
+        <w:t>DynamicListManager</w:t>
+      </w:r>
+      <w:proofErr w:type="spellEnd"/>
+      <w:r>
+        <w:rPr>
+          <w:rFonts w:ascii="Times New Roman" w:hAnsi="Times New Roman" w:cs="Times New Roman"/>
+          <w:sz w:val="24"/>
+        </w:rPr>
+        <w:t xml:space="preserve"> le ellenőrzi, hogy a megadott mentésnév jó-e, majd a </w:t>
+      </w:r>
+      <w:proofErr w:type="spellStart"/>
+      <w:r>
+        <w:rPr>
+          <w:rFonts w:ascii="Times New Roman" w:hAnsi="Times New Roman" w:cs="Times New Roman"/>
+          <w:sz w:val="24"/>
+        </w:rPr>
+        <w:t>DatabaseManager</w:t>
+      </w:r>
+      <w:proofErr w:type="spellEnd"/>
+      <w:r>
+        <w:rPr>
+          <w:rFonts w:ascii="Times New Roman" w:hAnsi="Times New Roman" w:cs="Times New Roman"/>
+          <w:sz w:val="24"/>
+        </w:rPr>
+        <w:t xml:space="preserve"> </w:t>
+      </w:r>
+      <w:proofErr w:type="spellStart"/>
+      <w:r>
+        <w:rPr>
+          <w:rFonts w:ascii="Times New Roman" w:hAnsi="Times New Roman" w:cs="Times New Roman"/>
+          <w:color w:val="000000"/>
+          <w:sz w:val="24"/>
+          <w:szCs w:val="24"/>
+        </w:rPr>
+        <w:t>CheckIfSaveNameTaken</w:t>
+      </w:r>
+      <w:proofErr w:type="spellEnd"/>
+      <w:r>
+        <w:rPr>
+          <w:rFonts w:ascii="Times New Roman" w:hAnsi="Times New Roman" w:cs="Times New Roman"/>
+          <w:color w:val="000000"/>
+          <w:sz w:val="24"/>
+          <w:szCs w:val="24"/>
+        </w:rPr>
+        <w:t xml:space="preserve"> metódusával megnézi, hogy foglalt-e.</w:t>
+      </w:r>
+      <w:r>
+        <w:rPr>
+          <w:rFonts w:ascii="Times New Roman" w:hAnsi="Times New Roman" w:cs="Times New Roman"/>
+          <w:color w:val="000000"/>
+          <w:sz w:val="24"/>
+          <w:szCs w:val="24"/>
+        </w:rPr>
+        <w:t xml:space="preserve"> Ha a név jó, akkor </w:t>
+      </w:r>
+      <w:r>
+        <w:rPr>
+          <w:rFonts w:ascii="Times New Roman" w:hAnsi="Times New Roman" w:cs="Times New Roman"/>
+          <w:color w:val="000000"/>
+          <w:sz w:val="24"/>
+          <w:szCs w:val="24"/>
+        </w:rPr>
+        <w:t xml:space="preserve">a </w:t>
+      </w:r>
+      <w:proofErr w:type="spellStart"/>
+      <w:r>
+        <w:rPr>
+          <w:rFonts w:ascii="Times New Roman" w:hAnsi="Times New Roman" w:cs="Times New Roman"/>
+          <w:color w:val="000000"/>
+          <w:sz w:val="24"/>
+          <w:szCs w:val="24"/>
+        </w:rPr>
+        <w:t>GameController</w:t>
+      </w:r>
+      <w:proofErr w:type="spellEnd"/>
+      <w:r>
+        <w:rPr>
+          <w:rFonts w:ascii="Times New Roman" w:hAnsi="Times New Roman" w:cs="Times New Roman"/>
+          <w:color w:val="000000"/>
+          <w:sz w:val="24"/>
+          <w:szCs w:val="24"/>
+        </w:rPr>
+        <w:t xml:space="preserve"> objektum </w:t>
+      </w:r>
+      <w:proofErr w:type="spellStart"/>
+      <w:r>
+        <w:rPr>
+          <w:rFonts w:ascii="Times New Roman" w:hAnsi="Times New Roman" w:cs="Times New Roman"/>
+          <w:color w:val="000000"/>
+          <w:sz w:val="24"/>
+          <w:szCs w:val="24"/>
+        </w:rPr>
+        <w:t>Save</w:t>
+      </w:r>
+      <w:proofErr w:type="spellEnd"/>
+      <w:r>
+        <w:rPr>
+          <w:rFonts w:ascii="Times New Roman" w:hAnsi="Times New Roman" w:cs="Times New Roman"/>
+          <w:color w:val="000000"/>
+          <w:sz w:val="24"/>
+          <w:szCs w:val="24"/>
+        </w:rPr>
+        <w:t xml:space="preserve"> metódusának meghívásával megpróbálja fájlba </w:t>
+      </w:r>
+      <w:proofErr w:type="spellStart"/>
+      <w:r>
+        <w:rPr>
+          <w:rFonts w:ascii="Times New Roman" w:hAnsi="Times New Roman" w:cs="Times New Roman"/>
+          <w:color w:val="000000"/>
+          <w:sz w:val="24"/>
+          <w:szCs w:val="24"/>
+        </w:rPr>
+        <w:t>mentetni</w:t>
+      </w:r>
+      <w:proofErr w:type="spellEnd"/>
+      <w:r>
+        <w:rPr>
+          <w:rFonts w:ascii="Times New Roman" w:hAnsi="Times New Roman" w:cs="Times New Roman"/>
+          <w:color w:val="000000"/>
+          <w:sz w:val="24"/>
+          <w:szCs w:val="24"/>
+        </w:rPr>
+        <w:t xml:space="preserve"> a pillanatnyi játékállást. Ha a mentés sikeres, akkor a mentésnév és a mentésfájl neve a </w:t>
+      </w:r>
+      <w:proofErr w:type="spellStart"/>
+      <w:r>
+        <w:rPr>
+          <w:rFonts w:ascii="Times New Roman" w:hAnsi="Times New Roman" w:cs="Times New Roman"/>
+          <w:color w:val="000000"/>
+          <w:sz w:val="24"/>
+          <w:szCs w:val="24"/>
+        </w:rPr>
+        <w:t>PlaySession</w:t>
+      </w:r>
+      <w:proofErr w:type="spellEnd"/>
+      <w:r>
+        <w:rPr>
+          <w:rFonts w:ascii="Times New Roman" w:hAnsi="Times New Roman" w:cs="Times New Roman"/>
+          <w:color w:val="000000"/>
+          <w:sz w:val="24"/>
+          <w:szCs w:val="24"/>
+        </w:rPr>
+        <w:t xml:space="preserve">-be bekerül, és annak adataival  a </w:t>
+      </w:r>
+      <w:proofErr w:type="spellStart"/>
+      <w:r>
+        <w:rPr>
+          <w:rFonts w:ascii="Times New Roman" w:hAnsi="Times New Roman" w:cs="Times New Roman"/>
+          <w:color w:val="000000"/>
+          <w:sz w:val="24"/>
+          <w:szCs w:val="24"/>
+        </w:rPr>
+        <w:t>DatabaseManager</w:t>
+      </w:r>
+      <w:proofErr w:type="spellEnd"/>
+      <w:r>
+        <w:rPr>
+          <w:rFonts w:ascii="Times New Roman" w:hAnsi="Times New Roman" w:cs="Times New Roman"/>
+          <w:color w:val="000000"/>
+          <w:sz w:val="24"/>
+          <w:szCs w:val="24"/>
+        </w:rPr>
+        <w:t xml:space="preserve"> </w:t>
+      </w:r>
+      <w:proofErr w:type="spellStart"/>
+      <w:r>
+        <w:rPr>
+          <w:rFonts w:ascii="Times New Roman" w:hAnsi="Times New Roman" w:cs="Times New Roman"/>
+          <w:color w:val="000000"/>
+          <w:sz w:val="24"/>
+          <w:szCs w:val="24"/>
+        </w:rPr>
+        <w:t>AddSave</w:t>
+      </w:r>
+      <w:proofErr w:type="spellEnd"/>
+      <w:r>
+        <w:rPr>
+          <w:rFonts w:ascii="Times New Roman" w:hAnsi="Times New Roman" w:cs="Times New Roman"/>
+          <w:color w:val="000000"/>
+          <w:sz w:val="24"/>
+          <w:szCs w:val="24"/>
+        </w:rPr>
+        <w:t xml:space="preserve"> metódusával új mentés rekordot vesz fel.</w:t>
+      </w:r>
+    </w:p>
+    <w:p>
+      <w:pPr>
+        <w:rPr>
+          <w:rFonts w:ascii="Times New Roman" w:hAnsi="Times New Roman" w:cs="Times New Roman"/>
+          <w:sz w:val="24"/>
+        </w:rPr>
+      </w:pPr>
+      <w:r>
+        <w:rPr>
+          <w:rFonts w:ascii="Times New Roman" w:hAnsi="Times New Roman" w:cs="Times New Roman"/>
+          <w:sz w:val="24"/>
+        </w:rPr>
+        <w:lastRenderedPageBreak/>
+        <w:t xml:space="preserve">A mentések felülírása is hasonlóan működik, csak új mentésfájl és rekord létrehozása helyett a kiválasztott </w:t>
+      </w:r>
+      <w:r>
+        <w:rPr>
+          <w:rFonts w:ascii="Times New Roman" w:hAnsi="Times New Roman" w:cs="Times New Roman"/>
+          <w:sz w:val="24"/>
+        </w:rPr>
+        <w:t xml:space="preserve">mentésfájlt a FileManager felülírja, majd a mentés rekordot a </w:t>
+      </w:r>
+      <w:proofErr w:type="spellStart"/>
+      <w:r>
+        <w:rPr>
+          <w:rFonts w:ascii="Times New Roman" w:hAnsi="Times New Roman" w:cs="Times New Roman"/>
+          <w:sz w:val="24"/>
+        </w:rPr>
+        <w:t>DatabaseManager</w:t>
+      </w:r>
+      <w:proofErr w:type="spellEnd"/>
+      <w:r>
+        <w:rPr>
+          <w:rFonts w:ascii="Times New Roman" w:hAnsi="Times New Roman" w:cs="Times New Roman"/>
+          <w:sz w:val="24"/>
+        </w:rPr>
+        <w:t xml:space="preserve"> </w:t>
+      </w:r>
+      <w:proofErr w:type="spellStart"/>
+      <w:r>
+        <w:rPr>
+          <w:rFonts w:ascii="Times New Roman" w:hAnsi="Times New Roman" w:cs="Times New Roman"/>
+          <w:sz w:val="24"/>
+        </w:rPr>
+        <w:t>OverwriteSave</w:t>
+      </w:r>
+      <w:proofErr w:type="spellEnd"/>
+      <w:r>
+        <w:rPr>
+          <w:rFonts w:ascii="Times New Roman" w:hAnsi="Times New Roman" w:cs="Times New Roman"/>
+          <w:sz w:val="24"/>
+        </w:rPr>
+        <w:t xml:space="preserve"> metódusa felülírja</w:t>
+      </w:r>
+      <w:r>
+        <w:rPr>
+          <w:rFonts w:ascii="Times New Roman" w:hAnsi="Times New Roman" w:cs="Times New Roman"/>
+          <w:sz w:val="24"/>
+        </w:rPr>
+        <w:t>.</w:t>
+      </w:r>
+    </w:p>
+    <w:p>
+      <w:pPr>
+        <w:rPr>
+          <w:rFonts w:ascii="Times New Roman" w:hAnsi="Times New Roman" w:cs="Times New Roman"/>
+          <w:sz w:val="24"/>
+        </w:rPr>
+      </w:pPr>
+      <w:r>
+        <w:rPr>
+          <w:rFonts w:ascii="Times New Roman" w:hAnsi="Times New Roman" w:cs="Times New Roman"/>
+          <w:sz w:val="24"/>
+        </w:rPr>
+        <w:t xml:space="preserve">Mentések törlésekor a FileManager </w:t>
+      </w:r>
+      <w:proofErr w:type="spellStart"/>
+      <w:r>
+        <w:rPr>
+          <w:rFonts w:ascii="Times New Roman" w:hAnsi="Times New Roman" w:cs="Times New Roman"/>
+          <w:sz w:val="24"/>
+        </w:rPr>
+        <w:t>DeleteFile</w:t>
+      </w:r>
+      <w:proofErr w:type="spellEnd"/>
+      <w:r>
+        <w:rPr>
+          <w:rFonts w:ascii="Times New Roman" w:hAnsi="Times New Roman" w:cs="Times New Roman"/>
+          <w:sz w:val="24"/>
+        </w:rPr>
+        <w:t xml:space="preserve"> metódusával kitöröljük a mentésfájlt, majd a </w:t>
+      </w:r>
+      <w:proofErr w:type="spellStart"/>
+      <w:r>
+        <w:rPr>
+          <w:rFonts w:ascii="Times New Roman" w:hAnsi="Times New Roman" w:cs="Times New Roman"/>
+          <w:sz w:val="24"/>
+        </w:rPr>
+        <w:t>DatabaseManager</w:t>
+      </w:r>
+      <w:proofErr w:type="spellEnd"/>
+      <w:r>
+        <w:rPr>
+          <w:rFonts w:ascii="Times New Roman" w:hAnsi="Times New Roman" w:cs="Times New Roman"/>
+          <w:sz w:val="24"/>
+        </w:rPr>
+        <w:t xml:space="preserve"> </w:t>
+      </w:r>
+      <w:proofErr w:type="spellStart"/>
+      <w:r>
+        <w:rPr>
+          <w:rFonts w:ascii="Times New Roman" w:hAnsi="Times New Roman" w:cs="Times New Roman"/>
+          <w:sz w:val="24"/>
+        </w:rPr>
+        <w:t>DeleteSave</w:t>
+      </w:r>
+      <w:proofErr w:type="spellEnd"/>
+      <w:r>
+        <w:rPr>
+          <w:rFonts w:ascii="Times New Roman" w:hAnsi="Times New Roman" w:cs="Times New Roman"/>
+          <w:sz w:val="24"/>
+        </w:rPr>
+        <w:t xml:space="preserve"> metódusával </w:t>
+      </w:r>
+      <w:r>
+        <w:rPr>
+          <w:rFonts w:ascii="Times New Roman" w:hAnsi="Times New Roman" w:cs="Times New Roman"/>
+          <w:sz w:val="24"/>
+        </w:rPr>
+        <w:t>kitörökjük a rekordot is.</w:t>
+      </w:r>
+      <w:r>
+        <w:rPr>
+          <w:rFonts w:ascii="Times New Roman" w:hAnsi="Times New Roman" w:cs="Times New Roman"/>
+          <w:sz w:val="24"/>
+        </w:rPr>
+        <w:t xml:space="preserve"> Ha a </w:t>
+      </w:r>
+      <w:proofErr w:type="spellStart"/>
+      <w:r>
+        <w:rPr>
+          <w:rFonts w:ascii="Times New Roman" w:hAnsi="Times New Roman" w:cs="Times New Roman"/>
+          <w:sz w:val="24"/>
+        </w:rPr>
+        <w:t>kitörölt</w:t>
+      </w:r>
+      <w:proofErr w:type="spellEnd"/>
+      <w:r>
+        <w:rPr>
+          <w:rFonts w:ascii="Times New Roman" w:hAnsi="Times New Roman" w:cs="Times New Roman"/>
+          <w:sz w:val="24"/>
+        </w:rPr>
+        <w:t xml:space="preserve"> mentés ugyanaz volt, amiről betöltöttük a játékot, akkor a </w:t>
+      </w:r>
+      <w:proofErr w:type="spellStart"/>
+      <w:r>
+        <w:rPr>
+          <w:rFonts w:ascii="Times New Roman" w:hAnsi="Times New Roman" w:cs="Times New Roman"/>
+          <w:sz w:val="24"/>
+        </w:rPr>
+        <w:t>PlaySession</w:t>
+      </w:r>
+      <w:proofErr w:type="spellEnd"/>
+      <w:r>
+        <w:rPr>
+          <w:rFonts w:ascii="Times New Roman" w:hAnsi="Times New Roman" w:cs="Times New Roman"/>
+          <w:sz w:val="24"/>
+        </w:rPr>
+        <w:t xml:space="preserve"> </w:t>
+      </w:r>
+      <w:proofErr w:type="spellStart"/>
+      <w:r>
+        <w:rPr>
+          <w:rFonts w:ascii="Times New Roman" w:hAnsi="Times New Roman" w:cs="Times New Roman"/>
+          <w:sz w:val="24"/>
+        </w:rPr>
+        <w:t>saveTitle</w:t>
+      </w:r>
+      <w:proofErr w:type="spellEnd"/>
+      <w:r>
+        <w:rPr>
+          <w:rFonts w:ascii="Times New Roman" w:hAnsi="Times New Roman" w:cs="Times New Roman"/>
+          <w:sz w:val="24"/>
+        </w:rPr>
+        <w:t xml:space="preserve"> és </w:t>
+      </w:r>
+      <w:proofErr w:type="spellStart"/>
+      <w:r>
+        <w:rPr>
+          <w:rFonts w:ascii="Times New Roman" w:hAnsi="Times New Roman" w:cs="Times New Roman"/>
+          <w:sz w:val="24"/>
+        </w:rPr>
+        <w:t>fileName</w:t>
+      </w:r>
+      <w:proofErr w:type="spellEnd"/>
+      <w:r>
+        <w:rPr>
+          <w:rFonts w:ascii="Times New Roman" w:hAnsi="Times New Roman" w:cs="Times New Roman"/>
+          <w:sz w:val="24"/>
+        </w:rPr>
+        <w:t xml:space="preserve"> attribútumait kitöröljük.</w:t>
+      </w:r>
+    </w:p>
+    <w:p>
+      <w:pPr>
+        <w:rPr>
+          <w:rFonts w:ascii="Times New Roman" w:hAnsi="Times New Roman" w:cs="Times New Roman"/>
+          <w:sz w:val="24"/>
+        </w:rPr>
+      </w:pPr>
+    </w:p>
+    <w:p>
+      <w:pPr>
+        <w:pStyle w:val="Cmsor3"/>
+        <w:rPr>
+          <w:rFonts w:ascii="Times New Roman" w:hAnsi="Times New Roman" w:cs="Times New Roman"/>
+        </w:rPr>
+      </w:pPr>
+      <w:bookmarkStart w:id="21" w:name="_Toc97635526"/>
+      <w:r>
+        <w:rPr>
+          <w:rFonts w:ascii="Times New Roman" w:hAnsi="Times New Roman" w:cs="Times New Roman"/>
+        </w:rPr>
+        <w:t>2.</w:t>
+      </w:r>
+      <w:r>
+        <w:rPr>
+          <w:rFonts w:ascii="Times New Roman" w:hAnsi="Times New Roman" w:cs="Times New Roman"/>
+        </w:rPr>
         <w:t>3.</w:t>
       </w:r>
       <w:r>
         <w:rPr>
           <w:rFonts w:ascii="Times New Roman" w:hAnsi="Times New Roman" w:cs="Times New Roman"/>
         </w:rPr>
-        <w:t>2</w:t>
-      </w:r>
-      <w:r>
-        <w:rPr>
-          <w:rFonts w:ascii="Times New Roman" w:hAnsi="Times New Roman" w:cs="Times New Roman"/>
+        <w:t>3</w:t>
+      </w:r>
+      <w:r>
+        <w:rPr>
+          <w:rFonts w:ascii="Times New Roman" w:hAnsi="Times New Roman" w:cs="Times New Roman"/>
+        </w:rPr>
+        <w:t xml:space="preserve"> Betöltés</w:t>
+      </w:r>
+      <w:bookmarkEnd w:id="21"/>
+    </w:p>
+    <w:p>
+      <w:pPr>
+        <w:rPr>
+          <w:rFonts w:ascii="Times New Roman" w:hAnsi="Times New Roman" w:cs="Times New Roman"/>
+          <w:sz w:val="24"/>
+        </w:rPr>
+      </w:pPr>
+    </w:p>
+    <w:p>
+      <w:pPr>
+        <w:rPr>
+          <w:rFonts w:ascii="Times New Roman" w:hAnsi="Times New Roman" w:cs="Times New Roman"/>
+          <w:sz w:val="24"/>
+        </w:rPr>
+      </w:pPr>
+      <w:r>
+        <w:rPr>
+          <w:rFonts w:ascii="Times New Roman" w:hAnsi="Times New Roman" w:cs="Times New Roman"/>
+          <w:sz w:val="24"/>
+        </w:rPr>
+        <w:t xml:space="preserve">A betöltés folyamata a </w:t>
+      </w:r>
+      <w:proofErr w:type="spellStart"/>
+      <w:r>
+        <w:rPr>
+          <w:rFonts w:ascii="Times New Roman" w:hAnsi="Times New Roman" w:cs="Times New Roman"/>
+          <w:sz w:val="24"/>
+        </w:rPr>
+        <w:t>DynamicListManager</w:t>
+      </w:r>
+      <w:proofErr w:type="spellEnd"/>
+      <w:r>
+        <w:rPr>
+          <w:rFonts w:ascii="Times New Roman" w:hAnsi="Times New Roman" w:cs="Times New Roman"/>
+          <w:sz w:val="24"/>
+        </w:rPr>
+        <w:t xml:space="preserve"> objektumban kezdődik. </w:t>
+      </w:r>
+      <w:r>
+        <w:rPr>
+          <w:rFonts w:ascii="Times New Roman" w:hAnsi="Times New Roman" w:cs="Times New Roman"/>
+          <w:sz w:val="24"/>
+        </w:rPr>
+        <w:t xml:space="preserve">A mentett játékokat a </w:t>
+      </w:r>
+      <w:proofErr w:type="spellStart"/>
+      <w:r>
+        <w:rPr>
+          <w:rFonts w:ascii="Times New Roman" w:hAnsi="Times New Roman" w:cs="Times New Roman"/>
+          <w:sz w:val="24"/>
+        </w:rPr>
+        <w:t>DatabaseManager</w:t>
+      </w:r>
+      <w:proofErr w:type="spellEnd"/>
+      <w:r>
+        <w:rPr>
+          <w:rFonts w:ascii="Times New Roman" w:hAnsi="Times New Roman" w:cs="Times New Roman"/>
+          <w:sz w:val="24"/>
         </w:rPr>
         <w:t xml:space="preserve"> </w:t>
       </w:r>
-      <w:r>
-        <w:rPr>
-          <w:rFonts w:ascii="Times New Roman" w:hAnsi="Times New Roman" w:cs="Times New Roman"/>
-        </w:rPr>
-        <w:t>Mentés</w:t>
-      </w:r>
-      <w:bookmarkEnd w:id="20"/>
-    </w:p>
-    <w:p>
-      <w:pPr>
-        <w:rPr>
-          <w:rFonts w:ascii="Times New Roman" w:hAnsi="Times New Roman" w:cs="Times New Roman"/>
-          <w:sz w:val="24"/>
-        </w:rPr>
-      </w:pPr>
-    </w:p>
-    <w:p>
-      <w:pPr>
-        <w:rPr>
-          <w:rFonts w:ascii="Times New Roman" w:hAnsi="Times New Roman" w:cs="Times New Roman"/>
-          <w:sz w:val="24"/>
-        </w:rPr>
-      </w:pPr>
-      <w:r>
-        <w:rPr>
-          <w:rFonts w:ascii="Times New Roman" w:hAnsi="Times New Roman" w:cs="Times New Roman"/>
-          <w:sz w:val="24"/>
-        </w:rPr>
-        <w:t xml:space="preserve">A mentéshez tartozó felhasználói felületet a </w:t>
+      <w:proofErr w:type="spellStart"/>
+      <w:r>
+        <w:rPr>
+          <w:rFonts w:ascii="Times New Roman" w:hAnsi="Times New Roman" w:cs="Times New Roman"/>
+          <w:sz w:val="24"/>
+        </w:rPr>
+        <w:t>GetSavedGames</w:t>
+      </w:r>
+      <w:proofErr w:type="spellEnd"/>
+      <w:r>
+        <w:rPr>
+          <w:rFonts w:ascii="Times New Roman" w:hAnsi="Times New Roman" w:cs="Times New Roman"/>
+          <w:sz w:val="24"/>
+        </w:rPr>
+        <w:t xml:space="preserve"> metódusával kérdezzük le. Egy mentés kiválasztásakor annak adatai bekerülnek a </w:t>
+      </w:r>
+      <w:proofErr w:type="spellStart"/>
+      <w:r>
+        <w:rPr>
+          <w:rFonts w:ascii="Times New Roman" w:hAnsi="Times New Roman" w:cs="Times New Roman"/>
+          <w:sz w:val="24"/>
+        </w:rPr>
+        <w:t>PlaySession</w:t>
+      </w:r>
+      <w:proofErr w:type="spellEnd"/>
+      <w:r>
+        <w:rPr>
+          <w:rFonts w:ascii="Times New Roman" w:hAnsi="Times New Roman" w:cs="Times New Roman"/>
+          <w:sz w:val="24"/>
+        </w:rPr>
+        <w:t xml:space="preserve"> objektumba, majd </w:t>
+      </w:r>
+      <w:r>
+        <w:rPr>
+          <w:rFonts w:ascii="Times New Roman" w:hAnsi="Times New Roman" w:cs="Times New Roman"/>
+          <w:sz w:val="24"/>
+        </w:rPr>
+        <w:t xml:space="preserve">az ebben lévő szint a </w:t>
+      </w:r>
+      <w:proofErr w:type="spellStart"/>
+      <w:r>
+        <w:rPr>
+          <w:rFonts w:ascii="Times New Roman" w:hAnsi="Times New Roman" w:cs="Times New Roman"/>
+          <w:sz w:val="24"/>
+        </w:rPr>
+        <w:t>uiEventHandler</w:t>
+      </w:r>
+      <w:proofErr w:type="spellEnd"/>
+      <w:r>
+        <w:rPr>
+          <w:rFonts w:ascii="Times New Roman" w:hAnsi="Times New Roman" w:cs="Times New Roman"/>
+          <w:sz w:val="24"/>
+        </w:rPr>
+        <w:t xml:space="preserve"> </w:t>
+      </w:r>
+      <w:proofErr w:type="spellStart"/>
+      <w:r>
+        <w:rPr>
+          <w:rFonts w:ascii="Times New Roman" w:hAnsi="Times New Roman" w:cs="Times New Roman"/>
+          <w:sz w:val="24"/>
+        </w:rPr>
+        <w:t>SwitchScene</w:t>
+      </w:r>
+      <w:proofErr w:type="spellEnd"/>
+      <w:r>
+        <w:rPr>
+          <w:rFonts w:ascii="Times New Roman" w:hAnsi="Times New Roman" w:cs="Times New Roman"/>
+          <w:sz w:val="24"/>
+        </w:rPr>
+        <w:t xml:space="preserve"> metódusának meghívásával betöltésre kerül. </w:t>
+      </w:r>
+    </w:p>
+    <w:p>
+      <w:pPr>
+        <w:rPr>
+          <w:rFonts w:ascii="Times New Roman" w:hAnsi="Times New Roman" w:cs="Times New Roman"/>
+          <w:sz w:val="24"/>
+        </w:rPr>
+      </w:pPr>
+    </w:p>
+    <w:p>
+      <w:pPr>
+        <w:pStyle w:val="Cmsor3"/>
+        <w:rPr>
+          <w:rFonts w:ascii="Times New Roman" w:hAnsi="Times New Roman" w:cs="Times New Roman"/>
+        </w:rPr>
+      </w:pPr>
+      <w:bookmarkStart w:id="22" w:name="_Toc97635527"/>
+      <w:r>
+        <w:rPr>
+          <w:rFonts w:ascii="Times New Roman" w:hAnsi="Times New Roman" w:cs="Times New Roman"/>
+        </w:rPr>
+        <w:t>2.</w:t>
+      </w:r>
+      <w:r>
+        <w:rPr>
+          <w:rFonts w:ascii="Times New Roman" w:hAnsi="Times New Roman" w:cs="Times New Roman"/>
+        </w:rPr>
+        <w:t>3.</w:t>
+      </w:r>
+      <w:r>
+        <w:rPr>
+          <w:rFonts w:ascii="Times New Roman" w:hAnsi="Times New Roman" w:cs="Times New Roman"/>
+        </w:rPr>
+        <w:t>4</w:t>
+      </w:r>
+      <w:r>
+        <w:rPr>
+          <w:rFonts w:ascii="Times New Roman" w:hAnsi="Times New Roman" w:cs="Times New Roman"/>
+        </w:rPr>
+        <w:t xml:space="preserve"> </w:t>
+      </w:r>
+      <w:r>
+        <w:rPr>
+          <w:rFonts w:ascii="Times New Roman" w:hAnsi="Times New Roman" w:cs="Times New Roman"/>
+        </w:rPr>
+        <w:t>Szintteljesítés</w:t>
+      </w:r>
+      <w:bookmarkEnd w:id="22"/>
+      <w:r>
+        <w:rPr>
+          <w:rFonts w:ascii="Times New Roman" w:hAnsi="Times New Roman" w:cs="Times New Roman"/>
+        </w:rPr>
+        <w:t xml:space="preserve"> </w:t>
+      </w:r>
+    </w:p>
+    <w:p>
+      <w:pPr>
+        <w:rPr>
+          <w:rFonts w:ascii="Times New Roman" w:hAnsi="Times New Roman" w:cs="Times New Roman"/>
+          <w:sz w:val="24"/>
+        </w:rPr>
+      </w:pPr>
+    </w:p>
+    <w:p>
+      <w:pPr>
+        <w:rPr>
+          <w:rFonts w:ascii="Times New Roman" w:hAnsi="Times New Roman" w:cs="Times New Roman"/>
+          <w:sz w:val="24"/>
+        </w:rPr>
+      </w:pPr>
+      <w:r>
+        <w:rPr>
+          <w:rFonts w:ascii="Times New Roman" w:hAnsi="Times New Roman" w:cs="Times New Roman"/>
+          <w:sz w:val="24"/>
+        </w:rPr>
+        <w:t xml:space="preserve">A szintteljesítés folyamata a </w:t>
+      </w:r>
+      <w:proofErr w:type="spellStart"/>
+      <w:r>
+        <w:rPr>
+          <w:rFonts w:ascii="Times New Roman" w:hAnsi="Times New Roman" w:cs="Times New Roman"/>
+          <w:sz w:val="24"/>
+        </w:rPr>
+        <w:t>GoalScript</w:t>
+      </w:r>
+      <w:proofErr w:type="spellEnd"/>
+      <w:r>
+        <w:rPr>
+          <w:rFonts w:ascii="Times New Roman" w:hAnsi="Times New Roman" w:cs="Times New Roman"/>
+          <w:sz w:val="24"/>
+        </w:rPr>
+        <w:t xml:space="preserve"> objektumokban indul. Hogyha a teljesített szint száma megegyezik </w:t>
+      </w:r>
+      <w:r>
+        <w:rPr>
+          <w:rFonts w:ascii="Times New Roman" w:hAnsi="Times New Roman" w:cs="Times New Roman"/>
+          <w:sz w:val="24"/>
+        </w:rPr>
+        <w:t xml:space="preserve">a játékos </w:t>
+      </w:r>
+      <w:proofErr w:type="spellStart"/>
+      <w:r>
+        <w:rPr>
+          <w:rFonts w:ascii="Times New Roman" w:hAnsi="Times New Roman" w:cs="Times New Roman"/>
+          <w:sz w:val="24"/>
+        </w:rPr>
+        <w:t>PlaySession</w:t>
+      </w:r>
+      <w:proofErr w:type="spellEnd"/>
+      <w:r>
+        <w:rPr>
+          <w:rFonts w:ascii="Times New Roman" w:hAnsi="Times New Roman" w:cs="Times New Roman"/>
+          <w:sz w:val="24"/>
+        </w:rPr>
+        <w:t xml:space="preserve"> </w:t>
+      </w:r>
+      <w:proofErr w:type="spellStart"/>
+      <w:r>
+        <w:rPr>
+          <w:rFonts w:ascii="Times New Roman" w:hAnsi="Times New Roman" w:cs="Times New Roman"/>
+          <w:sz w:val="24"/>
+        </w:rPr>
+        <w:t>currentLevel</w:t>
+      </w:r>
+      <w:proofErr w:type="spellEnd"/>
+      <w:r>
+        <w:rPr>
+          <w:rFonts w:ascii="Times New Roman" w:hAnsi="Times New Roman" w:cs="Times New Roman"/>
+          <w:sz w:val="24"/>
+        </w:rPr>
+        <w:t xml:space="preserve"> értékével, akkor azt eggyel meg kell növelni, és azt a </w:t>
+      </w:r>
+      <w:proofErr w:type="spellStart"/>
+      <w:r>
+        <w:rPr>
+          <w:rFonts w:ascii="Times New Roman" w:hAnsi="Times New Roman" w:cs="Times New Roman"/>
+          <w:sz w:val="24"/>
+        </w:rPr>
+        <w:t>DatabaseManager</w:t>
+      </w:r>
+      <w:proofErr w:type="spellEnd"/>
+      <w:r>
+        <w:rPr>
+          <w:rFonts w:ascii="Times New Roman" w:hAnsi="Times New Roman" w:cs="Times New Roman"/>
+          <w:sz w:val="24"/>
+        </w:rPr>
+        <w:t xml:space="preserve"> </w:t>
+      </w:r>
+      <w:proofErr w:type="spellStart"/>
+      <w:r>
+        <w:rPr>
+          <w:rFonts w:ascii="Times New Roman" w:hAnsi="Times New Roman" w:cs="Times New Roman"/>
+          <w:sz w:val="24"/>
+        </w:rPr>
+        <w:t>UpdateUserCurrentLevel</w:t>
+      </w:r>
+      <w:proofErr w:type="spellEnd"/>
+      <w:r>
+        <w:rPr>
+          <w:rFonts w:ascii="Times New Roman" w:hAnsi="Times New Roman" w:cs="Times New Roman"/>
+          <w:sz w:val="24"/>
+        </w:rPr>
+        <w:t xml:space="preserve"> metódusával az adatbázisban is frissítjük. A felhasználó új eredménye az </w:t>
+      </w:r>
+      <w:proofErr w:type="spellStart"/>
+      <w:r>
+        <w:rPr>
+          <w:rFonts w:ascii="Times New Roman" w:hAnsi="Times New Roman" w:cs="Times New Roman"/>
+          <w:sz w:val="24"/>
+        </w:rPr>
+        <w:t>AddSave</w:t>
+      </w:r>
+      <w:proofErr w:type="spellEnd"/>
+      <w:r>
+        <w:rPr>
+          <w:rFonts w:ascii="Times New Roman" w:hAnsi="Times New Roman" w:cs="Times New Roman"/>
+          <w:sz w:val="24"/>
+        </w:rPr>
+        <w:t xml:space="preserve"> metódussal kerül felvételre.</w:t>
+      </w:r>
+    </w:p>
+    <w:p>
+      <w:pPr>
+        <w:rPr>
+          <w:rFonts w:ascii="Times New Roman" w:hAnsi="Times New Roman" w:cs="Times New Roman"/>
+          <w:sz w:val="24"/>
+        </w:rPr>
+      </w:pPr>
+    </w:p>
+    <w:p>
+      <w:pPr>
+        <w:pStyle w:val="Cmsor3"/>
+        <w:rPr>
+          <w:rFonts w:ascii="Times New Roman" w:hAnsi="Times New Roman" w:cs="Times New Roman"/>
+        </w:rPr>
+      </w:pPr>
+      <w:bookmarkStart w:id="23" w:name="_Toc97635528"/>
+      <w:r>
+        <w:rPr>
+          <w:rFonts w:ascii="Times New Roman" w:hAnsi="Times New Roman" w:cs="Times New Roman"/>
+        </w:rPr>
+        <w:t>2.</w:t>
+      </w:r>
+      <w:r>
+        <w:rPr>
+          <w:rFonts w:ascii="Times New Roman" w:hAnsi="Times New Roman" w:cs="Times New Roman"/>
+        </w:rPr>
+        <w:t>3.</w:t>
+      </w:r>
+      <w:r>
+        <w:rPr>
+          <w:rFonts w:ascii="Times New Roman" w:hAnsi="Times New Roman" w:cs="Times New Roman"/>
+        </w:rPr>
+        <w:t>5</w:t>
+      </w:r>
+      <w:r>
+        <w:rPr>
+          <w:rFonts w:ascii="Times New Roman" w:hAnsi="Times New Roman" w:cs="Times New Roman"/>
+        </w:rPr>
+        <w:t xml:space="preserve"> </w:t>
+      </w:r>
+      <w:r>
+        <w:rPr>
+          <w:rFonts w:ascii="Times New Roman" w:hAnsi="Times New Roman" w:cs="Times New Roman"/>
+        </w:rPr>
+        <w:t>Ranglista</w:t>
+      </w:r>
+      <w:bookmarkEnd w:id="23"/>
+      <w:r>
+        <w:rPr>
+          <w:rFonts w:ascii="Times New Roman" w:hAnsi="Times New Roman" w:cs="Times New Roman"/>
+        </w:rPr>
+        <w:t xml:space="preserve"> </w:t>
+      </w:r>
+    </w:p>
+    <w:p>
+      <w:pPr>
+        <w:rPr>
+          <w:rFonts w:ascii="Times New Roman" w:hAnsi="Times New Roman" w:cs="Times New Roman"/>
+          <w:sz w:val="24"/>
+        </w:rPr>
+      </w:pPr>
+    </w:p>
+    <w:p>
+      <w:pPr>
+        <w:rPr>
+          <w:rFonts w:ascii="Times New Roman" w:hAnsi="Times New Roman" w:cs="Times New Roman"/>
+          <w:sz w:val="24"/>
+        </w:rPr>
+      </w:pPr>
+      <w:r>
+        <w:rPr>
+          <w:rFonts w:ascii="Times New Roman" w:hAnsi="Times New Roman" w:cs="Times New Roman"/>
+          <w:sz w:val="24"/>
+        </w:rPr>
+        <w:t xml:space="preserve">A ranglista felületét a </w:t>
       </w:r>
       <w:proofErr w:type="spellStart"/>
       <w:r>
@@ -3731,14 +4971,14 @@
           <w:rFonts w:ascii="Times New Roman" w:hAnsi="Times New Roman" w:cs="Times New Roman"/>
           <w:sz w:val="24"/>
         </w:rPr>
-        <w:t xml:space="preserve"> objektum kezeli. </w:t>
-      </w:r>
-      <w:r>
-        <w:rPr>
-          <w:rFonts w:ascii="Times New Roman" w:hAnsi="Times New Roman" w:cs="Times New Roman"/>
-          <w:sz w:val="24"/>
-        </w:rPr>
-        <w:t xml:space="preserve">A mentés menü megnyitásakor a </w:t>
+        <w:t xml:space="preserve"> kezeli</w:t>
+      </w:r>
+      <w:r>
+        <w:rPr>
+          <w:rFonts w:ascii="Times New Roman" w:hAnsi="Times New Roman" w:cs="Times New Roman"/>
+          <w:sz w:val="24"/>
+        </w:rPr>
+        <w:t xml:space="preserve">. A </w:t>
       </w:r>
       <w:proofErr w:type="spellStart"/>
       <w:r>
@@ -3762,32 +5002,209 @@
           <w:rFonts w:ascii="Times New Roman" w:hAnsi="Times New Roman" w:cs="Times New Roman"/>
           <w:sz w:val="24"/>
         </w:rPr>
-        <w:t>GetSavedGames</w:t>
-      </w:r>
-      <w:proofErr w:type="spellEnd"/>
-      <w:r>
-        <w:rPr>
-          <w:rFonts w:ascii="Times New Roman" w:hAnsi="Times New Roman" w:cs="Times New Roman"/>
-          <w:sz w:val="24"/>
-        </w:rPr>
-        <w:t xml:space="preserve"> metódusával lekéri a felhasználó mentés rekordjait, majd ezeket kiírja. </w:t>
-      </w:r>
-    </w:p>
-    <w:p>
-      <w:pPr>
-        <w:rPr>
-          <w:rFonts w:ascii="Times New Roman" w:hAnsi="Times New Roman" w:cs="Times New Roman"/>
-          <w:color w:val="000000"/>
-          <w:sz w:val="24"/>
-          <w:szCs w:val="24"/>
-        </w:rPr>
-      </w:pPr>
-      <w:r>
-        <w:rPr>
-          <w:rFonts w:ascii="Times New Roman" w:hAnsi="Times New Roman" w:cs="Times New Roman"/>
-          <w:sz w:val="24"/>
-        </w:rPr>
-        <w:t xml:space="preserve">Új mentés készítésekor a </w:t>
+        <w:t>GetLeaderBoard</w:t>
+      </w:r>
+      <w:proofErr w:type="spellEnd"/>
+      <w:r>
+        <w:rPr>
+          <w:rFonts w:ascii="Times New Roman" w:hAnsi="Times New Roman" w:cs="Times New Roman"/>
+          <w:sz w:val="24"/>
+        </w:rPr>
+        <w:t xml:space="preserve"> metódusával lekéri az összes felhasználó eredményeit.</w:t>
+      </w:r>
+    </w:p>
+    <w:p>
+      <w:pPr>
+        <w:rPr>
+          <w:rFonts w:ascii="Times New Roman" w:hAnsi="Times New Roman" w:cs="Times New Roman"/>
+          <w:sz w:val="24"/>
+        </w:rPr>
+      </w:pPr>
+    </w:p>
+    <w:p>
+      <w:pPr>
+        <w:pStyle w:val="Cmsor3"/>
+        <w:rPr>
+          <w:rFonts w:ascii="Times New Roman" w:hAnsi="Times New Roman" w:cs="Times New Roman"/>
+        </w:rPr>
+      </w:pPr>
+      <w:bookmarkStart w:id="24" w:name="_Toc97635529"/>
+      <w:r>
+        <w:rPr>
+          <w:rFonts w:ascii="Times New Roman" w:hAnsi="Times New Roman" w:cs="Times New Roman"/>
+        </w:rPr>
+        <w:t>2.</w:t>
+      </w:r>
+      <w:r>
+        <w:rPr>
+          <w:rFonts w:ascii="Times New Roman" w:hAnsi="Times New Roman" w:cs="Times New Roman"/>
+        </w:rPr>
+        <w:t>3.</w:t>
+      </w:r>
+      <w:r>
+        <w:rPr>
+          <w:rFonts w:ascii="Times New Roman" w:hAnsi="Times New Roman" w:cs="Times New Roman"/>
+        </w:rPr>
+        <w:t>6 Kvíz kérése</w:t>
+      </w:r>
+      <w:bookmarkEnd w:id="24"/>
+    </w:p>
+    <w:p>
+      <w:pPr>
+        <w:rPr>
+          <w:rFonts w:ascii="Times New Roman" w:hAnsi="Times New Roman" w:cs="Times New Roman"/>
+          <w:sz w:val="24"/>
+        </w:rPr>
+      </w:pPr>
+    </w:p>
+    <w:p>
+      <w:pPr>
+        <w:rPr>
+          <w:rFonts w:ascii="Times New Roman" w:hAnsi="Times New Roman" w:cs="Times New Roman"/>
+          <w:sz w:val="24"/>
+        </w:rPr>
+      </w:pPr>
+      <w:r>
+        <w:rPr>
+          <w:rFonts w:ascii="Times New Roman" w:hAnsi="Times New Roman" w:cs="Times New Roman"/>
+          <w:sz w:val="24"/>
+        </w:rPr>
+        <w:t xml:space="preserve">A játékon belül a kvízek kezeléséért a </w:t>
+      </w:r>
+      <w:proofErr w:type="spellStart"/>
+      <w:r>
+        <w:rPr>
+          <w:rFonts w:ascii="Times New Roman" w:hAnsi="Times New Roman" w:cs="Times New Roman"/>
+          <w:sz w:val="24"/>
+        </w:rPr>
+        <w:t>QuizHandler</w:t>
+      </w:r>
+      <w:proofErr w:type="spellEnd"/>
+      <w:r>
+        <w:rPr>
+          <w:rFonts w:ascii="Times New Roman" w:hAnsi="Times New Roman" w:cs="Times New Roman"/>
+          <w:sz w:val="24"/>
+        </w:rPr>
+        <w:t xml:space="preserve"> osztály felel. Amikor a felhasználónak meg kell válaszolnia egy kvízt, a </w:t>
+      </w:r>
+      <w:proofErr w:type="spellStart"/>
+      <w:r>
+        <w:rPr>
+          <w:rFonts w:ascii="Times New Roman" w:hAnsi="Times New Roman" w:cs="Times New Roman"/>
+          <w:sz w:val="24"/>
+        </w:rPr>
+        <w:t>QuizHandler</w:t>
+      </w:r>
+      <w:proofErr w:type="spellEnd"/>
+      <w:r>
+        <w:rPr>
+          <w:rFonts w:ascii="Times New Roman" w:hAnsi="Times New Roman" w:cs="Times New Roman"/>
+          <w:sz w:val="24"/>
+        </w:rPr>
+        <w:t xml:space="preserve"> a </w:t>
+      </w:r>
+      <w:proofErr w:type="spellStart"/>
+      <w:r>
+        <w:rPr>
+          <w:rFonts w:ascii="Times New Roman" w:hAnsi="Times New Roman" w:cs="Times New Roman"/>
+          <w:sz w:val="24"/>
+        </w:rPr>
+        <w:t>DatabaseManager</w:t>
+      </w:r>
+      <w:proofErr w:type="spellEnd"/>
+      <w:r>
+        <w:rPr>
+          <w:rFonts w:ascii="Times New Roman" w:hAnsi="Times New Roman" w:cs="Times New Roman"/>
+          <w:sz w:val="24"/>
+        </w:rPr>
+        <w:t xml:space="preserve"> </w:t>
+      </w:r>
+      <w:proofErr w:type="spellStart"/>
+      <w:r>
+        <w:rPr>
+          <w:rFonts w:ascii="Times New Roman" w:hAnsi="Times New Roman" w:cs="Times New Roman"/>
+          <w:sz w:val="24"/>
+        </w:rPr>
+        <w:t>GetQuestion</w:t>
+      </w:r>
+      <w:proofErr w:type="spellEnd"/>
+      <w:r>
+        <w:rPr>
+          <w:rFonts w:ascii="Times New Roman" w:hAnsi="Times New Roman" w:cs="Times New Roman"/>
+          <w:sz w:val="24"/>
+        </w:rPr>
+        <w:t xml:space="preserve"> metódusával kér le egy kvízt.</w:t>
+      </w:r>
+    </w:p>
+    <w:p>
+      <w:pPr>
+        <w:rPr>
+          <w:rFonts w:ascii="Times New Roman" w:hAnsi="Times New Roman" w:cs="Times New Roman"/>
+          <w:sz w:val="24"/>
+        </w:rPr>
+      </w:pPr>
+    </w:p>
+    <w:p>
+      <w:pPr>
+        <w:pStyle w:val="Cmsor3"/>
+        <w:rPr>
+          <w:rFonts w:ascii="Times New Roman" w:hAnsi="Times New Roman" w:cs="Times New Roman"/>
+        </w:rPr>
+      </w:pPr>
+      <w:bookmarkStart w:id="25" w:name="_Toc97635530"/>
+      <w:r>
+        <w:rPr>
+          <w:rFonts w:ascii="Times New Roman" w:hAnsi="Times New Roman" w:cs="Times New Roman"/>
+        </w:rPr>
+        <w:t>2.</w:t>
+      </w:r>
+      <w:r>
+        <w:rPr>
+          <w:rFonts w:ascii="Times New Roman" w:hAnsi="Times New Roman" w:cs="Times New Roman"/>
+        </w:rPr>
+        <w:t>3.</w:t>
+      </w:r>
+      <w:r>
+        <w:rPr>
+          <w:rFonts w:ascii="Times New Roman" w:hAnsi="Times New Roman" w:cs="Times New Roman"/>
+        </w:rPr>
+        <w:t>7</w:t>
+      </w:r>
+      <w:r>
+        <w:rPr>
+          <w:rFonts w:ascii="Times New Roman" w:hAnsi="Times New Roman" w:cs="Times New Roman"/>
+        </w:rPr>
+        <w:t xml:space="preserve"> Kvíz</w:t>
+      </w:r>
+      <w:r>
+        <w:rPr>
+          <w:rFonts w:ascii="Times New Roman" w:hAnsi="Times New Roman" w:cs="Times New Roman"/>
+        </w:rPr>
+        <w:t>ek megtekintése, módosítása</w:t>
+      </w:r>
+      <w:bookmarkEnd w:id="25"/>
+    </w:p>
+    <w:p>
+      <w:pPr>
+        <w:rPr>
+          <w:rFonts w:ascii="Times New Roman" w:hAnsi="Times New Roman" w:cs="Times New Roman"/>
+          <w:sz w:val="24"/>
+        </w:rPr>
+      </w:pPr>
+    </w:p>
+    <w:p>
+      <w:pPr>
+        <w:rPr>
+          <w:rFonts w:ascii="Times New Roman" w:hAnsi="Times New Roman" w:cs="Times New Roman"/>
+          <w:sz w:val="24"/>
+        </w:rPr>
+      </w:pPr>
+      <w:r>
+        <w:rPr>
+          <w:rFonts w:ascii="Times New Roman" w:hAnsi="Times New Roman" w:cs="Times New Roman"/>
+          <w:sz w:val="24"/>
+        </w:rPr>
+        <w:t xml:space="preserve">Ezekért a funkciókért is a </w:t>
       </w:r>
       <w:proofErr w:type="spellStart"/>
       <w:r>
@@ -3803,7 +5220,7 @@
           <w:rFonts w:ascii="Times New Roman" w:hAnsi="Times New Roman" w:cs="Times New Roman"/>
           <w:sz w:val="24"/>
         </w:rPr>
-        <w:t xml:space="preserve"> le ellenőrzi, hogy a megadott mentésnév jó-e, majd a </w:t>
+        <w:t xml:space="preserve"> felel. A rekordokat a </w:t>
       </w:r>
       <w:proofErr w:type="spellStart"/>
       <w:r>
@@ -3825,159 +5242,47 @@
       <w:r>
         <w:rPr>
           <w:rFonts w:ascii="Times New Roman" w:hAnsi="Times New Roman" w:cs="Times New Roman"/>
-          <w:color w:val="000000"/>
-          <w:sz w:val="24"/>
-          <w:szCs w:val="24"/>
-        </w:rPr>
-        <w:t>CheckIfSaveNameTaken</w:t>
-      </w:r>
-      <w:proofErr w:type="spellEnd"/>
-      <w:r>
-        <w:rPr>
-          <w:rFonts w:ascii="Times New Roman" w:hAnsi="Times New Roman" w:cs="Times New Roman"/>
-          <w:color w:val="000000"/>
-          <w:sz w:val="24"/>
-          <w:szCs w:val="24"/>
-        </w:rPr>
-        <w:t xml:space="preserve"> metódusával megnézi, hogy foglalt-e.</w:t>
-      </w:r>
-      <w:r>
-        <w:rPr>
-          <w:rFonts w:ascii="Times New Roman" w:hAnsi="Times New Roman" w:cs="Times New Roman"/>
-          <w:color w:val="000000"/>
-          <w:sz w:val="24"/>
-          <w:szCs w:val="24"/>
-        </w:rPr>
-        <w:t xml:space="preserve"> Ha a név jó, akkor </w:t>
-      </w:r>
-      <w:r>
-        <w:rPr>
-          <w:rFonts w:ascii="Times New Roman" w:hAnsi="Times New Roman" w:cs="Times New Roman"/>
-          <w:color w:val="000000"/>
-          <w:sz w:val="24"/>
-          <w:szCs w:val="24"/>
-        </w:rPr>
-        <w:t xml:space="preserve">a </w:t>
-      </w:r>
-      <w:proofErr w:type="spellStart"/>
-      <w:r>
-        <w:rPr>
-          <w:rFonts w:ascii="Times New Roman" w:hAnsi="Times New Roman" w:cs="Times New Roman"/>
-          <w:color w:val="000000"/>
-          <w:sz w:val="24"/>
-          <w:szCs w:val="24"/>
-        </w:rPr>
-        <w:t>GameController</w:t>
-      </w:r>
-      <w:proofErr w:type="spellEnd"/>
-      <w:r>
-        <w:rPr>
-          <w:rFonts w:ascii="Times New Roman" w:hAnsi="Times New Roman" w:cs="Times New Roman"/>
-          <w:color w:val="000000"/>
-          <w:sz w:val="24"/>
-          <w:szCs w:val="24"/>
-        </w:rPr>
-        <w:t xml:space="preserve"> objektum </w:t>
-      </w:r>
-      <w:proofErr w:type="spellStart"/>
-      <w:r>
-        <w:rPr>
-          <w:rFonts w:ascii="Times New Roman" w:hAnsi="Times New Roman" w:cs="Times New Roman"/>
-          <w:color w:val="000000"/>
-          <w:sz w:val="24"/>
-          <w:szCs w:val="24"/>
-        </w:rPr>
-        <w:t>Save</w:t>
-      </w:r>
-      <w:proofErr w:type="spellEnd"/>
-      <w:r>
-        <w:rPr>
-          <w:rFonts w:ascii="Times New Roman" w:hAnsi="Times New Roman" w:cs="Times New Roman"/>
-          <w:color w:val="000000"/>
-          <w:sz w:val="24"/>
-          <w:szCs w:val="24"/>
-        </w:rPr>
-        <w:t xml:space="preserve"> metódusának meghívásával megpróbálja fájlba </w:t>
-      </w:r>
-      <w:proofErr w:type="spellStart"/>
-      <w:r>
-        <w:rPr>
-          <w:rFonts w:ascii="Times New Roman" w:hAnsi="Times New Roman" w:cs="Times New Roman"/>
-          <w:color w:val="000000"/>
-          <w:sz w:val="24"/>
-          <w:szCs w:val="24"/>
-        </w:rPr>
-        <w:t>mentetni</w:t>
-      </w:r>
-      <w:proofErr w:type="spellEnd"/>
-      <w:r>
-        <w:rPr>
-          <w:rFonts w:ascii="Times New Roman" w:hAnsi="Times New Roman" w:cs="Times New Roman"/>
-          <w:color w:val="000000"/>
-          <w:sz w:val="24"/>
-          <w:szCs w:val="24"/>
-        </w:rPr>
-        <w:t xml:space="preserve"> a pillanatnyi játékállást. Ha a mentés sikeres, akkor a mentésnév és a mentésfájl neve a </w:t>
-      </w:r>
-      <w:proofErr w:type="spellStart"/>
-      <w:r>
-        <w:rPr>
-          <w:rFonts w:ascii="Times New Roman" w:hAnsi="Times New Roman" w:cs="Times New Roman"/>
-          <w:color w:val="000000"/>
-          <w:sz w:val="24"/>
-          <w:szCs w:val="24"/>
-        </w:rPr>
-        <w:t>PlaySession</w:t>
-      </w:r>
-      <w:proofErr w:type="spellEnd"/>
-      <w:r>
-        <w:rPr>
-          <w:rFonts w:ascii="Times New Roman" w:hAnsi="Times New Roman" w:cs="Times New Roman"/>
-          <w:color w:val="000000"/>
-          <w:sz w:val="24"/>
-          <w:szCs w:val="24"/>
-        </w:rPr>
-        <w:t xml:space="preserve">-be bekerül, és annak adataival  a </w:t>
-      </w:r>
-      <w:proofErr w:type="spellStart"/>
-      <w:r>
-        <w:rPr>
-          <w:rFonts w:ascii="Times New Roman" w:hAnsi="Times New Roman" w:cs="Times New Roman"/>
-          <w:color w:val="000000"/>
-          <w:sz w:val="24"/>
-          <w:szCs w:val="24"/>
-        </w:rPr>
-        <w:t>DatabaseManager</w:t>
-      </w:r>
-      <w:proofErr w:type="spellEnd"/>
-      <w:r>
-        <w:rPr>
-          <w:rFonts w:ascii="Times New Roman" w:hAnsi="Times New Roman" w:cs="Times New Roman"/>
-          <w:color w:val="000000"/>
-          <w:sz w:val="24"/>
-          <w:szCs w:val="24"/>
-        </w:rPr>
-        <w:t xml:space="preserve"> </w:t>
-      </w:r>
-      <w:proofErr w:type="spellStart"/>
-      <w:r>
-        <w:rPr>
-          <w:rFonts w:ascii="Times New Roman" w:hAnsi="Times New Roman" w:cs="Times New Roman"/>
-          <w:color w:val="000000"/>
-          <w:sz w:val="24"/>
-          <w:szCs w:val="24"/>
-        </w:rPr>
-        <w:t>AddSave</w:t>
-      </w:r>
-      <w:proofErr w:type="spellEnd"/>
-      <w:r>
-        <w:rPr>
-          <w:rFonts w:ascii="Times New Roman" w:hAnsi="Times New Roman" w:cs="Times New Roman"/>
-          <w:color w:val="000000"/>
-          <w:sz w:val="24"/>
-          <w:szCs w:val="24"/>
-        </w:rPr>
-        <w:t xml:space="preserve"> metódusával új mentés rekordot vesz fel.</w:t>
+          <w:sz w:val="24"/>
+        </w:rPr>
+        <w:t>GetUser</w:t>
+      </w:r>
+      <w:r>
+        <w:rPr>
+          <w:rFonts w:ascii="Times New Roman" w:hAnsi="Times New Roman" w:cs="Times New Roman"/>
+          <w:sz w:val="24"/>
+        </w:rPr>
+        <w:t>Quizes</w:t>
+      </w:r>
+      <w:proofErr w:type="spellEnd"/>
+      <w:r>
+        <w:rPr>
+          <w:rFonts w:ascii="Times New Roman" w:hAnsi="Times New Roman" w:cs="Times New Roman"/>
+          <w:sz w:val="24"/>
+        </w:rPr>
+        <w:t xml:space="preserve"> metódussal kéri le, majd ezeket kilistázza.</w:t>
+      </w:r>
+      <w:r>
+        <w:rPr>
+          <w:rFonts w:ascii="Times New Roman" w:hAnsi="Times New Roman" w:cs="Times New Roman"/>
+          <w:sz w:val="24"/>
+        </w:rPr>
+        <w:t xml:space="preserve"> Rekordok törlésére a </w:t>
+      </w:r>
+      <w:proofErr w:type="spellStart"/>
+      <w:r>
+        <w:rPr>
+          <w:rFonts w:ascii="Times New Roman" w:hAnsi="Times New Roman" w:cs="Times New Roman"/>
+          <w:sz w:val="24"/>
+        </w:rPr>
+        <w:t>DeleteQuiz</w:t>
+      </w:r>
+      <w:proofErr w:type="spellEnd"/>
+      <w:r>
+        <w:rPr>
+          <w:rFonts w:ascii="Times New Roman" w:hAnsi="Times New Roman" w:cs="Times New Roman"/>
+          <w:sz w:val="24"/>
+        </w:rPr>
+        <w:t xml:space="preserve"> metódus szolgál. </w:t>
       </w:r>
     </w:p>
     <w:p>
@@ -3993,287 +5298,26 @@
           <w:sz w:val="24"/>
         </w:rPr>
         <w:lastRenderedPageBreak/>
-        <w:t>A mentések felülírása is hasonlóan működik, csak új mentésfájl és rekord létrehozása helyett a kiválasztott adatokat írjuk felül.</w:t>
-      </w:r>
-    </w:p>
-    <w:p>
-      <w:pPr>
-        <w:rPr>
-          <w:rFonts w:ascii="Times New Roman" w:hAnsi="Times New Roman" w:cs="Times New Roman"/>
-          <w:sz w:val="24"/>
-        </w:rPr>
-      </w:pPr>
-      <w:r>
-        <w:rPr>
-          <w:rFonts w:ascii="Times New Roman" w:hAnsi="Times New Roman" w:cs="Times New Roman"/>
-          <w:sz w:val="24"/>
-        </w:rPr>
-        <w:t xml:space="preserve">Mentések törlésekor a FileManager </w:t>
-      </w:r>
-      <w:proofErr w:type="spellStart"/>
-      <w:r>
-        <w:rPr>
-          <w:rFonts w:ascii="Times New Roman" w:hAnsi="Times New Roman" w:cs="Times New Roman"/>
-          <w:sz w:val="24"/>
-        </w:rPr>
-        <w:t>DeleteFile</w:t>
-      </w:r>
-      <w:proofErr w:type="spellEnd"/>
-      <w:r>
-        <w:rPr>
-          <w:rFonts w:ascii="Times New Roman" w:hAnsi="Times New Roman" w:cs="Times New Roman"/>
-          <w:sz w:val="24"/>
-        </w:rPr>
-        <w:t xml:space="preserve"> metódusával kitöröljük a mentésfájlt, majd a </w:t>
-      </w:r>
-      <w:proofErr w:type="spellStart"/>
-      <w:r>
-        <w:rPr>
-          <w:rFonts w:ascii="Times New Roman" w:hAnsi="Times New Roman" w:cs="Times New Roman"/>
-          <w:sz w:val="24"/>
-        </w:rPr>
-        <w:t>DatabaseManager</w:t>
-      </w:r>
-      <w:proofErr w:type="spellEnd"/>
-      <w:r>
-        <w:rPr>
-          <w:rFonts w:ascii="Times New Roman" w:hAnsi="Times New Roman" w:cs="Times New Roman"/>
-          <w:sz w:val="24"/>
-        </w:rPr>
-        <w:t xml:space="preserve"> </w:t>
-      </w:r>
-      <w:proofErr w:type="spellStart"/>
-      <w:r>
-        <w:rPr>
-          <w:rFonts w:ascii="Times New Roman" w:hAnsi="Times New Roman" w:cs="Times New Roman"/>
-          <w:sz w:val="24"/>
-        </w:rPr>
-        <w:t>DeleteSave</w:t>
-      </w:r>
-      <w:proofErr w:type="spellEnd"/>
-      <w:r>
-        <w:rPr>
-          <w:rFonts w:ascii="Times New Roman" w:hAnsi="Times New Roman" w:cs="Times New Roman"/>
-          <w:sz w:val="24"/>
-        </w:rPr>
-        <w:t xml:space="preserve"> metódusával </w:t>
-      </w:r>
-      <w:r>
-        <w:rPr>
-          <w:rFonts w:ascii="Times New Roman" w:hAnsi="Times New Roman" w:cs="Times New Roman"/>
-          <w:sz w:val="24"/>
-        </w:rPr>
-        <w:t>kitörökjük a rekordot is.</w:t>
-      </w:r>
-      <w:r>
-        <w:rPr>
-          <w:rFonts w:ascii="Times New Roman" w:hAnsi="Times New Roman" w:cs="Times New Roman"/>
-          <w:sz w:val="24"/>
-        </w:rPr>
-        <w:t xml:space="preserve"> Ha a </w:t>
-      </w:r>
-      <w:proofErr w:type="spellStart"/>
-      <w:r>
-        <w:rPr>
-          <w:rFonts w:ascii="Times New Roman" w:hAnsi="Times New Roman" w:cs="Times New Roman"/>
-          <w:sz w:val="24"/>
-        </w:rPr>
-        <w:t>kitörölt</w:t>
-      </w:r>
-      <w:proofErr w:type="spellEnd"/>
-      <w:r>
-        <w:rPr>
-          <w:rFonts w:ascii="Times New Roman" w:hAnsi="Times New Roman" w:cs="Times New Roman"/>
-          <w:sz w:val="24"/>
-        </w:rPr>
-        <w:t xml:space="preserve"> mentés ugyanaz volt, amiről betöltöttük a játékot, akkor a </w:t>
-      </w:r>
-      <w:proofErr w:type="spellStart"/>
-      <w:r>
-        <w:rPr>
-          <w:rFonts w:ascii="Times New Roman" w:hAnsi="Times New Roman" w:cs="Times New Roman"/>
-          <w:sz w:val="24"/>
-        </w:rPr>
-        <w:t>PlaySession</w:t>
-      </w:r>
-      <w:proofErr w:type="spellEnd"/>
-      <w:r>
-        <w:rPr>
-          <w:rFonts w:ascii="Times New Roman" w:hAnsi="Times New Roman" w:cs="Times New Roman"/>
-          <w:sz w:val="24"/>
-        </w:rPr>
-        <w:t xml:space="preserve"> </w:t>
-      </w:r>
-      <w:proofErr w:type="spellStart"/>
-      <w:r>
-        <w:rPr>
-          <w:rFonts w:ascii="Times New Roman" w:hAnsi="Times New Roman" w:cs="Times New Roman"/>
-          <w:sz w:val="24"/>
-        </w:rPr>
-        <w:t>saveTitle</w:t>
-      </w:r>
-      <w:proofErr w:type="spellEnd"/>
-      <w:r>
-        <w:rPr>
-          <w:rFonts w:ascii="Times New Roman" w:hAnsi="Times New Roman" w:cs="Times New Roman"/>
-          <w:sz w:val="24"/>
-        </w:rPr>
-        <w:t xml:space="preserve"> és </w:t>
-      </w:r>
-      <w:proofErr w:type="spellStart"/>
-      <w:r>
-        <w:rPr>
-          <w:rFonts w:ascii="Times New Roman" w:hAnsi="Times New Roman" w:cs="Times New Roman"/>
-          <w:sz w:val="24"/>
-        </w:rPr>
-        <w:t>fileName</w:t>
-      </w:r>
-      <w:proofErr w:type="spellEnd"/>
-      <w:r>
-        <w:rPr>
-          <w:rFonts w:ascii="Times New Roman" w:hAnsi="Times New Roman" w:cs="Times New Roman"/>
-          <w:sz w:val="24"/>
-        </w:rPr>
-        <w:t xml:space="preserve"> attribútumait kitöröljük.</w:t>
-      </w:r>
-    </w:p>
-    <w:p>
-      <w:pPr>
-        <w:rPr>
-          <w:rFonts w:ascii="Times New Roman" w:hAnsi="Times New Roman" w:cs="Times New Roman"/>
-          <w:sz w:val="24"/>
-        </w:rPr>
-      </w:pPr>
-    </w:p>
-    <w:p>
-      <w:pPr>
-        <w:pStyle w:val="Cmsor3"/>
-        <w:rPr>
-          <w:rFonts w:ascii="Times New Roman" w:hAnsi="Times New Roman" w:cs="Times New Roman"/>
-        </w:rPr>
-      </w:pPr>
-      <w:r>
-        <w:rPr>
-          <w:rFonts w:ascii="Times New Roman" w:hAnsi="Times New Roman" w:cs="Times New Roman"/>
-        </w:rPr>
-        <w:t>2.</w:t>
-      </w:r>
-      <w:r>
-        <w:rPr>
-          <w:rFonts w:ascii="Times New Roman" w:hAnsi="Times New Roman" w:cs="Times New Roman"/>
-        </w:rPr>
-        <w:t xml:space="preserve">3.2 </w:t>
-      </w:r>
-      <w:r>
-        <w:rPr>
-          <w:rFonts w:ascii="Times New Roman" w:hAnsi="Times New Roman" w:cs="Times New Roman"/>
-        </w:rPr>
-        <w:t>Betöltés</w:t>
-      </w:r>
-    </w:p>
-    <w:p>
-      <w:pPr>
-        <w:rPr>
-          <w:rFonts w:ascii="Times New Roman" w:hAnsi="Times New Roman" w:cs="Times New Roman"/>
-          <w:sz w:val="24"/>
-        </w:rPr>
-      </w:pPr>
-    </w:p>
-    <w:p>
-      <w:pPr>
-        <w:rPr>
-          <w:rFonts w:ascii="Times New Roman" w:hAnsi="Times New Roman" w:cs="Times New Roman"/>
-          <w:sz w:val="24"/>
-        </w:rPr>
-      </w:pPr>
-      <w:r>
-        <w:rPr>
-          <w:rFonts w:ascii="Times New Roman" w:hAnsi="Times New Roman" w:cs="Times New Roman"/>
-          <w:sz w:val="24"/>
-        </w:rPr>
-        <w:t xml:space="preserve">A betöltés folyamata a </w:t>
-      </w:r>
-      <w:proofErr w:type="spellStart"/>
-      <w:r>
-        <w:rPr>
-          <w:rFonts w:ascii="Times New Roman" w:hAnsi="Times New Roman" w:cs="Times New Roman"/>
-          <w:sz w:val="24"/>
-        </w:rPr>
-        <w:t>DynamicListManager</w:t>
-      </w:r>
-      <w:proofErr w:type="spellEnd"/>
-      <w:r>
-        <w:rPr>
-          <w:rFonts w:ascii="Times New Roman" w:hAnsi="Times New Roman" w:cs="Times New Roman"/>
-          <w:sz w:val="24"/>
-        </w:rPr>
-        <w:t xml:space="preserve"> objektumban kezdődik. </w:t>
-      </w:r>
-      <w:r>
-        <w:rPr>
-          <w:rFonts w:ascii="Times New Roman" w:hAnsi="Times New Roman" w:cs="Times New Roman"/>
-          <w:sz w:val="24"/>
-        </w:rPr>
-        <w:t xml:space="preserve">A mentett játékokat a </w:t>
-      </w:r>
-      <w:proofErr w:type="spellStart"/>
-      <w:r>
-        <w:rPr>
-          <w:rFonts w:ascii="Times New Roman" w:hAnsi="Times New Roman" w:cs="Times New Roman"/>
-          <w:sz w:val="24"/>
-        </w:rPr>
-        <w:t>DatabaseManager</w:t>
-      </w:r>
-      <w:proofErr w:type="spellEnd"/>
-      <w:r>
-        <w:rPr>
-          <w:rFonts w:ascii="Times New Roman" w:hAnsi="Times New Roman" w:cs="Times New Roman"/>
-          <w:sz w:val="24"/>
-        </w:rPr>
-        <w:t xml:space="preserve"> </w:t>
-      </w:r>
-      <w:proofErr w:type="spellStart"/>
-      <w:r>
-        <w:rPr>
-          <w:rFonts w:ascii="Times New Roman" w:hAnsi="Times New Roman" w:cs="Times New Roman"/>
-          <w:sz w:val="24"/>
-        </w:rPr>
-        <w:t>GetSavedGames</w:t>
-      </w:r>
-      <w:proofErr w:type="spellEnd"/>
-      <w:r>
-        <w:rPr>
-          <w:rFonts w:ascii="Times New Roman" w:hAnsi="Times New Roman" w:cs="Times New Roman"/>
-          <w:sz w:val="24"/>
-        </w:rPr>
-        <w:t xml:space="preserve"> metódusával kérdezzük le. Egy mentés kiválasztásakor annak adatai bekerülnek a </w:t>
-      </w:r>
-      <w:proofErr w:type="spellStart"/>
-      <w:r>
-        <w:rPr>
-          <w:rFonts w:ascii="Times New Roman" w:hAnsi="Times New Roman" w:cs="Times New Roman"/>
-          <w:sz w:val="24"/>
-        </w:rPr>
-        <w:t>PlaySession</w:t>
-      </w:r>
-      <w:proofErr w:type="spellEnd"/>
-      <w:r>
-        <w:rPr>
-          <w:rFonts w:ascii="Times New Roman" w:hAnsi="Times New Roman" w:cs="Times New Roman"/>
-          <w:sz w:val="24"/>
-        </w:rPr>
-        <w:t xml:space="preserve"> objektumba, majd </w:t>
-      </w:r>
-      <w:bookmarkStart w:id="21" w:name="_GoBack"/>
-      <w:bookmarkEnd w:id="21"/>
-    </w:p>
-    <w:p>
-      <w:pPr>
-        <w:rPr>
-          <w:rFonts w:ascii="Times New Roman" w:hAnsi="Times New Roman" w:cs="Times New Roman"/>
-          <w:sz w:val="24"/>
-        </w:rPr>
-      </w:pPr>
+        <w:t xml:space="preserve">A rekordok bővítésekor vagy módosításakor a </w:t>
+      </w:r>
+      <w:proofErr w:type="spellStart"/>
+      <w:r>
+        <w:rPr>
+          <w:rFonts w:ascii="Times New Roman" w:hAnsi="Times New Roman" w:cs="Times New Roman"/>
+          <w:sz w:val="24"/>
+        </w:rPr>
+        <w:t>RecordAdder</w:t>
+      </w:r>
+      <w:proofErr w:type="spellEnd"/>
+      <w:r>
+        <w:rPr>
+          <w:rFonts w:ascii="Times New Roman" w:hAnsi="Times New Roman" w:cs="Times New Roman"/>
+          <w:sz w:val="24"/>
+        </w:rPr>
+        <w:t xml:space="preserve"> osztályt használjuk. Ennek az osztálynak is külön felülete van amit kezelhet. Ennek a felületnek a megnyitásakor</w:t>
+      </w:r>
+      <w:bookmarkStart w:id="26" w:name="_GoBack"/>
+      <w:bookmarkEnd w:id="26"/>
     </w:p>
     <w:p>
       <w:pPr>
@@ -5793,7 +6837,7 @@
 </file>
 
 <file path=customXml/itemProps1.xml><?xml version="1.0" encoding="utf-8"?>
-<ds:datastoreItem xmlns:ds="http://schemas.openxmlformats.org/officeDocument/2006/customXml" ds:itemID="{BEBC72EA-C2F5-4AF4-B827-1DDB86283DFF}">
+<ds:datastoreItem xmlns:ds="http://schemas.openxmlformats.org/officeDocument/2006/customXml" ds:itemID="{89838770-359E-40AB-8DED-C75A1D3C6879}">
   <ds:schemaRefs>
     <ds:schemaRef ds:uri="http://schemas.openxmlformats.org/officeDocument/2006/bibliography"/>
   </ds:schemaRefs>

</xml_diff>

<commit_message>
Finished describing database operations
</commit_message>
<xml_diff>
--- a/Varga András Bendegúz Záródolgozat.docx
+++ b/Varga András Bendegúz Záródolgozat.docx
@@ -3600,7 +3600,7 @@
           <v:shape id="_x0000_i1025" type="#_x0000_t75" style="width:453.75pt;height:244.5pt" o:ole="">
             <v:imagedata r:id="rId9" o:title=""/>
           </v:shape>
-          <o:OLEObject Type="Embed" ProgID="Word.OpenDocumentText.12" ShapeID="_x0000_i1025" DrawAspect="Content" ObjectID="_1708248871" r:id="rId10"/>
+          <o:OLEObject Type="Embed" ProgID="Word.OpenDocumentText.12" ShapeID="_x0000_i1025" DrawAspect="Content" ObjectID="_1708326058" r:id="rId10"/>
         </w:object>
       </w:r>
     </w:p>
@@ -3665,11 +3665,11 @@
           <w:rFonts w:ascii="Times New Roman" w:hAnsi="Times New Roman" w:cs="Times New Roman"/>
           <w:sz w:val="24"/>
         </w:rPr>
-        <w:object w:dxaOrig="9072" w:dyaOrig="1513">
-          <v:shape id="_x0000_i1026" type="#_x0000_t75" style="width:453.75pt;height:79.5pt" o:ole="">
+        <w:object w:dxaOrig="9072" w:dyaOrig="1510">
+          <v:shape id="_x0000_i1029" type="#_x0000_t75" style="width:453.75pt;height:79.5pt" o:ole="">
             <v:imagedata r:id="rId11" o:title=""/>
           </v:shape>
-          <o:OLEObject Type="Embed" ProgID="Word.OpenDocumentText.12" ShapeID="_x0000_i1026" DrawAspect="Content" ObjectID="_1708248872" r:id="rId12"/>
+          <o:OLEObject Type="Embed" ProgID="Word.OpenDocumentText.12" ShapeID="_x0000_i1029" DrawAspect="Content" ObjectID="_1708326059" r:id="rId12"/>
         </w:object>
       </w:r>
     </w:p>
@@ -3730,6 +3730,228 @@
     </w:p>
     <w:p>
       <w:pPr>
+        <w:pStyle w:val="Cmsor3"/>
+        <w:rPr>
+          <w:rFonts w:ascii="Times New Roman" w:hAnsi="Times New Roman" w:cs="Times New Roman"/>
+        </w:rPr>
+      </w:pPr>
+      <w:r>
+        <w:rPr>
+          <w:rFonts w:ascii="Times New Roman" w:hAnsi="Times New Roman" w:cs="Times New Roman"/>
+        </w:rPr>
+        <w:t>2.2.</w:t>
+      </w:r>
+      <w:r>
+        <w:rPr>
+          <w:rFonts w:ascii="Times New Roman" w:hAnsi="Times New Roman" w:cs="Times New Roman"/>
+        </w:rPr>
+        <w:t>8 Betöltés</w:t>
+      </w:r>
+      <w:r>
+        <w:rPr>
+          <w:rFonts w:ascii="Times New Roman" w:hAnsi="Times New Roman" w:cs="Times New Roman"/>
+        </w:rPr>
+        <w:t xml:space="preserve"> menete</w:t>
+      </w:r>
+    </w:p>
+    <w:p>
+      <w:pPr>
+        <w:rPr>
+          <w:rFonts w:ascii="Times New Roman" w:hAnsi="Times New Roman" w:cs="Times New Roman"/>
+          <w:sz w:val="24"/>
+        </w:rPr>
+      </w:pPr>
+    </w:p>
+    <w:p>
+      <w:pPr>
+        <w:rPr>
+          <w:rFonts w:ascii="Times New Roman" w:hAnsi="Times New Roman" w:cs="Times New Roman"/>
+          <w:sz w:val="24"/>
+        </w:rPr>
+      </w:pPr>
+      <w:r>
+        <w:rPr>
+          <w:rFonts w:ascii="Times New Roman" w:hAnsi="Times New Roman" w:cs="Times New Roman"/>
+          <w:sz w:val="24"/>
+        </w:rPr>
+        <w:t xml:space="preserve">Betöltéskor </w:t>
+      </w:r>
+      <w:r>
+        <w:rPr>
+          <w:rFonts w:ascii="Times New Roman" w:hAnsi="Times New Roman" w:cs="Times New Roman"/>
+          <w:sz w:val="24"/>
+        </w:rPr>
+        <w:t xml:space="preserve">a kiválasztott mentés adatai bekerülnek a </w:t>
+      </w:r>
+      <w:proofErr w:type="spellStart"/>
+      <w:r>
+        <w:rPr>
+          <w:rFonts w:ascii="Times New Roman" w:hAnsi="Times New Roman" w:cs="Times New Roman"/>
+          <w:sz w:val="24"/>
+        </w:rPr>
+        <w:t>PlaySession</w:t>
+      </w:r>
+      <w:proofErr w:type="spellEnd"/>
+      <w:r>
+        <w:rPr>
+          <w:rFonts w:ascii="Times New Roman" w:hAnsi="Times New Roman" w:cs="Times New Roman"/>
+          <w:sz w:val="24"/>
+        </w:rPr>
+        <w:t xml:space="preserve">-be, és az abban </w:t>
+      </w:r>
+      <w:r>
+        <w:rPr>
+          <w:rFonts w:ascii="Times New Roman" w:hAnsi="Times New Roman" w:cs="Times New Roman"/>
+          <w:sz w:val="24"/>
+        </w:rPr>
+        <w:t xml:space="preserve">szereplő szint betöltésre kerül. A szint betöltésekor a </w:t>
+      </w:r>
+      <w:proofErr w:type="spellStart"/>
+      <w:r>
+        <w:rPr>
+          <w:rFonts w:ascii="Times New Roman" w:hAnsi="Times New Roman" w:cs="Times New Roman"/>
+          <w:sz w:val="24"/>
+        </w:rPr>
+        <w:t>GameController</w:t>
+      </w:r>
+      <w:proofErr w:type="spellEnd"/>
+      <w:r>
+        <w:rPr>
+          <w:rFonts w:ascii="Times New Roman" w:hAnsi="Times New Roman" w:cs="Times New Roman"/>
+          <w:sz w:val="24"/>
+        </w:rPr>
+        <w:t xml:space="preserve"> látja, hogy a </w:t>
+      </w:r>
+      <w:proofErr w:type="spellStart"/>
+      <w:r>
+        <w:rPr>
+          <w:rFonts w:ascii="Times New Roman" w:hAnsi="Times New Roman" w:cs="Times New Roman"/>
+          <w:sz w:val="24"/>
+        </w:rPr>
+        <w:t>PlaySession</w:t>
+      </w:r>
+      <w:proofErr w:type="spellEnd"/>
+      <w:r>
+        <w:rPr>
+          <w:rFonts w:ascii="Times New Roman" w:hAnsi="Times New Roman" w:cs="Times New Roman"/>
+          <w:sz w:val="24"/>
+        </w:rPr>
+        <w:t xml:space="preserve"> tartalmaz betöltendő fájlt, a FileManager segítségével </w:t>
+      </w:r>
+      <w:r>
+        <w:rPr>
+          <w:rFonts w:ascii="Times New Roman" w:hAnsi="Times New Roman" w:cs="Times New Roman"/>
+          <w:sz w:val="24"/>
+        </w:rPr>
+        <w:t xml:space="preserve">beolvassa azt. A fájlt ezután </w:t>
+      </w:r>
+      <w:proofErr w:type="spellStart"/>
+      <w:r>
+        <w:rPr>
+          <w:rFonts w:ascii="Times New Roman" w:hAnsi="Times New Roman" w:cs="Times New Roman"/>
+          <w:sz w:val="24"/>
+        </w:rPr>
+        <w:t>deszerializálja</w:t>
+      </w:r>
+      <w:proofErr w:type="spellEnd"/>
+      <w:r>
+        <w:rPr>
+          <w:rFonts w:ascii="Times New Roman" w:hAnsi="Times New Roman" w:cs="Times New Roman"/>
+          <w:sz w:val="24"/>
+        </w:rPr>
+        <w:t xml:space="preserve"> és egy </w:t>
+      </w:r>
+      <w:proofErr w:type="spellStart"/>
+      <w:r>
+        <w:rPr>
+          <w:rFonts w:ascii="Times New Roman" w:hAnsi="Times New Roman" w:cs="Times New Roman"/>
+          <w:sz w:val="24"/>
+        </w:rPr>
+        <w:t>SaveData</w:t>
+      </w:r>
+      <w:proofErr w:type="spellEnd"/>
+      <w:r>
+        <w:rPr>
+          <w:rFonts w:ascii="Times New Roman" w:hAnsi="Times New Roman" w:cs="Times New Roman"/>
+          <w:sz w:val="24"/>
+        </w:rPr>
+        <w:t xml:space="preserve"> objektumként eltárolja. Ezután az összes menthető objektumon meghívjuk az </w:t>
+      </w:r>
+      <w:proofErr w:type="spellStart"/>
+      <w:r>
+        <w:rPr>
+          <w:rFonts w:ascii="Times New Roman" w:hAnsi="Times New Roman" w:cs="Times New Roman"/>
+          <w:sz w:val="24"/>
+        </w:rPr>
+        <w:t>ISaveable</w:t>
+      </w:r>
+      <w:proofErr w:type="spellEnd"/>
+      <w:r>
+        <w:rPr>
+          <w:rFonts w:ascii="Times New Roman" w:hAnsi="Times New Roman" w:cs="Times New Roman"/>
+          <w:sz w:val="24"/>
+        </w:rPr>
+        <w:t xml:space="preserve"> interfész </w:t>
+      </w:r>
+      <w:proofErr w:type="spellStart"/>
+      <w:r>
+        <w:rPr>
+          <w:rFonts w:ascii="Times New Roman" w:hAnsi="Times New Roman" w:cs="Times New Roman"/>
+          <w:sz w:val="24"/>
+        </w:rPr>
+        <w:t>LoadFromSave</w:t>
+      </w:r>
+      <w:proofErr w:type="spellEnd"/>
+      <w:r>
+        <w:rPr>
+          <w:rFonts w:ascii="Times New Roman" w:hAnsi="Times New Roman" w:cs="Times New Roman"/>
+          <w:sz w:val="24"/>
+        </w:rPr>
+        <w:t xml:space="preserve"> metódusát ezzel az új </w:t>
+      </w:r>
+      <w:proofErr w:type="spellStart"/>
+      <w:r>
+        <w:rPr>
+          <w:rFonts w:ascii="Times New Roman" w:hAnsi="Times New Roman" w:cs="Times New Roman"/>
+          <w:sz w:val="24"/>
+        </w:rPr>
+        <w:t>SaveData</w:t>
+      </w:r>
+      <w:proofErr w:type="spellEnd"/>
+      <w:r>
+        <w:rPr>
+          <w:rFonts w:ascii="Times New Roman" w:hAnsi="Times New Roman" w:cs="Times New Roman"/>
+          <w:sz w:val="24"/>
+        </w:rPr>
+        <w:t xml:space="preserve"> objektummal paraméterként, és </w:t>
+      </w:r>
+      <w:proofErr w:type="spellStart"/>
+      <w:r>
+        <w:rPr>
+          <w:rFonts w:ascii="Times New Roman" w:hAnsi="Times New Roman" w:cs="Times New Roman"/>
+          <w:sz w:val="24"/>
+        </w:rPr>
+        <w:t>visszatöltetjuk</w:t>
+      </w:r>
+      <w:proofErr w:type="spellEnd"/>
+      <w:r>
+        <w:rPr>
+          <w:rFonts w:ascii="Times New Roman" w:hAnsi="Times New Roman" w:cs="Times New Roman"/>
+          <w:sz w:val="24"/>
+        </w:rPr>
+        <w:t xml:space="preserve"> vele a mentett állapotát.</w:t>
+      </w:r>
+    </w:p>
+    <w:p>
+      <w:pPr>
+        <w:rPr>
+          <w:rFonts w:ascii="Times New Roman" w:hAnsi="Times New Roman" w:cs="Times New Roman"/>
+          <w:sz w:val="24"/>
+        </w:rPr>
+      </w:pPr>
+    </w:p>
+    <w:p>
+      <w:pPr>
         <w:pStyle w:val="Cmsor1"/>
         <w:rPr>
           <w:rFonts w:ascii="Times New Roman" w:hAnsi="Times New Roman" w:cs="Times New Roman"/>
@@ -3853,7 +4075,35 @@
           <w:rFonts w:ascii="Times New Roman" w:hAnsi="Times New Roman" w:cs="Times New Roman"/>
           <w:sz w:val="24"/>
         </w:rPr>
-        <w:t xml:space="preserve"> objektum kezeli. Ellenőrzi hogy minden mező ki van-e töltve nem tartalmaz speciális karaktert, és a hosszuk is megfelelő, és csak ezután hívja meg a beírt paraméterekkel a </w:t>
+        <w:t xml:space="preserve"> objektum kezeli. Ellenőrzi</w:t>
+      </w:r>
+      <w:r>
+        <w:rPr>
+          <w:rFonts w:ascii="Times New Roman" w:hAnsi="Times New Roman" w:cs="Times New Roman"/>
+          <w:sz w:val="24"/>
+        </w:rPr>
+        <w:t>,</w:t>
+      </w:r>
+      <w:r>
+        <w:rPr>
+          <w:rFonts w:ascii="Times New Roman" w:hAnsi="Times New Roman" w:cs="Times New Roman"/>
+          <w:sz w:val="24"/>
+        </w:rPr>
+        <w:t xml:space="preserve"> hogy minden mező ki van-e töltve</w:t>
+      </w:r>
+      <w:r>
+        <w:rPr>
+          <w:rFonts w:ascii="Times New Roman" w:hAnsi="Times New Roman" w:cs="Times New Roman"/>
+          <w:sz w:val="24"/>
+        </w:rPr>
+        <w:t>,</w:t>
+      </w:r>
+      <w:r>
+        <w:rPr>
+          <w:rFonts w:ascii="Times New Roman" w:hAnsi="Times New Roman" w:cs="Times New Roman"/>
+          <w:sz w:val="24"/>
+        </w:rPr>
+        <w:t xml:space="preserve"> nem tartalmaz speciális karaktert, és a hosszuk is megfelelő, és csak ezután hívja meg a beírt paraméterekkel a </w:t>
       </w:r>
       <w:proofErr w:type="spellStart"/>
       <w:r>
@@ -4009,6 +4259,8 @@
           <w:sz w:val="24"/>
         </w:rPr>
       </w:pPr>
+      <w:bookmarkStart w:id="20" w:name="_GoBack"/>
+      <w:bookmarkEnd w:id="20"/>
     </w:p>
     <w:p>
       <w:pPr>
@@ -4017,7 +4269,7 @@
           <w:rFonts w:ascii="Times New Roman" w:hAnsi="Times New Roman" w:cs="Times New Roman"/>
         </w:rPr>
       </w:pPr>
-      <w:bookmarkStart w:id="20" w:name="_Toc97635525"/>
+      <w:bookmarkStart w:id="21" w:name="_Toc97635525"/>
       <w:r>
         <w:rPr>
           <w:rFonts w:ascii="Times New Roman" w:hAnsi="Times New Roman" w:cs="Times New Roman"/>
@@ -4036,28 +4288,29 @@
         </w:rPr>
         <w:t>Mentés</w:t>
       </w:r>
-      <w:bookmarkEnd w:id="20"/>
-    </w:p>
-    <w:p>
-      <w:pPr>
-        <w:rPr>
-          <w:rFonts w:ascii="Times New Roman" w:hAnsi="Times New Roman" w:cs="Times New Roman"/>
-          <w:sz w:val="24"/>
-        </w:rPr>
-      </w:pPr>
-    </w:p>
-    <w:p>
-      <w:pPr>
-        <w:rPr>
-          <w:rFonts w:ascii="Times New Roman" w:hAnsi="Times New Roman" w:cs="Times New Roman"/>
-          <w:sz w:val="24"/>
-        </w:rPr>
-      </w:pPr>
-      <w:r>
-        <w:rPr>
-          <w:rFonts w:ascii="Times New Roman" w:hAnsi="Times New Roman" w:cs="Times New Roman"/>
-          <w:sz w:val="24"/>
-        </w:rPr>
+      <w:bookmarkEnd w:id="21"/>
+    </w:p>
+    <w:p>
+      <w:pPr>
+        <w:rPr>
+          <w:rFonts w:ascii="Times New Roman" w:hAnsi="Times New Roman" w:cs="Times New Roman"/>
+          <w:sz w:val="24"/>
+        </w:rPr>
+      </w:pPr>
+    </w:p>
+    <w:p>
+      <w:pPr>
+        <w:rPr>
+          <w:rFonts w:ascii="Times New Roman" w:hAnsi="Times New Roman" w:cs="Times New Roman"/>
+          <w:sz w:val="24"/>
+        </w:rPr>
+      </w:pPr>
+      <w:r>
+        <w:rPr>
+          <w:rFonts w:ascii="Times New Roman" w:hAnsi="Times New Roman" w:cs="Times New Roman"/>
+          <w:sz w:val="24"/>
+        </w:rPr>
+        <w:lastRenderedPageBreak/>
         <w:t xml:space="preserve">A mentéshez tartozó felhasználói felületet a </w:t>
       </w:r>
       <w:proofErr w:type="spellStart"/>
@@ -4335,15 +4588,731 @@
           <w:rFonts w:ascii="Times New Roman" w:hAnsi="Times New Roman" w:cs="Times New Roman"/>
           <w:sz w:val="24"/>
         </w:rPr>
+        <w:t xml:space="preserve">A mentések felülírása is hasonlóan működik, csak új mentésfájl és rekord létrehozása helyett a kiválasztott </w:t>
+      </w:r>
+      <w:r>
+        <w:rPr>
+          <w:rFonts w:ascii="Times New Roman" w:hAnsi="Times New Roman" w:cs="Times New Roman"/>
+          <w:sz w:val="24"/>
+        </w:rPr>
+        <w:t xml:space="preserve">mentésfájlt a FileManager felülírja, majd a mentés rekordot a </w:t>
+      </w:r>
+      <w:proofErr w:type="spellStart"/>
+      <w:r>
+        <w:rPr>
+          <w:rFonts w:ascii="Times New Roman" w:hAnsi="Times New Roman" w:cs="Times New Roman"/>
+          <w:sz w:val="24"/>
+        </w:rPr>
+        <w:t>DatabaseManager</w:t>
+      </w:r>
+      <w:proofErr w:type="spellEnd"/>
+      <w:r>
+        <w:rPr>
+          <w:rFonts w:ascii="Times New Roman" w:hAnsi="Times New Roman" w:cs="Times New Roman"/>
+          <w:sz w:val="24"/>
+        </w:rPr>
+        <w:t xml:space="preserve"> </w:t>
+      </w:r>
+      <w:proofErr w:type="spellStart"/>
+      <w:r>
+        <w:rPr>
+          <w:rFonts w:ascii="Times New Roman" w:hAnsi="Times New Roman" w:cs="Times New Roman"/>
+          <w:sz w:val="24"/>
+        </w:rPr>
+        <w:t>OverwriteSave</w:t>
+      </w:r>
+      <w:proofErr w:type="spellEnd"/>
+      <w:r>
+        <w:rPr>
+          <w:rFonts w:ascii="Times New Roman" w:hAnsi="Times New Roman" w:cs="Times New Roman"/>
+          <w:sz w:val="24"/>
+        </w:rPr>
+        <w:t xml:space="preserve"> metódusa felülírja</w:t>
+      </w:r>
+      <w:r>
+        <w:rPr>
+          <w:rFonts w:ascii="Times New Roman" w:hAnsi="Times New Roman" w:cs="Times New Roman"/>
+          <w:sz w:val="24"/>
+        </w:rPr>
+        <w:t>.</w:t>
+      </w:r>
+    </w:p>
+    <w:p>
+      <w:pPr>
+        <w:rPr>
+          <w:rFonts w:ascii="Times New Roman" w:hAnsi="Times New Roman" w:cs="Times New Roman"/>
+          <w:sz w:val="24"/>
+        </w:rPr>
+      </w:pPr>
+      <w:r>
+        <w:rPr>
+          <w:rFonts w:ascii="Times New Roman" w:hAnsi="Times New Roman" w:cs="Times New Roman"/>
+          <w:sz w:val="24"/>
+        </w:rPr>
+        <w:t xml:space="preserve">Mentések törlésekor a FileManager </w:t>
+      </w:r>
+      <w:proofErr w:type="spellStart"/>
+      <w:r>
+        <w:rPr>
+          <w:rFonts w:ascii="Times New Roman" w:hAnsi="Times New Roman" w:cs="Times New Roman"/>
+          <w:sz w:val="24"/>
+        </w:rPr>
+        <w:t>DeleteFile</w:t>
+      </w:r>
+      <w:proofErr w:type="spellEnd"/>
+      <w:r>
+        <w:rPr>
+          <w:rFonts w:ascii="Times New Roman" w:hAnsi="Times New Roman" w:cs="Times New Roman"/>
+          <w:sz w:val="24"/>
+        </w:rPr>
+        <w:t xml:space="preserve"> metódusával kitöröljük a mentésfájlt, majd a </w:t>
+      </w:r>
+      <w:proofErr w:type="spellStart"/>
+      <w:r>
+        <w:rPr>
+          <w:rFonts w:ascii="Times New Roman" w:hAnsi="Times New Roman" w:cs="Times New Roman"/>
+          <w:sz w:val="24"/>
+        </w:rPr>
+        <w:t>DatabaseManager</w:t>
+      </w:r>
+      <w:proofErr w:type="spellEnd"/>
+      <w:r>
+        <w:rPr>
+          <w:rFonts w:ascii="Times New Roman" w:hAnsi="Times New Roman" w:cs="Times New Roman"/>
+          <w:sz w:val="24"/>
+        </w:rPr>
+        <w:t xml:space="preserve"> </w:t>
+      </w:r>
+      <w:proofErr w:type="spellStart"/>
+      <w:r>
+        <w:rPr>
+          <w:rFonts w:ascii="Times New Roman" w:hAnsi="Times New Roman" w:cs="Times New Roman"/>
+          <w:sz w:val="24"/>
+        </w:rPr>
+        <w:t>DeleteSave</w:t>
+      </w:r>
+      <w:proofErr w:type="spellEnd"/>
+      <w:r>
+        <w:rPr>
+          <w:rFonts w:ascii="Times New Roman" w:hAnsi="Times New Roman" w:cs="Times New Roman"/>
+          <w:sz w:val="24"/>
+        </w:rPr>
+        <w:t xml:space="preserve"> metódusával </w:t>
+      </w:r>
+      <w:r>
+        <w:rPr>
+          <w:rFonts w:ascii="Times New Roman" w:hAnsi="Times New Roman" w:cs="Times New Roman"/>
+          <w:sz w:val="24"/>
+        </w:rPr>
+        <w:t>kitörökjük a rekordot is.</w:t>
+      </w:r>
+      <w:r>
+        <w:rPr>
+          <w:rFonts w:ascii="Times New Roman" w:hAnsi="Times New Roman" w:cs="Times New Roman"/>
+          <w:sz w:val="24"/>
+        </w:rPr>
+        <w:t xml:space="preserve"> Ha a </w:t>
+      </w:r>
+      <w:proofErr w:type="spellStart"/>
+      <w:r>
+        <w:rPr>
+          <w:rFonts w:ascii="Times New Roman" w:hAnsi="Times New Roman" w:cs="Times New Roman"/>
+          <w:sz w:val="24"/>
+        </w:rPr>
+        <w:t>kitörölt</w:t>
+      </w:r>
+      <w:proofErr w:type="spellEnd"/>
+      <w:r>
+        <w:rPr>
+          <w:rFonts w:ascii="Times New Roman" w:hAnsi="Times New Roman" w:cs="Times New Roman"/>
+          <w:sz w:val="24"/>
+        </w:rPr>
+        <w:t xml:space="preserve"> mentés ugyanaz volt, amiről betöltöttük a játékot, akkor a </w:t>
+      </w:r>
+      <w:proofErr w:type="spellStart"/>
+      <w:r>
+        <w:rPr>
+          <w:rFonts w:ascii="Times New Roman" w:hAnsi="Times New Roman" w:cs="Times New Roman"/>
+          <w:sz w:val="24"/>
+        </w:rPr>
+        <w:t>PlaySession</w:t>
+      </w:r>
+      <w:proofErr w:type="spellEnd"/>
+      <w:r>
+        <w:rPr>
+          <w:rFonts w:ascii="Times New Roman" w:hAnsi="Times New Roman" w:cs="Times New Roman"/>
+          <w:sz w:val="24"/>
+        </w:rPr>
+        <w:t xml:space="preserve"> </w:t>
+      </w:r>
+      <w:proofErr w:type="spellStart"/>
+      <w:r>
+        <w:rPr>
+          <w:rFonts w:ascii="Times New Roman" w:hAnsi="Times New Roman" w:cs="Times New Roman"/>
+          <w:sz w:val="24"/>
+        </w:rPr>
+        <w:t>saveTitle</w:t>
+      </w:r>
+      <w:proofErr w:type="spellEnd"/>
+      <w:r>
+        <w:rPr>
+          <w:rFonts w:ascii="Times New Roman" w:hAnsi="Times New Roman" w:cs="Times New Roman"/>
+          <w:sz w:val="24"/>
+        </w:rPr>
+        <w:t xml:space="preserve"> és </w:t>
+      </w:r>
+      <w:proofErr w:type="spellStart"/>
+      <w:r>
+        <w:rPr>
+          <w:rFonts w:ascii="Times New Roman" w:hAnsi="Times New Roman" w:cs="Times New Roman"/>
+          <w:sz w:val="24"/>
+        </w:rPr>
+        <w:t>fileName</w:t>
+      </w:r>
+      <w:proofErr w:type="spellEnd"/>
+      <w:r>
+        <w:rPr>
+          <w:rFonts w:ascii="Times New Roman" w:hAnsi="Times New Roman" w:cs="Times New Roman"/>
+          <w:sz w:val="24"/>
+        </w:rPr>
+        <w:t xml:space="preserve"> attribútumait kitöröljük.</w:t>
+      </w:r>
+    </w:p>
+    <w:p>
+      <w:pPr>
+        <w:rPr>
+          <w:rFonts w:ascii="Times New Roman" w:hAnsi="Times New Roman" w:cs="Times New Roman"/>
+          <w:sz w:val="24"/>
+        </w:rPr>
+      </w:pPr>
+    </w:p>
+    <w:p>
+      <w:pPr>
+        <w:pStyle w:val="Cmsor3"/>
+        <w:rPr>
+          <w:rFonts w:ascii="Times New Roman" w:hAnsi="Times New Roman" w:cs="Times New Roman"/>
+        </w:rPr>
+      </w:pPr>
+      <w:bookmarkStart w:id="22" w:name="_Toc97635526"/>
+      <w:r>
+        <w:rPr>
+          <w:rFonts w:ascii="Times New Roman" w:hAnsi="Times New Roman" w:cs="Times New Roman"/>
+        </w:rPr>
+        <w:t>2.</w:t>
+      </w:r>
+      <w:r>
+        <w:rPr>
+          <w:rFonts w:ascii="Times New Roman" w:hAnsi="Times New Roman" w:cs="Times New Roman"/>
+        </w:rPr>
+        <w:t>3.</w:t>
+      </w:r>
+      <w:r>
+        <w:rPr>
+          <w:rFonts w:ascii="Times New Roman" w:hAnsi="Times New Roman" w:cs="Times New Roman"/>
+        </w:rPr>
+        <w:t>3</w:t>
+      </w:r>
+      <w:r>
+        <w:rPr>
+          <w:rFonts w:ascii="Times New Roman" w:hAnsi="Times New Roman" w:cs="Times New Roman"/>
+        </w:rPr>
+        <w:t xml:space="preserve"> Betöltés</w:t>
+      </w:r>
+      <w:bookmarkEnd w:id="22"/>
+    </w:p>
+    <w:p>
+      <w:pPr>
+        <w:rPr>
+          <w:rFonts w:ascii="Times New Roman" w:hAnsi="Times New Roman" w:cs="Times New Roman"/>
+          <w:sz w:val="24"/>
+        </w:rPr>
+      </w:pPr>
+    </w:p>
+    <w:p>
+      <w:pPr>
+        <w:rPr>
+          <w:rFonts w:ascii="Times New Roman" w:hAnsi="Times New Roman" w:cs="Times New Roman"/>
+          <w:sz w:val="24"/>
+        </w:rPr>
+      </w:pPr>
+      <w:r>
+        <w:rPr>
+          <w:rFonts w:ascii="Times New Roman" w:hAnsi="Times New Roman" w:cs="Times New Roman"/>
+          <w:sz w:val="24"/>
+        </w:rPr>
+        <w:t xml:space="preserve">A betöltés folyamata a </w:t>
+      </w:r>
+      <w:proofErr w:type="spellStart"/>
+      <w:r>
+        <w:rPr>
+          <w:rFonts w:ascii="Times New Roman" w:hAnsi="Times New Roman" w:cs="Times New Roman"/>
+          <w:sz w:val="24"/>
+        </w:rPr>
+        <w:t>DynamicListManager</w:t>
+      </w:r>
+      <w:proofErr w:type="spellEnd"/>
+      <w:r>
+        <w:rPr>
+          <w:rFonts w:ascii="Times New Roman" w:hAnsi="Times New Roman" w:cs="Times New Roman"/>
+          <w:sz w:val="24"/>
+        </w:rPr>
+        <w:t xml:space="preserve"> objektumban kezdődik. </w:t>
+      </w:r>
+      <w:r>
+        <w:rPr>
+          <w:rFonts w:ascii="Times New Roman" w:hAnsi="Times New Roman" w:cs="Times New Roman"/>
+          <w:sz w:val="24"/>
+        </w:rPr>
+        <w:t xml:space="preserve">A mentett játékokat a </w:t>
+      </w:r>
+      <w:proofErr w:type="spellStart"/>
+      <w:r>
+        <w:rPr>
+          <w:rFonts w:ascii="Times New Roman" w:hAnsi="Times New Roman" w:cs="Times New Roman"/>
+          <w:sz w:val="24"/>
+        </w:rPr>
+        <w:t>DatabaseManager</w:t>
+      </w:r>
+      <w:proofErr w:type="spellEnd"/>
+      <w:r>
+        <w:rPr>
+          <w:rFonts w:ascii="Times New Roman" w:hAnsi="Times New Roman" w:cs="Times New Roman"/>
+          <w:sz w:val="24"/>
+        </w:rPr>
+        <w:t xml:space="preserve"> </w:t>
+      </w:r>
+      <w:proofErr w:type="spellStart"/>
+      <w:r>
+        <w:rPr>
+          <w:rFonts w:ascii="Times New Roman" w:hAnsi="Times New Roman" w:cs="Times New Roman"/>
+          <w:sz w:val="24"/>
+        </w:rPr>
+        <w:t>GetSavedGames</w:t>
+      </w:r>
+      <w:proofErr w:type="spellEnd"/>
+      <w:r>
+        <w:rPr>
+          <w:rFonts w:ascii="Times New Roman" w:hAnsi="Times New Roman" w:cs="Times New Roman"/>
+          <w:sz w:val="24"/>
+        </w:rPr>
+        <w:t xml:space="preserve"> metódusával kérdezzük le. Egy mentés kiválasztásakor annak adatai bekerülnek a </w:t>
+      </w:r>
+      <w:proofErr w:type="spellStart"/>
+      <w:r>
+        <w:rPr>
+          <w:rFonts w:ascii="Times New Roman" w:hAnsi="Times New Roman" w:cs="Times New Roman"/>
+          <w:sz w:val="24"/>
+        </w:rPr>
+        <w:t>PlaySession</w:t>
+      </w:r>
+      <w:proofErr w:type="spellEnd"/>
+      <w:r>
+        <w:rPr>
+          <w:rFonts w:ascii="Times New Roman" w:hAnsi="Times New Roman" w:cs="Times New Roman"/>
+          <w:sz w:val="24"/>
+        </w:rPr>
+        <w:t xml:space="preserve"> objektumba, majd </w:t>
+      </w:r>
+      <w:r>
+        <w:rPr>
+          <w:rFonts w:ascii="Times New Roman" w:hAnsi="Times New Roman" w:cs="Times New Roman"/>
+          <w:sz w:val="24"/>
+        </w:rPr>
+        <w:t xml:space="preserve">az ebben lévő szint a </w:t>
+      </w:r>
+      <w:proofErr w:type="spellStart"/>
+      <w:r>
+        <w:rPr>
+          <w:rFonts w:ascii="Times New Roman" w:hAnsi="Times New Roman" w:cs="Times New Roman"/>
+          <w:sz w:val="24"/>
+        </w:rPr>
+        <w:t>uiEventHandler</w:t>
+      </w:r>
+      <w:proofErr w:type="spellEnd"/>
+      <w:r>
+        <w:rPr>
+          <w:rFonts w:ascii="Times New Roman" w:hAnsi="Times New Roman" w:cs="Times New Roman"/>
+          <w:sz w:val="24"/>
+        </w:rPr>
+        <w:t xml:space="preserve"> </w:t>
+      </w:r>
+      <w:proofErr w:type="spellStart"/>
+      <w:r>
+        <w:rPr>
+          <w:rFonts w:ascii="Times New Roman" w:hAnsi="Times New Roman" w:cs="Times New Roman"/>
+          <w:sz w:val="24"/>
+        </w:rPr>
+        <w:t>SwitchScene</w:t>
+      </w:r>
+      <w:proofErr w:type="spellEnd"/>
+      <w:r>
+        <w:rPr>
+          <w:rFonts w:ascii="Times New Roman" w:hAnsi="Times New Roman" w:cs="Times New Roman"/>
+          <w:sz w:val="24"/>
+        </w:rPr>
+        <w:t xml:space="preserve"> metódusának meghívásával betöltésre kerül. </w:t>
+      </w:r>
+    </w:p>
+    <w:p>
+      <w:pPr>
+        <w:rPr>
+          <w:rFonts w:ascii="Times New Roman" w:hAnsi="Times New Roman" w:cs="Times New Roman"/>
+          <w:sz w:val="24"/>
+        </w:rPr>
+      </w:pPr>
+    </w:p>
+    <w:p>
+      <w:pPr>
+        <w:pStyle w:val="Cmsor3"/>
+        <w:rPr>
+          <w:rFonts w:ascii="Times New Roman" w:hAnsi="Times New Roman" w:cs="Times New Roman"/>
+        </w:rPr>
+      </w:pPr>
+      <w:bookmarkStart w:id="23" w:name="_Toc97635527"/>
+      <w:r>
+        <w:rPr>
+          <w:rFonts w:ascii="Times New Roman" w:hAnsi="Times New Roman" w:cs="Times New Roman"/>
+        </w:rPr>
+        <w:t>2.</w:t>
+      </w:r>
+      <w:r>
+        <w:rPr>
+          <w:rFonts w:ascii="Times New Roman" w:hAnsi="Times New Roman" w:cs="Times New Roman"/>
+        </w:rPr>
+        <w:t>3.4 Szintteljesítés</w:t>
+      </w:r>
+      <w:bookmarkEnd w:id="23"/>
+      <w:r>
+        <w:rPr>
+          <w:rFonts w:ascii="Times New Roman" w:hAnsi="Times New Roman" w:cs="Times New Roman"/>
+        </w:rPr>
+        <w:t xml:space="preserve"> </w:t>
+      </w:r>
+    </w:p>
+    <w:p>
+      <w:pPr>
+        <w:rPr>
+          <w:rFonts w:ascii="Times New Roman" w:hAnsi="Times New Roman" w:cs="Times New Roman"/>
+          <w:sz w:val="24"/>
+        </w:rPr>
+      </w:pPr>
+    </w:p>
+    <w:p>
+      <w:pPr>
+        <w:rPr>
+          <w:rFonts w:ascii="Times New Roman" w:hAnsi="Times New Roman" w:cs="Times New Roman"/>
+          <w:sz w:val="24"/>
+        </w:rPr>
+      </w:pPr>
+      <w:r>
+        <w:rPr>
+          <w:rFonts w:ascii="Times New Roman" w:hAnsi="Times New Roman" w:cs="Times New Roman"/>
+          <w:sz w:val="24"/>
+        </w:rPr>
+        <w:t xml:space="preserve">A szintteljesítés folyamata a </w:t>
+      </w:r>
+      <w:proofErr w:type="spellStart"/>
+      <w:r>
+        <w:rPr>
+          <w:rFonts w:ascii="Times New Roman" w:hAnsi="Times New Roman" w:cs="Times New Roman"/>
+          <w:sz w:val="24"/>
+        </w:rPr>
+        <w:t>GoalScript</w:t>
+      </w:r>
+      <w:proofErr w:type="spellEnd"/>
+      <w:r>
+        <w:rPr>
+          <w:rFonts w:ascii="Times New Roman" w:hAnsi="Times New Roman" w:cs="Times New Roman"/>
+          <w:sz w:val="24"/>
+        </w:rPr>
+        <w:t xml:space="preserve"> objektumokban indul. Hogyha a teljesített szint száma megegyezik </w:t>
+      </w:r>
+      <w:r>
+        <w:rPr>
+          <w:rFonts w:ascii="Times New Roman" w:hAnsi="Times New Roman" w:cs="Times New Roman"/>
+          <w:sz w:val="24"/>
+        </w:rPr>
+        <w:t xml:space="preserve">a játékos </w:t>
+      </w:r>
+      <w:proofErr w:type="spellStart"/>
+      <w:r>
+        <w:rPr>
+          <w:rFonts w:ascii="Times New Roman" w:hAnsi="Times New Roman" w:cs="Times New Roman"/>
+          <w:sz w:val="24"/>
+        </w:rPr>
+        <w:t>PlaySession</w:t>
+      </w:r>
+      <w:proofErr w:type="spellEnd"/>
+      <w:r>
+        <w:rPr>
+          <w:rFonts w:ascii="Times New Roman" w:hAnsi="Times New Roman" w:cs="Times New Roman"/>
+          <w:sz w:val="24"/>
+        </w:rPr>
+        <w:t xml:space="preserve"> </w:t>
+      </w:r>
+      <w:proofErr w:type="spellStart"/>
+      <w:r>
+        <w:rPr>
+          <w:rFonts w:ascii="Times New Roman" w:hAnsi="Times New Roman" w:cs="Times New Roman"/>
+          <w:sz w:val="24"/>
+        </w:rPr>
+        <w:t>currentLevel</w:t>
+      </w:r>
+      <w:proofErr w:type="spellEnd"/>
+      <w:r>
+        <w:rPr>
+          <w:rFonts w:ascii="Times New Roman" w:hAnsi="Times New Roman" w:cs="Times New Roman"/>
+          <w:sz w:val="24"/>
+        </w:rPr>
+        <w:t xml:space="preserve"> értékével, akkor azt eggyel meg kell növelni, és azt a </w:t>
+      </w:r>
+      <w:proofErr w:type="spellStart"/>
+      <w:r>
+        <w:rPr>
+          <w:rFonts w:ascii="Times New Roman" w:hAnsi="Times New Roman" w:cs="Times New Roman"/>
+          <w:sz w:val="24"/>
+        </w:rPr>
+        <w:t>DatabaseManager</w:t>
+      </w:r>
+      <w:proofErr w:type="spellEnd"/>
+      <w:r>
+        <w:rPr>
+          <w:rFonts w:ascii="Times New Roman" w:hAnsi="Times New Roman" w:cs="Times New Roman"/>
+          <w:sz w:val="24"/>
+        </w:rPr>
+        <w:t xml:space="preserve"> </w:t>
+      </w:r>
+      <w:proofErr w:type="spellStart"/>
+      <w:r>
+        <w:rPr>
+          <w:rFonts w:ascii="Times New Roman" w:hAnsi="Times New Roman" w:cs="Times New Roman"/>
+          <w:sz w:val="24"/>
+        </w:rPr>
+        <w:t>UpdateUserCurrentLevel</w:t>
+      </w:r>
+      <w:proofErr w:type="spellEnd"/>
+      <w:r>
+        <w:rPr>
+          <w:rFonts w:ascii="Times New Roman" w:hAnsi="Times New Roman" w:cs="Times New Roman"/>
+          <w:sz w:val="24"/>
+        </w:rPr>
+        <w:t xml:space="preserve"> metódusával az adatbázisban is frissítjük. A felhasználó új eredménye az </w:t>
+      </w:r>
+      <w:proofErr w:type="spellStart"/>
+      <w:r>
+        <w:rPr>
+          <w:rFonts w:ascii="Times New Roman" w:hAnsi="Times New Roman" w:cs="Times New Roman"/>
+          <w:sz w:val="24"/>
+        </w:rPr>
+        <w:t>AddSave</w:t>
+      </w:r>
+      <w:proofErr w:type="spellEnd"/>
+      <w:r>
+        <w:rPr>
+          <w:rFonts w:ascii="Times New Roman" w:hAnsi="Times New Roman" w:cs="Times New Roman"/>
+          <w:sz w:val="24"/>
+        </w:rPr>
+        <w:t xml:space="preserve"> metódussal kerül felvételre.</w:t>
+      </w:r>
+    </w:p>
+    <w:p>
+      <w:pPr>
+        <w:rPr>
+          <w:rFonts w:ascii="Times New Roman" w:hAnsi="Times New Roman" w:cs="Times New Roman"/>
+          <w:sz w:val="24"/>
+        </w:rPr>
+      </w:pPr>
+    </w:p>
+    <w:p>
+      <w:pPr>
+        <w:pStyle w:val="Cmsor3"/>
+        <w:rPr>
+          <w:rFonts w:ascii="Times New Roman" w:hAnsi="Times New Roman" w:cs="Times New Roman"/>
+        </w:rPr>
+      </w:pPr>
+      <w:bookmarkStart w:id="24" w:name="_Toc97635528"/>
+      <w:r>
+        <w:rPr>
+          <w:rFonts w:ascii="Times New Roman" w:hAnsi="Times New Roman" w:cs="Times New Roman"/>
+        </w:rPr>
+        <w:t>2.</w:t>
+      </w:r>
+      <w:r>
+        <w:rPr>
+          <w:rFonts w:ascii="Times New Roman" w:hAnsi="Times New Roman" w:cs="Times New Roman"/>
+        </w:rPr>
+        <w:t>3.5 Ranglista</w:t>
+      </w:r>
+      <w:bookmarkEnd w:id="24"/>
+      <w:r>
+        <w:rPr>
+          <w:rFonts w:ascii="Times New Roman" w:hAnsi="Times New Roman" w:cs="Times New Roman"/>
+        </w:rPr>
+        <w:t xml:space="preserve"> </w:t>
+      </w:r>
+    </w:p>
+    <w:p>
+      <w:pPr>
+        <w:rPr>
+          <w:rFonts w:ascii="Times New Roman" w:hAnsi="Times New Roman" w:cs="Times New Roman"/>
+          <w:sz w:val="24"/>
+        </w:rPr>
+      </w:pPr>
+    </w:p>
+    <w:p>
+      <w:pPr>
+        <w:rPr>
+          <w:rFonts w:ascii="Times New Roman" w:hAnsi="Times New Roman" w:cs="Times New Roman"/>
+          <w:sz w:val="24"/>
+        </w:rPr>
+      </w:pPr>
+      <w:r>
+        <w:rPr>
+          <w:rFonts w:ascii="Times New Roman" w:hAnsi="Times New Roman" w:cs="Times New Roman"/>
+          <w:sz w:val="24"/>
+        </w:rPr>
+        <w:t xml:space="preserve">A ranglista felületét a </w:t>
+      </w:r>
+      <w:proofErr w:type="spellStart"/>
+      <w:r>
+        <w:rPr>
+          <w:rFonts w:ascii="Times New Roman" w:hAnsi="Times New Roman" w:cs="Times New Roman"/>
+          <w:sz w:val="24"/>
+        </w:rPr>
+        <w:t>DynamicListManager</w:t>
+      </w:r>
+      <w:proofErr w:type="spellEnd"/>
+      <w:r>
+        <w:rPr>
+          <w:rFonts w:ascii="Times New Roman" w:hAnsi="Times New Roman" w:cs="Times New Roman"/>
+          <w:sz w:val="24"/>
+        </w:rPr>
+        <w:t xml:space="preserve"> kezeli</w:t>
+      </w:r>
+      <w:r>
+        <w:rPr>
+          <w:rFonts w:ascii="Times New Roman" w:hAnsi="Times New Roman" w:cs="Times New Roman"/>
+          <w:sz w:val="24"/>
+        </w:rPr>
+        <w:t xml:space="preserve">. A </w:t>
+      </w:r>
+      <w:proofErr w:type="spellStart"/>
+      <w:r>
+        <w:rPr>
+          <w:rFonts w:ascii="Times New Roman" w:hAnsi="Times New Roman" w:cs="Times New Roman"/>
+          <w:sz w:val="24"/>
+        </w:rPr>
+        <w:t>DatabaseManager</w:t>
+      </w:r>
+      <w:proofErr w:type="spellEnd"/>
+      <w:r>
+        <w:rPr>
+          <w:rFonts w:ascii="Times New Roman" w:hAnsi="Times New Roman" w:cs="Times New Roman"/>
+          <w:sz w:val="24"/>
+        </w:rPr>
+        <w:t xml:space="preserve"> </w:t>
+      </w:r>
+      <w:proofErr w:type="spellStart"/>
+      <w:r>
+        <w:rPr>
+          <w:rFonts w:ascii="Times New Roman" w:hAnsi="Times New Roman" w:cs="Times New Roman"/>
+          <w:sz w:val="24"/>
+        </w:rPr>
+        <w:t>GetLeaderBoard</w:t>
+      </w:r>
+      <w:proofErr w:type="spellEnd"/>
+      <w:r>
+        <w:rPr>
+          <w:rFonts w:ascii="Times New Roman" w:hAnsi="Times New Roman" w:cs="Times New Roman"/>
+          <w:sz w:val="24"/>
+        </w:rPr>
+        <w:t xml:space="preserve"> metódusával lekéri az összes felhasználó eredményeit.</w:t>
+      </w:r>
+    </w:p>
+    <w:p>
+      <w:pPr>
+        <w:rPr>
+          <w:rFonts w:ascii="Times New Roman" w:hAnsi="Times New Roman" w:cs="Times New Roman"/>
+          <w:sz w:val="24"/>
+        </w:rPr>
+      </w:pPr>
+    </w:p>
+    <w:p>
+      <w:pPr>
+        <w:pStyle w:val="Cmsor3"/>
+        <w:rPr>
+          <w:rFonts w:ascii="Times New Roman" w:hAnsi="Times New Roman" w:cs="Times New Roman"/>
+        </w:rPr>
+      </w:pPr>
+      <w:bookmarkStart w:id="25" w:name="_Toc97635529"/>
+      <w:r>
+        <w:rPr>
+          <w:rFonts w:ascii="Times New Roman" w:hAnsi="Times New Roman" w:cs="Times New Roman"/>
+        </w:rPr>
+        <w:t>2.</w:t>
+      </w:r>
+      <w:r>
+        <w:rPr>
+          <w:rFonts w:ascii="Times New Roman" w:hAnsi="Times New Roman" w:cs="Times New Roman"/>
+        </w:rPr>
+        <w:t>3.6 Kvíz kérése</w:t>
+      </w:r>
+      <w:bookmarkEnd w:id="25"/>
+    </w:p>
+    <w:p>
+      <w:pPr>
+        <w:rPr>
+          <w:rFonts w:ascii="Times New Roman" w:hAnsi="Times New Roman" w:cs="Times New Roman"/>
+          <w:sz w:val="24"/>
+        </w:rPr>
+      </w:pPr>
+    </w:p>
+    <w:p>
+      <w:pPr>
+        <w:rPr>
+          <w:rFonts w:ascii="Times New Roman" w:hAnsi="Times New Roman" w:cs="Times New Roman"/>
+          <w:sz w:val="24"/>
+        </w:rPr>
+      </w:pPr>
+      <w:r>
+        <w:rPr>
+          <w:rFonts w:ascii="Times New Roman" w:hAnsi="Times New Roman" w:cs="Times New Roman"/>
+          <w:sz w:val="24"/>
+        </w:rPr>
         <w:lastRenderedPageBreak/>
-        <w:t xml:space="preserve">A mentések felülírása is hasonlóan működik, csak új mentésfájl és rekord létrehozása helyett a kiválasztott </w:t>
-      </w:r>
-      <w:r>
-        <w:rPr>
-          <w:rFonts w:ascii="Times New Roman" w:hAnsi="Times New Roman" w:cs="Times New Roman"/>
-          <w:sz w:val="24"/>
-        </w:rPr>
-        <w:t xml:space="preserve">mentésfájlt a FileManager felülírja, majd a mentés rekordot a </w:t>
+        <w:t xml:space="preserve">A játékon belül a kvízek kezeléséért a </w:t>
+      </w:r>
+      <w:proofErr w:type="spellStart"/>
+      <w:r>
+        <w:rPr>
+          <w:rFonts w:ascii="Times New Roman" w:hAnsi="Times New Roman" w:cs="Times New Roman"/>
+          <w:sz w:val="24"/>
+        </w:rPr>
+        <w:t>QuizHandler</w:t>
+      </w:r>
+      <w:proofErr w:type="spellEnd"/>
+      <w:r>
+        <w:rPr>
+          <w:rFonts w:ascii="Times New Roman" w:hAnsi="Times New Roman" w:cs="Times New Roman"/>
+          <w:sz w:val="24"/>
+        </w:rPr>
+        <w:t xml:space="preserve"> osztály felel. Amikor a felhasználónak meg kell válaszolnia egy kvízt, a </w:t>
+      </w:r>
+      <w:proofErr w:type="spellStart"/>
+      <w:r>
+        <w:rPr>
+          <w:rFonts w:ascii="Times New Roman" w:hAnsi="Times New Roman" w:cs="Times New Roman"/>
+          <w:sz w:val="24"/>
+        </w:rPr>
+        <w:t>QuizHandler</w:t>
+      </w:r>
+      <w:proofErr w:type="spellEnd"/>
+      <w:r>
+        <w:rPr>
+          <w:rFonts w:ascii="Times New Roman" w:hAnsi="Times New Roman" w:cs="Times New Roman"/>
+          <w:sz w:val="24"/>
+        </w:rPr>
+        <w:t xml:space="preserve"> a </w:t>
       </w:r>
       <w:proofErr w:type="spellStart"/>
       <w:r>
@@ -4367,15 +5336,269 @@
           <w:rFonts w:ascii="Times New Roman" w:hAnsi="Times New Roman" w:cs="Times New Roman"/>
           <w:sz w:val="24"/>
         </w:rPr>
-        <w:t>OverwriteSave</w:t>
-      </w:r>
-      <w:proofErr w:type="spellEnd"/>
-      <w:r>
-        <w:rPr>
-          <w:rFonts w:ascii="Times New Roman" w:hAnsi="Times New Roman" w:cs="Times New Roman"/>
-          <w:sz w:val="24"/>
-        </w:rPr>
-        <w:t xml:space="preserve"> metódusa felülírja</w:t>
+        <w:t>GetQuestion</w:t>
+      </w:r>
+      <w:proofErr w:type="spellEnd"/>
+      <w:r>
+        <w:rPr>
+          <w:rFonts w:ascii="Times New Roman" w:hAnsi="Times New Roman" w:cs="Times New Roman"/>
+          <w:sz w:val="24"/>
+        </w:rPr>
+        <w:t xml:space="preserve"> metódusával kér le egy kvízt.</w:t>
+      </w:r>
+    </w:p>
+    <w:p>
+      <w:pPr>
+        <w:rPr>
+          <w:rFonts w:ascii="Times New Roman" w:hAnsi="Times New Roman" w:cs="Times New Roman"/>
+          <w:sz w:val="24"/>
+        </w:rPr>
+      </w:pPr>
+    </w:p>
+    <w:p>
+      <w:pPr>
+        <w:pStyle w:val="Cmsor3"/>
+        <w:rPr>
+          <w:rFonts w:ascii="Times New Roman" w:hAnsi="Times New Roman" w:cs="Times New Roman"/>
+        </w:rPr>
+      </w:pPr>
+      <w:bookmarkStart w:id="26" w:name="_Toc97635530"/>
+      <w:r>
+        <w:rPr>
+          <w:rFonts w:ascii="Times New Roman" w:hAnsi="Times New Roman" w:cs="Times New Roman"/>
+        </w:rPr>
+        <w:t>2.</w:t>
+      </w:r>
+      <w:r>
+        <w:rPr>
+          <w:rFonts w:ascii="Times New Roman" w:hAnsi="Times New Roman" w:cs="Times New Roman"/>
+        </w:rPr>
+        <w:t>3.7 Kvízek megtekintése, módosítása</w:t>
+      </w:r>
+      <w:bookmarkEnd w:id="26"/>
+    </w:p>
+    <w:p>
+      <w:pPr>
+        <w:rPr>
+          <w:rFonts w:ascii="Times New Roman" w:hAnsi="Times New Roman" w:cs="Times New Roman"/>
+          <w:sz w:val="24"/>
+        </w:rPr>
+      </w:pPr>
+    </w:p>
+    <w:p>
+      <w:pPr>
+        <w:rPr>
+          <w:rFonts w:ascii="Times New Roman" w:hAnsi="Times New Roman" w:cs="Times New Roman"/>
+          <w:sz w:val="24"/>
+        </w:rPr>
+      </w:pPr>
+      <w:r>
+        <w:rPr>
+          <w:rFonts w:ascii="Times New Roman" w:hAnsi="Times New Roman" w:cs="Times New Roman"/>
+          <w:sz w:val="24"/>
+        </w:rPr>
+        <w:t xml:space="preserve">Ezekért a funkciókért is a </w:t>
+      </w:r>
+      <w:proofErr w:type="spellStart"/>
+      <w:r>
+        <w:rPr>
+          <w:rFonts w:ascii="Times New Roman" w:hAnsi="Times New Roman" w:cs="Times New Roman"/>
+          <w:sz w:val="24"/>
+        </w:rPr>
+        <w:t>DynamicListManager</w:t>
+      </w:r>
+      <w:proofErr w:type="spellEnd"/>
+      <w:r>
+        <w:rPr>
+          <w:rFonts w:ascii="Times New Roman" w:hAnsi="Times New Roman" w:cs="Times New Roman"/>
+          <w:sz w:val="24"/>
+        </w:rPr>
+        <w:t xml:space="preserve"> felel. A rekordokat a </w:t>
+      </w:r>
+      <w:proofErr w:type="spellStart"/>
+      <w:r>
+        <w:rPr>
+          <w:rFonts w:ascii="Times New Roman" w:hAnsi="Times New Roman" w:cs="Times New Roman"/>
+          <w:sz w:val="24"/>
+        </w:rPr>
+        <w:t>DatabaseManager</w:t>
+      </w:r>
+      <w:proofErr w:type="spellEnd"/>
+      <w:r>
+        <w:rPr>
+          <w:rFonts w:ascii="Times New Roman" w:hAnsi="Times New Roman" w:cs="Times New Roman"/>
+          <w:sz w:val="24"/>
+        </w:rPr>
+        <w:t xml:space="preserve"> </w:t>
+      </w:r>
+      <w:proofErr w:type="spellStart"/>
+      <w:r>
+        <w:rPr>
+          <w:rFonts w:ascii="Times New Roman" w:hAnsi="Times New Roman" w:cs="Times New Roman"/>
+          <w:sz w:val="24"/>
+        </w:rPr>
+        <w:t>GetUser</w:t>
+      </w:r>
+      <w:r>
+        <w:rPr>
+          <w:rFonts w:ascii="Times New Roman" w:hAnsi="Times New Roman" w:cs="Times New Roman"/>
+          <w:sz w:val="24"/>
+        </w:rPr>
+        <w:t>Quizes</w:t>
+      </w:r>
+      <w:proofErr w:type="spellEnd"/>
+      <w:r>
+        <w:rPr>
+          <w:rFonts w:ascii="Times New Roman" w:hAnsi="Times New Roman" w:cs="Times New Roman"/>
+          <w:sz w:val="24"/>
+        </w:rPr>
+        <w:t xml:space="preserve"> metódussal kéri le, majd ezeket kilistázza.</w:t>
+      </w:r>
+      <w:r>
+        <w:rPr>
+          <w:rFonts w:ascii="Times New Roman" w:hAnsi="Times New Roman" w:cs="Times New Roman"/>
+          <w:sz w:val="24"/>
+        </w:rPr>
+        <w:t xml:space="preserve"> Rekordok törlésére a </w:t>
+      </w:r>
+      <w:proofErr w:type="spellStart"/>
+      <w:r>
+        <w:rPr>
+          <w:rFonts w:ascii="Times New Roman" w:hAnsi="Times New Roman" w:cs="Times New Roman"/>
+          <w:sz w:val="24"/>
+        </w:rPr>
+        <w:t>DeleteQuiz</w:t>
+      </w:r>
+      <w:proofErr w:type="spellEnd"/>
+      <w:r>
+        <w:rPr>
+          <w:rFonts w:ascii="Times New Roman" w:hAnsi="Times New Roman" w:cs="Times New Roman"/>
+          <w:sz w:val="24"/>
+        </w:rPr>
+        <w:t xml:space="preserve"> metódus szolgál. </w:t>
+      </w:r>
+    </w:p>
+    <w:p>
+      <w:pPr>
+        <w:rPr>
+          <w:rFonts w:ascii="Times New Roman" w:hAnsi="Times New Roman" w:cs="Times New Roman"/>
+          <w:sz w:val="24"/>
+        </w:rPr>
+      </w:pPr>
+      <w:r>
+        <w:rPr>
+          <w:rFonts w:ascii="Times New Roman" w:hAnsi="Times New Roman" w:cs="Times New Roman"/>
+          <w:sz w:val="24"/>
+        </w:rPr>
+        <w:t xml:space="preserve">A rekordok bővítésekor vagy módosításakor a </w:t>
+      </w:r>
+      <w:proofErr w:type="spellStart"/>
+      <w:r>
+        <w:rPr>
+          <w:rFonts w:ascii="Times New Roman" w:hAnsi="Times New Roman" w:cs="Times New Roman"/>
+          <w:sz w:val="24"/>
+        </w:rPr>
+        <w:t>RecordAdder</w:t>
+      </w:r>
+      <w:proofErr w:type="spellEnd"/>
+      <w:r>
+        <w:rPr>
+          <w:rFonts w:ascii="Times New Roman" w:hAnsi="Times New Roman" w:cs="Times New Roman"/>
+          <w:sz w:val="24"/>
+        </w:rPr>
+        <w:t xml:space="preserve"> osztályt használjuk. Ennek az osztálynak is külön felülete van amit kezelhet. </w:t>
+      </w:r>
+      <w:r>
+        <w:rPr>
+          <w:rFonts w:ascii="Times New Roman" w:hAnsi="Times New Roman" w:cs="Times New Roman"/>
+          <w:sz w:val="24"/>
+        </w:rPr>
+        <w:t xml:space="preserve">A </w:t>
+      </w:r>
+      <w:r>
+        <w:rPr>
+          <w:rFonts w:ascii="Times New Roman" w:hAnsi="Times New Roman" w:cs="Times New Roman"/>
+          <w:sz w:val="24"/>
+        </w:rPr>
+        <w:t>felület a megnyitásakor</w:t>
+      </w:r>
+      <w:r>
+        <w:rPr>
+          <w:rFonts w:ascii="Times New Roman" w:hAnsi="Times New Roman" w:cs="Times New Roman"/>
+          <w:sz w:val="24"/>
+        </w:rPr>
+        <w:t xml:space="preserve"> a </w:t>
+      </w:r>
+      <w:proofErr w:type="spellStart"/>
+      <w:r>
+        <w:rPr>
+          <w:rFonts w:ascii="Times New Roman" w:hAnsi="Times New Roman" w:cs="Times New Roman"/>
+          <w:sz w:val="24"/>
+        </w:rPr>
+        <w:t>DynamicListManager</w:t>
+      </w:r>
+      <w:proofErr w:type="spellEnd"/>
+      <w:r>
+        <w:rPr>
+          <w:rFonts w:ascii="Times New Roman" w:hAnsi="Times New Roman" w:cs="Times New Roman"/>
+          <w:sz w:val="24"/>
+        </w:rPr>
+        <w:t xml:space="preserve"> meghívja a </w:t>
+      </w:r>
+      <w:proofErr w:type="spellStart"/>
+      <w:r>
+        <w:rPr>
+          <w:rFonts w:ascii="Times New Roman" w:hAnsi="Times New Roman" w:cs="Times New Roman"/>
+          <w:sz w:val="24"/>
+        </w:rPr>
+        <w:t>RecordAdder</w:t>
+      </w:r>
+      <w:proofErr w:type="spellEnd"/>
+      <w:r>
+        <w:rPr>
+          <w:rFonts w:ascii="Times New Roman" w:hAnsi="Times New Roman" w:cs="Times New Roman"/>
+          <w:sz w:val="24"/>
+        </w:rPr>
+        <w:t xml:space="preserve"> </w:t>
+      </w:r>
+      <w:proofErr w:type="spellStart"/>
+      <w:r>
+        <w:rPr>
+          <w:rFonts w:ascii="Times New Roman" w:hAnsi="Times New Roman" w:cs="Times New Roman"/>
+          <w:sz w:val="24"/>
+        </w:rPr>
+        <w:t>Fefresh</w:t>
+      </w:r>
+      <w:proofErr w:type="spellEnd"/>
+      <w:r>
+        <w:rPr>
+          <w:rFonts w:ascii="Times New Roman" w:hAnsi="Times New Roman" w:cs="Times New Roman"/>
+          <w:sz w:val="24"/>
+        </w:rPr>
+        <w:t xml:space="preserve"> metódusát. Ez egy túlterhelt metódus, így amikor új kvízt akarunk megadni, akkor paraméterek nélkül meghívva kiüríthetjük vele a beviteli mezőket, de ha már meglévő kvízt akarunk módosítani, akkor paraméterként az azt reprezentáló </w:t>
+      </w:r>
+      <w:proofErr w:type="spellStart"/>
+      <w:r>
+        <w:rPr>
+          <w:rFonts w:ascii="Times New Roman" w:hAnsi="Times New Roman" w:cs="Times New Roman"/>
+          <w:sz w:val="24"/>
+        </w:rPr>
+        <w:t>QuizData</w:t>
+      </w:r>
+      <w:proofErr w:type="spellEnd"/>
+      <w:r>
+        <w:rPr>
+          <w:rFonts w:ascii="Times New Roman" w:hAnsi="Times New Roman" w:cs="Times New Roman"/>
+          <w:sz w:val="24"/>
+        </w:rPr>
+        <w:t xml:space="preserve"> megadásával beírja annak adatait a beviteli mezőkbe, hogy azokat csak javítani, módosítani kelljen</w:t>
+      </w:r>
+      <w:r>
+        <w:rPr>
+          <w:rFonts w:ascii="Times New Roman" w:hAnsi="Times New Roman" w:cs="Times New Roman"/>
+          <w:sz w:val="24"/>
+        </w:rPr>
+        <w:t xml:space="preserve"> újra begépelés helyett</w:t>
       </w:r>
       <w:r>
         <w:rPr>
@@ -4384,940 +5607,6 @@
         </w:rPr>
         <w:t>.</w:t>
       </w:r>
-    </w:p>
-    <w:p>
-      <w:pPr>
-        <w:rPr>
-          <w:rFonts w:ascii="Times New Roman" w:hAnsi="Times New Roman" w:cs="Times New Roman"/>
-          <w:sz w:val="24"/>
-        </w:rPr>
-      </w:pPr>
-      <w:r>
-        <w:rPr>
-          <w:rFonts w:ascii="Times New Roman" w:hAnsi="Times New Roman" w:cs="Times New Roman"/>
-          <w:sz w:val="24"/>
-        </w:rPr>
-        <w:t xml:space="preserve">Mentések törlésekor a FileManager </w:t>
-      </w:r>
-      <w:proofErr w:type="spellStart"/>
-      <w:r>
-        <w:rPr>
-          <w:rFonts w:ascii="Times New Roman" w:hAnsi="Times New Roman" w:cs="Times New Roman"/>
-          <w:sz w:val="24"/>
-        </w:rPr>
-        <w:t>DeleteFile</w:t>
-      </w:r>
-      <w:proofErr w:type="spellEnd"/>
-      <w:r>
-        <w:rPr>
-          <w:rFonts w:ascii="Times New Roman" w:hAnsi="Times New Roman" w:cs="Times New Roman"/>
-          <w:sz w:val="24"/>
-        </w:rPr>
-        <w:t xml:space="preserve"> metódusával kitöröljük a mentésfájlt, majd a </w:t>
-      </w:r>
-      <w:proofErr w:type="spellStart"/>
-      <w:r>
-        <w:rPr>
-          <w:rFonts w:ascii="Times New Roman" w:hAnsi="Times New Roman" w:cs="Times New Roman"/>
-          <w:sz w:val="24"/>
-        </w:rPr>
-        <w:t>DatabaseManager</w:t>
-      </w:r>
-      <w:proofErr w:type="spellEnd"/>
-      <w:r>
-        <w:rPr>
-          <w:rFonts w:ascii="Times New Roman" w:hAnsi="Times New Roman" w:cs="Times New Roman"/>
-          <w:sz w:val="24"/>
-        </w:rPr>
-        <w:t xml:space="preserve"> </w:t>
-      </w:r>
-      <w:proofErr w:type="spellStart"/>
-      <w:r>
-        <w:rPr>
-          <w:rFonts w:ascii="Times New Roman" w:hAnsi="Times New Roman" w:cs="Times New Roman"/>
-          <w:sz w:val="24"/>
-        </w:rPr>
-        <w:t>DeleteSave</w:t>
-      </w:r>
-      <w:proofErr w:type="spellEnd"/>
-      <w:r>
-        <w:rPr>
-          <w:rFonts w:ascii="Times New Roman" w:hAnsi="Times New Roman" w:cs="Times New Roman"/>
-          <w:sz w:val="24"/>
-        </w:rPr>
-        <w:t xml:space="preserve"> metódusával </w:t>
-      </w:r>
-      <w:r>
-        <w:rPr>
-          <w:rFonts w:ascii="Times New Roman" w:hAnsi="Times New Roman" w:cs="Times New Roman"/>
-          <w:sz w:val="24"/>
-        </w:rPr>
-        <w:t>kitörökjük a rekordot is.</w:t>
-      </w:r>
-      <w:r>
-        <w:rPr>
-          <w:rFonts w:ascii="Times New Roman" w:hAnsi="Times New Roman" w:cs="Times New Roman"/>
-          <w:sz w:val="24"/>
-        </w:rPr>
-        <w:t xml:space="preserve"> Ha a </w:t>
-      </w:r>
-      <w:proofErr w:type="spellStart"/>
-      <w:r>
-        <w:rPr>
-          <w:rFonts w:ascii="Times New Roman" w:hAnsi="Times New Roman" w:cs="Times New Roman"/>
-          <w:sz w:val="24"/>
-        </w:rPr>
-        <w:t>kitörölt</w:t>
-      </w:r>
-      <w:proofErr w:type="spellEnd"/>
-      <w:r>
-        <w:rPr>
-          <w:rFonts w:ascii="Times New Roman" w:hAnsi="Times New Roman" w:cs="Times New Roman"/>
-          <w:sz w:val="24"/>
-        </w:rPr>
-        <w:t xml:space="preserve"> mentés ugyanaz volt, amiről betöltöttük a játékot, akkor a </w:t>
-      </w:r>
-      <w:proofErr w:type="spellStart"/>
-      <w:r>
-        <w:rPr>
-          <w:rFonts w:ascii="Times New Roman" w:hAnsi="Times New Roman" w:cs="Times New Roman"/>
-          <w:sz w:val="24"/>
-        </w:rPr>
-        <w:t>PlaySession</w:t>
-      </w:r>
-      <w:proofErr w:type="spellEnd"/>
-      <w:r>
-        <w:rPr>
-          <w:rFonts w:ascii="Times New Roman" w:hAnsi="Times New Roman" w:cs="Times New Roman"/>
-          <w:sz w:val="24"/>
-        </w:rPr>
-        <w:t xml:space="preserve"> </w:t>
-      </w:r>
-      <w:proofErr w:type="spellStart"/>
-      <w:r>
-        <w:rPr>
-          <w:rFonts w:ascii="Times New Roman" w:hAnsi="Times New Roman" w:cs="Times New Roman"/>
-          <w:sz w:val="24"/>
-        </w:rPr>
-        <w:t>saveTitle</w:t>
-      </w:r>
-      <w:proofErr w:type="spellEnd"/>
-      <w:r>
-        <w:rPr>
-          <w:rFonts w:ascii="Times New Roman" w:hAnsi="Times New Roman" w:cs="Times New Roman"/>
-          <w:sz w:val="24"/>
-        </w:rPr>
-        <w:t xml:space="preserve"> és </w:t>
-      </w:r>
-      <w:proofErr w:type="spellStart"/>
-      <w:r>
-        <w:rPr>
-          <w:rFonts w:ascii="Times New Roman" w:hAnsi="Times New Roman" w:cs="Times New Roman"/>
-          <w:sz w:val="24"/>
-        </w:rPr>
-        <w:t>fileName</w:t>
-      </w:r>
-      <w:proofErr w:type="spellEnd"/>
-      <w:r>
-        <w:rPr>
-          <w:rFonts w:ascii="Times New Roman" w:hAnsi="Times New Roman" w:cs="Times New Roman"/>
-          <w:sz w:val="24"/>
-        </w:rPr>
-        <w:t xml:space="preserve"> attribútumait kitöröljük.</w:t>
-      </w:r>
-    </w:p>
-    <w:p>
-      <w:pPr>
-        <w:rPr>
-          <w:rFonts w:ascii="Times New Roman" w:hAnsi="Times New Roman" w:cs="Times New Roman"/>
-          <w:sz w:val="24"/>
-        </w:rPr>
-      </w:pPr>
-    </w:p>
-    <w:p>
-      <w:pPr>
-        <w:pStyle w:val="Cmsor3"/>
-        <w:rPr>
-          <w:rFonts w:ascii="Times New Roman" w:hAnsi="Times New Roman" w:cs="Times New Roman"/>
-        </w:rPr>
-      </w:pPr>
-      <w:bookmarkStart w:id="21" w:name="_Toc97635526"/>
-      <w:r>
-        <w:rPr>
-          <w:rFonts w:ascii="Times New Roman" w:hAnsi="Times New Roman" w:cs="Times New Roman"/>
-        </w:rPr>
-        <w:t>2.</w:t>
-      </w:r>
-      <w:r>
-        <w:rPr>
-          <w:rFonts w:ascii="Times New Roman" w:hAnsi="Times New Roman" w:cs="Times New Roman"/>
-        </w:rPr>
-        <w:t>3.</w:t>
-      </w:r>
-      <w:r>
-        <w:rPr>
-          <w:rFonts w:ascii="Times New Roman" w:hAnsi="Times New Roman" w:cs="Times New Roman"/>
-        </w:rPr>
-        <w:t>3</w:t>
-      </w:r>
-      <w:r>
-        <w:rPr>
-          <w:rFonts w:ascii="Times New Roman" w:hAnsi="Times New Roman" w:cs="Times New Roman"/>
-        </w:rPr>
-        <w:t xml:space="preserve"> Betöltés</w:t>
-      </w:r>
-      <w:bookmarkEnd w:id="21"/>
-    </w:p>
-    <w:p>
-      <w:pPr>
-        <w:rPr>
-          <w:rFonts w:ascii="Times New Roman" w:hAnsi="Times New Roman" w:cs="Times New Roman"/>
-          <w:sz w:val="24"/>
-        </w:rPr>
-      </w:pPr>
-    </w:p>
-    <w:p>
-      <w:pPr>
-        <w:rPr>
-          <w:rFonts w:ascii="Times New Roman" w:hAnsi="Times New Roman" w:cs="Times New Roman"/>
-          <w:sz w:val="24"/>
-        </w:rPr>
-      </w:pPr>
-      <w:r>
-        <w:rPr>
-          <w:rFonts w:ascii="Times New Roman" w:hAnsi="Times New Roman" w:cs="Times New Roman"/>
-          <w:sz w:val="24"/>
-        </w:rPr>
-        <w:t xml:space="preserve">A betöltés folyamata a </w:t>
-      </w:r>
-      <w:proofErr w:type="spellStart"/>
-      <w:r>
-        <w:rPr>
-          <w:rFonts w:ascii="Times New Roman" w:hAnsi="Times New Roman" w:cs="Times New Roman"/>
-          <w:sz w:val="24"/>
-        </w:rPr>
-        <w:t>DynamicListManager</w:t>
-      </w:r>
-      <w:proofErr w:type="spellEnd"/>
-      <w:r>
-        <w:rPr>
-          <w:rFonts w:ascii="Times New Roman" w:hAnsi="Times New Roman" w:cs="Times New Roman"/>
-          <w:sz w:val="24"/>
-        </w:rPr>
-        <w:t xml:space="preserve"> objektumban kezdődik. </w:t>
-      </w:r>
-      <w:r>
-        <w:rPr>
-          <w:rFonts w:ascii="Times New Roman" w:hAnsi="Times New Roman" w:cs="Times New Roman"/>
-          <w:sz w:val="24"/>
-        </w:rPr>
-        <w:t xml:space="preserve">A mentett játékokat a </w:t>
-      </w:r>
-      <w:proofErr w:type="spellStart"/>
-      <w:r>
-        <w:rPr>
-          <w:rFonts w:ascii="Times New Roman" w:hAnsi="Times New Roman" w:cs="Times New Roman"/>
-          <w:sz w:val="24"/>
-        </w:rPr>
-        <w:t>DatabaseManager</w:t>
-      </w:r>
-      <w:proofErr w:type="spellEnd"/>
-      <w:r>
-        <w:rPr>
-          <w:rFonts w:ascii="Times New Roman" w:hAnsi="Times New Roman" w:cs="Times New Roman"/>
-          <w:sz w:val="24"/>
-        </w:rPr>
-        <w:t xml:space="preserve"> </w:t>
-      </w:r>
-      <w:proofErr w:type="spellStart"/>
-      <w:r>
-        <w:rPr>
-          <w:rFonts w:ascii="Times New Roman" w:hAnsi="Times New Roman" w:cs="Times New Roman"/>
-          <w:sz w:val="24"/>
-        </w:rPr>
-        <w:t>GetSavedGames</w:t>
-      </w:r>
-      <w:proofErr w:type="spellEnd"/>
-      <w:r>
-        <w:rPr>
-          <w:rFonts w:ascii="Times New Roman" w:hAnsi="Times New Roman" w:cs="Times New Roman"/>
-          <w:sz w:val="24"/>
-        </w:rPr>
-        <w:t xml:space="preserve"> metódusával kérdezzük le. Egy mentés kiválasztásakor annak adatai bekerülnek a </w:t>
-      </w:r>
-      <w:proofErr w:type="spellStart"/>
-      <w:r>
-        <w:rPr>
-          <w:rFonts w:ascii="Times New Roman" w:hAnsi="Times New Roman" w:cs="Times New Roman"/>
-          <w:sz w:val="24"/>
-        </w:rPr>
-        <w:t>PlaySession</w:t>
-      </w:r>
-      <w:proofErr w:type="spellEnd"/>
-      <w:r>
-        <w:rPr>
-          <w:rFonts w:ascii="Times New Roman" w:hAnsi="Times New Roman" w:cs="Times New Roman"/>
-          <w:sz w:val="24"/>
-        </w:rPr>
-        <w:t xml:space="preserve"> objektumba, majd </w:t>
-      </w:r>
-      <w:r>
-        <w:rPr>
-          <w:rFonts w:ascii="Times New Roman" w:hAnsi="Times New Roman" w:cs="Times New Roman"/>
-          <w:sz w:val="24"/>
-        </w:rPr>
-        <w:t xml:space="preserve">az ebben lévő szint a </w:t>
-      </w:r>
-      <w:proofErr w:type="spellStart"/>
-      <w:r>
-        <w:rPr>
-          <w:rFonts w:ascii="Times New Roman" w:hAnsi="Times New Roman" w:cs="Times New Roman"/>
-          <w:sz w:val="24"/>
-        </w:rPr>
-        <w:t>uiEventHandler</w:t>
-      </w:r>
-      <w:proofErr w:type="spellEnd"/>
-      <w:r>
-        <w:rPr>
-          <w:rFonts w:ascii="Times New Roman" w:hAnsi="Times New Roman" w:cs="Times New Roman"/>
-          <w:sz w:val="24"/>
-        </w:rPr>
-        <w:t xml:space="preserve"> </w:t>
-      </w:r>
-      <w:proofErr w:type="spellStart"/>
-      <w:r>
-        <w:rPr>
-          <w:rFonts w:ascii="Times New Roman" w:hAnsi="Times New Roman" w:cs="Times New Roman"/>
-          <w:sz w:val="24"/>
-        </w:rPr>
-        <w:t>SwitchScene</w:t>
-      </w:r>
-      <w:proofErr w:type="spellEnd"/>
-      <w:r>
-        <w:rPr>
-          <w:rFonts w:ascii="Times New Roman" w:hAnsi="Times New Roman" w:cs="Times New Roman"/>
-          <w:sz w:val="24"/>
-        </w:rPr>
-        <w:t xml:space="preserve"> metódusának meghívásával betöltésre kerül. </w:t>
-      </w:r>
-    </w:p>
-    <w:p>
-      <w:pPr>
-        <w:rPr>
-          <w:rFonts w:ascii="Times New Roman" w:hAnsi="Times New Roman" w:cs="Times New Roman"/>
-          <w:sz w:val="24"/>
-        </w:rPr>
-      </w:pPr>
-    </w:p>
-    <w:p>
-      <w:pPr>
-        <w:pStyle w:val="Cmsor3"/>
-        <w:rPr>
-          <w:rFonts w:ascii="Times New Roman" w:hAnsi="Times New Roman" w:cs="Times New Roman"/>
-        </w:rPr>
-      </w:pPr>
-      <w:bookmarkStart w:id="22" w:name="_Toc97635527"/>
-      <w:r>
-        <w:rPr>
-          <w:rFonts w:ascii="Times New Roman" w:hAnsi="Times New Roman" w:cs="Times New Roman"/>
-        </w:rPr>
-        <w:t>2.</w:t>
-      </w:r>
-      <w:r>
-        <w:rPr>
-          <w:rFonts w:ascii="Times New Roman" w:hAnsi="Times New Roman" w:cs="Times New Roman"/>
-        </w:rPr>
-        <w:t>3.</w:t>
-      </w:r>
-      <w:r>
-        <w:rPr>
-          <w:rFonts w:ascii="Times New Roman" w:hAnsi="Times New Roman" w:cs="Times New Roman"/>
-        </w:rPr>
-        <w:t>4</w:t>
-      </w:r>
-      <w:r>
-        <w:rPr>
-          <w:rFonts w:ascii="Times New Roman" w:hAnsi="Times New Roman" w:cs="Times New Roman"/>
-        </w:rPr>
-        <w:t xml:space="preserve"> </w:t>
-      </w:r>
-      <w:r>
-        <w:rPr>
-          <w:rFonts w:ascii="Times New Roman" w:hAnsi="Times New Roman" w:cs="Times New Roman"/>
-        </w:rPr>
-        <w:t>Szintteljesítés</w:t>
-      </w:r>
-      <w:bookmarkEnd w:id="22"/>
-      <w:r>
-        <w:rPr>
-          <w:rFonts w:ascii="Times New Roman" w:hAnsi="Times New Roman" w:cs="Times New Roman"/>
-        </w:rPr>
-        <w:t xml:space="preserve"> </w:t>
-      </w:r>
-    </w:p>
-    <w:p>
-      <w:pPr>
-        <w:rPr>
-          <w:rFonts w:ascii="Times New Roman" w:hAnsi="Times New Roman" w:cs="Times New Roman"/>
-          <w:sz w:val="24"/>
-        </w:rPr>
-      </w:pPr>
-    </w:p>
-    <w:p>
-      <w:pPr>
-        <w:rPr>
-          <w:rFonts w:ascii="Times New Roman" w:hAnsi="Times New Roman" w:cs="Times New Roman"/>
-          <w:sz w:val="24"/>
-        </w:rPr>
-      </w:pPr>
-      <w:r>
-        <w:rPr>
-          <w:rFonts w:ascii="Times New Roman" w:hAnsi="Times New Roman" w:cs="Times New Roman"/>
-          <w:sz w:val="24"/>
-        </w:rPr>
-        <w:t xml:space="preserve">A szintteljesítés folyamata a </w:t>
-      </w:r>
-      <w:proofErr w:type="spellStart"/>
-      <w:r>
-        <w:rPr>
-          <w:rFonts w:ascii="Times New Roman" w:hAnsi="Times New Roman" w:cs="Times New Roman"/>
-          <w:sz w:val="24"/>
-        </w:rPr>
-        <w:t>GoalScript</w:t>
-      </w:r>
-      <w:proofErr w:type="spellEnd"/>
-      <w:r>
-        <w:rPr>
-          <w:rFonts w:ascii="Times New Roman" w:hAnsi="Times New Roman" w:cs="Times New Roman"/>
-          <w:sz w:val="24"/>
-        </w:rPr>
-        <w:t xml:space="preserve"> objektumokban indul. Hogyha a teljesített szint száma megegyezik </w:t>
-      </w:r>
-      <w:r>
-        <w:rPr>
-          <w:rFonts w:ascii="Times New Roman" w:hAnsi="Times New Roman" w:cs="Times New Roman"/>
-          <w:sz w:val="24"/>
-        </w:rPr>
-        <w:t xml:space="preserve">a játékos </w:t>
-      </w:r>
-      <w:proofErr w:type="spellStart"/>
-      <w:r>
-        <w:rPr>
-          <w:rFonts w:ascii="Times New Roman" w:hAnsi="Times New Roman" w:cs="Times New Roman"/>
-          <w:sz w:val="24"/>
-        </w:rPr>
-        <w:t>PlaySession</w:t>
-      </w:r>
-      <w:proofErr w:type="spellEnd"/>
-      <w:r>
-        <w:rPr>
-          <w:rFonts w:ascii="Times New Roman" w:hAnsi="Times New Roman" w:cs="Times New Roman"/>
-          <w:sz w:val="24"/>
-        </w:rPr>
-        <w:t xml:space="preserve"> </w:t>
-      </w:r>
-      <w:proofErr w:type="spellStart"/>
-      <w:r>
-        <w:rPr>
-          <w:rFonts w:ascii="Times New Roman" w:hAnsi="Times New Roman" w:cs="Times New Roman"/>
-          <w:sz w:val="24"/>
-        </w:rPr>
-        <w:t>currentLevel</w:t>
-      </w:r>
-      <w:proofErr w:type="spellEnd"/>
-      <w:r>
-        <w:rPr>
-          <w:rFonts w:ascii="Times New Roman" w:hAnsi="Times New Roman" w:cs="Times New Roman"/>
-          <w:sz w:val="24"/>
-        </w:rPr>
-        <w:t xml:space="preserve"> értékével, akkor azt eggyel meg kell növelni, és azt a </w:t>
-      </w:r>
-      <w:proofErr w:type="spellStart"/>
-      <w:r>
-        <w:rPr>
-          <w:rFonts w:ascii="Times New Roman" w:hAnsi="Times New Roman" w:cs="Times New Roman"/>
-          <w:sz w:val="24"/>
-        </w:rPr>
-        <w:t>DatabaseManager</w:t>
-      </w:r>
-      <w:proofErr w:type="spellEnd"/>
-      <w:r>
-        <w:rPr>
-          <w:rFonts w:ascii="Times New Roman" w:hAnsi="Times New Roman" w:cs="Times New Roman"/>
-          <w:sz w:val="24"/>
-        </w:rPr>
-        <w:t xml:space="preserve"> </w:t>
-      </w:r>
-      <w:proofErr w:type="spellStart"/>
-      <w:r>
-        <w:rPr>
-          <w:rFonts w:ascii="Times New Roman" w:hAnsi="Times New Roman" w:cs="Times New Roman"/>
-          <w:sz w:val="24"/>
-        </w:rPr>
-        <w:t>UpdateUserCurrentLevel</w:t>
-      </w:r>
-      <w:proofErr w:type="spellEnd"/>
-      <w:r>
-        <w:rPr>
-          <w:rFonts w:ascii="Times New Roman" w:hAnsi="Times New Roman" w:cs="Times New Roman"/>
-          <w:sz w:val="24"/>
-        </w:rPr>
-        <w:t xml:space="preserve"> metódusával az adatbázisban is frissítjük. A felhasználó új eredménye az </w:t>
-      </w:r>
-      <w:proofErr w:type="spellStart"/>
-      <w:r>
-        <w:rPr>
-          <w:rFonts w:ascii="Times New Roman" w:hAnsi="Times New Roman" w:cs="Times New Roman"/>
-          <w:sz w:val="24"/>
-        </w:rPr>
-        <w:t>AddSave</w:t>
-      </w:r>
-      <w:proofErr w:type="spellEnd"/>
-      <w:r>
-        <w:rPr>
-          <w:rFonts w:ascii="Times New Roman" w:hAnsi="Times New Roman" w:cs="Times New Roman"/>
-          <w:sz w:val="24"/>
-        </w:rPr>
-        <w:t xml:space="preserve"> metódussal kerül felvételre.</w:t>
-      </w:r>
-    </w:p>
-    <w:p>
-      <w:pPr>
-        <w:rPr>
-          <w:rFonts w:ascii="Times New Roman" w:hAnsi="Times New Roman" w:cs="Times New Roman"/>
-          <w:sz w:val="24"/>
-        </w:rPr>
-      </w:pPr>
-    </w:p>
-    <w:p>
-      <w:pPr>
-        <w:pStyle w:val="Cmsor3"/>
-        <w:rPr>
-          <w:rFonts w:ascii="Times New Roman" w:hAnsi="Times New Roman" w:cs="Times New Roman"/>
-        </w:rPr>
-      </w:pPr>
-      <w:bookmarkStart w:id="23" w:name="_Toc97635528"/>
-      <w:r>
-        <w:rPr>
-          <w:rFonts w:ascii="Times New Roman" w:hAnsi="Times New Roman" w:cs="Times New Roman"/>
-        </w:rPr>
-        <w:t>2.</w:t>
-      </w:r>
-      <w:r>
-        <w:rPr>
-          <w:rFonts w:ascii="Times New Roman" w:hAnsi="Times New Roman" w:cs="Times New Roman"/>
-        </w:rPr>
-        <w:t>3.</w:t>
-      </w:r>
-      <w:r>
-        <w:rPr>
-          <w:rFonts w:ascii="Times New Roman" w:hAnsi="Times New Roman" w:cs="Times New Roman"/>
-        </w:rPr>
-        <w:t>5</w:t>
-      </w:r>
-      <w:r>
-        <w:rPr>
-          <w:rFonts w:ascii="Times New Roman" w:hAnsi="Times New Roman" w:cs="Times New Roman"/>
-        </w:rPr>
-        <w:t xml:space="preserve"> </w:t>
-      </w:r>
-      <w:r>
-        <w:rPr>
-          <w:rFonts w:ascii="Times New Roman" w:hAnsi="Times New Roman" w:cs="Times New Roman"/>
-        </w:rPr>
-        <w:t>Ranglista</w:t>
-      </w:r>
-      <w:bookmarkEnd w:id="23"/>
-      <w:r>
-        <w:rPr>
-          <w:rFonts w:ascii="Times New Roman" w:hAnsi="Times New Roman" w:cs="Times New Roman"/>
-        </w:rPr>
-        <w:t xml:space="preserve"> </w:t>
-      </w:r>
-    </w:p>
-    <w:p>
-      <w:pPr>
-        <w:rPr>
-          <w:rFonts w:ascii="Times New Roman" w:hAnsi="Times New Roman" w:cs="Times New Roman"/>
-          <w:sz w:val="24"/>
-        </w:rPr>
-      </w:pPr>
-    </w:p>
-    <w:p>
-      <w:pPr>
-        <w:rPr>
-          <w:rFonts w:ascii="Times New Roman" w:hAnsi="Times New Roman" w:cs="Times New Roman"/>
-          <w:sz w:val="24"/>
-        </w:rPr>
-      </w:pPr>
-      <w:r>
-        <w:rPr>
-          <w:rFonts w:ascii="Times New Roman" w:hAnsi="Times New Roman" w:cs="Times New Roman"/>
-          <w:sz w:val="24"/>
-        </w:rPr>
-        <w:t xml:space="preserve">A ranglista felületét a </w:t>
-      </w:r>
-      <w:proofErr w:type="spellStart"/>
-      <w:r>
-        <w:rPr>
-          <w:rFonts w:ascii="Times New Roman" w:hAnsi="Times New Roman" w:cs="Times New Roman"/>
-          <w:sz w:val="24"/>
-        </w:rPr>
-        <w:t>DynamicListManager</w:t>
-      </w:r>
-      <w:proofErr w:type="spellEnd"/>
-      <w:r>
-        <w:rPr>
-          <w:rFonts w:ascii="Times New Roman" w:hAnsi="Times New Roman" w:cs="Times New Roman"/>
-          <w:sz w:val="24"/>
-        </w:rPr>
-        <w:t xml:space="preserve"> kezeli</w:t>
-      </w:r>
-      <w:r>
-        <w:rPr>
-          <w:rFonts w:ascii="Times New Roman" w:hAnsi="Times New Roman" w:cs="Times New Roman"/>
-          <w:sz w:val="24"/>
-        </w:rPr>
-        <w:t xml:space="preserve">. A </w:t>
-      </w:r>
-      <w:proofErr w:type="spellStart"/>
-      <w:r>
-        <w:rPr>
-          <w:rFonts w:ascii="Times New Roman" w:hAnsi="Times New Roman" w:cs="Times New Roman"/>
-          <w:sz w:val="24"/>
-        </w:rPr>
-        <w:t>DatabaseManager</w:t>
-      </w:r>
-      <w:proofErr w:type="spellEnd"/>
-      <w:r>
-        <w:rPr>
-          <w:rFonts w:ascii="Times New Roman" w:hAnsi="Times New Roman" w:cs="Times New Roman"/>
-          <w:sz w:val="24"/>
-        </w:rPr>
-        <w:t xml:space="preserve"> </w:t>
-      </w:r>
-      <w:proofErr w:type="spellStart"/>
-      <w:r>
-        <w:rPr>
-          <w:rFonts w:ascii="Times New Roman" w:hAnsi="Times New Roman" w:cs="Times New Roman"/>
-          <w:sz w:val="24"/>
-        </w:rPr>
-        <w:t>GetLeaderBoard</w:t>
-      </w:r>
-      <w:proofErr w:type="spellEnd"/>
-      <w:r>
-        <w:rPr>
-          <w:rFonts w:ascii="Times New Roman" w:hAnsi="Times New Roman" w:cs="Times New Roman"/>
-          <w:sz w:val="24"/>
-        </w:rPr>
-        <w:t xml:space="preserve"> metódusával lekéri az összes felhasználó eredményeit.</w:t>
-      </w:r>
-    </w:p>
-    <w:p>
-      <w:pPr>
-        <w:rPr>
-          <w:rFonts w:ascii="Times New Roman" w:hAnsi="Times New Roman" w:cs="Times New Roman"/>
-          <w:sz w:val="24"/>
-        </w:rPr>
-      </w:pPr>
-    </w:p>
-    <w:p>
-      <w:pPr>
-        <w:pStyle w:val="Cmsor3"/>
-        <w:rPr>
-          <w:rFonts w:ascii="Times New Roman" w:hAnsi="Times New Roman" w:cs="Times New Roman"/>
-        </w:rPr>
-      </w:pPr>
-      <w:bookmarkStart w:id="24" w:name="_Toc97635529"/>
-      <w:r>
-        <w:rPr>
-          <w:rFonts w:ascii="Times New Roman" w:hAnsi="Times New Roman" w:cs="Times New Roman"/>
-        </w:rPr>
-        <w:t>2.</w:t>
-      </w:r>
-      <w:r>
-        <w:rPr>
-          <w:rFonts w:ascii="Times New Roman" w:hAnsi="Times New Roman" w:cs="Times New Roman"/>
-        </w:rPr>
-        <w:t>3.</w:t>
-      </w:r>
-      <w:r>
-        <w:rPr>
-          <w:rFonts w:ascii="Times New Roman" w:hAnsi="Times New Roman" w:cs="Times New Roman"/>
-        </w:rPr>
-        <w:t>6 Kvíz kérése</w:t>
-      </w:r>
-      <w:bookmarkEnd w:id="24"/>
-    </w:p>
-    <w:p>
-      <w:pPr>
-        <w:rPr>
-          <w:rFonts w:ascii="Times New Roman" w:hAnsi="Times New Roman" w:cs="Times New Roman"/>
-          <w:sz w:val="24"/>
-        </w:rPr>
-      </w:pPr>
-    </w:p>
-    <w:p>
-      <w:pPr>
-        <w:rPr>
-          <w:rFonts w:ascii="Times New Roman" w:hAnsi="Times New Roman" w:cs="Times New Roman"/>
-          <w:sz w:val="24"/>
-        </w:rPr>
-      </w:pPr>
-      <w:r>
-        <w:rPr>
-          <w:rFonts w:ascii="Times New Roman" w:hAnsi="Times New Roman" w:cs="Times New Roman"/>
-          <w:sz w:val="24"/>
-        </w:rPr>
-        <w:t xml:space="preserve">A játékon belül a kvízek kezeléséért a </w:t>
-      </w:r>
-      <w:proofErr w:type="spellStart"/>
-      <w:r>
-        <w:rPr>
-          <w:rFonts w:ascii="Times New Roman" w:hAnsi="Times New Roman" w:cs="Times New Roman"/>
-          <w:sz w:val="24"/>
-        </w:rPr>
-        <w:t>QuizHandler</w:t>
-      </w:r>
-      <w:proofErr w:type="spellEnd"/>
-      <w:r>
-        <w:rPr>
-          <w:rFonts w:ascii="Times New Roman" w:hAnsi="Times New Roman" w:cs="Times New Roman"/>
-          <w:sz w:val="24"/>
-        </w:rPr>
-        <w:t xml:space="preserve"> osztály felel. Amikor a felhasználónak meg kell válaszolnia egy kvízt, a </w:t>
-      </w:r>
-      <w:proofErr w:type="spellStart"/>
-      <w:r>
-        <w:rPr>
-          <w:rFonts w:ascii="Times New Roman" w:hAnsi="Times New Roman" w:cs="Times New Roman"/>
-          <w:sz w:val="24"/>
-        </w:rPr>
-        <w:t>QuizHandler</w:t>
-      </w:r>
-      <w:proofErr w:type="spellEnd"/>
-      <w:r>
-        <w:rPr>
-          <w:rFonts w:ascii="Times New Roman" w:hAnsi="Times New Roman" w:cs="Times New Roman"/>
-          <w:sz w:val="24"/>
-        </w:rPr>
-        <w:t xml:space="preserve"> a </w:t>
-      </w:r>
-      <w:proofErr w:type="spellStart"/>
-      <w:r>
-        <w:rPr>
-          <w:rFonts w:ascii="Times New Roman" w:hAnsi="Times New Roman" w:cs="Times New Roman"/>
-          <w:sz w:val="24"/>
-        </w:rPr>
-        <w:t>DatabaseManager</w:t>
-      </w:r>
-      <w:proofErr w:type="spellEnd"/>
-      <w:r>
-        <w:rPr>
-          <w:rFonts w:ascii="Times New Roman" w:hAnsi="Times New Roman" w:cs="Times New Roman"/>
-          <w:sz w:val="24"/>
-        </w:rPr>
-        <w:t xml:space="preserve"> </w:t>
-      </w:r>
-      <w:proofErr w:type="spellStart"/>
-      <w:r>
-        <w:rPr>
-          <w:rFonts w:ascii="Times New Roman" w:hAnsi="Times New Roman" w:cs="Times New Roman"/>
-          <w:sz w:val="24"/>
-        </w:rPr>
-        <w:t>GetQuestion</w:t>
-      </w:r>
-      <w:proofErr w:type="spellEnd"/>
-      <w:r>
-        <w:rPr>
-          <w:rFonts w:ascii="Times New Roman" w:hAnsi="Times New Roman" w:cs="Times New Roman"/>
-          <w:sz w:val="24"/>
-        </w:rPr>
-        <w:t xml:space="preserve"> metódusával kér le egy kvízt.</w:t>
-      </w:r>
-    </w:p>
-    <w:p>
-      <w:pPr>
-        <w:rPr>
-          <w:rFonts w:ascii="Times New Roman" w:hAnsi="Times New Roman" w:cs="Times New Roman"/>
-          <w:sz w:val="24"/>
-        </w:rPr>
-      </w:pPr>
-    </w:p>
-    <w:p>
-      <w:pPr>
-        <w:pStyle w:val="Cmsor3"/>
-        <w:rPr>
-          <w:rFonts w:ascii="Times New Roman" w:hAnsi="Times New Roman" w:cs="Times New Roman"/>
-        </w:rPr>
-      </w:pPr>
-      <w:bookmarkStart w:id="25" w:name="_Toc97635530"/>
-      <w:r>
-        <w:rPr>
-          <w:rFonts w:ascii="Times New Roman" w:hAnsi="Times New Roman" w:cs="Times New Roman"/>
-        </w:rPr>
-        <w:t>2.</w:t>
-      </w:r>
-      <w:r>
-        <w:rPr>
-          <w:rFonts w:ascii="Times New Roman" w:hAnsi="Times New Roman" w:cs="Times New Roman"/>
-        </w:rPr>
-        <w:t>3.</w:t>
-      </w:r>
-      <w:r>
-        <w:rPr>
-          <w:rFonts w:ascii="Times New Roman" w:hAnsi="Times New Roman" w:cs="Times New Roman"/>
-        </w:rPr>
-        <w:t>7</w:t>
-      </w:r>
-      <w:r>
-        <w:rPr>
-          <w:rFonts w:ascii="Times New Roman" w:hAnsi="Times New Roman" w:cs="Times New Roman"/>
-        </w:rPr>
-        <w:t xml:space="preserve"> Kvíz</w:t>
-      </w:r>
-      <w:r>
-        <w:rPr>
-          <w:rFonts w:ascii="Times New Roman" w:hAnsi="Times New Roman" w:cs="Times New Roman"/>
-        </w:rPr>
-        <w:t>ek megtekintése, módosítása</w:t>
-      </w:r>
-      <w:bookmarkEnd w:id="25"/>
-    </w:p>
-    <w:p>
-      <w:pPr>
-        <w:rPr>
-          <w:rFonts w:ascii="Times New Roman" w:hAnsi="Times New Roman" w:cs="Times New Roman"/>
-          <w:sz w:val="24"/>
-        </w:rPr>
-      </w:pPr>
-    </w:p>
-    <w:p>
-      <w:pPr>
-        <w:rPr>
-          <w:rFonts w:ascii="Times New Roman" w:hAnsi="Times New Roman" w:cs="Times New Roman"/>
-          <w:sz w:val="24"/>
-        </w:rPr>
-      </w:pPr>
-      <w:r>
-        <w:rPr>
-          <w:rFonts w:ascii="Times New Roman" w:hAnsi="Times New Roman" w:cs="Times New Roman"/>
-          <w:sz w:val="24"/>
-        </w:rPr>
-        <w:t xml:space="preserve">Ezekért a funkciókért is a </w:t>
-      </w:r>
-      <w:proofErr w:type="spellStart"/>
-      <w:r>
-        <w:rPr>
-          <w:rFonts w:ascii="Times New Roman" w:hAnsi="Times New Roman" w:cs="Times New Roman"/>
-          <w:sz w:val="24"/>
-        </w:rPr>
-        <w:t>DynamicListManager</w:t>
-      </w:r>
-      <w:proofErr w:type="spellEnd"/>
-      <w:r>
-        <w:rPr>
-          <w:rFonts w:ascii="Times New Roman" w:hAnsi="Times New Roman" w:cs="Times New Roman"/>
-          <w:sz w:val="24"/>
-        </w:rPr>
-        <w:t xml:space="preserve"> felel. A rekordokat a </w:t>
-      </w:r>
-      <w:proofErr w:type="spellStart"/>
-      <w:r>
-        <w:rPr>
-          <w:rFonts w:ascii="Times New Roman" w:hAnsi="Times New Roman" w:cs="Times New Roman"/>
-          <w:sz w:val="24"/>
-        </w:rPr>
-        <w:t>DatabaseManager</w:t>
-      </w:r>
-      <w:proofErr w:type="spellEnd"/>
-      <w:r>
-        <w:rPr>
-          <w:rFonts w:ascii="Times New Roman" w:hAnsi="Times New Roman" w:cs="Times New Roman"/>
-          <w:sz w:val="24"/>
-        </w:rPr>
-        <w:t xml:space="preserve"> </w:t>
-      </w:r>
-      <w:proofErr w:type="spellStart"/>
-      <w:r>
-        <w:rPr>
-          <w:rFonts w:ascii="Times New Roman" w:hAnsi="Times New Roman" w:cs="Times New Roman"/>
-          <w:sz w:val="24"/>
-        </w:rPr>
-        <w:t>GetUser</w:t>
-      </w:r>
-      <w:r>
-        <w:rPr>
-          <w:rFonts w:ascii="Times New Roman" w:hAnsi="Times New Roman" w:cs="Times New Roman"/>
-          <w:sz w:val="24"/>
-        </w:rPr>
-        <w:t>Quizes</w:t>
-      </w:r>
-      <w:proofErr w:type="spellEnd"/>
-      <w:r>
-        <w:rPr>
-          <w:rFonts w:ascii="Times New Roman" w:hAnsi="Times New Roman" w:cs="Times New Roman"/>
-          <w:sz w:val="24"/>
-        </w:rPr>
-        <w:t xml:space="preserve"> metódussal kéri le, majd ezeket kilistázza.</w:t>
-      </w:r>
-      <w:r>
-        <w:rPr>
-          <w:rFonts w:ascii="Times New Roman" w:hAnsi="Times New Roman" w:cs="Times New Roman"/>
-          <w:sz w:val="24"/>
-        </w:rPr>
-        <w:t xml:space="preserve"> Rekordok törlésére a </w:t>
-      </w:r>
-      <w:proofErr w:type="spellStart"/>
-      <w:r>
-        <w:rPr>
-          <w:rFonts w:ascii="Times New Roman" w:hAnsi="Times New Roman" w:cs="Times New Roman"/>
-          <w:sz w:val="24"/>
-        </w:rPr>
-        <w:t>DeleteQuiz</w:t>
-      </w:r>
-      <w:proofErr w:type="spellEnd"/>
-      <w:r>
-        <w:rPr>
-          <w:rFonts w:ascii="Times New Roman" w:hAnsi="Times New Roman" w:cs="Times New Roman"/>
-          <w:sz w:val="24"/>
-        </w:rPr>
-        <w:t xml:space="preserve"> metódus szolgál. </w:t>
-      </w:r>
-    </w:p>
-    <w:p>
-      <w:pPr>
-        <w:rPr>
-          <w:rFonts w:ascii="Times New Roman" w:hAnsi="Times New Roman" w:cs="Times New Roman"/>
-          <w:sz w:val="24"/>
-        </w:rPr>
-      </w:pPr>
-      <w:r>
-        <w:rPr>
-          <w:rFonts w:ascii="Times New Roman" w:hAnsi="Times New Roman" w:cs="Times New Roman"/>
-          <w:sz w:val="24"/>
-        </w:rPr>
-        <w:lastRenderedPageBreak/>
-        <w:t xml:space="preserve">A rekordok bővítésekor vagy módosításakor a </w:t>
-      </w:r>
-      <w:proofErr w:type="spellStart"/>
-      <w:r>
-        <w:rPr>
-          <w:rFonts w:ascii="Times New Roman" w:hAnsi="Times New Roman" w:cs="Times New Roman"/>
-          <w:sz w:val="24"/>
-        </w:rPr>
-        <w:t>RecordAdder</w:t>
-      </w:r>
-      <w:proofErr w:type="spellEnd"/>
-      <w:r>
-        <w:rPr>
-          <w:rFonts w:ascii="Times New Roman" w:hAnsi="Times New Roman" w:cs="Times New Roman"/>
-          <w:sz w:val="24"/>
-        </w:rPr>
-        <w:t xml:space="preserve"> osztályt használjuk. Ennek az osztálynak is külön felülete van amit kezelhet. Ennek a felületnek a megnyitásakor</w:t>
-      </w:r>
-      <w:bookmarkStart w:id="26" w:name="_GoBack"/>
-      <w:bookmarkEnd w:id="26"/>
     </w:p>
     <w:p>
       <w:pPr>
@@ -6837,7 +7126,7 @@
 </file>
 
 <file path=customXml/itemProps1.xml><?xml version="1.0" encoding="utf-8"?>
-<ds:datastoreItem xmlns:ds="http://schemas.openxmlformats.org/officeDocument/2006/customXml" ds:itemID="{89838770-359E-40AB-8DED-C75A1D3C6879}">
+<ds:datastoreItem xmlns:ds="http://schemas.openxmlformats.org/officeDocument/2006/customXml" ds:itemID="{D89428F4-047E-47BF-9605-D62CAE4B1B74}">
   <ds:schemaRefs>
     <ds:schemaRef ds:uri="http://schemas.openxmlformats.org/officeDocument/2006/bibliography"/>
   </ds:schemaRefs>

</xml_diff>

<commit_message>
Started describing game elements
</commit_message>
<xml_diff>
--- a/Varga András Bendegúz Záródolgozat.docx
+++ b/Varga András Bendegúz Záródolgozat.docx
@@ -2345,7 +2345,23 @@
           <w:rFonts w:ascii="Times New Roman" w:hAnsi="Times New Roman" w:cs="Times New Roman"/>
           <w:sz w:val="24"/>
         </w:rPr>
-        <w:t>és egy interaktív játékprogram könnyebben megtartja az emberek figyelmét mint például egy weboldal</w:t>
+        <w:t xml:space="preserve">és egy interaktív játékprogram könnyebben megtartja az emberek </w:t>
+      </w:r>
+      <w:proofErr w:type="gramStart"/>
+      <w:r>
+        <w:rPr>
+          <w:rFonts w:ascii="Times New Roman" w:hAnsi="Times New Roman" w:cs="Times New Roman"/>
+          <w:sz w:val="24"/>
+        </w:rPr>
+        <w:t>figyelmét</w:t>
+      </w:r>
+      <w:proofErr w:type="gramEnd"/>
+      <w:r>
+        <w:rPr>
+          <w:rFonts w:ascii="Times New Roman" w:hAnsi="Times New Roman" w:cs="Times New Roman"/>
+          <w:sz w:val="24"/>
+        </w:rPr>
+        <w:t xml:space="preserve"> mint például egy weboldal</w:t>
       </w:r>
       <w:r>
         <w:rPr>
@@ -2476,7 +2492,23 @@
           <w:rFonts w:ascii="Times New Roman" w:hAnsi="Times New Roman" w:cs="Times New Roman"/>
           <w:sz w:val="24"/>
         </w:rPr>
-        <w:t xml:space="preserve">, mivel széleskörűen támogatott, objektum orientált és sok hasznos alapkönyvtárral rendelkezik. Mindezek mellett egy könnyű nyelv, nem olyan gépközeli mint például a C++, a program futásával kapcsolatos dolgokat kezeli helyettünk, de </w:t>
+        <w:t xml:space="preserve">, mivel széleskörűen támogatott, objektum orientált és sok hasznos alapkönyvtárral rendelkezik. Mindezek mellett egy könnyű nyelv, nem olyan </w:t>
+      </w:r>
+      <w:proofErr w:type="gramStart"/>
+      <w:r>
+        <w:rPr>
+          <w:rFonts w:ascii="Times New Roman" w:hAnsi="Times New Roman" w:cs="Times New Roman"/>
+          <w:sz w:val="24"/>
+        </w:rPr>
+        <w:t>gépközeli</w:t>
+      </w:r>
+      <w:proofErr w:type="gramEnd"/>
+      <w:r>
+        <w:rPr>
+          <w:rFonts w:ascii="Times New Roman" w:hAnsi="Times New Roman" w:cs="Times New Roman"/>
+          <w:sz w:val="24"/>
+        </w:rPr>
+        <w:t xml:space="preserve"> mint például a C++, a program futásával kapcsolatos dolgokat kezeli helyettünk, de </w:t>
       </w:r>
       <w:r>
         <w:rPr>
@@ -3600,7 +3632,7 @@
           <v:shape id="_x0000_i1025" type="#_x0000_t75" style="width:453.75pt;height:244.5pt" o:ole="">
             <v:imagedata r:id="rId9" o:title=""/>
           </v:shape>
-          <o:OLEObject Type="Embed" ProgID="Word.OpenDocumentText.12" ShapeID="_x0000_i1025" DrawAspect="Content" ObjectID="_1708326058" r:id="rId10"/>
+          <o:OLEObject Type="Embed" ProgID="Word.OpenDocumentText.12" ShapeID="_x0000_i1025" DrawAspect="Content" ObjectID="_1708412632" r:id="rId10"/>
         </w:object>
       </w:r>
     </w:p>
@@ -3666,15 +3698,16 @@
           <w:sz w:val="24"/>
         </w:rPr>
         <w:object w:dxaOrig="9072" w:dyaOrig="1510">
-          <v:shape id="_x0000_i1029" type="#_x0000_t75" style="width:453.75pt;height:79.5pt" o:ole="">
+          <v:shape id="_x0000_i1026" type="#_x0000_t75" style="width:453.75pt;height:79.5pt" o:ole="">
             <v:imagedata r:id="rId11" o:title=""/>
           </v:shape>
-          <o:OLEObject Type="Embed" ProgID="Word.OpenDocumentText.12" ShapeID="_x0000_i1029" DrawAspect="Content" ObjectID="_1708326059" r:id="rId12"/>
+          <o:OLEObject Type="Embed" ProgID="Word.OpenDocumentText.12" ShapeID="_x0000_i1026" DrawAspect="Content" ObjectID="_1708412633" r:id="rId12"/>
         </w:object>
       </w:r>
     </w:p>
     <w:p>
       <w:pPr>
+        <w:ind w:firstLine="709"/>
         <w:rPr>
           <w:rFonts w:ascii="Times New Roman" w:hAnsi="Times New Roman" w:cs="Times New Roman"/>
           <w:sz w:val="24"/>
@@ -3745,25 +3778,20 @@
         <w:rPr>
           <w:rFonts w:ascii="Times New Roman" w:hAnsi="Times New Roman" w:cs="Times New Roman"/>
         </w:rPr>
-        <w:t>8 Betöltés</w:t>
-      </w:r>
-      <w:r>
-        <w:rPr>
-          <w:rFonts w:ascii="Times New Roman" w:hAnsi="Times New Roman" w:cs="Times New Roman"/>
-        </w:rPr>
-        <w:t xml:space="preserve"> menete</w:t>
-      </w:r>
-    </w:p>
-    <w:p>
-      <w:pPr>
-        <w:rPr>
-          <w:rFonts w:ascii="Times New Roman" w:hAnsi="Times New Roman" w:cs="Times New Roman"/>
-          <w:sz w:val="24"/>
-        </w:rPr>
-      </w:pPr>
-    </w:p>
-    <w:p>
-      <w:pPr>
+        <w:t>8 Betöltés menete</w:t>
+      </w:r>
+    </w:p>
+    <w:p>
+      <w:pPr>
+        <w:rPr>
+          <w:rFonts w:ascii="Times New Roman" w:hAnsi="Times New Roman" w:cs="Times New Roman"/>
+          <w:sz w:val="24"/>
+        </w:rPr>
+      </w:pPr>
+    </w:p>
+    <w:p>
+      <w:pPr>
+        <w:ind w:firstLine="709"/>
         <w:rPr>
           <w:rFonts w:ascii="Times New Roman" w:hAnsi="Times New Roman" w:cs="Times New Roman"/>
           <w:sz w:val="24"/>
@@ -4049,6 +4077,7 @@
     </w:p>
     <w:p>
       <w:pPr>
+        <w:ind w:firstLine="709"/>
         <w:rPr>
           <w:rFonts w:ascii="Times New Roman" w:hAnsi="Times New Roman" w:cs="Times New Roman"/>
           <w:sz w:val="24"/>
@@ -4188,7 +4217,23 @@
           <w:rFonts w:ascii="Times New Roman" w:hAnsi="Times New Roman" w:cs="Times New Roman"/>
           <w:sz w:val="24"/>
         </w:rPr>
-        <w:t xml:space="preserve">A bejelentkezés is hasonló módon működik, de itt elég lekérdezni hogy, a megadott felhasználónév és jelszópáros létezik-e, és ha igen, akkor a felhasználó azonosítóját és jelenlegi szintjét eltároljuk </w:t>
+        <w:t xml:space="preserve">A bejelentkezés is hasonló módon működik, de itt elég lekérdezni </w:t>
+      </w:r>
+      <w:proofErr w:type="gramStart"/>
+      <w:r>
+        <w:rPr>
+          <w:rFonts w:ascii="Times New Roman" w:hAnsi="Times New Roman" w:cs="Times New Roman"/>
+          <w:sz w:val="24"/>
+        </w:rPr>
+        <w:t>hogy,</w:t>
+      </w:r>
+      <w:proofErr w:type="gramEnd"/>
+      <w:r>
+        <w:rPr>
+          <w:rFonts w:ascii="Times New Roman" w:hAnsi="Times New Roman" w:cs="Times New Roman"/>
+          <w:sz w:val="24"/>
+        </w:rPr>
+        <w:t xml:space="preserve"> a megadott felhasználónév és jelszópáros létezik-e, és ha igen, akkor a felhasználó azonosítóját és jelenlegi szintjét eltároljuk </w:t>
       </w:r>
       <w:r>
         <w:rPr>
@@ -4259,47 +4304,46 @@
           <w:sz w:val="24"/>
         </w:rPr>
       </w:pPr>
-      <w:bookmarkStart w:id="20" w:name="_GoBack"/>
+    </w:p>
+    <w:p>
+      <w:pPr>
+        <w:pStyle w:val="Cmsor3"/>
+        <w:rPr>
+          <w:rFonts w:ascii="Times New Roman" w:hAnsi="Times New Roman" w:cs="Times New Roman"/>
+        </w:rPr>
+      </w:pPr>
+      <w:bookmarkStart w:id="20" w:name="_Toc97635525"/>
+      <w:r>
+        <w:rPr>
+          <w:rFonts w:ascii="Times New Roman" w:hAnsi="Times New Roman" w:cs="Times New Roman"/>
+        </w:rPr>
+        <w:t>2.</w:t>
+      </w:r>
+      <w:r>
+        <w:rPr>
+          <w:rFonts w:ascii="Times New Roman" w:hAnsi="Times New Roman" w:cs="Times New Roman"/>
+        </w:rPr>
+        <w:t xml:space="preserve">3.2 </w:t>
+      </w:r>
+      <w:r>
+        <w:rPr>
+          <w:rFonts w:ascii="Times New Roman" w:hAnsi="Times New Roman" w:cs="Times New Roman"/>
+        </w:rPr>
+        <w:t>Mentés</w:t>
+      </w:r>
       <w:bookmarkEnd w:id="20"/>
     </w:p>
     <w:p>
       <w:pPr>
-        <w:pStyle w:val="Cmsor3"/>
-        <w:rPr>
-          <w:rFonts w:ascii="Times New Roman" w:hAnsi="Times New Roman" w:cs="Times New Roman"/>
-        </w:rPr>
-      </w:pPr>
-      <w:bookmarkStart w:id="21" w:name="_Toc97635525"/>
-      <w:r>
-        <w:rPr>
-          <w:rFonts w:ascii="Times New Roman" w:hAnsi="Times New Roman" w:cs="Times New Roman"/>
-        </w:rPr>
-        <w:t>2.</w:t>
-      </w:r>
-      <w:r>
-        <w:rPr>
-          <w:rFonts w:ascii="Times New Roman" w:hAnsi="Times New Roman" w:cs="Times New Roman"/>
-        </w:rPr>
-        <w:t xml:space="preserve">3.2 </w:t>
-      </w:r>
-      <w:r>
-        <w:rPr>
-          <w:rFonts w:ascii="Times New Roman" w:hAnsi="Times New Roman" w:cs="Times New Roman"/>
-        </w:rPr>
-        <w:t>Mentés</w:t>
-      </w:r>
-      <w:bookmarkEnd w:id="21"/>
-    </w:p>
-    <w:p>
-      <w:pPr>
-        <w:rPr>
-          <w:rFonts w:ascii="Times New Roman" w:hAnsi="Times New Roman" w:cs="Times New Roman"/>
-          <w:sz w:val="24"/>
-        </w:rPr>
-      </w:pPr>
-    </w:p>
-    <w:p>
-      <w:pPr>
+        <w:rPr>
+          <w:rFonts w:ascii="Times New Roman" w:hAnsi="Times New Roman" w:cs="Times New Roman"/>
+          <w:sz w:val="24"/>
+        </w:rPr>
+      </w:pPr>
+    </w:p>
+    <w:p>
+      <w:pPr>
+        <w:ind w:firstLine="709"/>
         <w:rPr>
           <w:rFonts w:ascii="Times New Roman" w:hAnsi="Times New Roman" w:cs="Times New Roman"/>
           <w:sz w:val="24"/>
@@ -4533,9 +4577,9 @@
           <w:sz w:val="24"/>
           <w:szCs w:val="24"/>
         </w:rPr>
-        <w:t xml:space="preserve">-be bekerül, és annak adataival  a </w:t>
-      </w:r>
-      <w:proofErr w:type="spellStart"/>
+        <w:t xml:space="preserve">-be bekerül, és annak </w:t>
+      </w:r>
+      <w:proofErr w:type="gramStart"/>
       <w:r>
         <w:rPr>
           <w:rFonts w:ascii="Times New Roman" w:hAnsi="Times New Roman" w:cs="Times New Roman"/>
@@ -4543,6 +4587,26 @@
           <w:sz w:val="24"/>
           <w:szCs w:val="24"/>
         </w:rPr>
+        <w:t>adataival  a</w:t>
+      </w:r>
+      <w:proofErr w:type="gramEnd"/>
+      <w:r>
+        <w:rPr>
+          <w:rFonts w:ascii="Times New Roman" w:hAnsi="Times New Roman" w:cs="Times New Roman"/>
+          <w:color w:val="000000"/>
+          <w:sz w:val="24"/>
+          <w:szCs w:val="24"/>
+        </w:rPr>
+        <w:t xml:space="preserve"> </w:t>
+      </w:r>
+      <w:proofErr w:type="spellStart"/>
+      <w:r>
+        <w:rPr>
+          <w:rFonts w:ascii="Times New Roman" w:hAnsi="Times New Roman" w:cs="Times New Roman"/>
+          <w:color w:val="000000"/>
+          <w:sz w:val="24"/>
+          <w:szCs w:val="24"/>
+        </w:rPr>
         <w:t>DatabaseManager</w:t>
       </w:r>
       <w:proofErr w:type="spellEnd"/>
@@ -4793,7 +4857,7 @@
           <w:rFonts w:ascii="Times New Roman" w:hAnsi="Times New Roman" w:cs="Times New Roman"/>
         </w:rPr>
       </w:pPr>
-      <w:bookmarkStart w:id="22" w:name="_Toc97635526"/>
+      <w:bookmarkStart w:id="21" w:name="_Toc97635526"/>
       <w:r>
         <w:rPr>
           <w:rFonts w:ascii="Times New Roman" w:hAnsi="Times New Roman" w:cs="Times New Roman"/>
@@ -4818,29 +4882,363 @@
         </w:rPr>
         <w:t xml:space="preserve"> Betöltés</w:t>
       </w:r>
+      <w:bookmarkEnd w:id="21"/>
+    </w:p>
+    <w:p>
+      <w:pPr>
+        <w:rPr>
+          <w:rFonts w:ascii="Times New Roman" w:hAnsi="Times New Roman" w:cs="Times New Roman"/>
+          <w:sz w:val="24"/>
+        </w:rPr>
+      </w:pPr>
+    </w:p>
+    <w:p>
+      <w:pPr>
+        <w:ind w:firstLine="709"/>
+        <w:rPr>
+          <w:rFonts w:ascii="Times New Roman" w:hAnsi="Times New Roman" w:cs="Times New Roman"/>
+          <w:sz w:val="24"/>
+        </w:rPr>
+      </w:pPr>
+      <w:r>
+        <w:rPr>
+          <w:rFonts w:ascii="Times New Roman" w:hAnsi="Times New Roman" w:cs="Times New Roman"/>
+          <w:sz w:val="24"/>
+        </w:rPr>
+        <w:t xml:space="preserve">A betöltés folyamata a </w:t>
+      </w:r>
+      <w:proofErr w:type="spellStart"/>
+      <w:r>
+        <w:rPr>
+          <w:rFonts w:ascii="Times New Roman" w:hAnsi="Times New Roman" w:cs="Times New Roman"/>
+          <w:sz w:val="24"/>
+        </w:rPr>
+        <w:t>DynamicListManager</w:t>
+      </w:r>
+      <w:proofErr w:type="spellEnd"/>
+      <w:r>
+        <w:rPr>
+          <w:rFonts w:ascii="Times New Roman" w:hAnsi="Times New Roman" w:cs="Times New Roman"/>
+          <w:sz w:val="24"/>
+        </w:rPr>
+        <w:t xml:space="preserve"> objektumban kezdődik. </w:t>
+      </w:r>
+      <w:r>
+        <w:rPr>
+          <w:rFonts w:ascii="Times New Roman" w:hAnsi="Times New Roman" w:cs="Times New Roman"/>
+          <w:sz w:val="24"/>
+        </w:rPr>
+        <w:t xml:space="preserve">A mentett játékokat a </w:t>
+      </w:r>
+      <w:proofErr w:type="spellStart"/>
+      <w:r>
+        <w:rPr>
+          <w:rFonts w:ascii="Times New Roman" w:hAnsi="Times New Roman" w:cs="Times New Roman"/>
+          <w:sz w:val="24"/>
+        </w:rPr>
+        <w:t>DatabaseManager</w:t>
+      </w:r>
+      <w:proofErr w:type="spellEnd"/>
+      <w:r>
+        <w:rPr>
+          <w:rFonts w:ascii="Times New Roman" w:hAnsi="Times New Roman" w:cs="Times New Roman"/>
+          <w:sz w:val="24"/>
+        </w:rPr>
+        <w:t xml:space="preserve"> </w:t>
+      </w:r>
+      <w:proofErr w:type="spellStart"/>
+      <w:r>
+        <w:rPr>
+          <w:rFonts w:ascii="Times New Roman" w:hAnsi="Times New Roman" w:cs="Times New Roman"/>
+          <w:sz w:val="24"/>
+        </w:rPr>
+        <w:t>GetSavedGames</w:t>
+      </w:r>
+      <w:proofErr w:type="spellEnd"/>
+      <w:r>
+        <w:rPr>
+          <w:rFonts w:ascii="Times New Roman" w:hAnsi="Times New Roman" w:cs="Times New Roman"/>
+          <w:sz w:val="24"/>
+        </w:rPr>
+        <w:t xml:space="preserve"> metódusával kérdezzük le. Egy mentés kiválasztásakor annak adatai bekerülnek a </w:t>
+      </w:r>
+      <w:proofErr w:type="spellStart"/>
+      <w:r>
+        <w:rPr>
+          <w:rFonts w:ascii="Times New Roman" w:hAnsi="Times New Roman" w:cs="Times New Roman"/>
+          <w:sz w:val="24"/>
+        </w:rPr>
+        <w:t>PlaySession</w:t>
+      </w:r>
+      <w:proofErr w:type="spellEnd"/>
+      <w:r>
+        <w:rPr>
+          <w:rFonts w:ascii="Times New Roman" w:hAnsi="Times New Roman" w:cs="Times New Roman"/>
+          <w:sz w:val="24"/>
+        </w:rPr>
+        <w:t xml:space="preserve"> objektumba, majd </w:t>
+      </w:r>
+      <w:r>
+        <w:rPr>
+          <w:rFonts w:ascii="Times New Roman" w:hAnsi="Times New Roman" w:cs="Times New Roman"/>
+          <w:sz w:val="24"/>
+        </w:rPr>
+        <w:t xml:space="preserve">az ebben lévő szint a </w:t>
+      </w:r>
+      <w:proofErr w:type="spellStart"/>
+      <w:r>
+        <w:rPr>
+          <w:rFonts w:ascii="Times New Roman" w:hAnsi="Times New Roman" w:cs="Times New Roman"/>
+          <w:sz w:val="24"/>
+        </w:rPr>
+        <w:t>uiEventHandler</w:t>
+      </w:r>
+      <w:proofErr w:type="spellEnd"/>
+      <w:r>
+        <w:rPr>
+          <w:rFonts w:ascii="Times New Roman" w:hAnsi="Times New Roman" w:cs="Times New Roman"/>
+          <w:sz w:val="24"/>
+        </w:rPr>
+        <w:t xml:space="preserve"> </w:t>
+      </w:r>
+      <w:proofErr w:type="spellStart"/>
+      <w:r>
+        <w:rPr>
+          <w:rFonts w:ascii="Times New Roman" w:hAnsi="Times New Roman" w:cs="Times New Roman"/>
+          <w:sz w:val="24"/>
+        </w:rPr>
+        <w:t>SwitchScene</w:t>
+      </w:r>
+      <w:proofErr w:type="spellEnd"/>
+      <w:r>
+        <w:rPr>
+          <w:rFonts w:ascii="Times New Roman" w:hAnsi="Times New Roman" w:cs="Times New Roman"/>
+          <w:sz w:val="24"/>
+        </w:rPr>
+        <w:t xml:space="preserve"> metódusának meghívásával betöltésre kerül. </w:t>
+      </w:r>
+    </w:p>
+    <w:p>
+      <w:pPr>
+        <w:rPr>
+          <w:rFonts w:ascii="Times New Roman" w:hAnsi="Times New Roman" w:cs="Times New Roman"/>
+          <w:sz w:val="24"/>
+        </w:rPr>
+      </w:pPr>
+    </w:p>
+    <w:p>
+      <w:pPr>
+        <w:pStyle w:val="Cmsor3"/>
+        <w:rPr>
+          <w:rFonts w:ascii="Times New Roman" w:hAnsi="Times New Roman" w:cs="Times New Roman"/>
+        </w:rPr>
+      </w:pPr>
+      <w:bookmarkStart w:id="22" w:name="_Toc97635527"/>
+      <w:r>
+        <w:rPr>
+          <w:rFonts w:ascii="Times New Roman" w:hAnsi="Times New Roman" w:cs="Times New Roman"/>
+        </w:rPr>
+        <w:t>2.</w:t>
+      </w:r>
+      <w:r>
+        <w:rPr>
+          <w:rFonts w:ascii="Times New Roman" w:hAnsi="Times New Roman" w:cs="Times New Roman"/>
+        </w:rPr>
+        <w:t>3.4 Szintteljesítés</w:t>
+      </w:r>
       <w:bookmarkEnd w:id="22"/>
-    </w:p>
-    <w:p>
-      <w:pPr>
-        <w:rPr>
-          <w:rFonts w:ascii="Times New Roman" w:hAnsi="Times New Roman" w:cs="Times New Roman"/>
-          <w:sz w:val="24"/>
-        </w:rPr>
-      </w:pPr>
-    </w:p>
-    <w:p>
-      <w:pPr>
-        <w:rPr>
-          <w:rFonts w:ascii="Times New Roman" w:hAnsi="Times New Roman" w:cs="Times New Roman"/>
-          <w:sz w:val="24"/>
-        </w:rPr>
-      </w:pPr>
-      <w:r>
-        <w:rPr>
-          <w:rFonts w:ascii="Times New Roman" w:hAnsi="Times New Roman" w:cs="Times New Roman"/>
-          <w:sz w:val="24"/>
-        </w:rPr>
-        <w:t xml:space="preserve">A betöltés folyamata a </w:t>
+      <w:r>
+        <w:rPr>
+          <w:rFonts w:ascii="Times New Roman" w:hAnsi="Times New Roman" w:cs="Times New Roman"/>
+        </w:rPr>
+        <w:t xml:space="preserve"> </w:t>
+      </w:r>
+    </w:p>
+    <w:p>
+      <w:pPr>
+        <w:rPr>
+          <w:rFonts w:ascii="Times New Roman" w:hAnsi="Times New Roman" w:cs="Times New Roman"/>
+          <w:sz w:val="24"/>
+        </w:rPr>
+      </w:pPr>
+    </w:p>
+    <w:p>
+      <w:pPr>
+        <w:ind w:firstLine="709"/>
+        <w:rPr>
+          <w:rFonts w:ascii="Times New Roman" w:hAnsi="Times New Roman" w:cs="Times New Roman"/>
+          <w:sz w:val="24"/>
+        </w:rPr>
+      </w:pPr>
+      <w:r>
+        <w:rPr>
+          <w:rFonts w:ascii="Times New Roman" w:hAnsi="Times New Roman" w:cs="Times New Roman"/>
+          <w:sz w:val="24"/>
+        </w:rPr>
+        <w:t xml:space="preserve">A szintteljesítés folyamata a </w:t>
+      </w:r>
+      <w:proofErr w:type="spellStart"/>
+      <w:r>
+        <w:rPr>
+          <w:rFonts w:ascii="Times New Roman" w:hAnsi="Times New Roman" w:cs="Times New Roman"/>
+          <w:sz w:val="24"/>
+        </w:rPr>
+        <w:t>GoalScript</w:t>
+      </w:r>
+      <w:proofErr w:type="spellEnd"/>
+      <w:r>
+        <w:rPr>
+          <w:rFonts w:ascii="Times New Roman" w:hAnsi="Times New Roman" w:cs="Times New Roman"/>
+          <w:sz w:val="24"/>
+        </w:rPr>
+        <w:t xml:space="preserve"> objektumokban indul. Hogyha a teljesített szint száma megegyezik </w:t>
+      </w:r>
+      <w:r>
+        <w:rPr>
+          <w:rFonts w:ascii="Times New Roman" w:hAnsi="Times New Roman" w:cs="Times New Roman"/>
+          <w:sz w:val="24"/>
+        </w:rPr>
+        <w:t xml:space="preserve">a játékos </w:t>
+      </w:r>
+      <w:proofErr w:type="spellStart"/>
+      <w:r>
+        <w:rPr>
+          <w:rFonts w:ascii="Times New Roman" w:hAnsi="Times New Roman" w:cs="Times New Roman"/>
+          <w:sz w:val="24"/>
+        </w:rPr>
+        <w:t>PlaySession</w:t>
+      </w:r>
+      <w:proofErr w:type="spellEnd"/>
+      <w:r>
+        <w:rPr>
+          <w:rFonts w:ascii="Times New Roman" w:hAnsi="Times New Roman" w:cs="Times New Roman"/>
+          <w:sz w:val="24"/>
+        </w:rPr>
+        <w:t xml:space="preserve"> </w:t>
+      </w:r>
+      <w:proofErr w:type="spellStart"/>
+      <w:r>
+        <w:rPr>
+          <w:rFonts w:ascii="Times New Roman" w:hAnsi="Times New Roman" w:cs="Times New Roman"/>
+          <w:sz w:val="24"/>
+        </w:rPr>
+        <w:t>currentLevel</w:t>
+      </w:r>
+      <w:proofErr w:type="spellEnd"/>
+      <w:r>
+        <w:rPr>
+          <w:rFonts w:ascii="Times New Roman" w:hAnsi="Times New Roman" w:cs="Times New Roman"/>
+          <w:sz w:val="24"/>
+        </w:rPr>
+        <w:t xml:space="preserve"> értékével, akkor azt eggyel meg kell növelni, és azt a </w:t>
+      </w:r>
+      <w:proofErr w:type="spellStart"/>
+      <w:r>
+        <w:rPr>
+          <w:rFonts w:ascii="Times New Roman" w:hAnsi="Times New Roman" w:cs="Times New Roman"/>
+          <w:sz w:val="24"/>
+        </w:rPr>
+        <w:t>DatabaseManager</w:t>
+      </w:r>
+      <w:proofErr w:type="spellEnd"/>
+      <w:r>
+        <w:rPr>
+          <w:rFonts w:ascii="Times New Roman" w:hAnsi="Times New Roman" w:cs="Times New Roman"/>
+          <w:sz w:val="24"/>
+        </w:rPr>
+        <w:t xml:space="preserve"> </w:t>
+      </w:r>
+      <w:proofErr w:type="spellStart"/>
+      <w:r>
+        <w:rPr>
+          <w:rFonts w:ascii="Times New Roman" w:hAnsi="Times New Roman" w:cs="Times New Roman"/>
+          <w:sz w:val="24"/>
+        </w:rPr>
+        <w:t>UpdateUserCurrentLevel</w:t>
+      </w:r>
+      <w:proofErr w:type="spellEnd"/>
+      <w:r>
+        <w:rPr>
+          <w:rFonts w:ascii="Times New Roman" w:hAnsi="Times New Roman" w:cs="Times New Roman"/>
+          <w:sz w:val="24"/>
+        </w:rPr>
+        <w:t xml:space="preserve"> metódusával az adatbázisban is frissítjük. A felhasználó új eredménye az </w:t>
+      </w:r>
+      <w:proofErr w:type="spellStart"/>
+      <w:r>
+        <w:rPr>
+          <w:rFonts w:ascii="Times New Roman" w:hAnsi="Times New Roman" w:cs="Times New Roman"/>
+          <w:sz w:val="24"/>
+        </w:rPr>
+        <w:t>AddSave</w:t>
+      </w:r>
+      <w:proofErr w:type="spellEnd"/>
+      <w:r>
+        <w:rPr>
+          <w:rFonts w:ascii="Times New Roman" w:hAnsi="Times New Roman" w:cs="Times New Roman"/>
+          <w:sz w:val="24"/>
+        </w:rPr>
+        <w:t xml:space="preserve"> metódussal kerül felvételre.</w:t>
+      </w:r>
+    </w:p>
+    <w:p>
+      <w:pPr>
+        <w:rPr>
+          <w:rFonts w:ascii="Times New Roman" w:hAnsi="Times New Roman" w:cs="Times New Roman"/>
+          <w:sz w:val="24"/>
+        </w:rPr>
+      </w:pPr>
+    </w:p>
+    <w:p>
+      <w:pPr>
+        <w:pStyle w:val="Cmsor3"/>
+        <w:rPr>
+          <w:rFonts w:ascii="Times New Roman" w:hAnsi="Times New Roman" w:cs="Times New Roman"/>
+        </w:rPr>
+      </w:pPr>
+      <w:bookmarkStart w:id="23" w:name="_Toc97635528"/>
+      <w:r>
+        <w:rPr>
+          <w:rFonts w:ascii="Times New Roman" w:hAnsi="Times New Roman" w:cs="Times New Roman"/>
+        </w:rPr>
+        <w:t>2.</w:t>
+      </w:r>
+      <w:r>
+        <w:rPr>
+          <w:rFonts w:ascii="Times New Roman" w:hAnsi="Times New Roman" w:cs="Times New Roman"/>
+        </w:rPr>
+        <w:t>3.5 Ranglista</w:t>
+      </w:r>
+      <w:bookmarkEnd w:id="23"/>
+      <w:r>
+        <w:rPr>
+          <w:rFonts w:ascii="Times New Roman" w:hAnsi="Times New Roman" w:cs="Times New Roman"/>
+        </w:rPr>
+        <w:t xml:space="preserve"> </w:t>
+      </w:r>
+    </w:p>
+    <w:p>
+      <w:pPr>
+        <w:rPr>
+          <w:rFonts w:ascii="Times New Roman" w:hAnsi="Times New Roman" w:cs="Times New Roman"/>
+          <w:sz w:val="24"/>
+        </w:rPr>
+      </w:pPr>
+    </w:p>
+    <w:p>
+      <w:pPr>
+        <w:ind w:firstLine="709"/>
+        <w:rPr>
+          <w:rFonts w:ascii="Times New Roman" w:hAnsi="Times New Roman" w:cs="Times New Roman"/>
+          <w:sz w:val="24"/>
+        </w:rPr>
+      </w:pPr>
+      <w:r>
+        <w:rPr>
+          <w:rFonts w:ascii="Times New Roman" w:hAnsi="Times New Roman" w:cs="Times New Roman"/>
+          <w:sz w:val="24"/>
+        </w:rPr>
+        <w:t xml:space="preserve">A ranglista felületét a </w:t>
       </w:r>
       <w:proofErr w:type="spellStart"/>
       <w:r>
@@ -4856,14 +5254,14 @@
           <w:rFonts w:ascii="Times New Roman" w:hAnsi="Times New Roman" w:cs="Times New Roman"/>
           <w:sz w:val="24"/>
         </w:rPr>
-        <w:t xml:space="preserve"> objektumban kezdődik. </w:t>
-      </w:r>
-      <w:r>
-        <w:rPr>
-          <w:rFonts w:ascii="Times New Roman" w:hAnsi="Times New Roman" w:cs="Times New Roman"/>
-          <w:sz w:val="24"/>
-        </w:rPr>
-        <w:t xml:space="preserve">A mentett játékokat a </w:t>
+        <w:t xml:space="preserve"> kezeli</w:t>
+      </w:r>
+      <w:r>
+        <w:rPr>
+          <w:rFonts w:ascii="Times New Roman" w:hAnsi="Times New Roman" w:cs="Times New Roman"/>
+          <w:sz w:val="24"/>
+        </w:rPr>
+        <w:t xml:space="preserve">. A </w:t>
       </w:r>
       <w:proofErr w:type="spellStart"/>
       <w:r>
@@ -4887,70 +5285,15 @@
           <w:rFonts w:ascii="Times New Roman" w:hAnsi="Times New Roman" w:cs="Times New Roman"/>
           <w:sz w:val="24"/>
         </w:rPr>
-        <w:t>GetSavedGames</w:t>
-      </w:r>
-      <w:proofErr w:type="spellEnd"/>
-      <w:r>
-        <w:rPr>
-          <w:rFonts w:ascii="Times New Roman" w:hAnsi="Times New Roman" w:cs="Times New Roman"/>
-          <w:sz w:val="24"/>
-        </w:rPr>
-        <w:t xml:space="preserve"> metódusával kérdezzük le. Egy mentés kiválasztásakor annak adatai bekerülnek a </w:t>
-      </w:r>
-      <w:proofErr w:type="spellStart"/>
-      <w:r>
-        <w:rPr>
-          <w:rFonts w:ascii="Times New Roman" w:hAnsi="Times New Roman" w:cs="Times New Roman"/>
-          <w:sz w:val="24"/>
-        </w:rPr>
-        <w:t>PlaySession</w:t>
-      </w:r>
-      <w:proofErr w:type="spellEnd"/>
-      <w:r>
-        <w:rPr>
-          <w:rFonts w:ascii="Times New Roman" w:hAnsi="Times New Roman" w:cs="Times New Roman"/>
-          <w:sz w:val="24"/>
-        </w:rPr>
-        <w:t xml:space="preserve"> objektumba, majd </w:t>
-      </w:r>
-      <w:r>
-        <w:rPr>
-          <w:rFonts w:ascii="Times New Roman" w:hAnsi="Times New Roman" w:cs="Times New Roman"/>
-          <w:sz w:val="24"/>
-        </w:rPr>
-        <w:t xml:space="preserve">az ebben lévő szint a </w:t>
-      </w:r>
-      <w:proofErr w:type="spellStart"/>
-      <w:r>
-        <w:rPr>
-          <w:rFonts w:ascii="Times New Roman" w:hAnsi="Times New Roman" w:cs="Times New Roman"/>
-          <w:sz w:val="24"/>
-        </w:rPr>
-        <w:t>uiEventHandler</w:t>
-      </w:r>
-      <w:proofErr w:type="spellEnd"/>
-      <w:r>
-        <w:rPr>
-          <w:rFonts w:ascii="Times New Roman" w:hAnsi="Times New Roman" w:cs="Times New Roman"/>
-          <w:sz w:val="24"/>
-        </w:rPr>
-        <w:t xml:space="preserve"> </w:t>
-      </w:r>
-      <w:proofErr w:type="spellStart"/>
-      <w:r>
-        <w:rPr>
-          <w:rFonts w:ascii="Times New Roman" w:hAnsi="Times New Roman" w:cs="Times New Roman"/>
-          <w:sz w:val="24"/>
-        </w:rPr>
-        <w:t>SwitchScene</w:t>
-      </w:r>
-      <w:proofErr w:type="spellEnd"/>
-      <w:r>
-        <w:rPr>
-          <w:rFonts w:ascii="Times New Roman" w:hAnsi="Times New Roman" w:cs="Times New Roman"/>
-          <w:sz w:val="24"/>
-        </w:rPr>
-        <w:t xml:space="preserve"> metódusának meghívásával betöltésre kerül. </w:t>
+        <w:t>GetLeaderBoard</w:t>
+      </w:r>
+      <w:proofErr w:type="spellEnd"/>
+      <w:r>
+        <w:rPr>
+          <w:rFonts w:ascii="Times New Roman" w:hAnsi="Times New Roman" w:cs="Times New Roman"/>
+          <w:sz w:val="24"/>
+        </w:rPr>
+        <w:t xml:space="preserve"> metódusával lekéri az összes felhasználó eredményeit.</w:t>
       </w:r>
     </w:p>
     <w:p>
@@ -4968,7 +5311,7 @@
           <w:rFonts w:ascii="Times New Roman" w:hAnsi="Times New Roman" w:cs="Times New Roman"/>
         </w:rPr>
       </w:pPr>
-      <w:bookmarkStart w:id="23" w:name="_Toc97635527"/>
+      <w:bookmarkStart w:id="24" w:name="_Toc97635529"/>
       <w:r>
         <w:rPr>
           <w:rFonts w:ascii="Times New Roman" w:hAnsi="Times New Roman" w:cs="Times New Roman"/>
@@ -4979,296 +5322,21 @@
         <w:rPr>
           <w:rFonts w:ascii="Times New Roman" w:hAnsi="Times New Roman" w:cs="Times New Roman"/>
         </w:rPr>
-        <w:t>3.4 Szintteljesítés</w:t>
-      </w:r>
-      <w:bookmarkEnd w:id="23"/>
-      <w:r>
-        <w:rPr>
-          <w:rFonts w:ascii="Times New Roman" w:hAnsi="Times New Roman" w:cs="Times New Roman"/>
-        </w:rPr>
-        <w:t xml:space="preserve"> </w:t>
-      </w:r>
-    </w:p>
-    <w:p>
-      <w:pPr>
-        <w:rPr>
-          <w:rFonts w:ascii="Times New Roman" w:hAnsi="Times New Roman" w:cs="Times New Roman"/>
-          <w:sz w:val="24"/>
-        </w:rPr>
-      </w:pPr>
-    </w:p>
-    <w:p>
-      <w:pPr>
-        <w:rPr>
-          <w:rFonts w:ascii="Times New Roman" w:hAnsi="Times New Roman" w:cs="Times New Roman"/>
-          <w:sz w:val="24"/>
-        </w:rPr>
-      </w:pPr>
-      <w:r>
-        <w:rPr>
-          <w:rFonts w:ascii="Times New Roman" w:hAnsi="Times New Roman" w:cs="Times New Roman"/>
-          <w:sz w:val="24"/>
-        </w:rPr>
-        <w:t xml:space="preserve">A szintteljesítés folyamata a </w:t>
-      </w:r>
-      <w:proofErr w:type="spellStart"/>
-      <w:r>
-        <w:rPr>
-          <w:rFonts w:ascii="Times New Roman" w:hAnsi="Times New Roman" w:cs="Times New Roman"/>
-          <w:sz w:val="24"/>
-        </w:rPr>
-        <w:t>GoalScript</w:t>
-      </w:r>
-      <w:proofErr w:type="spellEnd"/>
-      <w:r>
-        <w:rPr>
-          <w:rFonts w:ascii="Times New Roman" w:hAnsi="Times New Roman" w:cs="Times New Roman"/>
-          <w:sz w:val="24"/>
-        </w:rPr>
-        <w:t xml:space="preserve"> objektumokban indul. Hogyha a teljesített szint száma megegyezik </w:t>
-      </w:r>
-      <w:r>
-        <w:rPr>
-          <w:rFonts w:ascii="Times New Roman" w:hAnsi="Times New Roman" w:cs="Times New Roman"/>
-          <w:sz w:val="24"/>
-        </w:rPr>
-        <w:t xml:space="preserve">a játékos </w:t>
-      </w:r>
-      <w:proofErr w:type="spellStart"/>
-      <w:r>
-        <w:rPr>
-          <w:rFonts w:ascii="Times New Roman" w:hAnsi="Times New Roman" w:cs="Times New Roman"/>
-          <w:sz w:val="24"/>
-        </w:rPr>
-        <w:t>PlaySession</w:t>
-      </w:r>
-      <w:proofErr w:type="spellEnd"/>
-      <w:r>
-        <w:rPr>
-          <w:rFonts w:ascii="Times New Roman" w:hAnsi="Times New Roman" w:cs="Times New Roman"/>
-          <w:sz w:val="24"/>
-        </w:rPr>
-        <w:t xml:space="preserve"> </w:t>
-      </w:r>
-      <w:proofErr w:type="spellStart"/>
-      <w:r>
-        <w:rPr>
-          <w:rFonts w:ascii="Times New Roman" w:hAnsi="Times New Roman" w:cs="Times New Roman"/>
-          <w:sz w:val="24"/>
-        </w:rPr>
-        <w:t>currentLevel</w:t>
-      </w:r>
-      <w:proofErr w:type="spellEnd"/>
-      <w:r>
-        <w:rPr>
-          <w:rFonts w:ascii="Times New Roman" w:hAnsi="Times New Roman" w:cs="Times New Roman"/>
-          <w:sz w:val="24"/>
-        </w:rPr>
-        <w:t xml:space="preserve"> értékével, akkor azt eggyel meg kell növelni, és azt a </w:t>
-      </w:r>
-      <w:proofErr w:type="spellStart"/>
-      <w:r>
-        <w:rPr>
-          <w:rFonts w:ascii="Times New Roman" w:hAnsi="Times New Roman" w:cs="Times New Roman"/>
-          <w:sz w:val="24"/>
-        </w:rPr>
-        <w:t>DatabaseManager</w:t>
-      </w:r>
-      <w:proofErr w:type="spellEnd"/>
-      <w:r>
-        <w:rPr>
-          <w:rFonts w:ascii="Times New Roman" w:hAnsi="Times New Roman" w:cs="Times New Roman"/>
-          <w:sz w:val="24"/>
-        </w:rPr>
-        <w:t xml:space="preserve"> </w:t>
-      </w:r>
-      <w:proofErr w:type="spellStart"/>
-      <w:r>
-        <w:rPr>
-          <w:rFonts w:ascii="Times New Roman" w:hAnsi="Times New Roman" w:cs="Times New Roman"/>
-          <w:sz w:val="24"/>
-        </w:rPr>
-        <w:t>UpdateUserCurrentLevel</w:t>
-      </w:r>
-      <w:proofErr w:type="spellEnd"/>
-      <w:r>
-        <w:rPr>
-          <w:rFonts w:ascii="Times New Roman" w:hAnsi="Times New Roman" w:cs="Times New Roman"/>
-          <w:sz w:val="24"/>
-        </w:rPr>
-        <w:t xml:space="preserve"> metódusával az adatbázisban is frissítjük. A felhasználó új eredménye az </w:t>
-      </w:r>
-      <w:proofErr w:type="spellStart"/>
-      <w:r>
-        <w:rPr>
-          <w:rFonts w:ascii="Times New Roman" w:hAnsi="Times New Roman" w:cs="Times New Roman"/>
-          <w:sz w:val="24"/>
-        </w:rPr>
-        <w:t>AddSave</w:t>
-      </w:r>
-      <w:proofErr w:type="spellEnd"/>
-      <w:r>
-        <w:rPr>
-          <w:rFonts w:ascii="Times New Roman" w:hAnsi="Times New Roman" w:cs="Times New Roman"/>
-          <w:sz w:val="24"/>
-        </w:rPr>
-        <w:t xml:space="preserve"> metódussal kerül felvételre.</w:t>
-      </w:r>
-    </w:p>
-    <w:p>
-      <w:pPr>
-        <w:rPr>
-          <w:rFonts w:ascii="Times New Roman" w:hAnsi="Times New Roman" w:cs="Times New Roman"/>
-          <w:sz w:val="24"/>
-        </w:rPr>
-      </w:pPr>
-    </w:p>
-    <w:p>
-      <w:pPr>
-        <w:pStyle w:val="Cmsor3"/>
-        <w:rPr>
-          <w:rFonts w:ascii="Times New Roman" w:hAnsi="Times New Roman" w:cs="Times New Roman"/>
-        </w:rPr>
-      </w:pPr>
-      <w:bookmarkStart w:id="24" w:name="_Toc97635528"/>
-      <w:r>
-        <w:rPr>
-          <w:rFonts w:ascii="Times New Roman" w:hAnsi="Times New Roman" w:cs="Times New Roman"/>
-        </w:rPr>
-        <w:t>2.</w:t>
-      </w:r>
-      <w:r>
-        <w:rPr>
-          <w:rFonts w:ascii="Times New Roman" w:hAnsi="Times New Roman" w:cs="Times New Roman"/>
-        </w:rPr>
-        <w:t>3.5 Ranglista</w:t>
+        <w:t>3.6 Kvíz kérése</w:t>
       </w:r>
       <w:bookmarkEnd w:id="24"/>
-      <w:r>
-        <w:rPr>
-          <w:rFonts w:ascii="Times New Roman" w:hAnsi="Times New Roman" w:cs="Times New Roman"/>
-        </w:rPr>
-        <w:t xml:space="preserve"> </w:t>
-      </w:r>
-    </w:p>
-    <w:p>
-      <w:pPr>
-        <w:rPr>
-          <w:rFonts w:ascii="Times New Roman" w:hAnsi="Times New Roman" w:cs="Times New Roman"/>
-          <w:sz w:val="24"/>
-        </w:rPr>
-      </w:pPr>
-    </w:p>
-    <w:p>
-      <w:pPr>
-        <w:rPr>
-          <w:rFonts w:ascii="Times New Roman" w:hAnsi="Times New Roman" w:cs="Times New Roman"/>
-          <w:sz w:val="24"/>
-        </w:rPr>
-      </w:pPr>
-      <w:r>
-        <w:rPr>
-          <w:rFonts w:ascii="Times New Roman" w:hAnsi="Times New Roman" w:cs="Times New Roman"/>
-          <w:sz w:val="24"/>
-        </w:rPr>
-        <w:t xml:space="preserve">A ranglista felületét a </w:t>
-      </w:r>
-      <w:proofErr w:type="spellStart"/>
-      <w:r>
-        <w:rPr>
-          <w:rFonts w:ascii="Times New Roman" w:hAnsi="Times New Roman" w:cs="Times New Roman"/>
-          <w:sz w:val="24"/>
-        </w:rPr>
-        <w:t>DynamicListManager</w:t>
-      </w:r>
-      <w:proofErr w:type="spellEnd"/>
-      <w:r>
-        <w:rPr>
-          <w:rFonts w:ascii="Times New Roman" w:hAnsi="Times New Roman" w:cs="Times New Roman"/>
-          <w:sz w:val="24"/>
-        </w:rPr>
-        <w:t xml:space="preserve"> kezeli</w:t>
-      </w:r>
-      <w:r>
-        <w:rPr>
-          <w:rFonts w:ascii="Times New Roman" w:hAnsi="Times New Roman" w:cs="Times New Roman"/>
-          <w:sz w:val="24"/>
-        </w:rPr>
-        <w:t xml:space="preserve">. A </w:t>
-      </w:r>
-      <w:proofErr w:type="spellStart"/>
-      <w:r>
-        <w:rPr>
-          <w:rFonts w:ascii="Times New Roman" w:hAnsi="Times New Roman" w:cs="Times New Roman"/>
-          <w:sz w:val="24"/>
-        </w:rPr>
-        <w:t>DatabaseManager</w:t>
-      </w:r>
-      <w:proofErr w:type="spellEnd"/>
-      <w:r>
-        <w:rPr>
-          <w:rFonts w:ascii="Times New Roman" w:hAnsi="Times New Roman" w:cs="Times New Roman"/>
-          <w:sz w:val="24"/>
-        </w:rPr>
-        <w:t xml:space="preserve"> </w:t>
-      </w:r>
-      <w:proofErr w:type="spellStart"/>
-      <w:r>
-        <w:rPr>
-          <w:rFonts w:ascii="Times New Roman" w:hAnsi="Times New Roman" w:cs="Times New Roman"/>
-          <w:sz w:val="24"/>
-        </w:rPr>
-        <w:t>GetLeaderBoard</w:t>
-      </w:r>
-      <w:proofErr w:type="spellEnd"/>
-      <w:r>
-        <w:rPr>
-          <w:rFonts w:ascii="Times New Roman" w:hAnsi="Times New Roman" w:cs="Times New Roman"/>
-          <w:sz w:val="24"/>
-        </w:rPr>
-        <w:t xml:space="preserve"> metódusával lekéri az összes felhasználó eredményeit.</w:t>
-      </w:r>
-    </w:p>
-    <w:p>
-      <w:pPr>
-        <w:rPr>
-          <w:rFonts w:ascii="Times New Roman" w:hAnsi="Times New Roman" w:cs="Times New Roman"/>
-          <w:sz w:val="24"/>
-        </w:rPr>
-      </w:pPr>
-    </w:p>
-    <w:p>
-      <w:pPr>
-        <w:pStyle w:val="Cmsor3"/>
-        <w:rPr>
-          <w:rFonts w:ascii="Times New Roman" w:hAnsi="Times New Roman" w:cs="Times New Roman"/>
-        </w:rPr>
-      </w:pPr>
-      <w:bookmarkStart w:id="25" w:name="_Toc97635529"/>
-      <w:r>
-        <w:rPr>
-          <w:rFonts w:ascii="Times New Roman" w:hAnsi="Times New Roman" w:cs="Times New Roman"/>
-        </w:rPr>
-        <w:t>2.</w:t>
-      </w:r>
-      <w:r>
-        <w:rPr>
-          <w:rFonts w:ascii="Times New Roman" w:hAnsi="Times New Roman" w:cs="Times New Roman"/>
-        </w:rPr>
-        <w:t>3.6 Kvíz kérése</w:t>
-      </w:r>
-      <w:bookmarkEnd w:id="25"/>
-    </w:p>
-    <w:p>
-      <w:pPr>
-        <w:rPr>
-          <w:rFonts w:ascii="Times New Roman" w:hAnsi="Times New Roman" w:cs="Times New Roman"/>
-          <w:sz w:val="24"/>
-        </w:rPr>
-      </w:pPr>
-    </w:p>
-    <w:p>
-      <w:pPr>
+    </w:p>
+    <w:p>
+      <w:pPr>
+        <w:rPr>
+          <w:rFonts w:ascii="Times New Roman" w:hAnsi="Times New Roman" w:cs="Times New Roman"/>
+          <w:sz w:val="24"/>
+        </w:rPr>
+      </w:pPr>
+    </w:p>
+    <w:p>
+      <w:pPr>
+        <w:ind w:firstLine="709"/>
         <w:rPr>
           <w:rFonts w:ascii="Times New Roman" w:hAnsi="Times New Roman" w:cs="Times New Roman"/>
           <w:sz w:val="24"/>
@@ -5362,7 +5430,7 @@
           <w:rFonts w:ascii="Times New Roman" w:hAnsi="Times New Roman" w:cs="Times New Roman"/>
         </w:rPr>
       </w:pPr>
-      <w:bookmarkStart w:id="26" w:name="_Toc97635530"/>
+      <w:bookmarkStart w:id="25" w:name="_Toc97635530"/>
       <w:r>
         <w:rPr>
           <w:rFonts w:ascii="Times New Roman" w:hAnsi="Times New Roman" w:cs="Times New Roman"/>
@@ -5375,238 +5443,925 @@
         </w:rPr>
         <w:t>3.7 Kvízek megtekintése, módosítása</w:t>
       </w:r>
+      <w:bookmarkEnd w:id="25"/>
+    </w:p>
+    <w:p>
+      <w:pPr>
+        <w:rPr>
+          <w:rFonts w:ascii="Times New Roman" w:hAnsi="Times New Roman" w:cs="Times New Roman"/>
+          <w:sz w:val="24"/>
+        </w:rPr>
+      </w:pPr>
+    </w:p>
+    <w:p>
+      <w:pPr>
+        <w:ind w:firstLine="709"/>
+        <w:rPr>
+          <w:rFonts w:ascii="Times New Roman" w:hAnsi="Times New Roman" w:cs="Times New Roman"/>
+          <w:sz w:val="24"/>
+        </w:rPr>
+      </w:pPr>
+      <w:r>
+        <w:rPr>
+          <w:rFonts w:ascii="Times New Roman" w:hAnsi="Times New Roman" w:cs="Times New Roman"/>
+          <w:sz w:val="24"/>
+        </w:rPr>
+        <w:t xml:space="preserve">Ezekért a funkciókért is a </w:t>
+      </w:r>
+      <w:proofErr w:type="spellStart"/>
+      <w:r>
+        <w:rPr>
+          <w:rFonts w:ascii="Times New Roman" w:hAnsi="Times New Roman" w:cs="Times New Roman"/>
+          <w:sz w:val="24"/>
+        </w:rPr>
+        <w:t>DynamicListManager</w:t>
+      </w:r>
+      <w:proofErr w:type="spellEnd"/>
+      <w:r>
+        <w:rPr>
+          <w:rFonts w:ascii="Times New Roman" w:hAnsi="Times New Roman" w:cs="Times New Roman"/>
+          <w:sz w:val="24"/>
+        </w:rPr>
+        <w:t xml:space="preserve"> felel. A rekordokat a </w:t>
+      </w:r>
+      <w:proofErr w:type="spellStart"/>
+      <w:r>
+        <w:rPr>
+          <w:rFonts w:ascii="Times New Roman" w:hAnsi="Times New Roman" w:cs="Times New Roman"/>
+          <w:sz w:val="24"/>
+        </w:rPr>
+        <w:t>DatabaseManager</w:t>
+      </w:r>
+      <w:proofErr w:type="spellEnd"/>
+      <w:r>
+        <w:rPr>
+          <w:rFonts w:ascii="Times New Roman" w:hAnsi="Times New Roman" w:cs="Times New Roman"/>
+          <w:sz w:val="24"/>
+        </w:rPr>
+        <w:t xml:space="preserve"> </w:t>
+      </w:r>
+      <w:proofErr w:type="spellStart"/>
+      <w:r>
+        <w:rPr>
+          <w:rFonts w:ascii="Times New Roman" w:hAnsi="Times New Roman" w:cs="Times New Roman"/>
+          <w:sz w:val="24"/>
+        </w:rPr>
+        <w:t>GetUser</w:t>
+      </w:r>
+      <w:r>
+        <w:rPr>
+          <w:rFonts w:ascii="Times New Roman" w:hAnsi="Times New Roman" w:cs="Times New Roman"/>
+          <w:sz w:val="24"/>
+        </w:rPr>
+        <w:t>Quizes</w:t>
+      </w:r>
+      <w:proofErr w:type="spellEnd"/>
+      <w:r>
+        <w:rPr>
+          <w:rFonts w:ascii="Times New Roman" w:hAnsi="Times New Roman" w:cs="Times New Roman"/>
+          <w:sz w:val="24"/>
+        </w:rPr>
+        <w:t xml:space="preserve"> metódussal kéri le, majd ezeket kilistázza.</w:t>
+      </w:r>
+      <w:r>
+        <w:rPr>
+          <w:rFonts w:ascii="Times New Roman" w:hAnsi="Times New Roman" w:cs="Times New Roman"/>
+          <w:sz w:val="24"/>
+        </w:rPr>
+        <w:t xml:space="preserve"> Rekordok törlésére a </w:t>
+      </w:r>
+      <w:proofErr w:type="spellStart"/>
+      <w:r>
+        <w:rPr>
+          <w:rFonts w:ascii="Times New Roman" w:hAnsi="Times New Roman" w:cs="Times New Roman"/>
+          <w:sz w:val="24"/>
+        </w:rPr>
+        <w:t>DeleteQuiz</w:t>
+      </w:r>
+      <w:proofErr w:type="spellEnd"/>
+      <w:r>
+        <w:rPr>
+          <w:rFonts w:ascii="Times New Roman" w:hAnsi="Times New Roman" w:cs="Times New Roman"/>
+          <w:sz w:val="24"/>
+        </w:rPr>
+        <w:t xml:space="preserve"> metódus szolgál. </w:t>
+      </w:r>
+    </w:p>
+    <w:p>
+      <w:pPr>
+        <w:rPr>
+          <w:rFonts w:ascii="Times New Roman" w:hAnsi="Times New Roman" w:cs="Times New Roman"/>
+          <w:sz w:val="24"/>
+        </w:rPr>
+      </w:pPr>
+      <w:r>
+        <w:rPr>
+          <w:rFonts w:ascii="Times New Roman" w:hAnsi="Times New Roman" w:cs="Times New Roman"/>
+          <w:sz w:val="24"/>
+        </w:rPr>
+        <w:t xml:space="preserve">A rekordok bővítésekor vagy módosításakor a </w:t>
+      </w:r>
+      <w:proofErr w:type="spellStart"/>
+      <w:r>
+        <w:rPr>
+          <w:rFonts w:ascii="Times New Roman" w:hAnsi="Times New Roman" w:cs="Times New Roman"/>
+          <w:sz w:val="24"/>
+        </w:rPr>
+        <w:t>RecordAdder</w:t>
+      </w:r>
+      <w:proofErr w:type="spellEnd"/>
+      <w:r>
+        <w:rPr>
+          <w:rFonts w:ascii="Times New Roman" w:hAnsi="Times New Roman" w:cs="Times New Roman"/>
+          <w:sz w:val="24"/>
+        </w:rPr>
+        <w:t xml:space="preserve"> osztályt használjuk. Ennek az osztálynak is külön felülete van</w:t>
+      </w:r>
+      <w:r>
+        <w:rPr>
+          <w:rFonts w:ascii="Times New Roman" w:hAnsi="Times New Roman" w:cs="Times New Roman"/>
+          <w:sz w:val="24"/>
+        </w:rPr>
+        <w:t>,</w:t>
+      </w:r>
+      <w:r>
+        <w:rPr>
+          <w:rFonts w:ascii="Times New Roman" w:hAnsi="Times New Roman" w:cs="Times New Roman"/>
+          <w:sz w:val="24"/>
+        </w:rPr>
+        <w:t xml:space="preserve"> amit kezelhet. </w:t>
+      </w:r>
+      <w:r>
+        <w:rPr>
+          <w:rFonts w:ascii="Times New Roman" w:hAnsi="Times New Roman" w:cs="Times New Roman"/>
+          <w:sz w:val="24"/>
+        </w:rPr>
+        <w:t xml:space="preserve">A </w:t>
+      </w:r>
+      <w:r>
+        <w:rPr>
+          <w:rFonts w:ascii="Times New Roman" w:hAnsi="Times New Roman" w:cs="Times New Roman"/>
+          <w:sz w:val="24"/>
+        </w:rPr>
+        <w:t>felület a megnyitásakor</w:t>
+      </w:r>
+      <w:r>
+        <w:rPr>
+          <w:rFonts w:ascii="Times New Roman" w:hAnsi="Times New Roman" w:cs="Times New Roman"/>
+          <w:sz w:val="24"/>
+        </w:rPr>
+        <w:t xml:space="preserve"> a </w:t>
+      </w:r>
+      <w:proofErr w:type="spellStart"/>
+      <w:r>
+        <w:rPr>
+          <w:rFonts w:ascii="Times New Roman" w:hAnsi="Times New Roman" w:cs="Times New Roman"/>
+          <w:sz w:val="24"/>
+        </w:rPr>
+        <w:t>DynamicListManager</w:t>
+      </w:r>
+      <w:proofErr w:type="spellEnd"/>
+      <w:r>
+        <w:rPr>
+          <w:rFonts w:ascii="Times New Roman" w:hAnsi="Times New Roman" w:cs="Times New Roman"/>
+          <w:sz w:val="24"/>
+        </w:rPr>
+        <w:t xml:space="preserve"> meghívja a </w:t>
+      </w:r>
+      <w:proofErr w:type="spellStart"/>
+      <w:r>
+        <w:rPr>
+          <w:rFonts w:ascii="Times New Roman" w:hAnsi="Times New Roman" w:cs="Times New Roman"/>
+          <w:sz w:val="24"/>
+        </w:rPr>
+        <w:t>RecordAdder</w:t>
+      </w:r>
+      <w:proofErr w:type="spellEnd"/>
+      <w:r>
+        <w:rPr>
+          <w:rFonts w:ascii="Times New Roman" w:hAnsi="Times New Roman" w:cs="Times New Roman"/>
+          <w:sz w:val="24"/>
+        </w:rPr>
+        <w:t xml:space="preserve"> </w:t>
+      </w:r>
+      <w:proofErr w:type="spellStart"/>
+      <w:r>
+        <w:rPr>
+          <w:rFonts w:ascii="Times New Roman" w:hAnsi="Times New Roman" w:cs="Times New Roman"/>
+          <w:sz w:val="24"/>
+        </w:rPr>
+        <w:t>Fefresh</w:t>
+      </w:r>
+      <w:proofErr w:type="spellEnd"/>
+      <w:r>
+        <w:rPr>
+          <w:rFonts w:ascii="Times New Roman" w:hAnsi="Times New Roman" w:cs="Times New Roman"/>
+          <w:sz w:val="24"/>
+        </w:rPr>
+        <w:t xml:space="preserve"> metódusát. Ez egy túlterhelt metódus, így amikor új kvízt akarunk megadni, akkor paraméterek nélkül meghívva kiüríthetjük vele a beviteli mezőket, de ha már meglévő kvízt akarunk módosítani, akkor paraméterként az azt reprezentáló </w:t>
+      </w:r>
+      <w:proofErr w:type="spellStart"/>
+      <w:r>
+        <w:rPr>
+          <w:rFonts w:ascii="Times New Roman" w:hAnsi="Times New Roman" w:cs="Times New Roman"/>
+          <w:sz w:val="24"/>
+        </w:rPr>
+        <w:t>QuizData</w:t>
+      </w:r>
+      <w:proofErr w:type="spellEnd"/>
+      <w:r>
+        <w:rPr>
+          <w:rFonts w:ascii="Times New Roman" w:hAnsi="Times New Roman" w:cs="Times New Roman"/>
+          <w:sz w:val="24"/>
+        </w:rPr>
+        <w:t xml:space="preserve"> megadásával beírja annak adatait a beviteli mezőkbe, hogy azokat csak javítani, módosítani kelljen</w:t>
+      </w:r>
+      <w:r>
+        <w:rPr>
+          <w:rFonts w:ascii="Times New Roman" w:hAnsi="Times New Roman" w:cs="Times New Roman"/>
+          <w:sz w:val="24"/>
+        </w:rPr>
+        <w:t xml:space="preserve"> újra begépelés helyett</w:t>
+      </w:r>
+      <w:r>
+        <w:rPr>
+          <w:rFonts w:ascii="Times New Roman" w:hAnsi="Times New Roman" w:cs="Times New Roman"/>
+          <w:sz w:val="24"/>
+        </w:rPr>
+        <w:t>.</w:t>
+      </w:r>
+    </w:p>
+    <w:p>
+      <w:pPr>
+        <w:rPr>
+          <w:rFonts w:ascii="Times New Roman" w:hAnsi="Times New Roman" w:cs="Times New Roman"/>
+          <w:sz w:val="24"/>
+        </w:rPr>
+      </w:pPr>
+    </w:p>
+    <w:p>
+      <w:pPr>
+        <w:pStyle w:val="Cmsor1"/>
+        <w:rPr>
+          <w:rFonts w:ascii="Times New Roman" w:hAnsi="Times New Roman" w:cs="Times New Roman"/>
+          <w:sz w:val="28"/>
+        </w:rPr>
+      </w:pPr>
+      <w:r>
+        <w:rPr>
+          <w:rFonts w:ascii="Times New Roman" w:hAnsi="Times New Roman" w:cs="Times New Roman"/>
+          <w:sz w:val="28"/>
+        </w:rPr>
+        <w:t>2.</w:t>
+      </w:r>
+      <w:r>
+        <w:rPr>
+          <w:rFonts w:ascii="Times New Roman" w:hAnsi="Times New Roman" w:cs="Times New Roman"/>
+          <w:sz w:val="28"/>
+        </w:rPr>
+        <w:t>4</w:t>
+      </w:r>
+      <w:r>
+        <w:rPr>
+          <w:rFonts w:ascii="Times New Roman" w:hAnsi="Times New Roman" w:cs="Times New Roman"/>
+          <w:sz w:val="28"/>
+        </w:rPr>
+        <w:t xml:space="preserve"> </w:t>
+      </w:r>
+      <w:r>
+        <w:rPr>
+          <w:rFonts w:ascii="Times New Roman" w:hAnsi="Times New Roman" w:cs="Times New Roman"/>
+          <w:sz w:val="28"/>
+        </w:rPr>
+        <w:t>Játékelemek</w:t>
+      </w:r>
+    </w:p>
+    <w:p>
+      <w:pPr>
+        <w:pStyle w:val="Cmsor3"/>
+        <w:rPr>
+          <w:rFonts w:ascii="Times New Roman" w:hAnsi="Times New Roman" w:cs="Times New Roman"/>
+        </w:rPr>
+      </w:pPr>
+      <w:r>
+        <w:rPr>
+          <w:rFonts w:ascii="Times New Roman" w:hAnsi="Times New Roman" w:cs="Times New Roman"/>
+        </w:rPr>
+        <w:t>2.</w:t>
+      </w:r>
+      <w:r>
+        <w:rPr>
+          <w:rFonts w:ascii="Times New Roman" w:hAnsi="Times New Roman" w:cs="Times New Roman"/>
+        </w:rPr>
+        <w:t>4.1</w:t>
+      </w:r>
+      <w:r>
+        <w:rPr>
+          <w:rFonts w:ascii="Times New Roman" w:hAnsi="Times New Roman" w:cs="Times New Roman"/>
+        </w:rPr>
+        <w:t xml:space="preserve"> </w:t>
+      </w:r>
+      <w:r>
+        <w:rPr>
+          <w:rFonts w:ascii="Times New Roman" w:hAnsi="Times New Roman" w:cs="Times New Roman"/>
+        </w:rPr>
+        <w:t>Játékos drón</w:t>
+      </w:r>
+    </w:p>
+    <w:p>
+      <w:pPr>
+        <w:rPr>
+          <w:rFonts w:ascii="Times New Roman" w:hAnsi="Times New Roman" w:cs="Times New Roman"/>
+          <w:sz w:val="24"/>
+        </w:rPr>
+      </w:pPr>
+    </w:p>
+    <w:p>
+      <w:pPr>
+        <w:ind w:firstLine="709"/>
+        <w:rPr>
+          <w:rFonts w:ascii="Times New Roman" w:hAnsi="Times New Roman" w:cs="Times New Roman"/>
+          <w:sz w:val="24"/>
+        </w:rPr>
+      </w:pPr>
+      <w:r>
+        <w:rPr>
+          <w:rFonts w:ascii="Times New Roman" w:hAnsi="Times New Roman" w:cs="Times New Roman"/>
+          <w:sz w:val="24"/>
+        </w:rPr>
+        <w:t>A drón amit a játékos irányít</w:t>
+      </w:r>
+      <w:r>
+        <w:rPr>
+          <w:rFonts w:ascii="Times New Roman" w:hAnsi="Times New Roman" w:cs="Times New Roman"/>
+          <w:sz w:val="24"/>
+        </w:rPr>
+        <w:t xml:space="preserve">, a </w:t>
+      </w:r>
+      <w:proofErr w:type="spellStart"/>
+      <w:r>
+        <w:rPr>
+          <w:rFonts w:ascii="Times New Roman" w:hAnsi="Times New Roman" w:cs="Times New Roman"/>
+          <w:sz w:val="24"/>
+        </w:rPr>
+        <w:t>DroneController</w:t>
+      </w:r>
+      <w:proofErr w:type="spellEnd"/>
+      <w:r>
+        <w:rPr>
+          <w:rFonts w:ascii="Times New Roman" w:hAnsi="Times New Roman" w:cs="Times New Roman"/>
+          <w:sz w:val="24"/>
+        </w:rPr>
+        <w:t xml:space="preserve"> osztályt használja</w:t>
+      </w:r>
+      <w:r>
+        <w:rPr>
+          <w:rFonts w:ascii="Times New Roman" w:hAnsi="Times New Roman" w:cs="Times New Roman"/>
+          <w:sz w:val="24"/>
+        </w:rPr>
+        <w:t xml:space="preserve">. A WASD gombokat használja az irányításra. Ezeknek a gomboknak az állapotából készített Vector2 irányába állítjuk a Rigidbody2D lendületét, és ugyanebbe az irányba forgatjuk a </w:t>
+      </w:r>
+      <w:proofErr w:type="spellStart"/>
+      <w:r>
+        <w:rPr>
+          <w:rFonts w:ascii="Times New Roman" w:hAnsi="Times New Roman" w:cs="Times New Roman"/>
+          <w:sz w:val="24"/>
+        </w:rPr>
+        <w:t>Tansform</w:t>
+      </w:r>
+      <w:proofErr w:type="spellEnd"/>
+      <w:r>
+        <w:rPr>
+          <w:rFonts w:ascii="Times New Roman" w:hAnsi="Times New Roman" w:cs="Times New Roman"/>
+          <w:sz w:val="24"/>
+        </w:rPr>
+        <w:t>-ját. A játékon belüli kattintásokat is ez kezeli.</w:t>
+      </w:r>
+      <w:r>
+        <w:rPr>
+          <w:rFonts w:ascii="Times New Roman" w:hAnsi="Times New Roman" w:cs="Times New Roman"/>
+          <w:sz w:val="24"/>
+        </w:rPr>
+        <w:t xml:space="preserve"> Kattintáskor a kamerából indulva egy Raycast2D-t indítunk az egér irányába, és ha eltalálunk valamit</w:t>
+      </w:r>
+      <w:r>
+        <w:rPr>
+          <w:rFonts w:ascii="Times New Roman" w:hAnsi="Times New Roman" w:cs="Times New Roman"/>
+          <w:sz w:val="24"/>
+        </w:rPr>
+        <w:t xml:space="preserve">, </w:t>
+      </w:r>
+      <w:r>
+        <w:rPr>
+          <w:rFonts w:ascii="Times New Roman" w:hAnsi="Times New Roman" w:cs="Times New Roman"/>
+          <w:sz w:val="24"/>
+        </w:rPr>
+        <w:t xml:space="preserve">ami implementálja az </w:t>
+      </w:r>
+      <w:proofErr w:type="spellStart"/>
+      <w:r>
+        <w:rPr>
+          <w:rFonts w:ascii="Times New Roman" w:hAnsi="Times New Roman" w:cs="Times New Roman"/>
+          <w:sz w:val="24"/>
+        </w:rPr>
+        <w:t>IConnectable</w:t>
+      </w:r>
+      <w:proofErr w:type="spellEnd"/>
+      <w:r>
+        <w:rPr>
+          <w:rFonts w:ascii="Times New Roman" w:hAnsi="Times New Roman" w:cs="Times New Roman"/>
+          <w:sz w:val="24"/>
+        </w:rPr>
+        <w:t xml:space="preserve"> interfészt</w:t>
+      </w:r>
+      <w:r>
+        <w:rPr>
+          <w:rFonts w:ascii="Times New Roman" w:hAnsi="Times New Roman" w:cs="Times New Roman"/>
+          <w:sz w:val="24"/>
+        </w:rPr>
+        <w:t xml:space="preserve">, akkor annak meghívjuk a </w:t>
+      </w:r>
+      <w:proofErr w:type="spellStart"/>
+      <w:r>
+        <w:rPr>
+          <w:rFonts w:ascii="Times New Roman" w:hAnsi="Times New Roman" w:cs="Times New Roman"/>
+          <w:sz w:val="24"/>
+        </w:rPr>
+        <w:t>Click</w:t>
+      </w:r>
+      <w:proofErr w:type="spellEnd"/>
+      <w:r>
+        <w:rPr>
+          <w:rFonts w:ascii="Times New Roman" w:hAnsi="Times New Roman" w:cs="Times New Roman"/>
+          <w:sz w:val="24"/>
+        </w:rPr>
+        <w:t xml:space="preserve"> metódusát a drónt megadva paraméterként.</w:t>
+      </w:r>
+    </w:p>
+    <w:p>
+      <w:pPr>
+        <w:rPr>
+          <w:rFonts w:ascii="Times New Roman" w:hAnsi="Times New Roman" w:cs="Times New Roman"/>
+          <w:sz w:val="24"/>
+        </w:rPr>
+      </w:pPr>
+    </w:p>
+    <w:p>
+      <w:pPr>
+        <w:pStyle w:val="Cmsor3"/>
+        <w:rPr>
+          <w:rFonts w:ascii="Times New Roman" w:hAnsi="Times New Roman" w:cs="Times New Roman"/>
+        </w:rPr>
+      </w:pPr>
+      <w:r>
+        <w:rPr>
+          <w:rFonts w:ascii="Times New Roman" w:hAnsi="Times New Roman" w:cs="Times New Roman"/>
+        </w:rPr>
+        <w:t>2.</w:t>
+      </w:r>
+      <w:r>
+        <w:rPr>
+          <w:rFonts w:ascii="Times New Roman" w:hAnsi="Times New Roman" w:cs="Times New Roman"/>
+        </w:rPr>
+        <w:t>4.2</w:t>
+      </w:r>
+      <w:r>
+        <w:rPr>
+          <w:rFonts w:ascii="Times New Roman" w:hAnsi="Times New Roman" w:cs="Times New Roman"/>
+        </w:rPr>
+        <w:t xml:space="preserve"> </w:t>
+      </w:r>
+      <w:r>
+        <w:rPr>
+          <w:rFonts w:ascii="Times New Roman" w:hAnsi="Times New Roman" w:cs="Times New Roman"/>
+        </w:rPr>
+        <w:t xml:space="preserve">Energiagócok </w:t>
+      </w:r>
+    </w:p>
+    <w:p>
+      <w:pPr>
+        <w:rPr>
+          <w:rFonts w:ascii="Times New Roman" w:hAnsi="Times New Roman" w:cs="Times New Roman"/>
+          <w:sz w:val="24"/>
+        </w:rPr>
+      </w:pPr>
+    </w:p>
+    <w:p>
+      <w:pPr>
+        <w:ind w:firstLine="709"/>
+        <w:rPr>
+          <w:rFonts w:ascii="Times New Roman" w:hAnsi="Times New Roman" w:cs="Times New Roman"/>
+          <w:sz w:val="24"/>
+        </w:rPr>
+      </w:pPr>
+      <w:r>
+        <w:rPr>
+          <w:rFonts w:ascii="Times New Roman" w:hAnsi="Times New Roman" w:cs="Times New Roman"/>
+          <w:sz w:val="24"/>
+        </w:rPr>
+        <w:t>A játék puzzle része különböző típusú gócokon alapul</w:t>
+      </w:r>
+      <w:r>
+        <w:rPr>
+          <w:rFonts w:ascii="Times New Roman" w:hAnsi="Times New Roman" w:cs="Times New Roman"/>
+          <w:sz w:val="24"/>
+        </w:rPr>
+        <w:t xml:space="preserve">, amiket </w:t>
+      </w:r>
+      <w:proofErr w:type="spellStart"/>
+      <w:r>
+        <w:rPr>
+          <w:rFonts w:ascii="Times New Roman" w:hAnsi="Times New Roman" w:cs="Times New Roman"/>
+          <w:sz w:val="24"/>
+        </w:rPr>
+        <w:t>PowerConnection</w:t>
+      </w:r>
+      <w:proofErr w:type="spellEnd"/>
+      <w:r>
+        <w:rPr>
+          <w:rFonts w:ascii="Times New Roman" w:hAnsi="Times New Roman" w:cs="Times New Roman"/>
+          <w:sz w:val="24"/>
+        </w:rPr>
+        <w:t xml:space="preserve"> osztályt használó játékelemek kapcsolnak össze</w:t>
+      </w:r>
+      <w:r>
+        <w:rPr>
+          <w:rFonts w:ascii="Times New Roman" w:hAnsi="Times New Roman" w:cs="Times New Roman"/>
+          <w:sz w:val="24"/>
+        </w:rPr>
+        <w:t>. A cél az, hogy a háromszög alakú forrásból kiindulva áramot juttassunk a kör alakú célba.</w:t>
+      </w:r>
+    </w:p>
+    <w:p>
+      <w:pPr>
+        <w:rPr>
+          <w:rFonts w:ascii="Times New Roman" w:hAnsi="Times New Roman" w:cs="Times New Roman"/>
+          <w:sz w:val="24"/>
+        </w:rPr>
+      </w:pPr>
+    </w:p>
+    <w:p>
+      <w:pPr>
+        <w:pStyle w:val="Cmsor3"/>
+        <w:rPr>
+          <w:rFonts w:ascii="Times New Roman" w:hAnsi="Times New Roman" w:cs="Times New Roman"/>
+        </w:rPr>
+      </w:pPr>
+      <w:r>
+        <w:rPr>
+          <w:rFonts w:ascii="Times New Roman" w:hAnsi="Times New Roman" w:cs="Times New Roman"/>
+        </w:rPr>
+        <w:t>2.4.2.1 Forgatható gócok</w:t>
+      </w:r>
+    </w:p>
+    <w:p>
+      <w:pPr>
+        <w:rPr>
+          <w:rFonts w:ascii="Times New Roman" w:hAnsi="Times New Roman" w:cs="Times New Roman"/>
+          <w:sz w:val="24"/>
+        </w:rPr>
+      </w:pPr>
+    </w:p>
+    <w:p>
+      <w:pPr>
+        <w:ind w:firstLine="709"/>
+        <w:rPr>
+          <w:rFonts w:ascii="Times New Roman" w:hAnsi="Times New Roman" w:cs="Times New Roman"/>
+          <w:sz w:val="24"/>
+        </w:rPr>
+      </w:pPr>
+      <w:r>
+        <w:rPr>
+          <w:rFonts w:ascii="Times New Roman" w:hAnsi="Times New Roman" w:cs="Times New Roman"/>
+          <w:sz w:val="24"/>
+        </w:rPr>
+        <w:t xml:space="preserve">Vannak I, L, </w:t>
+      </w:r>
+      <w:r>
+        <w:rPr>
+          <w:rFonts w:ascii="Times New Roman" w:hAnsi="Times New Roman" w:cs="Times New Roman"/>
+          <w:sz w:val="24"/>
+        </w:rPr>
+        <w:t xml:space="preserve">és T alakú gócok, amiket a játékos kattintással forgathat, kivéve, ha nem forgathatók (sötét zöldes szín), vagy egy blokkoló miatt le vannak zárva (piros szín). </w:t>
+      </w:r>
+      <w:r>
+        <w:rPr>
+          <w:rFonts w:ascii="Times New Roman" w:hAnsi="Times New Roman" w:cs="Times New Roman"/>
+          <w:sz w:val="24"/>
+        </w:rPr>
+        <w:t xml:space="preserve">A forgatásért a </w:t>
+      </w:r>
+      <w:proofErr w:type="spellStart"/>
+      <w:r>
+        <w:rPr>
+          <w:rFonts w:ascii="Times New Roman" w:hAnsi="Times New Roman" w:cs="Times New Roman"/>
+          <w:sz w:val="24"/>
+        </w:rPr>
+        <w:t>Turn</w:t>
+      </w:r>
+      <w:proofErr w:type="spellEnd"/>
+      <w:r>
+        <w:rPr>
+          <w:rFonts w:ascii="Times New Roman" w:hAnsi="Times New Roman" w:cs="Times New Roman"/>
+          <w:sz w:val="24"/>
+        </w:rPr>
+        <w:t xml:space="preserve"> metódus felelős. </w:t>
+      </w:r>
+      <w:r>
+        <w:rPr>
+          <w:rFonts w:ascii="Times New Roman" w:hAnsi="Times New Roman" w:cs="Times New Roman"/>
+          <w:sz w:val="24"/>
+        </w:rPr>
+        <w:t xml:space="preserve">A lezárt gócokat az azokhoz csatlakozó blokkoló </w:t>
+      </w:r>
+      <w:r>
+        <w:rPr>
+          <w:rFonts w:ascii="Times New Roman" w:hAnsi="Times New Roman" w:cs="Times New Roman"/>
+          <w:sz w:val="24"/>
+        </w:rPr>
+        <w:lastRenderedPageBreak/>
+        <w:t xml:space="preserve">feloldásával tehetjük elérhetővé. A forgatható és logikai gócok a </w:t>
+      </w:r>
+      <w:proofErr w:type="spellStart"/>
+      <w:r>
+        <w:rPr>
+          <w:rFonts w:ascii="Times New Roman" w:hAnsi="Times New Roman" w:cs="Times New Roman"/>
+          <w:sz w:val="24"/>
+        </w:rPr>
+        <w:t>PowerNode</w:t>
+      </w:r>
+      <w:proofErr w:type="spellEnd"/>
+      <w:r>
+        <w:rPr>
+          <w:rFonts w:ascii="Times New Roman" w:hAnsi="Times New Roman" w:cs="Times New Roman"/>
+          <w:sz w:val="24"/>
+        </w:rPr>
+        <w:t xml:space="preserve"> osztályt használják.</w:t>
+      </w:r>
+    </w:p>
+    <w:p>
+      <w:pPr>
+        <w:rPr>
+          <w:rFonts w:ascii="Times New Roman" w:hAnsi="Times New Roman" w:cs="Times New Roman"/>
+          <w:sz w:val="24"/>
+        </w:rPr>
+      </w:pPr>
+    </w:p>
+    <w:p>
+      <w:pPr>
+        <w:pStyle w:val="Cmsor3"/>
+        <w:rPr>
+          <w:rFonts w:ascii="Times New Roman" w:hAnsi="Times New Roman" w:cs="Times New Roman"/>
+        </w:rPr>
+      </w:pPr>
+      <w:r>
+        <w:rPr>
+          <w:rFonts w:ascii="Times New Roman" w:hAnsi="Times New Roman" w:cs="Times New Roman"/>
+        </w:rPr>
+        <w:t>2.4.2.</w:t>
+      </w:r>
+      <w:r>
+        <w:rPr>
+          <w:rFonts w:ascii="Times New Roman" w:hAnsi="Times New Roman" w:cs="Times New Roman"/>
+        </w:rPr>
+        <w:t>2</w:t>
+      </w:r>
+      <w:r>
+        <w:rPr>
+          <w:rFonts w:ascii="Times New Roman" w:hAnsi="Times New Roman" w:cs="Times New Roman"/>
+        </w:rPr>
+        <w:t xml:space="preserve"> </w:t>
+      </w:r>
+      <w:r>
+        <w:rPr>
+          <w:rFonts w:ascii="Times New Roman" w:hAnsi="Times New Roman" w:cs="Times New Roman"/>
+        </w:rPr>
+        <w:t>Logikai</w:t>
+      </w:r>
+      <w:r>
+        <w:rPr>
+          <w:rFonts w:ascii="Times New Roman" w:hAnsi="Times New Roman" w:cs="Times New Roman"/>
+        </w:rPr>
+        <w:t xml:space="preserve"> gócok</w:t>
+      </w:r>
+    </w:p>
+    <w:p>
+      <w:pPr>
+        <w:rPr>
+          <w:rFonts w:ascii="Times New Roman" w:hAnsi="Times New Roman" w:cs="Times New Roman"/>
+          <w:sz w:val="24"/>
+        </w:rPr>
+      </w:pPr>
+    </w:p>
+    <w:p>
+      <w:pPr>
+        <w:ind w:firstLine="709"/>
+        <w:rPr>
+          <w:rFonts w:ascii="Times New Roman" w:hAnsi="Times New Roman" w:cs="Times New Roman"/>
+          <w:sz w:val="24"/>
+        </w:rPr>
+      </w:pPr>
+      <w:r>
+        <w:rPr>
+          <w:rFonts w:ascii="Times New Roman" w:hAnsi="Times New Roman" w:cs="Times New Roman"/>
+          <w:sz w:val="24"/>
+        </w:rPr>
+        <w:t>Fajták: NOT, AND, OR, NAND, NOR, XOR, XNOR</w:t>
+      </w:r>
+      <w:r>
+        <w:rPr>
+          <w:rFonts w:ascii="Times New Roman" w:hAnsi="Times New Roman" w:cs="Times New Roman"/>
+          <w:sz w:val="24"/>
+        </w:rPr>
+        <w:t xml:space="preserve">. </w:t>
+      </w:r>
+      <w:r>
+        <w:rPr>
+          <w:rFonts w:ascii="Times New Roman" w:hAnsi="Times New Roman" w:cs="Times New Roman"/>
+          <w:sz w:val="24"/>
+        </w:rPr>
+        <w:t>Ezek a gócok akkor lesznek aktívak, amikor a bemeneteik állapotán végzett logikai operáció igaz.</w:t>
+      </w:r>
+    </w:p>
+    <w:p>
+      <w:pPr>
+        <w:rPr>
+          <w:rFonts w:ascii="Times New Roman" w:hAnsi="Times New Roman" w:cs="Times New Roman"/>
+          <w:sz w:val="24"/>
+        </w:rPr>
+      </w:pPr>
+    </w:p>
+    <w:p>
+      <w:pPr>
+        <w:pStyle w:val="Cmsor3"/>
+        <w:rPr>
+          <w:rFonts w:ascii="Times New Roman" w:hAnsi="Times New Roman" w:cs="Times New Roman"/>
+        </w:rPr>
+      </w:pPr>
+      <w:r>
+        <w:rPr>
+          <w:rFonts w:ascii="Times New Roman" w:hAnsi="Times New Roman" w:cs="Times New Roman"/>
+        </w:rPr>
+        <w:t>2.4.2.</w:t>
+      </w:r>
+      <w:r>
+        <w:rPr>
+          <w:rFonts w:ascii="Times New Roman" w:hAnsi="Times New Roman" w:cs="Times New Roman"/>
+        </w:rPr>
+        <w:t>3</w:t>
+      </w:r>
+      <w:r>
+        <w:rPr>
+          <w:rFonts w:ascii="Times New Roman" w:hAnsi="Times New Roman" w:cs="Times New Roman"/>
+        </w:rPr>
+        <w:t xml:space="preserve"> </w:t>
+      </w:r>
+      <w:r>
+        <w:rPr>
+          <w:rFonts w:ascii="Times New Roman" w:hAnsi="Times New Roman" w:cs="Times New Roman"/>
+        </w:rPr>
+        <w:t>Blokkoló</w:t>
+      </w:r>
+      <w:r>
+        <w:rPr>
+          <w:rFonts w:ascii="Times New Roman" w:hAnsi="Times New Roman" w:cs="Times New Roman"/>
+        </w:rPr>
+        <w:t xml:space="preserve"> gócok</w:t>
+      </w:r>
+    </w:p>
+    <w:p>
+      <w:pPr>
+        <w:rPr>
+          <w:rFonts w:ascii="Times New Roman" w:hAnsi="Times New Roman" w:cs="Times New Roman"/>
+          <w:sz w:val="24"/>
+        </w:rPr>
+      </w:pPr>
+    </w:p>
+    <w:p>
+      <w:pPr>
+        <w:rPr>
+          <w:rFonts w:ascii="Times New Roman" w:hAnsi="Times New Roman" w:cs="Times New Roman"/>
+          <w:sz w:val="24"/>
+        </w:rPr>
+      </w:pPr>
+      <w:r>
+        <w:rPr>
+          <w:rFonts w:ascii="Times New Roman" w:hAnsi="Times New Roman" w:cs="Times New Roman"/>
+          <w:sz w:val="24"/>
+        </w:rPr>
+        <w:tab/>
+        <w:t>Feloldásukhoz először áramot kell vezetni beléjük, majd megfelelő távolságból rákattintás után meg kell válaszolni egy kvízt</w:t>
+      </w:r>
+      <w:r>
+        <w:rPr>
+          <w:rFonts w:ascii="Times New Roman" w:hAnsi="Times New Roman" w:cs="Times New Roman"/>
+          <w:sz w:val="24"/>
+        </w:rPr>
+        <w:t xml:space="preserve">. Ha túl messze vagyunk, akkor ez a góc is piros. </w:t>
+      </w:r>
+      <w:r>
+        <w:rPr>
+          <w:rFonts w:ascii="Times New Roman" w:hAnsi="Times New Roman" w:cs="Times New Roman"/>
+          <w:sz w:val="24"/>
+        </w:rPr>
+        <w:t>A kvíz sikeres megválaszolása után a blokkoló és az általa blokkolt góc feloldódik.</w:t>
+      </w:r>
+      <w:r>
+        <w:rPr>
+          <w:rFonts w:ascii="Times New Roman" w:hAnsi="Times New Roman" w:cs="Times New Roman"/>
+          <w:sz w:val="24"/>
+        </w:rPr>
+        <w:t xml:space="preserve"> </w:t>
+      </w:r>
+      <w:r>
+        <w:rPr>
+          <w:rFonts w:ascii="Times New Roman" w:hAnsi="Times New Roman" w:cs="Times New Roman"/>
+          <w:sz w:val="24"/>
+        </w:rPr>
+        <w:t xml:space="preserve">A blokkolók a </w:t>
+      </w:r>
+      <w:proofErr w:type="spellStart"/>
+      <w:r>
+        <w:rPr>
+          <w:rFonts w:ascii="Times New Roman" w:hAnsi="Times New Roman" w:cs="Times New Roman"/>
+          <w:sz w:val="24"/>
+        </w:rPr>
+        <w:t>NodeBlocker</w:t>
+      </w:r>
+      <w:proofErr w:type="spellEnd"/>
+      <w:r>
+        <w:rPr>
+          <w:rFonts w:ascii="Times New Roman" w:hAnsi="Times New Roman" w:cs="Times New Roman"/>
+          <w:sz w:val="24"/>
+        </w:rPr>
+        <w:t xml:space="preserve"> osztályt használják.</w:t>
+      </w:r>
+    </w:p>
+    <w:p>
+      <w:pPr>
+        <w:rPr>
+          <w:rFonts w:ascii="Times New Roman" w:hAnsi="Times New Roman" w:cs="Times New Roman"/>
+          <w:sz w:val="24"/>
+        </w:rPr>
+      </w:pPr>
+    </w:p>
+    <w:p>
+      <w:pPr>
+        <w:pStyle w:val="Cmsor3"/>
+        <w:rPr>
+          <w:rFonts w:ascii="Times New Roman" w:hAnsi="Times New Roman" w:cs="Times New Roman"/>
+        </w:rPr>
+      </w:pPr>
+      <w:r>
+        <w:rPr>
+          <w:rFonts w:ascii="Times New Roman" w:hAnsi="Times New Roman" w:cs="Times New Roman"/>
+        </w:rPr>
+        <w:t>2.4.2.</w:t>
+      </w:r>
+      <w:r>
+        <w:rPr>
+          <w:rFonts w:ascii="Times New Roman" w:hAnsi="Times New Roman" w:cs="Times New Roman"/>
+        </w:rPr>
+        <w:t>4</w:t>
+      </w:r>
+      <w:r>
+        <w:rPr>
+          <w:rFonts w:ascii="Times New Roman" w:hAnsi="Times New Roman" w:cs="Times New Roman"/>
+        </w:rPr>
+        <w:t xml:space="preserve"> </w:t>
+      </w:r>
+      <w:r>
+        <w:rPr>
+          <w:rFonts w:ascii="Times New Roman" w:hAnsi="Times New Roman" w:cs="Times New Roman"/>
+        </w:rPr>
+        <w:t>Cél góc</w:t>
+      </w:r>
+    </w:p>
+    <w:p>
+      <w:pPr>
+        <w:rPr>
+          <w:rFonts w:ascii="Times New Roman" w:hAnsi="Times New Roman" w:cs="Times New Roman"/>
+          <w:sz w:val="24"/>
+        </w:rPr>
+      </w:pPr>
+    </w:p>
+    <w:p>
+      <w:pPr>
+        <w:rPr>
+          <w:rFonts w:ascii="Times New Roman" w:hAnsi="Times New Roman" w:cs="Times New Roman"/>
+          <w:sz w:val="24"/>
+        </w:rPr>
+      </w:pPr>
+      <w:r>
+        <w:rPr>
+          <w:rFonts w:ascii="Times New Roman" w:hAnsi="Times New Roman" w:cs="Times New Roman"/>
+          <w:sz w:val="24"/>
+        </w:rPr>
+        <w:tab/>
+        <w:t xml:space="preserve">A cél góc árammal való ellátásával teljesíthető a szint. Ilyenkor megáll a játék és megjelennek a felhasználó eredményei. Ugyanekkor a következő szint </w:t>
+      </w:r>
+      <w:bookmarkStart w:id="26" w:name="_GoBack"/>
       <w:bookmarkEnd w:id="26"/>
-    </w:p>
-    <w:p>
-      <w:pPr>
-        <w:rPr>
-          <w:rFonts w:ascii="Times New Roman" w:hAnsi="Times New Roman" w:cs="Times New Roman"/>
-          <w:sz w:val="24"/>
-        </w:rPr>
-      </w:pPr>
-    </w:p>
-    <w:p>
-      <w:pPr>
-        <w:rPr>
-          <w:rFonts w:ascii="Times New Roman" w:hAnsi="Times New Roman" w:cs="Times New Roman"/>
-          <w:sz w:val="24"/>
-        </w:rPr>
-      </w:pPr>
-      <w:r>
-        <w:rPr>
-          <w:rFonts w:ascii="Times New Roman" w:hAnsi="Times New Roman" w:cs="Times New Roman"/>
-          <w:sz w:val="24"/>
-        </w:rPr>
-        <w:t xml:space="preserve">Ezekért a funkciókért is a </w:t>
-      </w:r>
-      <w:proofErr w:type="spellStart"/>
-      <w:r>
-        <w:rPr>
-          <w:rFonts w:ascii="Times New Roman" w:hAnsi="Times New Roman" w:cs="Times New Roman"/>
-          <w:sz w:val="24"/>
-        </w:rPr>
-        <w:t>DynamicListManager</w:t>
-      </w:r>
-      <w:proofErr w:type="spellEnd"/>
-      <w:r>
-        <w:rPr>
-          <w:rFonts w:ascii="Times New Roman" w:hAnsi="Times New Roman" w:cs="Times New Roman"/>
-          <w:sz w:val="24"/>
-        </w:rPr>
-        <w:t xml:space="preserve"> felel. A rekordokat a </w:t>
-      </w:r>
-      <w:proofErr w:type="spellStart"/>
-      <w:r>
-        <w:rPr>
-          <w:rFonts w:ascii="Times New Roman" w:hAnsi="Times New Roman" w:cs="Times New Roman"/>
-          <w:sz w:val="24"/>
-        </w:rPr>
-        <w:t>DatabaseManager</w:t>
-      </w:r>
-      <w:proofErr w:type="spellEnd"/>
-      <w:r>
-        <w:rPr>
-          <w:rFonts w:ascii="Times New Roman" w:hAnsi="Times New Roman" w:cs="Times New Roman"/>
-          <w:sz w:val="24"/>
-        </w:rPr>
-        <w:t xml:space="preserve"> </w:t>
-      </w:r>
-      <w:proofErr w:type="spellStart"/>
-      <w:r>
-        <w:rPr>
-          <w:rFonts w:ascii="Times New Roman" w:hAnsi="Times New Roman" w:cs="Times New Roman"/>
-          <w:sz w:val="24"/>
-        </w:rPr>
-        <w:t>GetUser</w:t>
-      </w:r>
-      <w:r>
-        <w:rPr>
-          <w:rFonts w:ascii="Times New Roman" w:hAnsi="Times New Roman" w:cs="Times New Roman"/>
-          <w:sz w:val="24"/>
-        </w:rPr>
-        <w:t>Quizes</w:t>
-      </w:r>
-      <w:proofErr w:type="spellEnd"/>
-      <w:r>
-        <w:rPr>
-          <w:rFonts w:ascii="Times New Roman" w:hAnsi="Times New Roman" w:cs="Times New Roman"/>
-          <w:sz w:val="24"/>
-        </w:rPr>
-        <w:t xml:space="preserve"> metódussal kéri le, majd ezeket kilistázza.</w:t>
-      </w:r>
-      <w:r>
-        <w:rPr>
-          <w:rFonts w:ascii="Times New Roman" w:hAnsi="Times New Roman" w:cs="Times New Roman"/>
-          <w:sz w:val="24"/>
-        </w:rPr>
-        <w:t xml:space="preserve"> Rekordok törlésére a </w:t>
-      </w:r>
-      <w:proofErr w:type="spellStart"/>
-      <w:r>
-        <w:rPr>
-          <w:rFonts w:ascii="Times New Roman" w:hAnsi="Times New Roman" w:cs="Times New Roman"/>
-          <w:sz w:val="24"/>
-        </w:rPr>
-        <w:t>DeleteQuiz</w:t>
-      </w:r>
-      <w:proofErr w:type="spellEnd"/>
-      <w:r>
-        <w:rPr>
-          <w:rFonts w:ascii="Times New Roman" w:hAnsi="Times New Roman" w:cs="Times New Roman"/>
-          <w:sz w:val="24"/>
-        </w:rPr>
-        <w:t xml:space="preserve"> metódus szolgál. </w:t>
-      </w:r>
-    </w:p>
-    <w:p>
-      <w:pPr>
-        <w:rPr>
-          <w:rFonts w:ascii="Times New Roman" w:hAnsi="Times New Roman" w:cs="Times New Roman"/>
-          <w:sz w:val="24"/>
-        </w:rPr>
-      </w:pPr>
-      <w:r>
-        <w:rPr>
-          <w:rFonts w:ascii="Times New Roman" w:hAnsi="Times New Roman" w:cs="Times New Roman"/>
-          <w:sz w:val="24"/>
-        </w:rPr>
-        <w:t xml:space="preserve">A rekordok bővítésekor vagy módosításakor a </w:t>
-      </w:r>
-      <w:proofErr w:type="spellStart"/>
-      <w:r>
-        <w:rPr>
-          <w:rFonts w:ascii="Times New Roman" w:hAnsi="Times New Roman" w:cs="Times New Roman"/>
-          <w:sz w:val="24"/>
-        </w:rPr>
-        <w:t>RecordAdder</w:t>
-      </w:r>
-      <w:proofErr w:type="spellEnd"/>
-      <w:r>
-        <w:rPr>
-          <w:rFonts w:ascii="Times New Roman" w:hAnsi="Times New Roman" w:cs="Times New Roman"/>
-          <w:sz w:val="24"/>
-        </w:rPr>
-        <w:t xml:space="preserve"> osztályt használjuk. Ennek az osztálynak is külön felülete van amit kezelhet. </w:t>
-      </w:r>
-      <w:r>
-        <w:rPr>
-          <w:rFonts w:ascii="Times New Roman" w:hAnsi="Times New Roman" w:cs="Times New Roman"/>
-          <w:sz w:val="24"/>
-        </w:rPr>
-        <w:t xml:space="preserve">A </w:t>
-      </w:r>
-      <w:r>
-        <w:rPr>
-          <w:rFonts w:ascii="Times New Roman" w:hAnsi="Times New Roman" w:cs="Times New Roman"/>
-          <w:sz w:val="24"/>
-        </w:rPr>
-        <w:t>felület a megnyitásakor</w:t>
-      </w:r>
-      <w:r>
-        <w:rPr>
-          <w:rFonts w:ascii="Times New Roman" w:hAnsi="Times New Roman" w:cs="Times New Roman"/>
-          <w:sz w:val="24"/>
-        </w:rPr>
-        <w:t xml:space="preserve"> a </w:t>
-      </w:r>
-      <w:proofErr w:type="spellStart"/>
-      <w:r>
-        <w:rPr>
-          <w:rFonts w:ascii="Times New Roman" w:hAnsi="Times New Roman" w:cs="Times New Roman"/>
-          <w:sz w:val="24"/>
-        </w:rPr>
-        <w:t>DynamicListManager</w:t>
-      </w:r>
-      <w:proofErr w:type="spellEnd"/>
-      <w:r>
-        <w:rPr>
-          <w:rFonts w:ascii="Times New Roman" w:hAnsi="Times New Roman" w:cs="Times New Roman"/>
-          <w:sz w:val="24"/>
-        </w:rPr>
-        <w:t xml:space="preserve"> meghívja a </w:t>
-      </w:r>
-      <w:proofErr w:type="spellStart"/>
-      <w:r>
-        <w:rPr>
-          <w:rFonts w:ascii="Times New Roman" w:hAnsi="Times New Roman" w:cs="Times New Roman"/>
-          <w:sz w:val="24"/>
-        </w:rPr>
-        <w:t>RecordAdder</w:t>
-      </w:r>
-      <w:proofErr w:type="spellEnd"/>
-      <w:r>
-        <w:rPr>
-          <w:rFonts w:ascii="Times New Roman" w:hAnsi="Times New Roman" w:cs="Times New Roman"/>
-          <w:sz w:val="24"/>
-        </w:rPr>
-        <w:t xml:space="preserve"> </w:t>
-      </w:r>
-      <w:proofErr w:type="spellStart"/>
-      <w:r>
-        <w:rPr>
-          <w:rFonts w:ascii="Times New Roman" w:hAnsi="Times New Roman" w:cs="Times New Roman"/>
-          <w:sz w:val="24"/>
-        </w:rPr>
-        <w:t>Fefresh</w:t>
-      </w:r>
-      <w:proofErr w:type="spellEnd"/>
-      <w:r>
-        <w:rPr>
-          <w:rFonts w:ascii="Times New Roman" w:hAnsi="Times New Roman" w:cs="Times New Roman"/>
-          <w:sz w:val="24"/>
-        </w:rPr>
-        <w:t xml:space="preserve"> metódusát. Ez egy túlterhelt metódus, így amikor új kvízt akarunk megadni, akkor paraméterek nélkül meghívva kiüríthetjük vele a beviteli mezőket, de ha már meglévő kvízt akarunk módosítani, akkor paraméterként az azt reprezentáló </w:t>
-      </w:r>
-      <w:proofErr w:type="spellStart"/>
-      <w:r>
-        <w:rPr>
-          <w:rFonts w:ascii="Times New Roman" w:hAnsi="Times New Roman" w:cs="Times New Roman"/>
-          <w:sz w:val="24"/>
-        </w:rPr>
-        <w:t>QuizData</w:t>
-      </w:r>
-      <w:proofErr w:type="spellEnd"/>
-      <w:r>
-        <w:rPr>
-          <w:rFonts w:ascii="Times New Roman" w:hAnsi="Times New Roman" w:cs="Times New Roman"/>
-          <w:sz w:val="24"/>
-        </w:rPr>
-        <w:t xml:space="preserve"> megadásával beírja annak adatait a beviteli mezőkbe, hogy azokat csak javítani, módosítani kelljen</w:t>
-      </w:r>
-      <w:r>
-        <w:rPr>
-          <w:rFonts w:ascii="Times New Roman" w:hAnsi="Times New Roman" w:cs="Times New Roman"/>
-          <w:sz w:val="24"/>
-        </w:rPr>
-        <w:t xml:space="preserve"> újra begépelés helyett</w:t>
-      </w:r>
-      <w:r>
-        <w:rPr>
-          <w:rFonts w:ascii="Times New Roman" w:hAnsi="Times New Roman" w:cs="Times New Roman"/>
-          <w:sz w:val="24"/>
-        </w:rPr>
-        <w:t>.</w:t>
-      </w:r>
     </w:p>
     <w:p>
       <w:pPr>
@@ -7126,7 +7881,7 @@
 </file>
 
 <file path=customXml/itemProps1.xml><?xml version="1.0" encoding="utf-8"?>
-<ds:datastoreItem xmlns:ds="http://schemas.openxmlformats.org/officeDocument/2006/customXml" ds:itemID="{D89428F4-047E-47BF-9605-D62CAE4B1B74}">
+<ds:datastoreItem xmlns:ds="http://schemas.openxmlformats.org/officeDocument/2006/customXml" ds:itemID="{E5F1CF26-CB17-4850-9F45-2727B77F50ED}">
   <ds:schemaRefs>
     <ds:schemaRef ds:uri="http://schemas.openxmlformats.org/officeDocument/2006/bibliography"/>
   </ds:schemaRefs>

</xml_diff>

<commit_message>
Fixed some UI anchors and added a layermask to the click raycast
</commit_message>
<xml_diff>
--- a/Varga András Bendegúz Záródolgozat.docx
+++ b/Varga András Bendegúz Záródolgozat.docx
@@ -3556,7 +3556,21 @@
           <w:rFonts w:ascii="Times New Roman" w:hAnsi="Times New Roman" w:cs="Times New Roman"/>
           <w:sz w:val="24"/>
         </w:rPr>
-        <w:t>és egy interaktív játékprogram könnyebben megtartja az emberek figyelmét mint például egy weboldal</w:t>
+        <w:t>és egy interaktív játékprogram könnyebben megtartja az emberek figyelmét</w:t>
+      </w:r>
+      <w:r>
+        <w:rPr>
+          <w:rFonts w:ascii="Times New Roman" w:hAnsi="Times New Roman" w:cs="Times New Roman"/>
+          <w:sz w:val="24"/>
+        </w:rPr>
+        <w:t>,</w:t>
+      </w:r>
+      <w:r>
+        <w:rPr>
+          <w:rFonts w:ascii="Times New Roman" w:hAnsi="Times New Roman" w:cs="Times New Roman"/>
+          <w:sz w:val="24"/>
+        </w:rPr>
+        <w:t xml:space="preserve"> mint például egy weboldal</w:t>
       </w:r>
       <w:r>
         <w:rPr>
@@ -3670,7 +3684,21 @@
           <w:rFonts w:ascii="Times New Roman" w:hAnsi="Times New Roman" w:cs="Times New Roman"/>
           <w:sz w:val="24"/>
         </w:rPr>
-        <w:t xml:space="preserve">A program C# nyelven írtam, hiszen a </w:t>
+        <w:t>A program</w:t>
+      </w:r>
+      <w:r>
+        <w:rPr>
+          <w:rFonts w:ascii="Times New Roman" w:hAnsi="Times New Roman" w:cs="Times New Roman"/>
+          <w:sz w:val="24"/>
+        </w:rPr>
+        <w:t>ot</w:t>
+      </w:r>
+      <w:r>
+        <w:rPr>
+          <w:rFonts w:ascii="Times New Roman" w:hAnsi="Times New Roman" w:cs="Times New Roman"/>
+          <w:sz w:val="24"/>
+        </w:rPr>
+        <w:t xml:space="preserve"> C# nyelven írtam, hiszen a </w:t>
       </w:r>
       <w:proofErr w:type="spellStart"/>
       <w:r>
@@ -3693,7 +3721,21 @@
           <w:rFonts w:ascii="Times New Roman" w:hAnsi="Times New Roman" w:cs="Times New Roman"/>
           <w:sz w:val="24"/>
         </w:rPr>
-        <w:t xml:space="preserve">, mivel széleskörűen támogatott, objektum orientált és sok hasznos alapkönyvtárral rendelkezik. Mindezek mellett egy könnyű nyelv, nem olyan gépközeli mint például a C++, a program futásával kapcsolatos dolgokat kezeli helyettünk, de </w:t>
+        <w:t>, mivel széleskörűen támogatott, objektum orientált és sok hasznos alapkönyvtárral rendelkezik. Mindezek mellett egy könnyű nyelv, nem olyan gépközeli</w:t>
+      </w:r>
+      <w:r>
+        <w:rPr>
+          <w:rFonts w:ascii="Times New Roman" w:hAnsi="Times New Roman" w:cs="Times New Roman"/>
+          <w:sz w:val="24"/>
+        </w:rPr>
+        <w:t>,</w:t>
+      </w:r>
+      <w:r>
+        <w:rPr>
+          <w:rFonts w:ascii="Times New Roman" w:hAnsi="Times New Roman" w:cs="Times New Roman"/>
+          <w:sz w:val="24"/>
+        </w:rPr>
+        <w:t xml:space="preserve"> mint például a C++, a program futásával kapcsolatos dolgokat kezeli helyettünk, de </w:t>
       </w:r>
       <w:r>
         <w:rPr>
@@ -3738,25 +3780,6 @@
     <w:p>
       <w:pPr>
         <w:spacing w:line="360" w:lineRule="auto"/>
-        <w:ind w:firstLine="709"/>
-        <w:rPr>
-          <w:rFonts w:ascii="Times New Roman" w:hAnsi="Times New Roman" w:cs="Times New Roman"/>
-        </w:rPr>
-      </w:pPr>
-    </w:p>
-    <w:p>
-      <w:pPr>
-        <w:spacing w:line="360" w:lineRule="auto"/>
-        <w:ind w:firstLine="709"/>
-        <w:rPr>
-          <w:rFonts w:ascii="Times New Roman" w:hAnsi="Times New Roman" w:cs="Times New Roman"/>
-        </w:rPr>
-      </w:pPr>
-    </w:p>
-    <w:p>
-      <w:pPr>
-        <w:spacing w:line="360" w:lineRule="auto"/>
-        <w:ind w:firstLine="709"/>
         <w:rPr>
           <w:rFonts w:ascii="Times New Roman" w:hAnsi="Times New Roman" w:cs="Times New Roman"/>
         </w:rPr>
@@ -4075,7 +4098,7 @@
           <w:sz w:val="24"/>
           <w:szCs w:val="24"/>
         </w:rPr>
-        <w:t xml:space="preserve"> osztály felel. Minden az összes többi osztály</w:t>
+        <w:t xml:space="preserve"> osztály felel. Minden osztály</w:t>
       </w:r>
       <w:r>
         <w:rPr>
@@ -4479,7 +4502,6 @@
           <w:rFonts w:ascii="Times New Roman" w:hAnsi="Times New Roman" w:cs="Times New Roman"/>
           <w:sz w:val="24"/>
         </w:rPr>
-        <w:lastRenderedPageBreak/>
         <w:tab/>
       </w:r>
       <w:r>
@@ -4693,15 +4715,31 @@
           <w:sz w:val="24"/>
           <w:szCs w:val="24"/>
         </w:rPr>
-        <w:t xml:space="preserve">A program az adatbázist és a mentésmappát a felhasználó </w:t>
-      </w:r>
-      <w:proofErr w:type="spellStart"/>
+        <w:t>A program az adatbázist és a mentés</w:t>
+      </w:r>
       <w:r>
         <w:rPr>
           <w:rFonts w:ascii="Times New Roman" w:hAnsi="Times New Roman" w:cs="Times New Roman"/>
           <w:sz w:val="24"/>
           <w:szCs w:val="24"/>
         </w:rPr>
+        <w:t xml:space="preserve"> </w:t>
+      </w:r>
+      <w:r>
+        <w:rPr>
+          <w:rFonts w:ascii="Times New Roman" w:hAnsi="Times New Roman" w:cs="Times New Roman"/>
+          <w:sz w:val="24"/>
+          <w:szCs w:val="24"/>
+        </w:rPr>
+        <w:t xml:space="preserve">mappát a felhasználó </w:t>
+      </w:r>
+      <w:proofErr w:type="spellStart"/>
+      <w:r>
+        <w:rPr>
+          <w:rFonts w:ascii="Times New Roman" w:hAnsi="Times New Roman" w:cs="Times New Roman"/>
+          <w:sz w:val="24"/>
+          <w:szCs w:val="24"/>
+        </w:rPr>
         <w:t>AppData</w:t>
       </w:r>
       <w:proofErr w:type="spellEnd"/>
@@ -4729,7 +4767,23 @@
           <w:sz w:val="24"/>
           <w:szCs w:val="24"/>
         </w:rPr>
-        <w:t xml:space="preserve"> mappán belüli saját magának létrahozott mappájában tárolja. Az összes felhasználó mentéseit ugyanebben a mentés mappában tárolja, és ezeket az adatbázis </w:t>
+        <w:t xml:space="preserve"> mappán belüli saját magá</w:t>
+      </w:r>
+      <w:r>
+        <w:rPr>
+          <w:rFonts w:ascii="Times New Roman" w:hAnsi="Times New Roman" w:cs="Times New Roman"/>
+          <w:sz w:val="24"/>
+          <w:szCs w:val="24"/>
+        </w:rPr>
+        <w:t>tól</w:t>
+      </w:r>
+      <w:r>
+        <w:rPr>
+          <w:rFonts w:ascii="Times New Roman" w:hAnsi="Times New Roman" w:cs="Times New Roman"/>
+          <w:sz w:val="24"/>
+          <w:szCs w:val="24"/>
+        </w:rPr>
+        <w:t xml:space="preserve"> létrahozott mappájában tárolja. Az összes felhasználó mentéseit ugyanebben a mentés mappában tárolja, és ezeket az adatbázis </w:t>
       </w:r>
       <w:proofErr w:type="spellStart"/>
       <w:r>
@@ -4916,7 +4970,7 @@
           <v:shape id="_x0000_i1025" type="#_x0000_t75" style="width:453.75pt;height:244.5pt" o:ole="">
             <v:imagedata r:id="rId9" o:title=""/>
           </v:shape>
-          <o:OLEObject Type="Embed" ProgID="Word.OpenDocumentText.12" ShapeID="_x0000_i1025" DrawAspect="Content" ObjectID="_1708930778" r:id="rId10"/>
+          <o:OLEObject Type="Embed" ProgID="Word.OpenDocumentText.12" ShapeID="_x0000_i1025" DrawAspect="Content" ObjectID="_1709016943" r:id="rId10"/>
         </w:object>
       </w:r>
     </w:p>
@@ -4988,7 +5042,7 @@
           <v:shape id="_x0000_i1026" type="#_x0000_t75" style="width:453.75pt;height:79.5pt" o:ole="">
             <v:imagedata r:id="rId11" o:title=""/>
           </v:shape>
-          <o:OLEObject Type="Embed" ProgID="Word.OpenDocumentText.12" ShapeID="_x0000_i1026" DrawAspect="Content" ObjectID="_1708930779" r:id="rId12"/>
+          <o:OLEObject Type="Embed" ProgID="Word.OpenDocumentText.12" ShapeID="_x0000_i1026" DrawAspect="Content" ObjectID="_1709016944" r:id="rId12"/>
         </w:object>
       </w:r>
     </w:p>
@@ -5160,7 +5214,21 @@
           <w:rFonts w:ascii="Times New Roman" w:hAnsi="Times New Roman" w:cs="Times New Roman"/>
           <w:sz w:val="24"/>
         </w:rPr>
-        <w:t xml:space="preserve"> tartalmaz betöltendő fájlt, a FileManager segítségével </w:t>
+        <w:t xml:space="preserve"> tartalmaz betöltendő fájlt,</w:t>
+      </w:r>
+      <w:r>
+        <w:rPr>
+          <w:rFonts w:ascii="Times New Roman" w:hAnsi="Times New Roman" w:cs="Times New Roman"/>
+          <w:sz w:val="24"/>
+        </w:rPr>
+        <w:t xml:space="preserve"> és</w:t>
+      </w:r>
+      <w:r>
+        <w:rPr>
+          <w:rFonts w:ascii="Times New Roman" w:hAnsi="Times New Roman" w:cs="Times New Roman"/>
+          <w:sz w:val="24"/>
+        </w:rPr>
+        <w:t xml:space="preserve"> a FileManager segítségével </w:t>
       </w:r>
       <w:r>
         <w:rPr>
@@ -5468,203 +5536,6 @@
     <w:p>
       <w:pPr>
         <w:spacing w:line="360" w:lineRule="auto"/>
-        <w:jc w:val="both"/>
-        <w:rPr>
-          <w:rFonts w:ascii="Times New Roman" w:hAnsi="Times New Roman" w:cs="Times New Roman"/>
-          <w:sz w:val="24"/>
-        </w:rPr>
-      </w:pPr>
-      <w:r>
-        <w:rPr>
-          <w:rFonts w:ascii="Times New Roman" w:hAnsi="Times New Roman" w:cs="Times New Roman"/>
-          <w:sz w:val="24"/>
-        </w:rPr>
-        <w:t xml:space="preserve">Regisztrációnál a </w:t>
-      </w:r>
-      <w:proofErr w:type="spellStart"/>
-      <w:r>
-        <w:rPr>
-          <w:rFonts w:ascii="Times New Roman" w:hAnsi="Times New Roman" w:cs="Times New Roman"/>
-          <w:sz w:val="24"/>
-        </w:rPr>
-        <w:t>RegisterUser</w:t>
-      </w:r>
-      <w:proofErr w:type="spellEnd"/>
-      <w:r>
-        <w:rPr>
-          <w:rFonts w:ascii="Times New Roman" w:hAnsi="Times New Roman" w:cs="Times New Roman"/>
-          <w:sz w:val="24"/>
-        </w:rPr>
-        <w:t xml:space="preserve"> metódus </w:t>
-      </w:r>
-      <w:r>
-        <w:rPr>
-          <w:rFonts w:ascii="Times New Roman" w:hAnsi="Times New Roman" w:cs="Times New Roman"/>
-          <w:sz w:val="24"/>
-        </w:rPr>
-        <w:t xml:space="preserve">le ellenőrzi, hogy a megadott felhasználónévvel létezik-e már felhasználó, és ha nem, akkor beregisztrálja azt. Ezután a metódus visszatérési értéke szerint a </w:t>
-      </w:r>
-      <w:proofErr w:type="spellStart"/>
-      <w:r>
-        <w:rPr>
-          <w:rFonts w:ascii="Times New Roman" w:hAnsi="Times New Roman" w:cs="Times New Roman"/>
-          <w:sz w:val="24"/>
-        </w:rPr>
-        <w:t>MainMenuManager</w:t>
-      </w:r>
-      <w:proofErr w:type="spellEnd"/>
-      <w:r>
-        <w:rPr>
-          <w:rFonts w:ascii="Times New Roman" w:hAnsi="Times New Roman" w:cs="Times New Roman"/>
-          <w:sz w:val="24"/>
-        </w:rPr>
-        <w:t xml:space="preserve"> visszajelzést ad a felhasználónak.</w:t>
-      </w:r>
-    </w:p>
-    <w:p>
-      <w:pPr>
-        <w:spacing w:line="360" w:lineRule="auto"/>
-        <w:jc w:val="both"/>
-        <w:rPr>
-          <w:rFonts w:ascii="Times New Roman" w:hAnsi="Times New Roman" w:cs="Times New Roman"/>
-          <w:sz w:val="24"/>
-        </w:rPr>
-      </w:pPr>
-      <w:r>
-        <w:rPr>
-          <w:rFonts w:ascii="Times New Roman" w:hAnsi="Times New Roman" w:cs="Times New Roman"/>
-          <w:sz w:val="24"/>
-        </w:rPr>
-        <w:t>A bejelentkezés is hasonló módon működik, de itt elég lekérdezni</w:t>
-      </w:r>
-      <w:r>
-        <w:rPr>
-          <w:rFonts w:ascii="Times New Roman" w:hAnsi="Times New Roman" w:cs="Times New Roman"/>
-          <w:sz w:val="24"/>
-        </w:rPr>
-        <w:t>,</w:t>
-      </w:r>
-      <w:r>
-        <w:rPr>
-          <w:rFonts w:ascii="Times New Roman" w:hAnsi="Times New Roman" w:cs="Times New Roman"/>
-          <w:sz w:val="24"/>
-        </w:rPr>
-        <w:t xml:space="preserve"> hogy a megadott felhasználónév és jelszópáros létezik-e, és ha igen, akkor a felhasználó azonosítóját és jelenlegi szintjét eltároljuk </w:t>
-      </w:r>
-      <w:r>
-        <w:rPr>
-          <w:rFonts w:ascii="Times New Roman" w:hAnsi="Times New Roman" w:cs="Times New Roman"/>
-          <w:sz w:val="24"/>
-        </w:rPr>
-        <w:t xml:space="preserve">a statikus </w:t>
-      </w:r>
-      <w:proofErr w:type="spellStart"/>
-      <w:r>
-        <w:rPr>
-          <w:rFonts w:ascii="Times New Roman" w:hAnsi="Times New Roman" w:cs="Times New Roman"/>
-          <w:sz w:val="24"/>
-        </w:rPr>
-        <w:t>PlaySession</w:t>
-      </w:r>
-      <w:proofErr w:type="spellEnd"/>
-      <w:r>
-        <w:rPr>
-          <w:rFonts w:ascii="Times New Roman" w:hAnsi="Times New Roman" w:cs="Times New Roman"/>
-          <w:sz w:val="24"/>
-        </w:rPr>
-        <w:t xml:space="preserve"> objektumban.</w:t>
-      </w:r>
-    </w:p>
-    <w:p>
-      <w:pPr>
-        <w:spacing w:line="360" w:lineRule="auto"/>
-        <w:jc w:val="both"/>
-        <w:rPr>
-          <w:rFonts w:ascii="Times New Roman" w:hAnsi="Times New Roman" w:cs="Times New Roman"/>
-          <w:sz w:val="24"/>
-        </w:rPr>
-      </w:pPr>
-      <w:r>
-        <w:rPr>
-          <w:rFonts w:ascii="Times New Roman" w:hAnsi="Times New Roman" w:cs="Times New Roman"/>
-          <w:sz w:val="24"/>
-        </w:rPr>
-        <w:t xml:space="preserve">Kijelentkezéskor csak visszaléptetjük a felhasználót a bejelentkező képernyőre és kiürítjük a </w:t>
-      </w:r>
-      <w:proofErr w:type="spellStart"/>
-      <w:r>
-        <w:rPr>
-          <w:rFonts w:ascii="Times New Roman" w:hAnsi="Times New Roman" w:cs="Times New Roman"/>
-          <w:sz w:val="24"/>
-        </w:rPr>
-        <w:t>PlaySession</w:t>
-      </w:r>
-      <w:proofErr w:type="spellEnd"/>
-      <w:r>
-        <w:rPr>
-          <w:rFonts w:ascii="Times New Roman" w:hAnsi="Times New Roman" w:cs="Times New Roman"/>
-          <w:sz w:val="24"/>
-        </w:rPr>
-        <w:t>-t</w:t>
-      </w:r>
-      <w:r>
-        <w:rPr>
-          <w:rFonts w:ascii="Times New Roman" w:hAnsi="Times New Roman" w:cs="Times New Roman"/>
-          <w:sz w:val="24"/>
-        </w:rPr>
-        <w:t>.</w:t>
-      </w:r>
-    </w:p>
-    <w:p>
-      <w:pPr>
-        <w:spacing w:line="360" w:lineRule="auto"/>
-        <w:rPr>
-          <w:rFonts w:ascii="Times New Roman" w:hAnsi="Times New Roman" w:cs="Times New Roman"/>
-          <w:sz w:val="24"/>
-        </w:rPr>
-      </w:pPr>
-    </w:p>
-    <w:p>
-      <w:pPr>
-        <w:pStyle w:val="Cmsor3"/>
-        <w:spacing w:line="360" w:lineRule="auto"/>
-        <w:rPr>
-          <w:rFonts w:ascii="Times New Roman" w:hAnsi="Times New Roman" w:cs="Times New Roman"/>
-        </w:rPr>
-      </w:pPr>
-      <w:bookmarkStart w:id="21" w:name="_Toc98318010"/>
-      <w:r>
-        <w:rPr>
-          <w:rFonts w:ascii="Times New Roman" w:hAnsi="Times New Roman" w:cs="Times New Roman"/>
-        </w:rPr>
-        <w:t>2.</w:t>
-      </w:r>
-      <w:r>
-        <w:rPr>
-          <w:rFonts w:ascii="Times New Roman" w:hAnsi="Times New Roman" w:cs="Times New Roman"/>
-        </w:rPr>
-        <w:t xml:space="preserve">3.2 </w:t>
-      </w:r>
-      <w:r>
-        <w:rPr>
-          <w:rFonts w:ascii="Times New Roman" w:hAnsi="Times New Roman" w:cs="Times New Roman"/>
-        </w:rPr>
-        <w:t>Mentés</w:t>
-      </w:r>
-      <w:bookmarkEnd w:id="21"/>
-    </w:p>
-    <w:p>
-      <w:pPr>
-        <w:spacing w:line="360" w:lineRule="auto"/>
-        <w:rPr>
-          <w:rFonts w:ascii="Times New Roman" w:hAnsi="Times New Roman" w:cs="Times New Roman"/>
-          <w:sz w:val="24"/>
-        </w:rPr>
-      </w:pPr>
-    </w:p>
-    <w:p>
-      <w:pPr>
-        <w:spacing w:line="360" w:lineRule="auto"/>
         <w:ind w:firstLine="709"/>
         <w:jc w:val="both"/>
         <w:rPr>
@@ -5677,6 +5548,206 @@
           <w:rFonts w:ascii="Times New Roman" w:hAnsi="Times New Roman" w:cs="Times New Roman"/>
           <w:sz w:val="24"/>
         </w:rPr>
+        <w:t xml:space="preserve">Regisztrációnál a </w:t>
+      </w:r>
+      <w:proofErr w:type="spellStart"/>
+      <w:r>
+        <w:rPr>
+          <w:rFonts w:ascii="Times New Roman" w:hAnsi="Times New Roman" w:cs="Times New Roman"/>
+          <w:sz w:val="24"/>
+        </w:rPr>
+        <w:t>RegisterUser</w:t>
+      </w:r>
+      <w:proofErr w:type="spellEnd"/>
+      <w:r>
+        <w:rPr>
+          <w:rFonts w:ascii="Times New Roman" w:hAnsi="Times New Roman" w:cs="Times New Roman"/>
+          <w:sz w:val="24"/>
+        </w:rPr>
+        <w:t xml:space="preserve"> metódus </w:t>
+      </w:r>
+      <w:r>
+        <w:rPr>
+          <w:rFonts w:ascii="Times New Roman" w:hAnsi="Times New Roman" w:cs="Times New Roman"/>
+          <w:sz w:val="24"/>
+        </w:rPr>
+        <w:t xml:space="preserve">le ellenőrzi, hogy a megadott felhasználónévvel létezik-e már felhasználó, és ha nem, akkor beregisztrálja azt. Ezután a metódus visszatérési értéke szerint a </w:t>
+      </w:r>
+      <w:proofErr w:type="spellStart"/>
+      <w:r>
+        <w:rPr>
+          <w:rFonts w:ascii="Times New Roman" w:hAnsi="Times New Roman" w:cs="Times New Roman"/>
+          <w:sz w:val="24"/>
+        </w:rPr>
+        <w:t>MainMenuManager</w:t>
+      </w:r>
+      <w:proofErr w:type="spellEnd"/>
+      <w:r>
+        <w:rPr>
+          <w:rFonts w:ascii="Times New Roman" w:hAnsi="Times New Roman" w:cs="Times New Roman"/>
+          <w:sz w:val="24"/>
+        </w:rPr>
+        <w:t xml:space="preserve"> visszajelzést ad a felhasználónak.</w:t>
+      </w:r>
+    </w:p>
+    <w:p>
+      <w:pPr>
+        <w:spacing w:line="360" w:lineRule="auto"/>
+        <w:ind w:firstLine="709"/>
+        <w:jc w:val="both"/>
+        <w:rPr>
+          <w:rFonts w:ascii="Times New Roman" w:hAnsi="Times New Roman" w:cs="Times New Roman"/>
+          <w:sz w:val="24"/>
+        </w:rPr>
+      </w:pPr>
+      <w:r>
+        <w:rPr>
+          <w:rFonts w:ascii="Times New Roman" w:hAnsi="Times New Roman" w:cs="Times New Roman"/>
+          <w:sz w:val="24"/>
+        </w:rPr>
+        <w:t>A bejelentkezés is hasonló módon működik, de itt elég lekérdezni</w:t>
+      </w:r>
+      <w:r>
+        <w:rPr>
+          <w:rFonts w:ascii="Times New Roman" w:hAnsi="Times New Roman" w:cs="Times New Roman"/>
+          <w:sz w:val="24"/>
+        </w:rPr>
+        <w:t>,</w:t>
+      </w:r>
+      <w:r>
+        <w:rPr>
+          <w:rFonts w:ascii="Times New Roman" w:hAnsi="Times New Roman" w:cs="Times New Roman"/>
+          <w:sz w:val="24"/>
+        </w:rPr>
+        <w:t xml:space="preserve"> hogy a megadott felhasználónév és jelszópáros létezik-e, és ha igen, akkor a felhasználó azonosítóját és jelenlegi szintjét eltároljuk </w:t>
+      </w:r>
+      <w:r>
+        <w:rPr>
+          <w:rFonts w:ascii="Times New Roman" w:hAnsi="Times New Roman" w:cs="Times New Roman"/>
+          <w:sz w:val="24"/>
+        </w:rPr>
+        <w:t xml:space="preserve">a statikus </w:t>
+      </w:r>
+      <w:proofErr w:type="spellStart"/>
+      <w:r>
+        <w:rPr>
+          <w:rFonts w:ascii="Times New Roman" w:hAnsi="Times New Roman" w:cs="Times New Roman"/>
+          <w:sz w:val="24"/>
+        </w:rPr>
+        <w:t>PlaySession</w:t>
+      </w:r>
+      <w:proofErr w:type="spellEnd"/>
+      <w:r>
+        <w:rPr>
+          <w:rFonts w:ascii="Times New Roman" w:hAnsi="Times New Roman" w:cs="Times New Roman"/>
+          <w:sz w:val="24"/>
+        </w:rPr>
+        <w:t xml:space="preserve"> objektumban.</w:t>
+      </w:r>
+    </w:p>
+    <w:p>
+      <w:pPr>
+        <w:spacing w:line="360" w:lineRule="auto"/>
+        <w:ind w:firstLine="709"/>
+        <w:jc w:val="both"/>
+        <w:rPr>
+          <w:rFonts w:ascii="Times New Roman" w:hAnsi="Times New Roman" w:cs="Times New Roman"/>
+          <w:sz w:val="24"/>
+        </w:rPr>
+      </w:pPr>
+      <w:r>
+        <w:rPr>
+          <w:rFonts w:ascii="Times New Roman" w:hAnsi="Times New Roman" w:cs="Times New Roman"/>
+          <w:sz w:val="24"/>
+        </w:rPr>
+        <w:t xml:space="preserve">Kijelentkezéskor csak visszaléptetjük a felhasználót a bejelentkező képernyőre és kiürítjük a </w:t>
+      </w:r>
+      <w:proofErr w:type="spellStart"/>
+      <w:r>
+        <w:rPr>
+          <w:rFonts w:ascii="Times New Roman" w:hAnsi="Times New Roman" w:cs="Times New Roman"/>
+          <w:sz w:val="24"/>
+        </w:rPr>
+        <w:t>PlaySession</w:t>
+      </w:r>
+      <w:proofErr w:type="spellEnd"/>
+      <w:r>
+        <w:rPr>
+          <w:rFonts w:ascii="Times New Roman" w:hAnsi="Times New Roman" w:cs="Times New Roman"/>
+          <w:sz w:val="24"/>
+        </w:rPr>
+        <w:t>-t</w:t>
+      </w:r>
+      <w:r>
+        <w:rPr>
+          <w:rFonts w:ascii="Times New Roman" w:hAnsi="Times New Roman" w:cs="Times New Roman"/>
+          <w:sz w:val="24"/>
+        </w:rPr>
+        <w:t>.</w:t>
+      </w:r>
+    </w:p>
+    <w:p>
+      <w:pPr>
+        <w:spacing w:line="360" w:lineRule="auto"/>
+        <w:rPr>
+          <w:rFonts w:ascii="Times New Roman" w:hAnsi="Times New Roman" w:cs="Times New Roman"/>
+          <w:sz w:val="24"/>
+        </w:rPr>
+      </w:pPr>
+    </w:p>
+    <w:p>
+      <w:pPr>
+        <w:pStyle w:val="Cmsor3"/>
+        <w:spacing w:line="360" w:lineRule="auto"/>
+        <w:rPr>
+          <w:rFonts w:ascii="Times New Roman" w:hAnsi="Times New Roman" w:cs="Times New Roman"/>
+        </w:rPr>
+      </w:pPr>
+      <w:bookmarkStart w:id="21" w:name="_Toc98318010"/>
+      <w:r>
+        <w:rPr>
+          <w:rFonts w:ascii="Times New Roman" w:hAnsi="Times New Roman" w:cs="Times New Roman"/>
+        </w:rPr>
+        <w:t>2.</w:t>
+      </w:r>
+      <w:r>
+        <w:rPr>
+          <w:rFonts w:ascii="Times New Roman" w:hAnsi="Times New Roman" w:cs="Times New Roman"/>
+        </w:rPr>
+        <w:t xml:space="preserve">3.2 </w:t>
+      </w:r>
+      <w:r>
+        <w:rPr>
+          <w:rFonts w:ascii="Times New Roman" w:hAnsi="Times New Roman" w:cs="Times New Roman"/>
+        </w:rPr>
+        <w:t>Mentés</w:t>
+      </w:r>
+      <w:bookmarkEnd w:id="21"/>
+    </w:p>
+    <w:p>
+      <w:pPr>
+        <w:spacing w:line="360" w:lineRule="auto"/>
+        <w:rPr>
+          <w:rFonts w:ascii="Times New Roman" w:hAnsi="Times New Roman" w:cs="Times New Roman"/>
+          <w:sz w:val="24"/>
+        </w:rPr>
+      </w:pPr>
+    </w:p>
+    <w:p>
+      <w:pPr>
+        <w:spacing w:line="360" w:lineRule="auto"/>
+        <w:ind w:firstLine="709"/>
+        <w:jc w:val="both"/>
+        <w:rPr>
+          <w:rFonts w:ascii="Times New Roman" w:hAnsi="Times New Roman" w:cs="Times New Roman"/>
+          <w:sz w:val="24"/>
+        </w:rPr>
+      </w:pPr>
+      <w:r>
+        <w:rPr>
+          <w:rFonts w:ascii="Times New Roman" w:hAnsi="Times New Roman" w:cs="Times New Roman"/>
+          <w:sz w:val="24"/>
+        </w:rPr>
         <w:t xml:space="preserve">A mentéshez tartozó felhasználói felületet a </w:t>
       </w:r>
       <w:proofErr w:type="spellStart"/>
@@ -5738,6 +5809,7 @@
     <w:p>
       <w:pPr>
         <w:spacing w:line="360" w:lineRule="auto"/>
+        <w:ind w:firstLine="709"/>
         <w:jc w:val="both"/>
         <w:rPr>
           <w:rFonts w:ascii="Times New Roman" w:hAnsi="Times New Roman" w:cs="Times New Roman"/>
@@ -5901,7 +5973,7 @@
           <w:sz w:val="24"/>
           <w:szCs w:val="24"/>
         </w:rPr>
-        <w:t xml:space="preserve">-be bekerül, és annak adataival  a </w:t>
+        <w:t xml:space="preserve">-be bekerül, és annak adataival a </w:t>
       </w:r>
       <w:proofErr w:type="spellStart"/>
       <w:r>
@@ -5947,6 +6019,7 @@
     <w:p>
       <w:pPr>
         <w:spacing w:line="360" w:lineRule="auto"/>
+        <w:ind w:firstLine="709"/>
         <w:jc w:val="both"/>
         <w:rPr>
           <w:rFonts w:ascii="Times New Roman" w:hAnsi="Times New Roman" w:cs="Times New Roman"/>
@@ -6011,202 +6084,6 @@
     <w:p>
       <w:pPr>
         <w:spacing w:line="360" w:lineRule="auto"/>
-        <w:jc w:val="both"/>
-        <w:rPr>
-          <w:rFonts w:ascii="Times New Roman" w:hAnsi="Times New Roman" w:cs="Times New Roman"/>
-          <w:sz w:val="24"/>
-        </w:rPr>
-      </w:pPr>
-      <w:r>
-        <w:rPr>
-          <w:rFonts w:ascii="Times New Roman" w:hAnsi="Times New Roman" w:cs="Times New Roman"/>
-          <w:sz w:val="24"/>
-        </w:rPr>
-        <w:t xml:space="preserve">Mentések törlésekor a FileManager </w:t>
-      </w:r>
-      <w:proofErr w:type="spellStart"/>
-      <w:r>
-        <w:rPr>
-          <w:rFonts w:ascii="Times New Roman" w:hAnsi="Times New Roman" w:cs="Times New Roman"/>
-          <w:sz w:val="24"/>
-        </w:rPr>
-        <w:t>DeleteFile</w:t>
-      </w:r>
-      <w:proofErr w:type="spellEnd"/>
-      <w:r>
-        <w:rPr>
-          <w:rFonts w:ascii="Times New Roman" w:hAnsi="Times New Roman" w:cs="Times New Roman"/>
-          <w:sz w:val="24"/>
-        </w:rPr>
-        <w:t xml:space="preserve"> metódusával kitöröljük a mentésfájlt, majd a </w:t>
-      </w:r>
-      <w:proofErr w:type="spellStart"/>
-      <w:r>
-        <w:rPr>
-          <w:rFonts w:ascii="Times New Roman" w:hAnsi="Times New Roman" w:cs="Times New Roman"/>
-          <w:sz w:val="24"/>
-        </w:rPr>
-        <w:t>DatabaseManager</w:t>
-      </w:r>
-      <w:proofErr w:type="spellEnd"/>
-      <w:r>
-        <w:rPr>
-          <w:rFonts w:ascii="Times New Roman" w:hAnsi="Times New Roman" w:cs="Times New Roman"/>
-          <w:sz w:val="24"/>
-        </w:rPr>
-        <w:t xml:space="preserve"> </w:t>
-      </w:r>
-      <w:proofErr w:type="spellStart"/>
-      <w:r>
-        <w:rPr>
-          <w:rFonts w:ascii="Times New Roman" w:hAnsi="Times New Roman" w:cs="Times New Roman"/>
-          <w:sz w:val="24"/>
-        </w:rPr>
-        <w:t>DeleteSave</w:t>
-      </w:r>
-      <w:proofErr w:type="spellEnd"/>
-      <w:r>
-        <w:rPr>
-          <w:rFonts w:ascii="Times New Roman" w:hAnsi="Times New Roman" w:cs="Times New Roman"/>
-          <w:sz w:val="24"/>
-        </w:rPr>
-        <w:t xml:space="preserve"> metódusával </w:t>
-      </w:r>
-      <w:r>
-        <w:rPr>
-          <w:rFonts w:ascii="Times New Roman" w:hAnsi="Times New Roman" w:cs="Times New Roman"/>
-          <w:sz w:val="24"/>
-        </w:rPr>
-        <w:t>kitörökjük a rekordot is.</w:t>
-      </w:r>
-      <w:r>
-        <w:rPr>
-          <w:rFonts w:ascii="Times New Roman" w:hAnsi="Times New Roman" w:cs="Times New Roman"/>
-          <w:sz w:val="24"/>
-        </w:rPr>
-        <w:t xml:space="preserve"> Ha a </w:t>
-      </w:r>
-      <w:proofErr w:type="spellStart"/>
-      <w:r>
-        <w:rPr>
-          <w:rFonts w:ascii="Times New Roman" w:hAnsi="Times New Roman" w:cs="Times New Roman"/>
-          <w:sz w:val="24"/>
-        </w:rPr>
-        <w:t>kitörölt</w:t>
-      </w:r>
-      <w:proofErr w:type="spellEnd"/>
-      <w:r>
-        <w:rPr>
-          <w:rFonts w:ascii="Times New Roman" w:hAnsi="Times New Roman" w:cs="Times New Roman"/>
-          <w:sz w:val="24"/>
-        </w:rPr>
-        <w:t xml:space="preserve"> mentés ugyanaz volt, amiről betöltöttük a játékot, akkor a </w:t>
-      </w:r>
-      <w:proofErr w:type="spellStart"/>
-      <w:r>
-        <w:rPr>
-          <w:rFonts w:ascii="Times New Roman" w:hAnsi="Times New Roman" w:cs="Times New Roman"/>
-          <w:sz w:val="24"/>
-        </w:rPr>
-        <w:t>PlaySession</w:t>
-      </w:r>
-      <w:proofErr w:type="spellEnd"/>
-      <w:r>
-        <w:rPr>
-          <w:rFonts w:ascii="Times New Roman" w:hAnsi="Times New Roman" w:cs="Times New Roman"/>
-          <w:sz w:val="24"/>
-        </w:rPr>
-        <w:t xml:space="preserve"> </w:t>
-      </w:r>
-      <w:proofErr w:type="spellStart"/>
-      <w:r>
-        <w:rPr>
-          <w:rFonts w:ascii="Times New Roman" w:hAnsi="Times New Roman" w:cs="Times New Roman"/>
-          <w:sz w:val="24"/>
-        </w:rPr>
-        <w:t>saveTitle</w:t>
-      </w:r>
-      <w:proofErr w:type="spellEnd"/>
-      <w:r>
-        <w:rPr>
-          <w:rFonts w:ascii="Times New Roman" w:hAnsi="Times New Roman" w:cs="Times New Roman"/>
-          <w:sz w:val="24"/>
-        </w:rPr>
-        <w:t xml:space="preserve"> és </w:t>
-      </w:r>
-      <w:proofErr w:type="spellStart"/>
-      <w:r>
-        <w:rPr>
-          <w:rFonts w:ascii="Times New Roman" w:hAnsi="Times New Roman" w:cs="Times New Roman"/>
-          <w:sz w:val="24"/>
-        </w:rPr>
-        <w:t>fileName</w:t>
-      </w:r>
-      <w:proofErr w:type="spellEnd"/>
-      <w:r>
-        <w:rPr>
-          <w:rFonts w:ascii="Times New Roman" w:hAnsi="Times New Roman" w:cs="Times New Roman"/>
-          <w:sz w:val="24"/>
-        </w:rPr>
-        <w:t xml:space="preserve"> attribútumait kitöröljük.</w:t>
-      </w:r>
-    </w:p>
-    <w:p>
-      <w:pPr>
-        <w:spacing w:line="360" w:lineRule="auto"/>
-        <w:rPr>
-          <w:rFonts w:ascii="Times New Roman" w:hAnsi="Times New Roman" w:cs="Times New Roman"/>
-          <w:sz w:val="24"/>
-        </w:rPr>
-      </w:pPr>
-    </w:p>
-    <w:p>
-      <w:pPr>
-        <w:pStyle w:val="Cmsor3"/>
-        <w:spacing w:line="360" w:lineRule="auto"/>
-        <w:rPr>
-          <w:rFonts w:ascii="Times New Roman" w:hAnsi="Times New Roman" w:cs="Times New Roman"/>
-        </w:rPr>
-      </w:pPr>
-      <w:bookmarkStart w:id="22" w:name="_Toc98318011"/>
-      <w:r>
-        <w:rPr>
-          <w:rFonts w:ascii="Times New Roman" w:hAnsi="Times New Roman" w:cs="Times New Roman"/>
-        </w:rPr>
-        <w:t>2.</w:t>
-      </w:r>
-      <w:r>
-        <w:rPr>
-          <w:rFonts w:ascii="Times New Roman" w:hAnsi="Times New Roman" w:cs="Times New Roman"/>
-        </w:rPr>
-        <w:t>3.</w:t>
-      </w:r>
-      <w:r>
-        <w:rPr>
-          <w:rFonts w:ascii="Times New Roman" w:hAnsi="Times New Roman" w:cs="Times New Roman"/>
-        </w:rPr>
-        <w:t>3</w:t>
-      </w:r>
-      <w:r>
-        <w:rPr>
-          <w:rFonts w:ascii="Times New Roman" w:hAnsi="Times New Roman" w:cs="Times New Roman"/>
-        </w:rPr>
-        <w:t xml:space="preserve"> Betöltés</w:t>
-      </w:r>
-      <w:bookmarkEnd w:id="22"/>
-    </w:p>
-    <w:p>
-      <w:pPr>
-        <w:spacing w:line="360" w:lineRule="auto"/>
-        <w:rPr>
-          <w:rFonts w:ascii="Times New Roman" w:hAnsi="Times New Roman" w:cs="Times New Roman"/>
-          <w:sz w:val="24"/>
-        </w:rPr>
-      </w:pPr>
-    </w:p>
-    <w:p>
-      <w:pPr>
-        <w:spacing w:line="360" w:lineRule="auto"/>
         <w:ind w:firstLine="709"/>
         <w:jc w:val="both"/>
         <w:rPr>
@@ -6219,30 +6096,23 @@
           <w:rFonts w:ascii="Times New Roman" w:hAnsi="Times New Roman" w:cs="Times New Roman"/>
           <w:sz w:val="24"/>
         </w:rPr>
-        <w:t xml:space="preserve">A betöltés folyamata a </w:t>
-      </w:r>
-      <w:proofErr w:type="spellStart"/>
-      <w:r>
-        <w:rPr>
-          <w:rFonts w:ascii="Times New Roman" w:hAnsi="Times New Roman" w:cs="Times New Roman"/>
-          <w:sz w:val="24"/>
-        </w:rPr>
-        <w:t>DynamicListManager</w:t>
-      </w:r>
-      <w:proofErr w:type="spellEnd"/>
-      <w:r>
-        <w:rPr>
-          <w:rFonts w:ascii="Times New Roman" w:hAnsi="Times New Roman" w:cs="Times New Roman"/>
-          <w:sz w:val="24"/>
-        </w:rPr>
-        <w:t xml:space="preserve"> objektumban kezdődik. </w:t>
-      </w:r>
-      <w:r>
-        <w:rPr>
-          <w:rFonts w:ascii="Times New Roman" w:hAnsi="Times New Roman" w:cs="Times New Roman"/>
-          <w:sz w:val="24"/>
-        </w:rPr>
-        <w:t xml:space="preserve">A mentett játékokat a </w:t>
+        <w:t xml:space="preserve">Mentések törlésekor a FileManager </w:t>
+      </w:r>
+      <w:proofErr w:type="spellStart"/>
+      <w:r>
+        <w:rPr>
+          <w:rFonts w:ascii="Times New Roman" w:hAnsi="Times New Roman" w:cs="Times New Roman"/>
+          <w:sz w:val="24"/>
+        </w:rPr>
+        <w:t>DeleteFile</w:t>
+      </w:r>
+      <w:proofErr w:type="spellEnd"/>
+      <w:r>
+        <w:rPr>
+          <w:rFonts w:ascii="Times New Roman" w:hAnsi="Times New Roman" w:cs="Times New Roman"/>
+          <w:sz w:val="24"/>
+        </w:rPr>
+        <w:t xml:space="preserve"> metódusával kitöröljük a mentésfájlt, majd a </w:t>
       </w:r>
       <w:proofErr w:type="spellStart"/>
       <w:r>
@@ -6266,15 +6136,45 @@
           <w:rFonts w:ascii="Times New Roman" w:hAnsi="Times New Roman" w:cs="Times New Roman"/>
           <w:sz w:val="24"/>
         </w:rPr>
-        <w:t>GetSavedGames</w:t>
-      </w:r>
-      <w:proofErr w:type="spellEnd"/>
-      <w:r>
-        <w:rPr>
-          <w:rFonts w:ascii="Times New Roman" w:hAnsi="Times New Roman" w:cs="Times New Roman"/>
-          <w:sz w:val="24"/>
-        </w:rPr>
-        <w:t xml:space="preserve"> metódusával kérdezzük le. Egy mentés kiválasztásakor annak adatai bekerülnek a </w:t>
+        <w:t>DeleteSave</w:t>
+      </w:r>
+      <w:proofErr w:type="spellEnd"/>
+      <w:r>
+        <w:rPr>
+          <w:rFonts w:ascii="Times New Roman" w:hAnsi="Times New Roman" w:cs="Times New Roman"/>
+          <w:sz w:val="24"/>
+        </w:rPr>
+        <w:t xml:space="preserve"> metódusával </w:t>
+      </w:r>
+      <w:r>
+        <w:rPr>
+          <w:rFonts w:ascii="Times New Roman" w:hAnsi="Times New Roman" w:cs="Times New Roman"/>
+          <w:sz w:val="24"/>
+        </w:rPr>
+        <w:t>kitörökjük a rekordot is.</w:t>
+      </w:r>
+      <w:r>
+        <w:rPr>
+          <w:rFonts w:ascii="Times New Roman" w:hAnsi="Times New Roman" w:cs="Times New Roman"/>
+          <w:sz w:val="24"/>
+        </w:rPr>
+        <w:t xml:space="preserve"> Ha a </w:t>
+      </w:r>
+      <w:proofErr w:type="spellStart"/>
+      <w:r>
+        <w:rPr>
+          <w:rFonts w:ascii="Times New Roman" w:hAnsi="Times New Roman" w:cs="Times New Roman"/>
+          <w:sz w:val="24"/>
+        </w:rPr>
+        <w:t>kitörölt</w:t>
+      </w:r>
+      <w:proofErr w:type="spellEnd"/>
+      <w:r>
+        <w:rPr>
+          <w:rFonts w:ascii="Times New Roman" w:hAnsi="Times New Roman" w:cs="Times New Roman"/>
+          <w:sz w:val="24"/>
+        </w:rPr>
+        <w:t xml:space="preserve"> mentés ugyanaz volt, amiről betöltöttük a játékot, akkor a </w:t>
       </w:r>
       <w:proofErr w:type="spellStart"/>
       <w:r>
@@ -6290,29 +6190,6 @@
           <w:rFonts w:ascii="Times New Roman" w:hAnsi="Times New Roman" w:cs="Times New Roman"/>
           <w:sz w:val="24"/>
         </w:rPr>
-        <w:t xml:space="preserve"> objektumba, majd </w:t>
-      </w:r>
-      <w:r>
-        <w:rPr>
-          <w:rFonts w:ascii="Times New Roman" w:hAnsi="Times New Roman" w:cs="Times New Roman"/>
-          <w:sz w:val="24"/>
-        </w:rPr>
-        <w:t xml:space="preserve">az ebben lévő szint a </w:t>
-      </w:r>
-      <w:proofErr w:type="spellStart"/>
-      <w:r>
-        <w:rPr>
-          <w:rFonts w:ascii="Times New Roman" w:hAnsi="Times New Roman" w:cs="Times New Roman"/>
-          <w:sz w:val="24"/>
-        </w:rPr>
-        <w:t>uiEventHandler</w:t>
-      </w:r>
-      <w:proofErr w:type="spellEnd"/>
-      <w:r>
-        <w:rPr>
-          <w:rFonts w:ascii="Times New Roman" w:hAnsi="Times New Roman" w:cs="Times New Roman"/>
-          <w:sz w:val="24"/>
-        </w:rPr>
         <w:t xml:space="preserve"> </w:t>
       </w:r>
       <w:proofErr w:type="spellStart"/>
@@ -6321,15 +6198,31 @@
           <w:rFonts w:ascii="Times New Roman" w:hAnsi="Times New Roman" w:cs="Times New Roman"/>
           <w:sz w:val="24"/>
         </w:rPr>
-        <w:t>SwitchScene</w:t>
-      </w:r>
-      <w:proofErr w:type="spellEnd"/>
-      <w:r>
-        <w:rPr>
-          <w:rFonts w:ascii="Times New Roman" w:hAnsi="Times New Roman" w:cs="Times New Roman"/>
-          <w:sz w:val="24"/>
-        </w:rPr>
-        <w:t xml:space="preserve"> metódusának meghívásával betöltésre kerül. </w:t>
+        <w:t>saveTitle</w:t>
+      </w:r>
+      <w:proofErr w:type="spellEnd"/>
+      <w:r>
+        <w:rPr>
+          <w:rFonts w:ascii="Times New Roman" w:hAnsi="Times New Roman" w:cs="Times New Roman"/>
+          <w:sz w:val="24"/>
+        </w:rPr>
+        <w:t xml:space="preserve"> és </w:t>
+      </w:r>
+      <w:proofErr w:type="spellStart"/>
+      <w:r>
+        <w:rPr>
+          <w:rFonts w:ascii="Times New Roman" w:hAnsi="Times New Roman" w:cs="Times New Roman"/>
+          <w:sz w:val="24"/>
+        </w:rPr>
+        <w:t>fileName</w:t>
+      </w:r>
+      <w:proofErr w:type="spellEnd"/>
+      <w:r>
+        <w:rPr>
+          <w:rFonts w:ascii="Times New Roman" w:hAnsi="Times New Roman" w:cs="Times New Roman"/>
+          <w:sz w:val="24"/>
+        </w:rPr>
+        <w:t xml:space="preserve"> attribútumait kitöröljük.</w:t>
       </w:r>
     </w:p>
     <w:p>
@@ -6349,7 +6242,7 @@
           <w:rFonts w:ascii="Times New Roman" w:hAnsi="Times New Roman" w:cs="Times New Roman"/>
         </w:rPr>
       </w:pPr>
-      <w:bookmarkStart w:id="23" w:name="_Toc98318012"/>
+      <w:bookmarkStart w:id="22" w:name="_Toc98318011"/>
       <w:r>
         <w:rPr>
           <w:rFonts w:ascii="Times New Roman" w:hAnsi="Times New Roman" w:cs="Times New Roman"/>
@@ -6360,15 +6253,21 @@
         <w:rPr>
           <w:rFonts w:ascii="Times New Roman" w:hAnsi="Times New Roman" w:cs="Times New Roman"/>
         </w:rPr>
-        <w:t>3.4 Szintteljesítés</w:t>
-      </w:r>
-      <w:bookmarkEnd w:id="23"/>
-      <w:r>
-        <w:rPr>
-          <w:rFonts w:ascii="Times New Roman" w:hAnsi="Times New Roman" w:cs="Times New Roman"/>
-        </w:rPr>
-        <w:t xml:space="preserve"> </w:t>
-      </w:r>
+        <w:t>3.</w:t>
+      </w:r>
+      <w:r>
+        <w:rPr>
+          <w:rFonts w:ascii="Times New Roman" w:hAnsi="Times New Roman" w:cs="Times New Roman"/>
+        </w:rPr>
+        <w:t>3</w:t>
+      </w:r>
+      <w:r>
+        <w:rPr>
+          <w:rFonts w:ascii="Times New Roman" w:hAnsi="Times New Roman" w:cs="Times New Roman"/>
+        </w:rPr>
+        <w:t xml:space="preserve"> Betöltés</w:t>
+      </w:r>
+      <w:bookmarkEnd w:id="22"/>
     </w:p>
     <w:p>
       <w:pPr>
@@ -6394,30 +6293,62 @@
           <w:rFonts w:ascii="Times New Roman" w:hAnsi="Times New Roman" w:cs="Times New Roman"/>
           <w:sz w:val="24"/>
         </w:rPr>
-        <w:t xml:space="preserve">A szintteljesítés folyamata a </w:t>
-      </w:r>
-      <w:proofErr w:type="spellStart"/>
-      <w:r>
-        <w:rPr>
-          <w:rFonts w:ascii="Times New Roman" w:hAnsi="Times New Roman" w:cs="Times New Roman"/>
-          <w:sz w:val="24"/>
-        </w:rPr>
-        <w:t>GoalScript</w:t>
-      </w:r>
-      <w:proofErr w:type="spellEnd"/>
-      <w:r>
-        <w:rPr>
-          <w:rFonts w:ascii="Times New Roman" w:hAnsi="Times New Roman" w:cs="Times New Roman"/>
-          <w:sz w:val="24"/>
-        </w:rPr>
-        <w:t xml:space="preserve"> objektumokban indul. Hogyha a teljesített szint száma megegyezik </w:t>
-      </w:r>
-      <w:r>
-        <w:rPr>
-          <w:rFonts w:ascii="Times New Roman" w:hAnsi="Times New Roman" w:cs="Times New Roman"/>
-          <w:sz w:val="24"/>
-        </w:rPr>
-        <w:t xml:space="preserve">a játékos </w:t>
+        <w:t xml:space="preserve">A betöltés folyamata a </w:t>
+      </w:r>
+      <w:proofErr w:type="spellStart"/>
+      <w:r>
+        <w:rPr>
+          <w:rFonts w:ascii="Times New Roman" w:hAnsi="Times New Roman" w:cs="Times New Roman"/>
+          <w:sz w:val="24"/>
+        </w:rPr>
+        <w:t>DynamicListManager</w:t>
+      </w:r>
+      <w:proofErr w:type="spellEnd"/>
+      <w:r>
+        <w:rPr>
+          <w:rFonts w:ascii="Times New Roman" w:hAnsi="Times New Roman" w:cs="Times New Roman"/>
+          <w:sz w:val="24"/>
+        </w:rPr>
+        <w:t xml:space="preserve"> objektumban kezdődik. </w:t>
+      </w:r>
+      <w:r>
+        <w:rPr>
+          <w:rFonts w:ascii="Times New Roman" w:hAnsi="Times New Roman" w:cs="Times New Roman"/>
+          <w:sz w:val="24"/>
+        </w:rPr>
+        <w:t xml:space="preserve">A mentett játékokat a </w:t>
+      </w:r>
+      <w:proofErr w:type="spellStart"/>
+      <w:r>
+        <w:rPr>
+          <w:rFonts w:ascii="Times New Roman" w:hAnsi="Times New Roman" w:cs="Times New Roman"/>
+          <w:sz w:val="24"/>
+        </w:rPr>
+        <w:t>DatabaseManager</w:t>
+      </w:r>
+      <w:proofErr w:type="spellEnd"/>
+      <w:r>
+        <w:rPr>
+          <w:rFonts w:ascii="Times New Roman" w:hAnsi="Times New Roman" w:cs="Times New Roman"/>
+          <w:sz w:val="24"/>
+        </w:rPr>
+        <w:t xml:space="preserve"> </w:t>
+      </w:r>
+      <w:proofErr w:type="spellStart"/>
+      <w:r>
+        <w:rPr>
+          <w:rFonts w:ascii="Times New Roman" w:hAnsi="Times New Roman" w:cs="Times New Roman"/>
+          <w:sz w:val="24"/>
+        </w:rPr>
+        <w:t>GetSavedGames</w:t>
+      </w:r>
+      <w:proofErr w:type="spellEnd"/>
+      <w:r>
+        <w:rPr>
+          <w:rFonts w:ascii="Times New Roman" w:hAnsi="Times New Roman" w:cs="Times New Roman"/>
+          <w:sz w:val="24"/>
+        </w:rPr>
+        <w:t xml:space="preserve"> metódusával kérdezzük le. Egy mentés kiválasztásakor annak adatai bekerülnek a </w:t>
       </w:r>
       <w:proofErr w:type="spellStart"/>
       <w:r>
@@ -6433,6 +6364,29 @@
           <w:rFonts w:ascii="Times New Roman" w:hAnsi="Times New Roman" w:cs="Times New Roman"/>
           <w:sz w:val="24"/>
         </w:rPr>
+        <w:t xml:space="preserve"> objektumba, majd </w:t>
+      </w:r>
+      <w:r>
+        <w:rPr>
+          <w:rFonts w:ascii="Times New Roman" w:hAnsi="Times New Roman" w:cs="Times New Roman"/>
+          <w:sz w:val="24"/>
+        </w:rPr>
+        <w:t xml:space="preserve">az ebben lévő szint a </w:t>
+      </w:r>
+      <w:proofErr w:type="spellStart"/>
+      <w:r>
+        <w:rPr>
+          <w:rFonts w:ascii="Times New Roman" w:hAnsi="Times New Roman" w:cs="Times New Roman"/>
+          <w:sz w:val="24"/>
+        </w:rPr>
+        <w:t>uiEventHandler</w:t>
+      </w:r>
+      <w:proofErr w:type="spellEnd"/>
+      <w:r>
+        <w:rPr>
+          <w:rFonts w:ascii="Times New Roman" w:hAnsi="Times New Roman" w:cs="Times New Roman"/>
+          <w:sz w:val="24"/>
+        </w:rPr>
         <w:t xml:space="preserve"> </w:t>
       </w:r>
       <w:proofErr w:type="spellStart"/>
@@ -6441,63 +6395,15 @@
           <w:rFonts w:ascii="Times New Roman" w:hAnsi="Times New Roman" w:cs="Times New Roman"/>
           <w:sz w:val="24"/>
         </w:rPr>
-        <w:t>currentLevel</w:t>
-      </w:r>
-      <w:proofErr w:type="spellEnd"/>
-      <w:r>
-        <w:rPr>
-          <w:rFonts w:ascii="Times New Roman" w:hAnsi="Times New Roman" w:cs="Times New Roman"/>
-          <w:sz w:val="24"/>
-        </w:rPr>
-        <w:t xml:space="preserve"> értékével, akkor azt eggyel meg kell növelni, és azt a </w:t>
-      </w:r>
-      <w:proofErr w:type="spellStart"/>
-      <w:r>
-        <w:rPr>
-          <w:rFonts w:ascii="Times New Roman" w:hAnsi="Times New Roman" w:cs="Times New Roman"/>
-          <w:sz w:val="24"/>
-        </w:rPr>
-        <w:t>DatabaseManager</w:t>
-      </w:r>
-      <w:proofErr w:type="spellEnd"/>
-      <w:r>
-        <w:rPr>
-          <w:rFonts w:ascii="Times New Roman" w:hAnsi="Times New Roman" w:cs="Times New Roman"/>
-          <w:sz w:val="24"/>
-        </w:rPr>
-        <w:t xml:space="preserve"> </w:t>
-      </w:r>
-      <w:proofErr w:type="spellStart"/>
-      <w:r>
-        <w:rPr>
-          <w:rFonts w:ascii="Times New Roman" w:hAnsi="Times New Roman" w:cs="Times New Roman"/>
-          <w:sz w:val="24"/>
-        </w:rPr>
-        <w:t>UpdateUserCurrentLevel</w:t>
-      </w:r>
-      <w:proofErr w:type="spellEnd"/>
-      <w:r>
-        <w:rPr>
-          <w:rFonts w:ascii="Times New Roman" w:hAnsi="Times New Roman" w:cs="Times New Roman"/>
-          <w:sz w:val="24"/>
-        </w:rPr>
-        <w:t xml:space="preserve"> metódusával az adatbázisban is frissítjük. A felhasználó új eredménye az </w:t>
-      </w:r>
-      <w:proofErr w:type="spellStart"/>
-      <w:r>
-        <w:rPr>
-          <w:rFonts w:ascii="Times New Roman" w:hAnsi="Times New Roman" w:cs="Times New Roman"/>
-          <w:sz w:val="24"/>
-        </w:rPr>
-        <w:t>AddSave</w:t>
-      </w:r>
-      <w:proofErr w:type="spellEnd"/>
-      <w:r>
-        <w:rPr>
-          <w:rFonts w:ascii="Times New Roman" w:hAnsi="Times New Roman" w:cs="Times New Roman"/>
-          <w:sz w:val="24"/>
-        </w:rPr>
-        <w:t xml:space="preserve"> metódussal kerül felvételre.</w:t>
+        <w:t>SwitchScene</w:t>
+      </w:r>
+      <w:proofErr w:type="spellEnd"/>
+      <w:r>
+        <w:rPr>
+          <w:rFonts w:ascii="Times New Roman" w:hAnsi="Times New Roman" w:cs="Times New Roman"/>
+          <w:sz w:val="24"/>
+        </w:rPr>
+        <w:t xml:space="preserve"> metódusának meghívásával betöltésre kerül. </w:t>
       </w:r>
     </w:p>
     <w:p>
@@ -6517,7 +6423,7 @@
           <w:rFonts w:ascii="Times New Roman" w:hAnsi="Times New Roman" w:cs="Times New Roman"/>
         </w:rPr>
       </w:pPr>
-      <w:bookmarkStart w:id="24" w:name="_Toc98318013"/>
+      <w:bookmarkStart w:id="23" w:name="_Toc98318012"/>
       <w:r>
         <w:rPr>
           <w:rFonts w:ascii="Times New Roman" w:hAnsi="Times New Roman" w:cs="Times New Roman"/>
@@ -6528,9 +6434,9 @@
         <w:rPr>
           <w:rFonts w:ascii="Times New Roman" w:hAnsi="Times New Roman" w:cs="Times New Roman"/>
         </w:rPr>
-        <w:t>3.5 Ranglista</w:t>
-      </w:r>
-      <w:bookmarkEnd w:id="24"/>
+        <w:t>3.4 Szintteljesítés</w:t>
+      </w:r>
+      <w:bookmarkEnd w:id="23"/>
       <w:r>
         <w:rPr>
           <w:rFonts w:ascii="Times New Roman" w:hAnsi="Times New Roman" w:cs="Times New Roman"/>
@@ -6562,30 +6468,62 @@
           <w:rFonts w:ascii="Times New Roman" w:hAnsi="Times New Roman" w:cs="Times New Roman"/>
           <w:sz w:val="24"/>
         </w:rPr>
-        <w:t xml:space="preserve">A ranglista felületét a </w:t>
-      </w:r>
-      <w:proofErr w:type="spellStart"/>
-      <w:r>
-        <w:rPr>
-          <w:rFonts w:ascii="Times New Roman" w:hAnsi="Times New Roman" w:cs="Times New Roman"/>
-          <w:sz w:val="24"/>
-        </w:rPr>
-        <w:t>DynamicListManager</w:t>
-      </w:r>
-      <w:proofErr w:type="spellEnd"/>
-      <w:r>
-        <w:rPr>
-          <w:rFonts w:ascii="Times New Roman" w:hAnsi="Times New Roman" w:cs="Times New Roman"/>
-          <w:sz w:val="24"/>
-        </w:rPr>
-        <w:t xml:space="preserve"> kezeli</w:t>
-      </w:r>
-      <w:r>
-        <w:rPr>
-          <w:rFonts w:ascii="Times New Roman" w:hAnsi="Times New Roman" w:cs="Times New Roman"/>
-          <w:sz w:val="24"/>
-        </w:rPr>
-        <w:t xml:space="preserve">. A </w:t>
+        <w:t xml:space="preserve">A szintteljesítés folyamata a </w:t>
+      </w:r>
+      <w:proofErr w:type="spellStart"/>
+      <w:r>
+        <w:rPr>
+          <w:rFonts w:ascii="Times New Roman" w:hAnsi="Times New Roman" w:cs="Times New Roman"/>
+          <w:sz w:val="24"/>
+        </w:rPr>
+        <w:t>GoalScript</w:t>
+      </w:r>
+      <w:proofErr w:type="spellEnd"/>
+      <w:r>
+        <w:rPr>
+          <w:rFonts w:ascii="Times New Roman" w:hAnsi="Times New Roman" w:cs="Times New Roman"/>
+          <w:sz w:val="24"/>
+        </w:rPr>
+        <w:t xml:space="preserve"> objektumokban indul. Hogyha a teljesített szint száma megegyezik </w:t>
+      </w:r>
+      <w:r>
+        <w:rPr>
+          <w:rFonts w:ascii="Times New Roman" w:hAnsi="Times New Roman" w:cs="Times New Roman"/>
+          <w:sz w:val="24"/>
+        </w:rPr>
+        <w:t xml:space="preserve">a játékos </w:t>
+      </w:r>
+      <w:proofErr w:type="spellStart"/>
+      <w:r>
+        <w:rPr>
+          <w:rFonts w:ascii="Times New Roman" w:hAnsi="Times New Roman" w:cs="Times New Roman"/>
+          <w:sz w:val="24"/>
+        </w:rPr>
+        <w:t>PlaySession</w:t>
+      </w:r>
+      <w:proofErr w:type="spellEnd"/>
+      <w:r>
+        <w:rPr>
+          <w:rFonts w:ascii="Times New Roman" w:hAnsi="Times New Roman" w:cs="Times New Roman"/>
+          <w:sz w:val="24"/>
+        </w:rPr>
+        <w:t xml:space="preserve"> </w:t>
+      </w:r>
+      <w:proofErr w:type="spellStart"/>
+      <w:r>
+        <w:rPr>
+          <w:rFonts w:ascii="Times New Roman" w:hAnsi="Times New Roman" w:cs="Times New Roman"/>
+          <w:sz w:val="24"/>
+        </w:rPr>
+        <w:t>currentLevel</w:t>
+      </w:r>
+      <w:proofErr w:type="spellEnd"/>
+      <w:r>
+        <w:rPr>
+          <w:rFonts w:ascii="Times New Roman" w:hAnsi="Times New Roman" w:cs="Times New Roman"/>
+          <w:sz w:val="24"/>
+        </w:rPr>
+        <w:t xml:space="preserve"> értékével, akkor azt eggyel meg kell növelni, és azt a </w:t>
       </w:r>
       <w:proofErr w:type="spellStart"/>
       <w:r>
@@ -6609,15 +6547,31 @@
           <w:rFonts w:ascii="Times New Roman" w:hAnsi="Times New Roman" w:cs="Times New Roman"/>
           <w:sz w:val="24"/>
         </w:rPr>
-        <w:t>GetLeaderBoard</w:t>
-      </w:r>
-      <w:proofErr w:type="spellEnd"/>
-      <w:r>
-        <w:rPr>
-          <w:rFonts w:ascii="Times New Roman" w:hAnsi="Times New Roman" w:cs="Times New Roman"/>
-          <w:sz w:val="24"/>
-        </w:rPr>
-        <w:t xml:space="preserve"> metódusával lekéri az összes felhasználó eredményeit.</w:t>
+        <w:t>UpdateUserCurrentLevel</w:t>
+      </w:r>
+      <w:proofErr w:type="spellEnd"/>
+      <w:r>
+        <w:rPr>
+          <w:rFonts w:ascii="Times New Roman" w:hAnsi="Times New Roman" w:cs="Times New Roman"/>
+          <w:sz w:val="24"/>
+        </w:rPr>
+        <w:t xml:space="preserve"> metódusával az adatbázisban is frissítjük. A felhasználó új eredménye az </w:t>
+      </w:r>
+      <w:proofErr w:type="spellStart"/>
+      <w:r>
+        <w:rPr>
+          <w:rFonts w:ascii="Times New Roman" w:hAnsi="Times New Roman" w:cs="Times New Roman"/>
+          <w:sz w:val="24"/>
+        </w:rPr>
+        <w:t>AddSave</w:t>
+      </w:r>
+      <w:proofErr w:type="spellEnd"/>
+      <w:r>
+        <w:rPr>
+          <w:rFonts w:ascii="Times New Roman" w:hAnsi="Times New Roman" w:cs="Times New Roman"/>
+          <w:sz w:val="24"/>
+        </w:rPr>
+        <w:t xml:space="preserve"> metódussal kerül felvételre.</w:t>
       </w:r>
     </w:p>
     <w:p>
@@ -6637,7 +6591,7 @@
           <w:rFonts w:ascii="Times New Roman" w:hAnsi="Times New Roman" w:cs="Times New Roman"/>
         </w:rPr>
       </w:pPr>
-      <w:bookmarkStart w:id="25" w:name="_Toc98318014"/>
+      <w:bookmarkStart w:id="24" w:name="_Toc98318013"/>
       <w:r>
         <w:rPr>
           <w:rFonts w:ascii="Times New Roman" w:hAnsi="Times New Roman" w:cs="Times New Roman"/>
@@ -6648,9 +6602,15 @@
         <w:rPr>
           <w:rFonts w:ascii="Times New Roman" w:hAnsi="Times New Roman" w:cs="Times New Roman"/>
         </w:rPr>
-        <w:t>3.6 Kvíz kérése</w:t>
-      </w:r>
-      <w:bookmarkEnd w:id="25"/>
+        <w:t>3.5 Ranglista</w:t>
+      </w:r>
+      <w:bookmarkEnd w:id="24"/>
+      <w:r>
+        <w:rPr>
+          <w:rFonts w:ascii="Times New Roman" w:hAnsi="Times New Roman" w:cs="Times New Roman"/>
+        </w:rPr>
+        <w:t xml:space="preserve"> </w:t>
+      </w:r>
     </w:p>
     <w:p>
       <w:pPr>
@@ -6676,6 +6636,120 @@
           <w:rFonts w:ascii="Times New Roman" w:hAnsi="Times New Roman" w:cs="Times New Roman"/>
           <w:sz w:val="24"/>
         </w:rPr>
+        <w:t xml:space="preserve">A ranglista felületét a </w:t>
+      </w:r>
+      <w:proofErr w:type="spellStart"/>
+      <w:r>
+        <w:rPr>
+          <w:rFonts w:ascii="Times New Roman" w:hAnsi="Times New Roman" w:cs="Times New Roman"/>
+          <w:sz w:val="24"/>
+        </w:rPr>
+        <w:t>DynamicListManager</w:t>
+      </w:r>
+      <w:proofErr w:type="spellEnd"/>
+      <w:r>
+        <w:rPr>
+          <w:rFonts w:ascii="Times New Roman" w:hAnsi="Times New Roman" w:cs="Times New Roman"/>
+          <w:sz w:val="24"/>
+        </w:rPr>
+        <w:t xml:space="preserve"> kezeli</w:t>
+      </w:r>
+      <w:r>
+        <w:rPr>
+          <w:rFonts w:ascii="Times New Roman" w:hAnsi="Times New Roman" w:cs="Times New Roman"/>
+          <w:sz w:val="24"/>
+        </w:rPr>
+        <w:t xml:space="preserve">. A </w:t>
+      </w:r>
+      <w:proofErr w:type="spellStart"/>
+      <w:r>
+        <w:rPr>
+          <w:rFonts w:ascii="Times New Roman" w:hAnsi="Times New Roman" w:cs="Times New Roman"/>
+          <w:sz w:val="24"/>
+        </w:rPr>
+        <w:t>DatabaseManager</w:t>
+      </w:r>
+      <w:proofErr w:type="spellEnd"/>
+      <w:r>
+        <w:rPr>
+          <w:rFonts w:ascii="Times New Roman" w:hAnsi="Times New Roman" w:cs="Times New Roman"/>
+          <w:sz w:val="24"/>
+        </w:rPr>
+        <w:t xml:space="preserve"> </w:t>
+      </w:r>
+      <w:proofErr w:type="spellStart"/>
+      <w:r>
+        <w:rPr>
+          <w:rFonts w:ascii="Times New Roman" w:hAnsi="Times New Roman" w:cs="Times New Roman"/>
+          <w:sz w:val="24"/>
+        </w:rPr>
+        <w:t>GetLeaderBoard</w:t>
+      </w:r>
+      <w:proofErr w:type="spellEnd"/>
+      <w:r>
+        <w:rPr>
+          <w:rFonts w:ascii="Times New Roman" w:hAnsi="Times New Roman" w:cs="Times New Roman"/>
+          <w:sz w:val="24"/>
+        </w:rPr>
+        <w:t xml:space="preserve"> metódusával lekéri az összes felhasználó eredményeit.</w:t>
+      </w:r>
+    </w:p>
+    <w:p>
+      <w:pPr>
+        <w:spacing w:line="360" w:lineRule="auto"/>
+        <w:rPr>
+          <w:rFonts w:ascii="Times New Roman" w:hAnsi="Times New Roman" w:cs="Times New Roman"/>
+          <w:sz w:val="24"/>
+        </w:rPr>
+      </w:pPr>
+    </w:p>
+    <w:p>
+      <w:pPr>
+        <w:pStyle w:val="Cmsor3"/>
+        <w:spacing w:line="360" w:lineRule="auto"/>
+        <w:rPr>
+          <w:rFonts w:ascii="Times New Roman" w:hAnsi="Times New Roman" w:cs="Times New Roman"/>
+        </w:rPr>
+      </w:pPr>
+      <w:bookmarkStart w:id="25" w:name="_Toc98318014"/>
+      <w:r>
+        <w:rPr>
+          <w:rFonts w:ascii="Times New Roman" w:hAnsi="Times New Roman" w:cs="Times New Roman"/>
+        </w:rPr>
+        <w:t>2.</w:t>
+      </w:r>
+      <w:r>
+        <w:rPr>
+          <w:rFonts w:ascii="Times New Roman" w:hAnsi="Times New Roman" w:cs="Times New Roman"/>
+        </w:rPr>
+        <w:t>3.6 Kvíz kérése</w:t>
+      </w:r>
+      <w:bookmarkEnd w:id="25"/>
+    </w:p>
+    <w:p>
+      <w:pPr>
+        <w:spacing w:line="360" w:lineRule="auto"/>
+        <w:rPr>
+          <w:rFonts w:ascii="Times New Roman" w:hAnsi="Times New Roman" w:cs="Times New Roman"/>
+          <w:sz w:val="24"/>
+        </w:rPr>
+      </w:pPr>
+    </w:p>
+    <w:p>
+      <w:pPr>
+        <w:spacing w:line="360" w:lineRule="auto"/>
+        <w:ind w:firstLine="709"/>
+        <w:jc w:val="both"/>
+        <w:rPr>
+          <w:rFonts w:ascii="Times New Roman" w:hAnsi="Times New Roman" w:cs="Times New Roman"/>
+          <w:sz w:val="24"/>
+        </w:rPr>
+      </w:pPr>
+      <w:r>
+        <w:rPr>
+          <w:rFonts w:ascii="Times New Roman" w:hAnsi="Times New Roman" w:cs="Times New Roman"/>
+          <w:sz w:val="24"/>
+        </w:rPr>
         <w:lastRenderedPageBreak/>
         <w:t xml:space="preserve">A játékon belül a kvízek kezeléséért a </w:t>
       </w:r>
@@ -6884,238 +6958,6 @@
     <w:p>
       <w:pPr>
         <w:spacing w:line="360" w:lineRule="auto"/>
-        <w:jc w:val="both"/>
-        <w:rPr>
-          <w:rFonts w:ascii="Times New Roman" w:hAnsi="Times New Roman" w:cs="Times New Roman"/>
-          <w:sz w:val="24"/>
-        </w:rPr>
-      </w:pPr>
-      <w:r>
-        <w:rPr>
-          <w:rFonts w:ascii="Times New Roman" w:hAnsi="Times New Roman" w:cs="Times New Roman"/>
-          <w:sz w:val="24"/>
-        </w:rPr>
-        <w:t xml:space="preserve">A rekordok bővítésekor vagy módosításakor a </w:t>
-      </w:r>
-      <w:proofErr w:type="spellStart"/>
-      <w:r>
-        <w:rPr>
-          <w:rFonts w:ascii="Times New Roman" w:hAnsi="Times New Roman" w:cs="Times New Roman"/>
-          <w:sz w:val="24"/>
-        </w:rPr>
-        <w:t>RecordAdder</w:t>
-      </w:r>
-      <w:proofErr w:type="spellEnd"/>
-      <w:r>
-        <w:rPr>
-          <w:rFonts w:ascii="Times New Roman" w:hAnsi="Times New Roman" w:cs="Times New Roman"/>
-          <w:sz w:val="24"/>
-        </w:rPr>
-        <w:t xml:space="preserve"> osztályt használjuk. Ennek az osztálynak is külön felülete van</w:t>
-      </w:r>
-      <w:r>
-        <w:rPr>
-          <w:rFonts w:ascii="Times New Roman" w:hAnsi="Times New Roman" w:cs="Times New Roman"/>
-          <w:sz w:val="24"/>
-        </w:rPr>
-        <w:t>,</w:t>
-      </w:r>
-      <w:r>
-        <w:rPr>
-          <w:rFonts w:ascii="Times New Roman" w:hAnsi="Times New Roman" w:cs="Times New Roman"/>
-          <w:sz w:val="24"/>
-        </w:rPr>
-        <w:t xml:space="preserve"> amit kezelhet. </w:t>
-      </w:r>
-      <w:r>
-        <w:rPr>
-          <w:rFonts w:ascii="Times New Roman" w:hAnsi="Times New Roman" w:cs="Times New Roman"/>
-          <w:sz w:val="24"/>
-        </w:rPr>
-        <w:t xml:space="preserve">A </w:t>
-      </w:r>
-      <w:r>
-        <w:rPr>
-          <w:rFonts w:ascii="Times New Roman" w:hAnsi="Times New Roman" w:cs="Times New Roman"/>
-          <w:sz w:val="24"/>
-        </w:rPr>
-        <w:t>felület a megnyitásakor</w:t>
-      </w:r>
-      <w:r>
-        <w:rPr>
-          <w:rFonts w:ascii="Times New Roman" w:hAnsi="Times New Roman" w:cs="Times New Roman"/>
-          <w:sz w:val="24"/>
-        </w:rPr>
-        <w:t xml:space="preserve"> a </w:t>
-      </w:r>
-      <w:proofErr w:type="spellStart"/>
-      <w:r>
-        <w:rPr>
-          <w:rFonts w:ascii="Times New Roman" w:hAnsi="Times New Roman" w:cs="Times New Roman"/>
-          <w:sz w:val="24"/>
-        </w:rPr>
-        <w:t>DynamicListManager</w:t>
-      </w:r>
-      <w:proofErr w:type="spellEnd"/>
-      <w:r>
-        <w:rPr>
-          <w:rFonts w:ascii="Times New Roman" w:hAnsi="Times New Roman" w:cs="Times New Roman"/>
-          <w:sz w:val="24"/>
-        </w:rPr>
-        <w:t xml:space="preserve"> meghívja a </w:t>
-      </w:r>
-      <w:proofErr w:type="spellStart"/>
-      <w:r>
-        <w:rPr>
-          <w:rFonts w:ascii="Times New Roman" w:hAnsi="Times New Roman" w:cs="Times New Roman"/>
-          <w:sz w:val="24"/>
-        </w:rPr>
-        <w:t>RecordAdder</w:t>
-      </w:r>
-      <w:proofErr w:type="spellEnd"/>
-      <w:r>
-        <w:rPr>
-          <w:rFonts w:ascii="Times New Roman" w:hAnsi="Times New Roman" w:cs="Times New Roman"/>
-          <w:sz w:val="24"/>
-        </w:rPr>
-        <w:t xml:space="preserve"> </w:t>
-      </w:r>
-      <w:proofErr w:type="spellStart"/>
-      <w:r>
-        <w:rPr>
-          <w:rFonts w:ascii="Times New Roman" w:hAnsi="Times New Roman" w:cs="Times New Roman"/>
-          <w:sz w:val="24"/>
-        </w:rPr>
-        <w:t>Fefresh</w:t>
-      </w:r>
-      <w:proofErr w:type="spellEnd"/>
-      <w:r>
-        <w:rPr>
-          <w:rFonts w:ascii="Times New Roman" w:hAnsi="Times New Roman" w:cs="Times New Roman"/>
-          <w:sz w:val="24"/>
-        </w:rPr>
-        <w:t xml:space="preserve"> metódusát. Ez egy túlterhelt metódus, így amikor új kvízt akarunk megadni, akkor paraméterek nélkül meghívva kiüríthetjük vele a beviteli mezőket, de ha már meglévő kvízt akarunk módosítani, akkor paraméterként az azt reprezentáló </w:t>
-      </w:r>
-      <w:proofErr w:type="spellStart"/>
-      <w:r>
-        <w:rPr>
-          <w:rFonts w:ascii="Times New Roman" w:hAnsi="Times New Roman" w:cs="Times New Roman"/>
-          <w:sz w:val="24"/>
-        </w:rPr>
-        <w:t>QuizData</w:t>
-      </w:r>
-      <w:proofErr w:type="spellEnd"/>
-      <w:r>
-        <w:rPr>
-          <w:rFonts w:ascii="Times New Roman" w:hAnsi="Times New Roman" w:cs="Times New Roman"/>
-          <w:sz w:val="24"/>
-        </w:rPr>
-        <w:t xml:space="preserve"> megadásával beírja annak adatait a beviteli mezőkbe, hogy azokat csak javítani, módosítani kelljen</w:t>
-      </w:r>
-      <w:r>
-        <w:rPr>
-          <w:rFonts w:ascii="Times New Roman" w:hAnsi="Times New Roman" w:cs="Times New Roman"/>
-          <w:sz w:val="24"/>
-        </w:rPr>
-        <w:t xml:space="preserve"> újra begépelés helyett</w:t>
-      </w:r>
-      <w:r>
-        <w:rPr>
-          <w:rFonts w:ascii="Times New Roman" w:hAnsi="Times New Roman" w:cs="Times New Roman"/>
-          <w:sz w:val="24"/>
-        </w:rPr>
-        <w:t>.</w:t>
-      </w:r>
-    </w:p>
-    <w:p>
-      <w:pPr>
-        <w:spacing w:line="360" w:lineRule="auto"/>
-        <w:rPr>
-          <w:rFonts w:ascii="Times New Roman" w:hAnsi="Times New Roman" w:cs="Times New Roman"/>
-          <w:sz w:val="24"/>
-        </w:rPr>
-      </w:pPr>
-    </w:p>
-    <w:p>
-      <w:pPr>
-        <w:pStyle w:val="Cmsor2"/>
-        <w:rPr>
-          <w:rFonts w:ascii="Times New Roman" w:hAnsi="Times New Roman" w:cs="Times New Roman"/>
-          <w:sz w:val="28"/>
-        </w:rPr>
-      </w:pPr>
-      <w:bookmarkStart w:id="27" w:name="_Toc98318016"/>
-      <w:r>
-        <w:rPr>
-          <w:rFonts w:ascii="Times New Roman" w:hAnsi="Times New Roman" w:cs="Times New Roman"/>
-          <w:sz w:val="28"/>
-        </w:rPr>
-        <w:t>2.</w:t>
-      </w:r>
-      <w:r>
-        <w:rPr>
-          <w:rFonts w:ascii="Times New Roman" w:hAnsi="Times New Roman" w:cs="Times New Roman"/>
-          <w:sz w:val="28"/>
-        </w:rPr>
-        <w:t>4</w:t>
-      </w:r>
-      <w:r>
-        <w:rPr>
-          <w:rFonts w:ascii="Times New Roman" w:hAnsi="Times New Roman" w:cs="Times New Roman"/>
-          <w:sz w:val="28"/>
-        </w:rPr>
-        <w:t xml:space="preserve"> </w:t>
-      </w:r>
-      <w:r>
-        <w:rPr>
-          <w:rFonts w:ascii="Times New Roman" w:hAnsi="Times New Roman" w:cs="Times New Roman"/>
-          <w:sz w:val="28"/>
-        </w:rPr>
-        <w:t>Játékelemek</w:t>
-      </w:r>
-      <w:bookmarkEnd w:id="27"/>
-    </w:p>
-    <w:p>
-      <w:pPr>
-        <w:pStyle w:val="Cmsor3"/>
-        <w:spacing w:line="360" w:lineRule="auto"/>
-        <w:rPr>
-          <w:rFonts w:ascii="Times New Roman" w:hAnsi="Times New Roman" w:cs="Times New Roman"/>
-        </w:rPr>
-      </w:pPr>
-      <w:bookmarkStart w:id="28" w:name="_Toc98318017"/>
-      <w:r>
-        <w:rPr>
-          <w:rFonts w:ascii="Times New Roman" w:hAnsi="Times New Roman" w:cs="Times New Roman"/>
-        </w:rPr>
-        <w:t>2.</w:t>
-      </w:r>
-      <w:r>
-        <w:rPr>
-          <w:rFonts w:ascii="Times New Roman" w:hAnsi="Times New Roman" w:cs="Times New Roman"/>
-        </w:rPr>
-        <w:t xml:space="preserve">4.1 </w:t>
-      </w:r>
-      <w:r>
-        <w:rPr>
-          <w:rFonts w:ascii="Times New Roman" w:hAnsi="Times New Roman" w:cs="Times New Roman"/>
-        </w:rPr>
-        <w:t>Játékos drón</w:t>
-      </w:r>
-      <w:bookmarkEnd w:id="28"/>
-    </w:p>
-    <w:p>
-      <w:pPr>
-        <w:spacing w:line="360" w:lineRule="auto"/>
-        <w:rPr>
-          <w:rFonts w:ascii="Times New Roman" w:hAnsi="Times New Roman" w:cs="Times New Roman"/>
-          <w:sz w:val="24"/>
-        </w:rPr>
-      </w:pPr>
-    </w:p>
-    <w:p>
-      <w:pPr>
-        <w:spacing w:line="360" w:lineRule="auto"/>
         <w:ind w:firstLine="709"/>
         <w:jc w:val="both"/>
         <w:rPr>
@@ -7128,123 +6970,185 @@
           <w:rFonts w:ascii="Times New Roman" w:hAnsi="Times New Roman" w:cs="Times New Roman"/>
           <w:sz w:val="24"/>
         </w:rPr>
-        <w:t>A drón amit a játékos irányít</w:t>
-      </w:r>
-      <w:r>
-        <w:rPr>
-          <w:rFonts w:ascii="Times New Roman" w:hAnsi="Times New Roman" w:cs="Times New Roman"/>
-          <w:sz w:val="24"/>
-        </w:rPr>
-        <w:t xml:space="preserve">, a </w:t>
-      </w:r>
-      <w:proofErr w:type="spellStart"/>
-      <w:r>
-        <w:rPr>
-          <w:rFonts w:ascii="Times New Roman" w:hAnsi="Times New Roman" w:cs="Times New Roman"/>
-          <w:sz w:val="24"/>
-        </w:rPr>
-        <w:t>DroneController</w:t>
-      </w:r>
-      <w:proofErr w:type="spellEnd"/>
-      <w:r>
-        <w:rPr>
-          <w:rFonts w:ascii="Times New Roman" w:hAnsi="Times New Roman" w:cs="Times New Roman"/>
-          <w:sz w:val="24"/>
-        </w:rPr>
-        <w:t xml:space="preserve"> osztályt használja</w:t>
-      </w:r>
-      <w:r>
-        <w:rPr>
-          <w:rFonts w:ascii="Times New Roman" w:hAnsi="Times New Roman" w:cs="Times New Roman"/>
-          <w:sz w:val="24"/>
-        </w:rPr>
-        <w:t xml:space="preserve">. A WASD gombokat használja az irányításra. Ezeknek a gomboknak az állapotából készített Vector2 irányába állítjuk a Rigidbody2D lendületét, és ugyanebbe az irányba forgatjuk a </w:t>
-      </w:r>
-      <w:proofErr w:type="spellStart"/>
-      <w:r>
-        <w:rPr>
-          <w:rFonts w:ascii="Times New Roman" w:hAnsi="Times New Roman" w:cs="Times New Roman"/>
-          <w:sz w:val="24"/>
-        </w:rPr>
-        <w:t>Tansform</w:t>
-      </w:r>
-      <w:proofErr w:type="spellEnd"/>
-      <w:r>
-        <w:rPr>
-          <w:rFonts w:ascii="Times New Roman" w:hAnsi="Times New Roman" w:cs="Times New Roman"/>
-          <w:sz w:val="24"/>
-        </w:rPr>
-        <w:t>-ját. A játékon belüli kattintásokat is ez kezeli.</w:t>
-      </w:r>
-      <w:r>
-        <w:rPr>
-          <w:rFonts w:ascii="Times New Roman" w:hAnsi="Times New Roman" w:cs="Times New Roman"/>
-          <w:sz w:val="24"/>
-        </w:rPr>
-        <w:t xml:space="preserve"> Kattintáskor a kamerából indulva egy Raycast2D-t indítunk az egér irányába, és ha eltalálunk valamit</w:t>
-      </w:r>
-      <w:r>
-        <w:rPr>
-          <w:rFonts w:ascii="Times New Roman" w:hAnsi="Times New Roman" w:cs="Times New Roman"/>
-          <w:sz w:val="24"/>
-        </w:rPr>
-        <w:t xml:space="preserve">, </w:t>
-      </w:r>
-      <w:r>
-        <w:rPr>
-          <w:rFonts w:ascii="Times New Roman" w:hAnsi="Times New Roman" w:cs="Times New Roman"/>
-          <w:sz w:val="24"/>
-        </w:rPr>
-        <w:t xml:space="preserve">ami implementálja az </w:t>
-      </w:r>
-      <w:proofErr w:type="spellStart"/>
-      <w:r>
-        <w:rPr>
-          <w:rFonts w:ascii="Times New Roman" w:hAnsi="Times New Roman" w:cs="Times New Roman"/>
-          <w:sz w:val="24"/>
-        </w:rPr>
-        <w:t>IConnectable</w:t>
-      </w:r>
-      <w:proofErr w:type="spellEnd"/>
-      <w:r>
-        <w:rPr>
-          <w:rFonts w:ascii="Times New Roman" w:hAnsi="Times New Roman" w:cs="Times New Roman"/>
-          <w:sz w:val="24"/>
-        </w:rPr>
-        <w:t xml:space="preserve"> interfészt</w:t>
-      </w:r>
-      <w:r>
-        <w:rPr>
-          <w:rFonts w:ascii="Times New Roman" w:hAnsi="Times New Roman" w:cs="Times New Roman"/>
-          <w:sz w:val="24"/>
-        </w:rPr>
-        <w:t xml:space="preserve">, akkor annak meghívjuk a </w:t>
-      </w:r>
-      <w:proofErr w:type="spellStart"/>
-      <w:r>
-        <w:rPr>
-          <w:rFonts w:ascii="Times New Roman" w:hAnsi="Times New Roman" w:cs="Times New Roman"/>
-          <w:sz w:val="24"/>
-        </w:rPr>
-        <w:t>Click</w:t>
-      </w:r>
-      <w:proofErr w:type="spellEnd"/>
-      <w:r>
-        <w:rPr>
-          <w:rFonts w:ascii="Times New Roman" w:hAnsi="Times New Roman" w:cs="Times New Roman"/>
-          <w:sz w:val="24"/>
-        </w:rPr>
-        <w:t xml:space="preserve"> metódusát a drónt megadva paraméterként.</w:t>
-      </w:r>
-    </w:p>
-    <w:p>
-      <w:pPr>
-        <w:spacing w:line="360" w:lineRule="auto"/>
-        <w:rPr>
-          <w:rFonts w:ascii="Times New Roman" w:hAnsi="Times New Roman" w:cs="Times New Roman"/>
-          <w:sz w:val="24"/>
-        </w:rPr>
-      </w:pPr>
+        <w:t xml:space="preserve">A rekordok bővítésekor vagy módosításakor a </w:t>
+      </w:r>
+      <w:proofErr w:type="spellStart"/>
+      <w:r>
+        <w:rPr>
+          <w:rFonts w:ascii="Times New Roman" w:hAnsi="Times New Roman" w:cs="Times New Roman"/>
+          <w:sz w:val="24"/>
+        </w:rPr>
+        <w:t>RecordAdder</w:t>
+      </w:r>
+      <w:proofErr w:type="spellEnd"/>
+      <w:r>
+        <w:rPr>
+          <w:rFonts w:ascii="Times New Roman" w:hAnsi="Times New Roman" w:cs="Times New Roman"/>
+          <w:sz w:val="24"/>
+        </w:rPr>
+        <w:t xml:space="preserve"> osztályt használjuk. Ennek az osztálynak is külön felülete van</w:t>
+      </w:r>
+      <w:r>
+        <w:rPr>
+          <w:rFonts w:ascii="Times New Roman" w:hAnsi="Times New Roman" w:cs="Times New Roman"/>
+          <w:sz w:val="24"/>
+        </w:rPr>
+        <w:t>,</w:t>
+      </w:r>
+      <w:r>
+        <w:rPr>
+          <w:rFonts w:ascii="Times New Roman" w:hAnsi="Times New Roman" w:cs="Times New Roman"/>
+          <w:sz w:val="24"/>
+        </w:rPr>
+        <w:t xml:space="preserve"> amit kezelhet. </w:t>
+      </w:r>
+      <w:r>
+        <w:rPr>
+          <w:rFonts w:ascii="Times New Roman" w:hAnsi="Times New Roman" w:cs="Times New Roman"/>
+          <w:sz w:val="24"/>
+        </w:rPr>
+        <w:t xml:space="preserve">A </w:t>
+      </w:r>
+      <w:r>
+        <w:rPr>
+          <w:rFonts w:ascii="Times New Roman" w:hAnsi="Times New Roman" w:cs="Times New Roman"/>
+          <w:sz w:val="24"/>
+        </w:rPr>
+        <w:t>felület a megnyitásakor</w:t>
+      </w:r>
+      <w:r>
+        <w:rPr>
+          <w:rFonts w:ascii="Times New Roman" w:hAnsi="Times New Roman" w:cs="Times New Roman"/>
+          <w:sz w:val="24"/>
+        </w:rPr>
+        <w:t xml:space="preserve"> a </w:t>
+      </w:r>
+      <w:proofErr w:type="spellStart"/>
+      <w:r>
+        <w:rPr>
+          <w:rFonts w:ascii="Times New Roman" w:hAnsi="Times New Roman" w:cs="Times New Roman"/>
+          <w:sz w:val="24"/>
+        </w:rPr>
+        <w:t>DynamicListManager</w:t>
+      </w:r>
+      <w:proofErr w:type="spellEnd"/>
+      <w:r>
+        <w:rPr>
+          <w:rFonts w:ascii="Times New Roman" w:hAnsi="Times New Roman" w:cs="Times New Roman"/>
+          <w:sz w:val="24"/>
+        </w:rPr>
+        <w:t xml:space="preserve"> meghívja a </w:t>
+      </w:r>
+      <w:proofErr w:type="spellStart"/>
+      <w:r>
+        <w:rPr>
+          <w:rFonts w:ascii="Times New Roman" w:hAnsi="Times New Roman" w:cs="Times New Roman"/>
+          <w:sz w:val="24"/>
+        </w:rPr>
+        <w:t>RecordAdder</w:t>
+      </w:r>
+      <w:proofErr w:type="spellEnd"/>
+      <w:r>
+        <w:rPr>
+          <w:rFonts w:ascii="Times New Roman" w:hAnsi="Times New Roman" w:cs="Times New Roman"/>
+          <w:sz w:val="24"/>
+        </w:rPr>
+        <w:t xml:space="preserve"> </w:t>
+      </w:r>
+      <w:proofErr w:type="spellStart"/>
+      <w:r>
+        <w:rPr>
+          <w:rFonts w:ascii="Times New Roman" w:hAnsi="Times New Roman" w:cs="Times New Roman"/>
+          <w:sz w:val="24"/>
+        </w:rPr>
+        <w:t>Fefresh</w:t>
+      </w:r>
+      <w:proofErr w:type="spellEnd"/>
+      <w:r>
+        <w:rPr>
+          <w:rFonts w:ascii="Times New Roman" w:hAnsi="Times New Roman" w:cs="Times New Roman"/>
+          <w:sz w:val="24"/>
+        </w:rPr>
+        <w:t xml:space="preserve"> metódusát. Ez egy túlterhelt metódus, így amikor új kvízt akarunk megadni, akkor paraméterek nélkül meghívva kiüríthetjük vele a beviteli mezőket, de ha már meglévő kvízt akarunk módosítani, akkor paraméterként az azt reprezentáló </w:t>
+      </w:r>
+      <w:proofErr w:type="spellStart"/>
+      <w:r>
+        <w:rPr>
+          <w:rFonts w:ascii="Times New Roman" w:hAnsi="Times New Roman" w:cs="Times New Roman"/>
+          <w:sz w:val="24"/>
+        </w:rPr>
+        <w:t>QuizData</w:t>
+      </w:r>
+      <w:proofErr w:type="spellEnd"/>
+      <w:r>
+        <w:rPr>
+          <w:rFonts w:ascii="Times New Roman" w:hAnsi="Times New Roman" w:cs="Times New Roman"/>
+          <w:sz w:val="24"/>
+        </w:rPr>
+        <w:t xml:space="preserve"> megadásával beírja annak adatait a beviteli mezőkbe, hogy azokat csak javítani, módosítani kelljen</w:t>
+      </w:r>
+      <w:r>
+        <w:rPr>
+          <w:rFonts w:ascii="Times New Roman" w:hAnsi="Times New Roman" w:cs="Times New Roman"/>
+          <w:sz w:val="24"/>
+        </w:rPr>
+        <w:t xml:space="preserve"> újra begépelés helyett</w:t>
+      </w:r>
+      <w:r>
+        <w:rPr>
+          <w:rFonts w:ascii="Times New Roman" w:hAnsi="Times New Roman" w:cs="Times New Roman"/>
+          <w:sz w:val="24"/>
+        </w:rPr>
+        <w:t>.</w:t>
+      </w:r>
+    </w:p>
+    <w:p>
+      <w:pPr>
+        <w:spacing w:line="360" w:lineRule="auto"/>
+        <w:rPr>
+          <w:rFonts w:ascii="Times New Roman" w:hAnsi="Times New Roman" w:cs="Times New Roman"/>
+          <w:sz w:val="24"/>
+        </w:rPr>
+      </w:pPr>
+    </w:p>
+    <w:p>
+      <w:pPr>
+        <w:pStyle w:val="Cmsor2"/>
+        <w:rPr>
+          <w:rFonts w:ascii="Times New Roman" w:hAnsi="Times New Roman" w:cs="Times New Roman"/>
+          <w:sz w:val="28"/>
+        </w:rPr>
+      </w:pPr>
+      <w:bookmarkStart w:id="27" w:name="_Toc98318016"/>
+      <w:r>
+        <w:rPr>
+          <w:rFonts w:ascii="Times New Roman" w:hAnsi="Times New Roman" w:cs="Times New Roman"/>
+          <w:sz w:val="28"/>
+        </w:rPr>
+        <w:t>2.</w:t>
+      </w:r>
+      <w:r>
+        <w:rPr>
+          <w:rFonts w:ascii="Times New Roman" w:hAnsi="Times New Roman" w:cs="Times New Roman"/>
+          <w:sz w:val="28"/>
+        </w:rPr>
+        <w:t>4</w:t>
+      </w:r>
+      <w:r>
+        <w:rPr>
+          <w:rFonts w:ascii="Times New Roman" w:hAnsi="Times New Roman" w:cs="Times New Roman"/>
+          <w:sz w:val="28"/>
+        </w:rPr>
+        <w:t xml:space="preserve"> </w:t>
+      </w:r>
+      <w:r>
+        <w:rPr>
+          <w:rFonts w:ascii="Times New Roman" w:hAnsi="Times New Roman" w:cs="Times New Roman"/>
+          <w:sz w:val="28"/>
+        </w:rPr>
+        <w:t>Játékelemek</w:t>
+      </w:r>
+      <w:bookmarkEnd w:id="27"/>
     </w:p>
     <w:p>
       <w:pPr>
@@ -7254,7 +7158,7 @@
           <w:rFonts w:ascii="Times New Roman" w:hAnsi="Times New Roman" w:cs="Times New Roman"/>
         </w:rPr>
       </w:pPr>
-      <w:bookmarkStart w:id="29" w:name="_Toc98318018"/>
+      <w:bookmarkStart w:id="28" w:name="_Toc98318017"/>
       <w:r>
         <w:rPr>
           <w:rFonts w:ascii="Times New Roman" w:hAnsi="Times New Roman" w:cs="Times New Roman"/>
@@ -7265,21 +7169,15 @@
         <w:rPr>
           <w:rFonts w:ascii="Times New Roman" w:hAnsi="Times New Roman" w:cs="Times New Roman"/>
         </w:rPr>
-        <w:t xml:space="preserve">4.2 </w:t>
-      </w:r>
-      <w:r>
-        <w:rPr>
-          <w:rFonts w:ascii="Times New Roman" w:hAnsi="Times New Roman" w:cs="Times New Roman"/>
-        </w:rPr>
-        <w:t>Energiagócok</w:t>
-      </w:r>
-      <w:bookmarkEnd w:id="29"/>
-      <w:r>
-        <w:rPr>
-          <w:rFonts w:ascii="Times New Roman" w:hAnsi="Times New Roman" w:cs="Times New Roman"/>
-        </w:rPr>
-        <w:t xml:space="preserve"> </w:t>
-      </w:r>
+        <w:t xml:space="preserve">4.1 </w:t>
+      </w:r>
+      <w:r>
+        <w:rPr>
+          <w:rFonts w:ascii="Times New Roman" w:hAnsi="Times New Roman" w:cs="Times New Roman"/>
+        </w:rPr>
+        <w:t>Játékos drón</w:t>
+      </w:r>
+      <w:bookmarkEnd w:id="28"/>
     </w:p>
     <w:p>
       <w:pPr>
@@ -7305,6 +7203,183 @@
           <w:rFonts w:ascii="Times New Roman" w:hAnsi="Times New Roman" w:cs="Times New Roman"/>
           <w:sz w:val="24"/>
         </w:rPr>
+        <w:t>A drón amit a játékos irányít</w:t>
+      </w:r>
+      <w:r>
+        <w:rPr>
+          <w:rFonts w:ascii="Times New Roman" w:hAnsi="Times New Roman" w:cs="Times New Roman"/>
+          <w:sz w:val="24"/>
+        </w:rPr>
+        <w:t xml:space="preserve">, a </w:t>
+      </w:r>
+      <w:proofErr w:type="spellStart"/>
+      <w:r>
+        <w:rPr>
+          <w:rFonts w:ascii="Times New Roman" w:hAnsi="Times New Roman" w:cs="Times New Roman"/>
+          <w:sz w:val="24"/>
+        </w:rPr>
+        <w:t>DroneController</w:t>
+      </w:r>
+      <w:proofErr w:type="spellEnd"/>
+      <w:r>
+        <w:rPr>
+          <w:rFonts w:ascii="Times New Roman" w:hAnsi="Times New Roman" w:cs="Times New Roman"/>
+          <w:sz w:val="24"/>
+        </w:rPr>
+        <w:t xml:space="preserve"> osztályt használja</w:t>
+      </w:r>
+      <w:r>
+        <w:rPr>
+          <w:rFonts w:ascii="Times New Roman" w:hAnsi="Times New Roman" w:cs="Times New Roman"/>
+          <w:sz w:val="24"/>
+        </w:rPr>
+        <w:t xml:space="preserve">. A WASD gombokat használja az irányításra. Ezeknek a gomboknak az állapotából készített Vector2 irányába állítjuk a Rigidbody2D lendületét, és ugyanebbe az irányba forgatjuk a </w:t>
+      </w:r>
+      <w:proofErr w:type="spellStart"/>
+      <w:r>
+        <w:rPr>
+          <w:rFonts w:ascii="Times New Roman" w:hAnsi="Times New Roman" w:cs="Times New Roman"/>
+          <w:sz w:val="24"/>
+        </w:rPr>
+        <w:t>Tansform</w:t>
+      </w:r>
+      <w:proofErr w:type="spellEnd"/>
+      <w:r>
+        <w:rPr>
+          <w:rFonts w:ascii="Times New Roman" w:hAnsi="Times New Roman" w:cs="Times New Roman"/>
+          <w:sz w:val="24"/>
+        </w:rPr>
+        <w:t>-ját. A játékon belüli kattintásokat is ez kezeli.</w:t>
+      </w:r>
+      <w:r>
+        <w:rPr>
+          <w:rFonts w:ascii="Times New Roman" w:hAnsi="Times New Roman" w:cs="Times New Roman"/>
+          <w:sz w:val="24"/>
+        </w:rPr>
+        <w:t xml:space="preserve"> Kattintáskor a kamerából indulva egy Raycast2D-t indítunk az egér irányába, és ha eltalálunk valamit</w:t>
+      </w:r>
+      <w:r>
+        <w:rPr>
+          <w:rFonts w:ascii="Times New Roman" w:hAnsi="Times New Roman" w:cs="Times New Roman"/>
+          <w:sz w:val="24"/>
+        </w:rPr>
+        <w:t xml:space="preserve">, </w:t>
+      </w:r>
+      <w:r>
+        <w:rPr>
+          <w:rFonts w:ascii="Times New Roman" w:hAnsi="Times New Roman" w:cs="Times New Roman"/>
+          <w:sz w:val="24"/>
+        </w:rPr>
+        <w:t xml:space="preserve">ami implementálja az </w:t>
+      </w:r>
+      <w:proofErr w:type="spellStart"/>
+      <w:r>
+        <w:rPr>
+          <w:rFonts w:ascii="Times New Roman" w:hAnsi="Times New Roman" w:cs="Times New Roman"/>
+          <w:sz w:val="24"/>
+        </w:rPr>
+        <w:t>IConnectable</w:t>
+      </w:r>
+      <w:proofErr w:type="spellEnd"/>
+      <w:r>
+        <w:rPr>
+          <w:rFonts w:ascii="Times New Roman" w:hAnsi="Times New Roman" w:cs="Times New Roman"/>
+          <w:sz w:val="24"/>
+        </w:rPr>
+        <w:t xml:space="preserve"> interfészt</w:t>
+      </w:r>
+      <w:r>
+        <w:rPr>
+          <w:rFonts w:ascii="Times New Roman" w:hAnsi="Times New Roman" w:cs="Times New Roman"/>
+          <w:sz w:val="24"/>
+        </w:rPr>
+        <w:t xml:space="preserve">, akkor annak meghívjuk a </w:t>
+      </w:r>
+      <w:proofErr w:type="spellStart"/>
+      <w:r>
+        <w:rPr>
+          <w:rFonts w:ascii="Times New Roman" w:hAnsi="Times New Roman" w:cs="Times New Roman"/>
+          <w:sz w:val="24"/>
+        </w:rPr>
+        <w:t>Click</w:t>
+      </w:r>
+      <w:proofErr w:type="spellEnd"/>
+      <w:r>
+        <w:rPr>
+          <w:rFonts w:ascii="Times New Roman" w:hAnsi="Times New Roman" w:cs="Times New Roman"/>
+          <w:sz w:val="24"/>
+        </w:rPr>
+        <w:t xml:space="preserve"> metódusát a drónt megadva paraméterként.</w:t>
+      </w:r>
+    </w:p>
+    <w:p>
+      <w:pPr>
+        <w:spacing w:line="360" w:lineRule="auto"/>
+        <w:rPr>
+          <w:rFonts w:ascii="Times New Roman" w:hAnsi="Times New Roman" w:cs="Times New Roman"/>
+          <w:sz w:val="24"/>
+        </w:rPr>
+      </w:pPr>
+    </w:p>
+    <w:p>
+      <w:pPr>
+        <w:pStyle w:val="Cmsor3"/>
+        <w:spacing w:line="360" w:lineRule="auto"/>
+        <w:rPr>
+          <w:rFonts w:ascii="Times New Roman" w:hAnsi="Times New Roman" w:cs="Times New Roman"/>
+        </w:rPr>
+      </w:pPr>
+      <w:bookmarkStart w:id="29" w:name="_Toc98318018"/>
+      <w:r>
+        <w:rPr>
+          <w:rFonts w:ascii="Times New Roman" w:hAnsi="Times New Roman" w:cs="Times New Roman"/>
+        </w:rPr>
+        <w:t>2.</w:t>
+      </w:r>
+      <w:r>
+        <w:rPr>
+          <w:rFonts w:ascii="Times New Roman" w:hAnsi="Times New Roman" w:cs="Times New Roman"/>
+        </w:rPr>
+        <w:t xml:space="preserve">4.2 </w:t>
+      </w:r>
+      <w:r>
+        <w:rPr>
+          <w:rFonts w:ascii="Times New Roman" w:hAnsi="Times New Roman" w:cs="Times New Roman"/>
+        </w:rPr>
+        <w:t>Energiagócok</w:t>
+      </w:r>
+      <w:bookmarkEnd w:id="29"/>
+      <w:r>
+        <w:rPr>
+          <w:rFonts w:ascii="Times New Roman" w:hAnsi="Times New Roman" w:cs="Times New Roman"/>
+        </w:rPr>
+        <w:t xml:space="preserve"> </w:t>
+      </w:r>
+    </w:p>
+    <w:p>
+      <w:pPr>
+        <w:spacing w:line="360" w:lineRule="auto"/>
+        <w:rPr>
+          <w:rFonts w:ascii="Times New Roman" w:hAnsi="Times New Roman" w:cs="Times New Roman"/>
+          <w:sz w:val="24"/>
+        </w:rPr>
+      </w:pPr>
+    </w:p>
+    <w:p>
+      <w:pPr>
+        <w:spacing w:line="360" w:lineRule="auto"/>
+        <w:ind w:firstLine="709"/>
+        <w:jc w:val="both"/>
+        <w:rPr>
+          <w:rFonts w:ascii="Times New Roman" w:hAnsi="Times New Roman" w:cs="Times New Roman"/>
+          <w:sz w:val="24"/>
+        </w:rPr>
+      </w:pPr>
+      <w:r>
+        <w:rPr>
+          <w:rFonts w:ascii="Times New Roman" w:hAnsi="Times New Roman" w:cs="Times New Roman"/>
+          <w:sz w:val="24"/>
+        </w:rPr>
         <w:lastRenderedPageBreak/>
         <w:t>A játék puzzle része különböző típusú gócokon alapul</w:t>
       </w:r>
@@ -8344,13 +8419,7 @@
         <w:rPr>
           <w:rFonts w:ascii="Times New Roman" w:hAnsi="Times New Roman" w:cs="Times New Roman"/>
         </w:rPr>
-        <w:t>2.</w:t>
-      </w:r>
-      <w:r>
-        <w:rPr>
-          <w:rFonts w:ascii="Times New Roman" w:hAnsi="Times New Roman" w:cs="Times New Roman"/>
-        </w:rPr>
-        <w:t>5.1 Tesztelés módja</w:t>
+        <w:t>2.5.1 Tesztelés módja</w:t>
       </w:r>
       <w:bookmarkEnd w:id="41"/>
     </w:p>
@@ -8472,6 +8541,13 @@
         </w:rPr>
         <w:t>és a fájl linkjét beposztoltam az előbb megemlített szobába.</w:t>
       </w:r>
+      <w:r>
+        <w:rPr>
+          <w:rFonts w:ascii="Times New Roman" w:hAnsi="Times New Roman" w:cs="Times New Roman"/>
+          <w:sz w:val="24"/>
+        </w:rPr>
+        <w:t xml:space="preserve"> Ezt a fájlt többen is letöltötték és kipróbálták.</w:t>
+      </w:r>
     </w:p>
     <w:p>
       <w:pPr>
@@ -8492,7 +8568,178 @@
         </w:rPr>
       </w:pPr>
       <w:bookmarkStart w:id="42" w:name="_Toc98318030"/>
-      <w:bookmarkStart w:id="43" w:name="_GoBack"/>
+      <w:r>
+        <w:rPr>
+          <w:rFonts w:ascii="Times New Roman" w:hAnsi="Times New Roman" w:cs="Times New Roman"/>
+        </w:rPr>
+        <w:t>2.5.2 Talált hibák</w:t>
+      </w:r>
+      <w:bookmarkEnd w:id="42"/>
+    </w:p>
+    <w:p>
+      <w:pPr>
+        <w:spacing w:line="360" w:lineRule="auto"/>
+        <w:jc w:val="both"/>
+        <w:rPr>
+          <w:rFonts w:ascii="Times New Roman" w:hAnsi="Times New Roman" w:cs="Times New Roman"/>
+          <w:sz w:val="24"/>
+        </w:rPr>
+      </w:pPr>
+    </w:p>
+    <w:p>
+      <w:pPr>
+        <w:spacing w:line="360" w:lineRule="auto"/>
+        <w:jc w:val="both"/>
+        <w:rPr>
+          <w:rFonts w:ascii="Times New Roman" w:hAnsi="Times New Roman" w:cs="Times New Roman"/>
+          <w:sz w:val="24"/>
+        </w:rPr>
+      </w:pPr>
+      <w:r>
+        <w:rPr>
+          <w:rFonts w:ascii="Times New Roman" w:hAnsi="Times New Roman" w:cs="Times New Roman"/>
+          <w:sz w:val="24"/>
+        </w:rPr>
+        <w:tab/>
+        <w:t>A tesztelés csak egy működésbeli hibát tárt fel. Ha a játékos a drónnal eltakarja azt a gócot vagy blokkolót, amire rá szeretne kattintani, akkor nem történik semmi. Ez a probléma könnyen orvosolható volt azzal</w:t>
+      </w:r>
+      <w:r>
+        <w:rPr>
+          <w:rFonts w:ascii="Times New Roman" w:hAnsi="Times New Roman" w:cs="Times New Roman"/>
+          <w:sz w:val="24"/>
+        </w:rPr>
+        <w:t>,</w:t>
+      </w:r>
+      <w:r>
+        <w:rPr>
+          <w:rFonts w:ascii="Times New Roman" w:hAnsi="Times New Roman" w:cs="Times New Roman"/>
+          <w:sz w:val="24"/>
+        </w:rPr>
+        <w:t xml:space="preserve"> hogy a kattintás Raycast2D-jének adtam egy </w:t>
+      </w:r>
+      <w:proofErr w:type="spellStart"/>
+      <w:r>
+        <w:rPr>
+          <w:rFonts w:ascii="Times New Roman" w:hAnsi="Times New Roman" w:cs="Times New Roman"/>
+          <w:sz w:val="24"/>
+        </w:rPr>
+        <w:t>LayerMask</w:t>
+      </w:r>
+      <w:proofErr w:type="spellEnd"/>
+      <w:r>
+        <w:rPr>
+          <w:rFonts w:ascii="Times New Roman" w:hAnsi="Times New Roman" w:cs="Times New Roman"/>
+          <w:sz w:val="24"/>
+        </w:rPr>
+        <w:t xml:space="preserve">-ot, ami csak a gócokra és blokkolókra tesztel. </w:t>
+      </w:r>
+    </w:p>
+    <w:p>
+      <w:pPr>
+        <w:spacing w:line="360" w:lineRule="auto"/>
+        <w:ind w:firstLine="709"/>
+        <w:jc w:val="both"/>
+        <w:rPr>
+          <w:rFonts w:ascii="Times New Roman" w:hAnsi="Times New Roman" w:cs="Times New Roman"/>
+          <w:sz w:val="24"/>
+        </w:rPr>
+      </w:pPr>
+      <w:r>
+        <w:rPr>
+          <w:rFonts w:ascii="Times New Roman" w:hAnsi="Times New Roman" w:cs="Times New Roman"/>
+          <w:sz w:val="24"/>
+        </w:rPr>
+        <w:t xml:space="preserve">Volt még egy pár helyesírási hiba a kérdésekben, de azok inkább az </w:t>
+      </w:r>
+      <w:proofErr w:type="spellStart"/>
+      <w:r>
+        <w:rPr>
+          <w:rFonts w:ascii="Times New Roman" w:hAnsi="Times New Roman" w:cs="Times New Roman"/>
+          <w:sz w:val="24"/>
+        </w:rPr>
+        <w:t>excel</w:t>
+      </w:r>
+      <w:proofErr w:type="spellEnd"/>
+      <w:r>
+        <w:rPr>
+          <w:rFonts w:ascii="Times New Roman" w:hAnsi="Times New Roman" w:cs="Times New Roman"/>
+          <w:sz w:val="24"/>
+        </w:rPr>
+        <w:t xml:space="preserve"> helyesírásellenőrzőjének</w:t>
+      </w:r>
+      <w:r>
+        <w:rPr>
+          <w:rFonts w:ascii="Times New Roman" w:hAnsi="Times New Roman" w:cs="Times New Roman"/>
+          <w:sz w:val="24"/>
+        </w:rPr>
+        <w:t xml:space="preserve"> </w:t>
+      </w:r>
+      <w:r>
+        <w:rPr>
+          <w:rFonts w:ascii="Times New Roman" w:hAnsi="Times New Roman" w:cs="Times New Roman"/>
+          <w:sz w:val="24"/>
+        </w:rPr>
+        <w:t>hibái voltak, például nem tudom</w:t>
+      </w:r>
+      <w:r>
+        <w:rPr>
+          <w:rFonts w:ascii="Times New Roman" w:hAnsi="Times New Roman" w:cs="Times New Roman"/>
+          <w:sz w:val="24"/>
+        </w:rPr>
+        <w:t>,</w:t>
+      </w:r>
+      <w:r>
+        <w:rPr>
+          <w:rFonts w:ascii="Times New Roman" w:hAnsi="Times New Roman" w:cs="Times New Roman"/>
+          <w:sz w:val="24"/>
+        </w:rPr>
+        <w:t xml:space="preserve"> hogy a „módisító” mióta érvényes magyar szó. Ezeket a hibákat az adatbázison belül gyorsan kijavítottam.</w:t>
+      </w:r>
+    </w:p>
+    <w:p>
+      <w:pPr>
+        <w:spacing w:line="360" w:lineRule="auto"/>
+        <w:ind w:firstLine="709"/>
+        <w:jc w:val="both"/>
+        <w:rPr>
+          <w:rFonts w:ascii="Times New Roman" w:hAnsi="Times New Roman" w:cs="Times New Roman"/>
+          <w:sz w:val="24"/>
+        </w:rPr>
+      </w:pPr>
+      <w:r>
+        <w:rPr>
+          <w:rFonts w:ascii="Times New Roman" w:hAnsi="Times New Roman" w:cs="Times New Roman"/>
+          <w:sz w:val="24"/>
+        </w:rPr>
+        <w:t>Kétszer is előfordult az, hogy egymás után kétszer ugyanazt a kvízt kapta a felhasználó. Ennek annyit lehetne csinálni, hogy az adatbázisba több kérdést teszünk. Minden nehézség</w:t>
+      </w:r>
+      <w:r>
+        <w:rPr>
+          <w:rFonts w:ascii="Times New Roman" w:hAnsi="Times New Roman" w:cs="Times New Roman"/>
+          <w:sz w:val="24"/>
+        </w:rPr>
+        <w:t>hez van 20-20 kérdés, így aránylag nagy esély van az újra sorsolásra. A játék rövid hossza és a kérdések kitalálásának időigényessége miatt úgy döntöttem, hogy az extra kérdések hozzáadását a felhasználókra bízom.</w:t>
+      </w:r>
+    </w:p>
+    <w:p>
+      <w:pPr>
+        <w:spacing w:line="360" w:lineRule="auto"/>
+        <w:jc w:val="both"/>
+        <w:rPr>
+          <w:rFonts w:ascii="Times New Roman" w:hAnsi="Times New Roman" w:cs="Times New Roman"/>
+          <w:sz w:val="24"/>
+        </w:rPr>
+      </w:pPr>
+    </w:p>
+    <w:p>
+      <w:pPr>
+        <w:pStyle w:val="Cmsor3"/>
+        <w:spacing w:line="360" w:lineRule="auto"/>
+        <w:rPr>
+          <w:rFonts w:ascii="Times New Roman" w:hAnsi="Times New Roman" w:cs="Times New Roman"/>
+        </w:rPr>
+      </w:pPr>
+      <w:bookmarkStart w:id="43" w:name="_Toc98318031"/>
       <w:r>
         <w:rPr>
           <w:rFonts w:ascii="Times New Roman" w:hAnsi="Times New Roman" w:cs="Times New Roman"/>
@@ -8503,23 +8750,16 @@
         <w:rPr>
           <w:rFonts w:ascii="Times New Roman" w:hAnsi="Times New Roman" w:cs="Times New Roman"/>
         </w:rPr>
-        <w:t>2</w:t>
-      </w:r>
-      <w:r>
-        <w:rPr>
-          <w:rFonts w:ascii="Times New Roman" w:hAnsi="Times New Roman" w:cs="Times New Roman"/>
-        </w:rPr>
-        <w:t xml:space="preserve"> T</w:t>
-      </w:r>
-      <w:r>
-        <w:rPr>
-          <w:rFonts w:ascii="Times New Roman" w:hAnsi="Times New Roman" w:cs="Times New Roman"/>
-        </w:rPr>
-        <w:t>alált hibák</w:t>
-      </w:r>
-      <w:bookmarkEnd w:id="42"/>
-    </w:p>
-    <w:bookmarkEnd w:id="43"/>
+        <w:t>3</w:t>
+      </w:r>
+      <w:r>
+        <w:rPr>
+          <w:rFonts w:ascii="Times New Roman" w:hAnsi="Times New Roman" w:cs="Times New Roman"/>
+        </w:rPr>
+        <w:t xml:space="preserve"> Egyéb megjegyzések, visszajelzések</w:t>
+      </w:r>
+      <w:bookmarkEnd w:id="43"/>
+    </w:p>
     <w:p>
       <w:pPr>
         <w:spacing w:line="360" w:lineRule="auto"/>
@@ -8545,64 +8785,114 @@
           <w:sz w:val="24"/>
         </w:rPr>
         <w:tab/>
-        <w:t xml:space="preserve">A tesztelés csak egy működésbeli hibát tárt fel. Ha a játékos a drónnal eltakarja azt a gócot vagy blokkolót, amire rá szeretne kattintani, akkor nem történik semmi. Ez a probléma könnyen orvosolható volt azzal hogy a kattintás Raycast2D-jének adtam egy </w:t>
-      </w:r>
-      <w:proofErr w:type="spellStart"/>
-      <w:r>
-        <w:rPr>
-          <w:rFonts w:ascii="Times New Roman" w:hAnsi="Times New Roman" w:cs="Times New Roman"/>
-          <w:sz w:val="24"/>
-        </w:rPr>
-        <w:t>LayerMask</w:t>
-      </w:r>
-      <w:proofErr w:type="spellEnd"/>
-      <w:r>
-        <w:rPr>
-          <w:rFonts w:ascii="Times New Roman" w:hAnsi="Times New Roman" w:cs="Times New Roman"/>
-          <w:sz w:val="24"/>
-        </w:rPr>
-        <w:t xml:space="preserve">-ot, ami csak a gócokra és blokkolókra tesztel. Volt még egy pár helyesírási hiba a kérdésekben, de azok inkább az </w:t>
-      </w:r>
-      <w:proofErr w:type="spellStart"/>
-      <w:r>
-        <w:rPr>
-          <w:rFonts w:ascii="Times New Roman" w:hAnsi="Times New Roman" w:cs="Times New Roman"/>
-          <w:sz w:val="24"/>
-        </w:rPr>
-        <w:t>excel</w:t>
-      </w:r>
-      <w:proofErr w:type="spellEnd"/>
-      <w:r>
-        <w:rPr>
-          <w:rFonts w:ascii="Times New Roman" w:hAnsi="Times New Roman" w:cs="Times New Roman"/>
-          <w:sz w:val="24"/>
-        </w:rPr>
-        <w:t xml:space="preserve"> helyesírásellenőrzőjének</w:t>
-      </w:r>
-      <w:r>
-        <w:rPr>
-          <w:rFonts w:ascii="Times New Roman" w:hAnsi="Times New Roman" w:cs="Times New Roman"/>
-          <w:sz w:val="24"/>
-        </w:rPr>
-        <w:t xml:space="preserve"> </w:t>
-      </w:r>
-      <w:r>
-        <w:rPr>
-          <w:rFonts w:ascii="Times New Roman" w:hAnsi="Times New Roman" w:cs="Times New Roman"/>
-          <w:sz w:val="24"/>
-        </w:rPr>
-        <w:t>hibái voltak, például nem tudom hogy a „módisító” mióta érvényes magyar szó. Ezeket a hibákat az adatbázison belül gyorsan kijavítottam.</w:t>
-      </w:r>
-    </w:p>
-    <w:p>
-      <w:pPr>
-        <w:spacing w:line="360" w:lineRule="auto"/>
+      </w:r>
+      <w:r>
+        <w:rPr>
+          <w:rFonts w:ascii="Times New Roman" w:hAnsi="Times New Roman" w:cs="Times New Roman"/>
+          <w:sz w:val="24"/>
+        </w:rPr>
+        <w:t xml:space="preserve">Többen is megjegyezték, hogy a mozgás reszponzív volt, és a drón forgása gyors volt, de egyenletes. </w:t>
+      </w:r>
+      <w:r>
+        <w:rPr>
+          <w:rFonts w:ascii="Times New Roman" w:hAnsi="Times New Roman" w:cs="Times New Roman"/>
+          <w:sz w:val="24"/>
+        </w:rPr>
+        <w:t>V</w:t>
+      </w:r>
+      <w:r>
+        <w:rPr>
+          <w:rFonts w:ascii="Times New Roman" w:hAnsi="Times New Roman" w:cs="Times New Roman"/>
+          <w:sz w:val="24"/>
+        </w:rPr>
+        <w:t>oltak</w:t>
+      </w:r>
+      <w:r>
+        <w:rPr>
+          <w:rFonts w:ascii="Times New Roman" w:hAnsi="Times New Roman" w:cs="Times New Roman"/>
+          <w:sz w:val="24"/>
+        </w:rPr>
+        <w:t>,</w:t>
+      </w:r>
+      <w:r>
+        <w:rPr>
+          <w:rFonts w:ascii="Times New Roman" w:hAnsi="Times New Roman" w:cs="Times New Roman"/>
+          <w:sz w:val="24"/>
+        </w:rPr>
+        <w:t xml:space="preserve"> akik több percen át azzal szórakoztak, hogy az egyhelyben forgással kísérleteztek. </w:t>
+      </w:r>
+    </w:p>
+    <w:p>
+      <w:pPr>
+        <w:spacing w:line="360" w:lineRule="auto"/>
+        <w:ind w:firstLine="709"/>
         <w:jc w:val="both"/>
         <w:rPr>
           <w:rFonts w:ascii="Times New Roman" w:hAnsi="Times New Roman" w:cs="Times New Roman"/>
           <w:sz w:val="24"/>
         </w:rPr>
       </w:pPr>
+      <w:r>
+        <w:rPr>
+          <w:rFonts w:ascii="Times New Roman" w:hAnsi="Times New Roman" w:cs="Times New Roman"/>
+          <w:sz w:val="24"/>
+        </w:rPr>
+        <w:t xml:space="preserve">Az is tetszett nekik, hogy a gócok és az azokat összekötő csatlakozások mindig láthatók. Ha ezek is eltűnnének a sötétben, akkor sokkal nehezebb lenne átlátni a pályát, és ez csak több nehézséghez és frusztrációhoz vezetne, nem adna semmit a játékélményhez. </w:t>
+      </w:r>
+    </w:p>
+    <w:p>
+      <w:pPr>
+        <w:spacing w:line="360" w:lineRule="auto"/>
+        <w:ind w:firstLine="709"/>
+        <w:jc w:val="both"/>
+        <w:rPr>
+          <w:rFonts w:ascii="Times New Roman" w:hAnsi="Times New Roman" w:cs="Times New Roman"/>
+          <w:sz w:val="24"/>
+        </w:rPr>
+      </w:pPr>
+      <w:r>
+        <w:rPr>
+          <w:rFonts w:ascii="Times New Roman" w:hAnsi="Times New Roman" w:cs="Times New Roman"/>
+          <w:sz w:val="24"/>
+        </w:rPr>
+        <w:t xml:space="preserve">Egy tesztelő azt mondta, hogy szerinte jobb, hogy a blokkolókat nem kell áram alatt tartani ahhoz, hogy az általuk blokkolt góc nyitva maradjon. Ez is csak egy nem kívánt komplexitás lett volna. </w:t>
+      </w:r>
+    </w:p>
+    <w:p>
+      <w:pPr>
+        <w:spacing w:line="360" w:lineRule="auto"/>
+        <w:ind w:firstLine="709"/>
+        <w:jc w:val="both"/>
+        <w:rPr>
+          <w:rFonts w:ascii="Times New Roman" w:hAnsi="Times New Roman" w:cs="Times New Roman"/>
+          <w:sz w:val="24"/>
+        </w:rPr>
+      </w:pPr>
+      <w:r>
+        <w:rPr>
+          <w:rFonts w:ascii="Times New Roman" w:hAnsi="Times New Roman" w:cs="Times New Roman"/>
+          <w:sz w:val="24"/>
+        </w:rPr>
+        <w:t xml:space="preserve">Egy másik tesztelő az árnyékok minőségéről tett megjegyzést. A játék egyszerű grafikáját látva nem számított arra, hogy hasonló dolgok bármi figyelmet kaptak volna. Szerinte ez a kis megvilágítás igazán nem nagy dolog, </w:t>
+      </w:r>
+      <w:r>
+        <w:rPr>
+          <w:rFonts w:ascii="Times New Roman" w:hAnsi="Times New Roman" w:cs="Times New Roman"/>
+          <w:sz w:val="24"/>
+        </w:rPr>
+        <w:t>de jobb, mintha a pálya teljes megvilágításban vagy sötétségben lenne. Ezek mellett emiatt eggyel több dolog is történik a képernyőn, az alapból nem túl összetett látványt egy kicsit érdekesebbé teszi.</w:t>
+      </w:r>
+    </w:p>
+    <w:p>
+      <w:pPr>
+        <w:spacing w:line="360" w:lineRule="auto"/>
+        <w:ind w:firstLine="709"/>
+        <w:jc w:val="both"/>
+        <w:rPr>
+          <w:rFonts w:ascii="Times New Roman" w:hAnsi="Times New Roman" w:cs="Times New Roman"/>
+          <w:sz w:val="24"/>
+        </w:rPr>
+      </w:pPr>
     </w:p>
     <w:p>
       <w:pPr>
@@ -8612,7 +8902,6 @@
           <w:rFonts w:ascii="Times New Roman" w:hAnsi="Times New Roman" w:cs="Times New Roman"/>
         </w:rPr>
       </w:pPr>
-      <w:bookmarkStart w:id="44" w:name="_Toc98318031"/>
       <w:r>
         <w:rPr>
           <w:rFonts w:ascii="Times New Roman" w:hAnsi="Times New Roman" w:cs="Times New Roman"/>
@@ -8623,21 +8912,8 @@
         <w:rPr>
           <w:rFonts w:ascii="Times New Roman" w:hAnsi="Times New Roman" w:cs="Times New Roman"/>
         </w:rPr>
-        <w:t>3</w:t>
-      </w:r>
-      <w:r>
-        <w:rPr>
-          <w:rFonts w:ascii="Times New Roman" w:hAnsi="Times New Roman" w:cs="Times New Roman"/>
-        </w:rPr>
-        <w:t xml:space="preserve"> </w:t>
-      </w:r>
-      <w:r>
-        <w:rPr>
-          <w:rFonts w:ascii="Times New Roman" w:hAnsi="Times New Roman" w:cs="Times New Roman"/>
-        </w:rPr>
-        <w:t>Egyéb megjegyzések, visszajelzések</w:t>
-      </w:r>
-      <w:bookmarkEnd w:id="44"/>
+        <w:t>4 Tesztelési platform</w:t>
+      </w:r>
     </w:p>
     <w:p>
       <w:pPr>
@@ -8648,6 +8924,122 @@
           <w:sz w:val="24"/>
         </w:rPr>
       </w:pPr>
+    </w:p>
+    <w:p>
+      <w:pPr>
+        <w:spacing w:line="360" w:lineRule="auto"/>
+        <w:jc w:val="both"/>
+        <w:rPr>
+          <w:rFonts w:ascii="Times New Roman" w:hAnsi="Times New Roman" w:cs="Times New Roman"/>
+          <w:sz w:val="24"/>
+        </w:rPr>
+      </w:pPr>
+      <w:r>
+        <w:rPr>
+          <w:rFonts w:ascii="Times New Roman" w:hAnsi="Times New Roman" w:cs="Times New Roman"/>
+          <w:sz w:val="24"/>
+        </w:rPr>
+        <w:tab/>
+        <w:t xml:space="preserve">Az összes tesztelő 64 bites Windows 10 alatt futtatta a programot, ami azonnal működött, nem kellet semmi extra programot vagy keretrendszert telepíteniük. </w:t>
+      </w:r>
+    </w:p>
+    <w:p>
+      <w:pPr>
+        <w:spacing w:line="360" w:lineRule="auto"/>
+        <w:jc w:val="both"/>
+        <w:rPr>
+          <w:rFonts w:ascii="Times New Roman" w:hAnsi="Times New Roman" w:cs="Times New Roman"/>
+          <w:sz w:val="24"/>
+        </w:rPr>
+      </w:pPr>
+    </w:p>
+    <w:p>
+      <w:pPr>
+        <w:pStyle w:val="Cmsor2"/>
+        <w:rPr>
+          <w:rFonts w:ascii="Times New Roman" w:hAnsi="Times New Roman" w:cs="Times New Roman"/>
+          <w:sz w:val="28"/>
+        </w:rPr>
+      </w:pPr>
+      <w:r>
+        <w:rPr>
+          <w:rFonts w:ascii="Times New Roman" w:hAnsi="Times New Roman" w:cs="Times New Roman"/>
+          <w:sz w:val="28"/>
+        </w:rPr>
+        <w:t>2.</w:t>
+      </w:r>
+      <w:r>
+        <w:rPr>
+          <w:rFonts w:ascii="Times New Roman" w:hAnsi="Times New Roman" w:cs="Times New Roman"/>
+          <w:sz w:val="28"/>
+        </w:rPr>
+        <w:t>6 Adatbiztonság</w:t>
+      </w:r>
+    </w:p>
+    <w:p>
+      <w:pPr>
+        <w:spacing w:line="360" w:lineRule="auto"/>
+        <w:jc w:val="both"/>
+        <w:rPr>
+          <w:rFonts w:ascii="Times New Roman" w:hAnsi="Times New Roman" w:cs="Times New Roman"/>
+          <w:sz w:val="24"/>
+        </w:rPr>
+      </w:pPr>
+    </w:p>
+    <w:p>
+      <w:pPr>
+        <w:spacing w:line="360" w:lineRule="auto"/>
+        <w:jc w:val="both"/>
+        <w:rPr>
+          <w:rFonts w:ascii="Times New Roman" w:hAnsi="Times New Roman" w:cs="Times New Roman"/>
+          <w:sz w:val="24"/>
+        </w:rPr>
+      </w:pPr>
+      <w:r>
+        <w:rPr>
+          <w:rFonts w:ascii="Times New Roman" w:hAnsi="Times New Roman" w:cs="Times New Roman"/>
+          <w:sz w:val="24"/>
+        </w:rPr>
+        <w:tab/>
+        <w:t>A felhasználónak egy jelsz</w:t>
+      </w:r>
+      <w:r>
+        <w:rPr>
+          <w:rFonts w:ascii="Times New Roman" w:hAnsi="Times New Roman" w:cs="Times New Roman"/>
+          <w:sz w:val="24"/>
+        </w:rPr>
+        <w:t>ón</w:t>
+      </w:r>
+      <w:r>
+        <w:rPr>
+          <w:rFonts w:ascii="Times New Roman" w:hAnsi="Times New Roman" w:cs="Times New Roman"/>
+          <w:sz w:val="24"/>
+        </w:rPr>
+        <w:t xml:space="preserve"> kívül</w:t>
+      </w:r>
+      <w:r>
+        <w:rPr>
+          <w:rFonts w:ascii="Times New Roman" w:hAnsi="Times New Roman" w:cs="Times New Roman"/>
+          <w:sz w:val="24"/>
+        </w:rPr>
+        <w:t xml:space="preserve"> nem kell semmi adatot megadnia, és minden adat lokálisan van tárolva. A jelszavak </w:t>
+      </w:r>
+      <w:proofErr w:type="spellStart"/>
+      <w:r>
+        <w:rPr>
+          <w:rFonts w:ascii="Times New Roman" w:hAnsi="Times New Roman" w:cs="Times New Roman"/>
+          <w:sz w:val="24"/>
+        </w:rPr>
+        <w:t>Hash</w:t>
+      </w:r>
+      <w:proofErr w:type="spellEnd"/>
+      <w:r>
+        <w:rPr>
+          <w:rFonts w:ascii="Times New Roman" w:hAnsi="Times New Roman" w:cs="Times New Roman"/>
+          <w:sz w:val="24"/>
+        </w:rPr>
+        <w:t>-elve vannak, és az adatbázisban akkor sem egyeznek, ha ugyan azok.</w:t>
+      </w:r>
     </w:p>
     <w:p>
       <w:pPr>
@@ -8665,99 +9057,100 @@
         </w:rPr>
         <w:lastRenderedPageBreak/>
         <w:tab/>
-      </w:r>
-      <w:r>
-        <w:rPr>
-          <w:rFonts w:ascii="Times New Roman" w:hAnsi="Times New Roman" w:cs="Times New Roman"/>
-          <w:sz w:val="24"/>
-        </w:rPr>
-        <w:t xml:space="preserve">Többen is megjegyezték, hogy a mozgás reszponzív volt, és a drón forgása gyors volt, de egyenletes. Többen is voltak akik több percen át azzal szórakoztak, hogy az egyhelyben forgással kísérleteztek. </w:t>
-      </w:r>
-    </w:p>
-    <w:p>
-      <w:pPr>
-        <w:spacing w:line="360" w:lineRule="auto"/>
-        <w:ind w:firstLine="709"/>
+        <w:t xml:space="preserve">Mivel a </w:t>
+      </w:r>
+      <w:proofErr w:type="spellStart"/>
+      <w:r>
+        <w:rPr>
+          <w:rFonts w:ascii="Times New Roman" w:hAnsi="Times New Roman" w:cs="Times New Roman"/>
+          <w:sz w:val="24"/>
+        </w:rPr>
+        <w:t>Unity</w:t>
+      </w:r>
+      <w:proofErr w:type="spellEnd"/>
+      <w:r>
+        <w:rPr>
+          <w:rFonts w:ascii="Times New Roman" w:hAnsi="Times New Roman" w:cs="Times New Roman"/>
+          <w:sz w:val="24"/>
+        </w:rPr>
+        <w:t xml:space="preserve"> ingyenes verzióját használom, a program az első induláskor hardver adatokat gyűjt, és ezeket névtelenül vissza akarná küldeni</w:t>
+      </w:r>
+      <w:r>
+        <w:rPr>
+          <w:rFonts w:ascii="Times New Roman" w:hAnsi="Times New Roman" w:cs="Times New Roman"/>
+          <w:sz w:val="24"/>
+        </w:rPr>
+        <w:t xml:space="preserve">. Erre azért van szükség, hogy statisztikákat készítsenek arról, hogy a </w:t>
+      </w:r>
+      <w:proofErr w:type="spellStart"/>
+      <w:r>
+        <w:rPr>
+          <w:rFonts w:ascii="Times New Roman" w:hAnsi="Times New Roman" w:cs="Times New Roman"/>
+          <w:sz w:val="24"/>
+        </w:rPr>
+        <w:t>Unity</w:t>
+      </w:r>
+      <w:proofErr w:type="spellEnd"/>
+      <w:r>
+        <w:rPr>
+          <w:rFonts w:ascii="Times New Roman" w:hAnsi="Times New Roman" w:cs="Times New Roman"/>
+          <w:sz w:val="24"/>
+        </w:rPr>
+        <w:t xml:space="preserve"> felhasználóinak milyen erős </w:t>
+      </w:r>
+      <w:proofErr w:type="spellStart"/>
+      <w:r>
+        <w:rPr>
+          <w:rFonts w:ascii="Times New Roman" w:hAnsi="Times New Roman" w:cs="Times New Roman"/>
+          <w:sz w:val="24"/>
+        </w:rPr>
+        <w:t>számítógépei</w:t>
+      </w:r>
+      <w:proofErr w:type="spellEnd"/>
+      <w:r>
+        <w:rPr>
+          <w:rFonts w:ascii="Times New Roman" w:hAnsi="Times New Roman" w:cs="Times New Roman"/>
+          <w:sz w:val="24"/>
+        </w:rPr>
+        <w:t xml:space="preserve"> vannak, hogy a motort jobban az igényekhez szabják. Ez a funkció viszont tűzfal hozzáférést igényel, így amikor hozzáférést kér, a „Nem” gombra kattintással letiltható.</w:t>
+      </w:r>
+      <w:bookmarkStart w:id="44" w:name="_GoBack"/>
+      <w:bookmarkEnd w:id="44"/>
+    </w:p>
+    <w:p>
+      <w:pPr>
+        <w:spacing w:line="360" w:lineRule="auto"/>
         <w:jc w:val="both"/>
         <w:rPr>
           <w:rFonts w:ascii="Times New Roman" w:hAnsi="Times New Roman" w:cs="Times New Roman"/>
           <w:sz w:val="24"/>
         </w:rPr>
       </w:pPr>
-      <w:r>
-        <w:rPr>
-          <w:rFonts w:ascii="Times New Roman" w:hAnsi="Times New Roman" w:cs="Times New Roman"/>
-          <w:sz w:val="24"/>
-        </w:rPr>
-        <w:t xml:space="preserve">Az is tetszett nekik, hogy a gócok és az azokat összekötő csatlakozások mindig láthatók. Ha ezek is eltűnnének a sötétben, akkor sokkal nehezebb lenne átlátni a pályát, és ez csak több nehézséghez és frusztrációhoz vezetne, nem adna semmit a játékélményhez. </w:t>
-      </w:r>
-    </w:p>
-    <w:p>
-      <w:pPr>
-        <w:spacing w:line="360" w:lineRule="auto"/>
-        <w:ind w:firstLine="709"/>
+    </w:p>
+    <w:p>
+      <w:pPr>
+        <w:spacing w:line="360" w:lineRule="auto"/>
         <w:jc w:val="both"/>
         <w:rPr>
           <w:rFonts w:ascii="Times New Roman" w:hAnsi="Times New Roman" w:cs="Times New Roman"/>
           <w:sz w:val="24"/>
         </w:rPr>
       </w:pPr>
-      <w:r>
-        <w:rPr>
-          <w:rFonts w:ascii="Times New Roman" w:hAnsi="Times New Roman" w:cs="Times New Roman"/>
-          <w:sz w:val="24"/>
-        </w:rPr>
-        <w:t xml:space="preserve">Egy tesztelő azt mondta, hogy szerinte jobb, hogy a blokkolókat nem kell áram alatt tartani ahhoz, hogy az általuk blokkolt góc nyitva maradjon. Ez is csak egy nem kívánt komplexitás lett volna. </w:t>
-      </w:r>
-    </w:p>
-    <w:p>
-      <w:pPr>
-        <w:spacing w:line="360" w:lineRule="auto"/>
-        <w:ind w:firstLine="709"/>
+    </w:p>
+    <w:p>
+      <w:pPr>
+        <w:spacing w:line="360" w:lineRule="auto"/>
         <w:jc w:val="both"/>
         <w:rPr>
           <w:rFonts w:ascii="Times New Roman" w:hAnsi="Times New Roman" w:cs="Times New Roman"/>
           <w:sz w:val="24"/>
         </w:rPr>
       </w:pPr>
-      <w:r>
-        <w:rPr>
-          <w:rFonts w:ascii="Times New Roman" w:hAnsi="Times New Roman" w:cs="Times New Roman"/>
-          <w:sz w:val="24"/>
-        </w:rPr>
-        <w:t xml:space="preserve">Egy másik tesztelő az árnyékok minőségéről tett megjegyzést. A játék egyszerű grafikáját látva nem számított arra, hogy hasonló dolgok bármi figyelmet kaptak volna. Szerinte ez a kis megvilágítás igazán nem nagy dolog, </w:t>
-      </w:r>
-      <w:r>
-        <w:rPr>
-          <w:rFonts w:ascii="Times New Roman" w:hAnsi="Times New Roman" w:cs="Times New Roman"/>
-          <w:sz w:val="24"/>
-        </w:rPr>
-        <w:t>de jobb, mintha a pálya teljes megvilágításban vagy sötétségben lenne. Ezek mellett emiatt eggyel több dolog is történik a képernyőn, az alapból nem túl összetett látványt egy kicsit érdekesebbé teszi.</w:t>
-      </w:r>
     </w:p>
     <w:p>
       <w:pPr>
         <w:spacing w:line="360" w:lineRule="auto"/>
         <w:jc w:val="both"/>
-        <w:rPr>
-          <w:rFonts w:ascii="Times New Roman" w:hAnsi="Times New Roman" w:cs="Times New Roman"/>
-          <w:sz w:val="24"/>
-        </w:rPr>
-      </w:pPr>
-    </w:p>
-    <w:p>
-      <w:pPr>
-        <w:spacing w:line="360" w:lineRule="auto"/>
-        <w:jc w:val="both"/>
-        <w:rPr>
-          <w:rFonts w:ascii="Times New Roman" w:hAnsi="Times New Roman" w:cs="Times New Roman"/>
-          <w:sz w:val="24"/>
-        </w:rPr>
-      </w:pPr>
-    </w:p>
-    <w:p>
-      <w:pPr>
-        <w:spacing w:line="360" w:lineRule="auto"/>
         <w:rPr>
           <w:rFonts w:ascii="Times New Roman" w:hAnsi="Times New Roman" w:cs="Times New Roman"/>
           <w:sz w:val="24"/>
@@ -8811,6 +9204,7 @@
         <w:docPartUnique/>
       </w:docPartObj>
     </w:sdtPr>
+    <w:sdtEndPr/>
     <w:sdtContent>
       <w:p>
         <w:pPr>
@@ -10265,7 +10659,7 @@
 </file>
 
 <file path=customXml/itemProps1.xml><?xml version="1.0" encoding="utf-8"?>
-<ds:datastoreItem xmlns:ds="http://schemas.openxmlformats.org/officeDocument/2006/customXml" ds:itemID="{E0375581-95C5-4ED5-9A3D-55BCCA30D215}">
+<ds:datastoreItem xmlns:ds="http://schemas.openxmlformats.org/officeDocument/2006/customXml" ds:itemID="{CCC7414E-5CC1-455D-A590-F1E599735526}">
   <ds:schemaRefs>
     <ds:schemaRef ds:uri="http://schemas.openxmlformats.org/officeDocument/2006/bibliography"/>
   </ds:schemaRefs>

</xml_diff>